<commit_message>
đã cập nhật chỉnh file R đơn lẻ
chạy tốt R, quarto, quarto_output
</commit_message>
<xml_diff>
--- a/sstt25_dtcs_quato_words_output.docx
+++ b/sstt25_dtcs_quato_words_output.docx
@@ -40,7 +40,7 @@
           <w:szCs w:val="32"/>
           <w:color w:val="00FF00"/>
         </w:rPr>
-        <w:t xml:space="preserve">Tôi xin chân thành cảm ơn Đồng nghiệp vì đã hợp tác và giúp đỡ.</w:t>
+        <w:t xml:space="preserve">Tôi xin chân thành cảm ơn Bạn bè vì đã hết lòng giúp đỡ, động viên.</w:t>
       </w:r>
     </w:p>
     <w:p>
@@ -70,7 +70,7 @@
         <w:pStyle w:val="BodyText"/>
       </w:pPr>
       <w:r>
-        <w:t xml:space="preserve">Life is what happens when you’re busy making other plans. – John Lennon, The best way to predict the future is to invent it. – Alan Kay</w:t>
+        <w:t xml:space="preserve">Life is what happens when you’re busy making other plans. – John Lennon, Do not dwell in the past, do not dream of the future, concentrate the mind on the present moment. – Buddha</w:t>
       </w:r>
     </w:p>
     <w:p>
@@ -83,7 +83,7 @@
         <w:pStyle w:val="BodyText"/>
       </w:pPr>
       <w:r>
-        <w:t xml:space="preserve">TP Hồ Chí Minh: 07:21 chiều, THỨ 7, NGÀY 10 THÁNG 5 NĂM 2025</w:t>
+        <w:t xml:space="preserve">TP Hồ Chí Minh: 07:32 chiều, THỨ 2, NGÀY 12 THÁNG 5 NĂM 2025</w:t>
       </w:r>
     </w:p>
     <w:p>
@@ -992,17 +992,7 @@
         <w:t xml:space="preserve"> </w:t>
       </w:r>
       <w:r>
-        <w:t xml:space="preserve">[</w:t>
-      </w:r>
-      <w:r>
-        <w:rPr>
-          <w:b/>
-          <w:bCs/>
-        </w:rPr>
-        <w:t xml:space="preserve">Petersen2014?</w:t>
-      </w:r>
-      <w:r>
-        <w:t xml:space="preserve">]</w:t>
+        <w:t xml:space="preserve">[4]</w:t>
       </w:r>
       <w:r>
         <w:t xml:space="preserve">.</w:t>
@@ -1028,7 +1018,7 @@
         <w:t xml:space="preserve"> </w:t>
       </w:r>
       <w:r>
-        <w:t xml:space="preserve">[4]</w:t>
+        <w:t xml:space="preserve">[5]</w:t>
       </w:r>
       <w:r>
         <w:t xml:space="preserve">. Sa sút trí tuệ hiện là nguyên nhân đứng thứ 7 gây tử vong toàn cầu và là nguyên nhân hàng đầu gây phụ thuộc ở người cao tuổi.</w:t>
@@ -1045,7 +1035,7 @@
         <w:t xml:space="preserve"> </w:t>
       </w:r>
       <w:r>
-        <w:t xml:space="preserve">[5]</w:t>
+        <w:t xml:space="preserve">[6]</w:t>
       </w:r>
       <w:r>
         <w:t xml:space="preserve">. Việt Nam hiện có hơn 12 triệu người từ 60 tuổi trở lên, con số này dự kiến sẽ vượt 20 triệu vào năm 2039, làm gia tăng gánh nặng về các bệnh lý nhận thức. Tình trạng này đặc biệt đáng quan ngại ở các vùng nông thôn và miền núi, nơi thiếu hụt nguồn lực y tế và đội ngũ chuyên ngành lão khoa.</w:t>
@@ -1072,7 +1062,7 @@
         <w:t xml:space="preserve"> </w:t>
       </w:r>
       <w:r>
-        <w:t xml:space="preserve">[6]</w:t>
+        <w:t xml:space="preserve">[7]</w:t>
       </w:r>
       <w:r>
         <w:t xml:space="preserve">. Các thay đổi này bắt đầu âm thầm từ nhiều năm trước khi biểu hiện lâm sàng xuất hiện, thường khởi phát từ vùng hải mã (hippocampus) – trung tâm ghi nhớ của não – và lan dần ra vỏ não.</w:t>
@@ -1089,7 +1079,7 @@
         <w:t xml:space="preserve"> </w:t>
       </w:r>
       <w:r>
-        <w:t xml:space="preserve">[7]</w:t>
+        <w:t xml:space="preserve">[8]</w:t>
       </w:r>
       <w:r>
         <w:t xml:space="preserve">.</w:t>
@@ -1350,17 +1340,7 @@
         <w:t xml:space="preserve"> </w:t>
       </w:r>
       <w:r>
-        <w:t xml:space="preserve">[</w:t>
-      </w:r>
-      <w:r>
-        <w:rPr>
-          <w:b/>
-          <w:bCs/>
-        </w:rPr>
-        <w:t xml:space="preserve">Petersen2014?</w:t>
-      </w:r>
-      <w:r>
-        <w:t xml:space="preserve">]</w:t>
+        <w:t xml:space="preserve">[4]</w:t>
       </w:r>
       <w:r>
         <w:t xml:space="preserve">.</w:t>
@@ -1681,7 +1661,7 @@
         <w:t xml:space="preserve"> </w:t>
       </w:r>
       <w:r>
-        <w:t xml:space="preserve">[8]</w:t>
+        <w:t xml:space="preserve">[9]</w:t>
       </w:r>
       <w:r>
         <w:t xml:space="preserve">, rối loạn nhận thức được chia thành:</w:t>
@@ -1794,18 +1774,18 @@
               <w:spacing w:after="60" w:before="60" w:line="240"/>
               <w:ind w:left="60" w:right="60" w:firstLine="0" w:firstLineChars="0"/>
               <w:rPr>
-                <w:rFonts w:ascii="Times New Roman" w:hAnsi="Arial" w:eastAsia="Arial" w:cs="Arial"/>
-                <w:i w:val="false"/>
-                <w:b w:val="false"/>
-                <w:u w:val="none"/>
-                <w:sz w:val="22"/>
-                <w:szCs w:val="22"/>
-                <w:color w:val="000000"/>
-              </w:rPr>
-            </w:pPr>
-            <w:r xmlns:w="http://schemas.openxmlformats.org/wordprocessingml/2006/main" xmlns:wp="http://schemas.openxmlformats.org/drawingml/2006/wordprocessingDrawing" xmlns:r="http://schemas.openxmlformats.org/officeDocument/2006/relationships" xmlns:w14="http://schemas.microsoft.com/office/word/2010/wordml">
-              <w:rPr>
-                <w:rFonts w:ascii="Times New Roman" w:hAnsi="Arial" w:eastAsia="Arial" w:cs="Arial"/>
+                <w:rFonts w:ascii="Times New Roman" w:hAnsi="Helvetica" w:eastAsia="Helvetica" w:cs="Helvetica"/>
+                <w:i w:val="false"/>
+                <w:b w:val="false"/>
+                <w:u w:val="none"/>
+                <w:sz w:val="22"/>
+                <w:szCs w:val="22"/>
+                <w:color w:val="000000"/>
+              </w:rPr>
+            </w:pPr>
+            <w:r xmlns:w="http://schemas.openxmlformats.org/wordprocessingml/2006/main" xmlns:wp="http://schemas.openxmlformats.org/drawingml/2006/wordprocessingDrawing" xmlns:r="http://schemas.openxmlformats.org/officeDocument/2006/relationships" xmlns:w14="http://schemas.microsoft.com/office/word/2010/wordml">
+              <w:rPr>
+                <w:rFonts w:ascii="Times New Roman" w:hAnsi="Helvetica" w:eastAsia="Helvetica" w:cs="Helvetica"/>
                 <w:i w:val="false"/>
                 <w:b w:val="false"/>
                 <w:u w:val="none"/>
@@ -1847,18 +1827,18 @@
               <w:spacing w:after="60" w:before="60" w:line="240"/>
               <w:ind w:left="60" w:right="60" w:firstLine="0" w:firstLineChars="0"/>
               <w:rPr>
-                <w:rFonts w:ascii="Times New Roman" w:hAnsi="Arial" w:eastAsia="Arial" w:cs="Arial"/>
-                <w:i w:val="false"/>
-                <w:b w:val="false"/>
-                <w:u w:val="none"/>
-                <w:sz w:val="22"/>
-                <w:szCs w:val="22"/>
-                <w:color w:val="000000"/>
-              </w:rPr>
-            </w:pPr>
-            <w:r xmlns:w="http://schemas.openxmlformats.org/wordprocessingml/2006/main" xmlns:wp="http://schemas.openxmlformats.org/drawingml/2006/wordprocessingDrawing" xmlns:r="http://schemas.openxmlformats.org/officeDocument/2006/relationships" xmlns:w14="http://schemas.microsoft.com/office/word/2010/wordml">
-              <w:rPr>
-                <w:rFonts w:ascii="Times New Roman" w:hAnsi="Arial" w:eastAsia="Arial" w:cs="Arial"/>
+                <w:rFonts w:ascii="Times New Roman" w:hAnsi="Helvetica" w:eastAsia="Helvetica" w:cs="Helvetica"/>
+                <w:i w:val="false"/>
+                <w:b w:val="false"/>
+                <w:u w:val="none"/>
+                <w:sz w:val="22"/>
+                <w:szCs w:val="22"/>
+                <w:color w:val="000000"/>
+              </w:rPr>
+            </w:pPr>
+            <w:r xmlns:w="http://schemas.openxmlformats.org/wordprocessingml/2006/main" xmlns:wp="http://schemas.openxmlformats.org/drawingml/2006/wordprocessingDrawing" xmlns:r="http://schemas.openxmlformats.org/officeDocument/2006/relationships" xmlns:w14="http://schemas.microsoft.com/office/word/2010/wordml">
+              <w:rPr>
+                <w:rFonts w:ascii="Times New Roman" w:hAnsi="Helvetica" w:eastAsia="Helvetica" w:cs="Helvetica"/>
                 <w:i w:val="false"/>
                 <w:b w:val="false"/>
                 <w:u w:val="none"/>
@@ -1900,18 +1880,18 @@
               <w:spacing w:after="60" w:before="60" w:line="240"/>
               <w:ind w:left="60" w:right="60" w:firstLine="0" w:firstLineChars="0"/>
               <w:rPr>
-                <w:rFonts w:ascii="Times New Roman" w:hAnsi="Arial" w:eastAsia="Arial" w:cs="Arial"/>
-                <w:i w:val="false"/>
-                <w:b w:val="false"/>
-                <w:u w:val="none"/>
-                <w:sz w:val="22"/>
-                <w:szCs w:val="22"/>
-                <w:color w:val="000000"/>
-              </w:rPr>
-            </w:pPr>
-            <w:r xmlns:w="http://schemas.openxmlformats.org/wordprocessingml/2006/main" xmlns:wp="http://schemas.openxmlformats.org/drawingml/2006/wordprocessingDrawing" xmlns:r="http://schemas.openxmlformats.org/officeDocument/2006/relationships" xmlns:w14="http://schemas.microsoft.com/office/word/2010/wordml">
-              <w:rPr>
-                <w:rFonts w:ascii="Times New Roman" w:hAnsi="Arial" w:eastAsia="Arial" w:cs="Arial"/>
+                <w:rFonts w:ascii="Times New Roman" w:hAnsi="Helvetica" w:eastAsia="Helvetica" w:cs="Helvetica"/>
+                <w:i w:val="false"/>
+                <w:b w:val="false"/>
+                <w:u w:val="none"/>
+                <w:sz w:val="22"/>
+                <w:szCs w:val="22"/>
+                <w:color w:val="000000"/>
+              </w:rPr>
+            </w:pPr>
+            <w:r xmlns:w="http://schemas.openxmlformats.org/wordprocessingml/2006/main" xmlns:wp="http://schemas.openxmlformats.org/drawingml/2006/wordprocessingDrawing" xmlns:r="http://schemas.openxmlformats.org/officeDocument/2006/relationships" xmlns:w14="http://schemas.microsoft.com/office/word/2010/wordml">
+              <w:rPr>
+                <w:rFonts w:ascii="Times New Roman" w:hAnsi="Helvetica" w:eastAsia="Helvetica" w:cs="Helvetica"/>
                 <w:i w:val="false"/>
                 <w:b w:val="false"/>
                 <w:u w:val="none"/>
@@ -1953,18 +1933,18 @@
               <w:spacing w:after="60" w:before="60" w:line="240"/>
               <w:ind w:left="60" w:right="60" w:firstLine="0" w:firstLineChars="0"/>
               <w:rPr>
-                <w:rFonts w:ascii="Times New Roman" w:hAnsi="Arial" w:eastAsia="Arial" w:cs="Arial"/>
-                <w:i w:val="false"/>
-                <w:b w:val="false"/>
-                <w:u w:val="none"/>
-                <w:sz w:val="22"/>
-                <w:szCs w:val="22"/>
-                <w:color w:val="000000"/>
-              </w:rPr>
-            </w:pPr>
-            <w:r xmlns:w="http://schemas.openxmlformats.org/wordprocessingml/2006/main" xmlns:wp="http://schemas.openxmlformats.org/drawingml/2006/wordprocessingDrawing" xmlns:r="http://schemas.openxmlformats.org/officeDocument/2006/relationships" xmlns:w14="http://schemas.microsoft.com/office/word/2010/wordml">
-              <w:rPr>
-                <w:rFonts w:ascii="Times New Roman" w:hAnsi="Arial" w:eastAsia="Arial" w:cs="Arial"/>
+                <w:rFonts w:ascii="Times New Roman" w:hAnsi="Helvetica" w:eastAsia="Helvetica" w:cs="Helvetica"/>
+                <w:i w:val="false"/>
+                <w:b w:val="false"/>
+                <w:u w:val="none"/>
+                <w:sz w:val="22"/>
+                <w:szCs w:val="22"/>
+                <w:color w:val="000000"/>
+              </w:rPr>
+            </w:pPr>
+            <w:r xmlns:w="http://schemas.openxmlformats.org/wordprocessingml/2006/main" xmlns:wp="http://schemas.openxmlformats.org/drawingml/2006/wordprocessingDrawing" xmlns:r="http://schemas.openxmlformats.org/officeDocument/2006/relationships" xmlns:w14="http://schemas.microsoft.com/office/word/2010/wordml">
+              <w:rPr>
+                <w:rFonts w:ascii="Times New Roman" w:hAnsi="Helvetica" w:eastAsia="Helvetica" w:cs="Helvetica"/>
                 <w:i w:val="false"/>
                 <w:b w:val="false"/>
                 <w:u w:val="none"/>
@@ -2012,18 +1992,18 @@
               <w:spacing w:after="60" w:before="60" w:line="240"/>
               <w:ind w:left="60" w:right="60" w:firstLine="0" w:firstLineChars="0"/>
               <w:rPr>
-                <w:rFonts w:ascii="Times New Roman" w:hAnsi="Arial" w:eastAsia="Arial" w:cs="Arial"/>
-                <w:i w:val="false"/>
-                <w:b w:val="false"/>
-                <w:u w:val="none"/>
-                <w:sz w:val="22"/>
-                <w:szCs w:val="22"/>
-                <w:color w:val="000000"/>
-              </w:rPr>
-            </w:pPr>
-            <w:r xmlns:w="http://schemas.openxmlformats.org/wordprocessingml/2006/main" xmlns:wp="http://schemas.openxmlformats.org/drawingml/2006/wordprocessingDrawing" xmlns:r="http://schemas.openxmlformats.org/officeDocument/2006/relationships" xmlns:w14="http://schemas.microsoft.com/office/word/2010/wordml">
-              <w:rPr>
-                <w:rFonts w:ascii="Times New Roman" w:hAnsi="Arial" w:eastAsia="Arial" w:cs="Arial"/>
+                <w:rFonts w:ascii="Times New Roman" w:hAnsi="Helvetica" w:eastAsia="Helvetica" w:cs="Helvetica"/>
+                <w:i w:val="false"/>
+                <w:b w:val="false"/>
+                <w:u w:val="none"/>
+                <w:sz w:val="22"/>
+                <w:szCs w:val="22"/>
+                <w:color w:val="000000"/>
+              </w:rPr>
+            </w:pPr>
+            <w:r xmlns:w="http://schemas.openxmlformats.org/wordprocessingml/2006/main" xmlns:wp="http://schemas.openxmlformats.org/drawingml/2006/wordprocessingDrawing" xmlns:r="http://schemas.openxmlformats.org/officeDocument/2006/relationships" xmlns:w14="http://schemas.microsoft.com/office/word/2010/wordml">
+              <w:rPr>
+                <w:rFonts w:ascii="Times New Roman" w:hAnsi="Helvetica" w:eastAsia="Helvetica" w:cs="Helvetica"/>
                 <w:i w:val="false"/>
                 <w:b w:val="false"/>
                 <w:u w:val="none"/>
@@ -2065,18 +2045,18 @@
               <w:spacing w:after="60" w:before="60" w:line="240"/>
               <w:ind w:left="60" w:right="60" w:firstLine="0" w:firstLineChars="0"/>
               <w:rPr>
-                <w:rFonts w:ascii="Times New Roman" w:hAnsi="Arial" w:eastAsia="Arial" w:cs="Arial"/>
-                <w:i w:val="false"/>
-                <w:b w:val="false"/>
-                <w:u w:val="none"/>
-                <w:sz w:val="22"/>
-                <w:szCs w:val="22"/>
-                <w:color w:val="000000"/>
-              </w:rPr>
-            </w:pPr>
-            <w:r xmlns:w="http://schemas.openxmlformats.org/wordprocessingml/2006/main" xmlns:wp="http://schemas.openxmlformats.org/drawingml/2006/wordprocessingDrawing" xmlns:r="http://schemas.openxmlformats.org/officeDocument/2006/relationships" xmlns:w14="http://schemas.microsoft.com/office/word/2010/wordml">
-              <w:rPr>
-                <w:rFonts w:ascii="Times New Roman" w:hAnsi="Arial" w:eastAsia="Arial" w:cs="Arial"/>
+                <w:rFonts w:ascii="Times New Roman" w:hAnsi="Helvetica" w:eastAsia="Helvetica" w:cs="Helvetica"/>
+                <w:i w:val="false"/>
+                <w:b w:val="false"/>
+                <w:u w:val="none"/>
+                <w:sz w:val="22"/>
+                <w:szCs w:val="22"/>
+                <w:color w:val="000000"/>
+              </w:rPr>
+            </w:pPr>
+            <w:r xmlns:w="http://schemas.openxmlformats.org/wordprocessingml/2006/main" xmlns:wp="http://schemas.openxmlformats.org/drawingml/2006/wordprocessingDrawing" xmlns:r="http://schemas.openxmlformats.org/officeDocument/2006/relationships" xmlns:w14="http://schemas.microsoft.com/office/word/2010/wordml">
+              <w:rPr>
+                <w:rFonts w:ascii="Times New Roman" w:hAnsi="Helvetica" w:eastAsia="Helvetica" w:cs="Helvetica"/>
                 <w:i w:val="false"/>
                 <w:b w:val="false"/>
                 <w:u w:val="none"/>
@@ -2118,18 +2098,18 @@
               <w:spacing w:after="60" w:before="60" w:line="240"/>
               <w:ind w:left="60" w:right="60" w:firstLine="0" w:firstLineChars="0"/>
               <w:rPr>
-                <w:rFonts w:ascii="Times New Roman" w:hAnsi="Arial" w:eastAsia="Arial" w:cs="Arial"/>
-                <w:i w:val="false"/>
-                <w:b w:val="false"/>
-                <w:u w:val="none"/>
-                <w:sz w:val="22"/>
-                <w:szCs w:val="22"/>
-                <w:color w:val="000000"/>
-              </w:rPr>
-            </w:pPr>
-            <w:r xmlns:w="http://schemas.openxmlformats.org/wordprocessingml/2006/main" xmlns:wp="http://schemas.openxmlformats.org/drawingml/2006/wordprocessingDrawing" xmlns:r="http://schemas.openxmlformats.org/officeDocument/2006/relationships" xmlns:w14="http://schemas.microsoft.com/office/word/2010/wordml">
-              <w:rPr>
-                <w:rFonts w:ascii="Times New Roman" w:hAnsi="Arial" w:eastAsia="Arial" w:cs="Arial"/>
+                <w:rFonts w:ascii="Times New Roman" w:hAnsi="Helvetica" w:eastAsia="Helvetica" w:cs="Helvetica"/>
+                <w:i w:val="false"/>
+                <w:b w:val="false"/>
+                <w:u w:val="none"/>
+                <w:sz w:val="22"/>
+                <w:szCs w:val="22"/>
+                <w:color w:val="000000"/>
+              </w:rPr>
+            </w:pPr>
+            <w:r xmlns:w="http://schemas.openxmlformats.org/wordprocessingml/2006/main" xmlns:wp="http://schemas.openxmlformats.org/drawingml/2006/wordprocessingDrawing" xmlns:r="http://schemas.openxmlformats.org/officeDocument/2006/relationships" xmlns:w14="http://schemas.microsoft.com/office/word/2010/wordml">
+              <w:rPr>
+                <w:rFonts w:ascii="Times New Roman" w:hAnsi="Helvetica" w:eastAsia="Helvetica" w:cs="Helvetica"/>
                 <w:i w:val="false"/>
                 <w:b w:val="false"/>
                 <w:u w:val="none"/>
@@ -2171,18 +2151,18 @@
               <w:spacing w:after="60" w:before="60" w:line="240"/>
               <w:ind w:left="60" w:right="60" w:firstLine="0" w:firstLineChars="0"/>
               <w:rPr>
-                <w:rFonts w:ascii="Times New Roman" w:hAnsi="Arial" w:eastAsia="Arial" w:cs="Arial"/>
-                <w:i w:val="false"/>
-                <w:b w:val="false"/>
-                <w:u w:val="none"/>
-                <w:sz w:val="22"/>
-                <w:szCs w:val="22"/>
-                <w:color w:val="000000"/>
-              </w:rPr>
-            </w:pPr>
-            <w:r xmlns:w="http://schemas.openxmlformats.org/wordprocessingml/2006/main" xmlns:wp="http://schemas.openxmlformats.org/drawingml/2006/wordprocessingDrawing" xmlns:r="http://schemas.openxmlformats.org/officeDocument/2006/relationships" xmlns:w14="http://schemas.microsoft.com/office/word/2010/wordml">
-              <w:rPr>
-                <w:rFonts w:ascii="Times New Roman" w:hAnsi="Arial" w:eastAsia="Arial" w:cs="Arial"/>
+                <w:rFonts w:ascii="Times New Roman" w:hAnsi="Helvetica" w:eastAsia="Helvetica" w:cs="Helvetica"/>
+                <w:i w:val="false"/>
+                <w:b w:val="false"/>
+                <w:u w:val="none"/>
+                <w:sz w:val="22"/>
+                <w:szCs w:val="22"/>
+                <w:color w:val="000000"/>
+              </w:rPr>
+            </w:pPr>
+            <w:r xmlns:w="http://schemas.openxmlformats.org/wordprocessingml/2006/main" xmlns:wp="http://schemas.openxmlformats.org/drawingml/2006/wordprocessingDrawing" xmlns:r="http://schemas.openxmlformats.org/officeDocument/2006/relationships" xmlns:w14="http://schemas.microsoft.com/office/word/2010/wordml">
+              <w:rPr>
+                <w:rFonts w:ascii="Times New Roman" w:hAnsi="Helvetica" w:eastAsia="Helvetica" w:cs="Helvetica"/>
                 <w:i w:val="false"/>
                 <w:b w:val="false"/>
                 <w:u w:val="none"/>
@@ -2230,18 +2210,18 @@
               <w:spacing w:after="60" w:before="60" w:line="240"/>
               <w:ind w:left="60" w:right="60" w:firstLine="0" w:firstLineChars="0"/>
               <w:rPr>
-                <w:rFonts w:ascii="Times New Roman" w:hAnsi="Arial" w:eastAsia="Arial" w:cs="Arial"/>
-                <w:i w:val="false"/>
-                <w:b w:val="false"/>
-                <w:u w:val="none"/>
-                <w:sz w:val="22"/>
-                <w:szCs w:val="22"/>
-                <w:color w:val="000000"/>
-              </w:rPr>
-            </w:pPr>
-            <w:r xmlns:w="http://schemas.openxmlformats.org/wordprocessingml/2006/main" xmlns:wp="http://schemas.openxmlformats.org/drawingml/2006/wordprocessingDrawing" xmlns:r="http://schemas.openxmlformats.org/officeDocument/2006/relationships" xmlns:w14="http://schemas.microsoft.com/office/word/2010/wordml">
-              <w:rPr>
-                <w:rFonts w:ascii="Times New Roman" w:hAnsi="Arial" w:eastAsia="Arial" w:cs="Arial"/>
+                <w:rFonts w:ascii="Times New Roman" w:hAnsi="Helvetica" w:eastAsia="Helvetica" w:cs="Helvetica"/>
+                <w:i w:val="false"/>
+                <w:b w:val="false"/>
+                <w:u w:val="none"/>
+                <w:sz w:val="22"/>
+                <w:szCs w:val="22"/>
+                <w:color w:val="000000"/>
+              </w:rPr>
+            </w:pPr>
+            <w:r xmlns:w="http://schemas.openxmlformats.org/wordprocessingml/2006/main" xmlns:wp="http://schemas.openxmlformats.org/drawingml/2006/wordprocessingDrawing" xmlns:r="http://schemas.openxmlformats.org/officeDocument/2006/relationships" xmlns:w14="http://schemas.microsoft.com/office/word/2010/wordml">
+              <w:rPr>
+                <w:rFonts w:ascii="Times New Roman" w:hAnsi="Helvetica" w:eastAsia="Helvetica" w:cs="Helvetica"/>
                 <w:i w:val="false"/>
                 <w:b w:val="false"/>
                 <w:u w:val="none"/>
@@ -2283,18 +2263,18 @@
               <w:spacing w:after="60" w:before="60" w:line="240"/>
               <w:ind w:left="60" w:right="60" w:firstLine="0" w:firstLineChars="0"/>
               <w:rPr>
-                <w:rFonts w:ascii="Times New Roman" w:hAnsi="Arial" w:eastAsia="Arial" w:cs="Arial"/>
-                <w:i w:val="false"/>
-                <w:b w:val="false"/>
-                <w:u w:val="none"/>
-                <w:sz w:val="22"/>
-                <w:szCs w:val="22"/>
-                <w:color w:val="000000"/>
-              </w:rPr>
-            </w:pPr>
-            <w:r xmlns:w="http://schemas.openxmlformats.org/wordprocessingml/2006/main" xmlns:wp="http://schemas.openxmlformats.org/drawingml/2006/wordprocessingDrawing" xmlns:r="http://schemas.openxmlformats.org/officeDocument/2006/relationships" xmlns:w14="http://schemas.microsoft.com/office/word/2010/wordml">
-              <w:rPr>
-                <w:rFonts w:ascii="Times New Roman" w:hAnsi="Arial" w:eastAsia="Arial" w:cs="Arial"/>
+                <w:rFonts w:ascii="Times New Roman" w:hAnsi="Helvetica" w:eastAsia="Helvetica" w:cs="Helvetica"/>
+                <w:i w:val="false"/>
+                <w:b w:val="false"/>
+                <w:u w:val="none"/>
+                <w:sz w:val="22"/>
+                <w:szCs w:val="22"/>
+                <w:color w:val="000000"/>
+              </w:rPr>
+            </w:pPr>
+            <w:r xmlns:w="http://schemas.openxmlformats.org/wordprocessingml/2006/main" xmlns:wp="http://schemas.openxmlformats.org/drawingml/2006/wordprocessingDrawing" xmlns:r="http://schemas.openxmlformats.org/officeDocument/2006/relationships" xmlns:w14="http://schemas.microsoft.com/office/word/2010/wordml">
+              <w:rPr>
+                <w:rFonts w:ascii="Times New Roman" w:hAnsi="Helvetica" w:eastAsia="Helvetica" w:cs="Helvetica"/>
                 <w:i w:val="false"/>
                 <w:b w:val="false"/>
                 <w:u w:val="none"/>
@@ -2336,18 +2316,18 @@
               <w:spacing w:after="60" w:before="60" w:line="240"/>
               <w:ind w:left="60" w:right="60" w:firstLine="0" w:firstLineChars="0"/>
               <w:rPr>
-                <w:rFonts w:ascii="Times New Roman" w:hAnsi="Arial" w:eastAsia="Arial" w:cs="Arial"/>
-                <w:i w:val="false"/>
-                <w:b w:val="false"/>
-                <w:u w:val="none"/>
-                <w:sz w:val="22"/>
-                <w:szCs w:val="22"/>
-                <w:color w:val="000000"/>
-              </w:rPr>
-            </w:pPr>
-            <w:r xmlns:w="http://schemas.openxmlformats.org/wordprocessingml/2006/main" xmlns:wp="http://schemas.openxmlformats.org/drawingml/2006/wordprocessingDrawing" xmlns:r="http://schemas.openxmlformats.org/officeDocument/2006/relationships" xmlns:w14="http://schemas.microsoft.com/office/word/2010/wordml">
-              <w:rPr>
-                <w:rFonts w:ascii="Times New Roman" w:hAnsi="Arial" w:eastAsia="Arial" w:cs="Arial"/>
+                <w:rFonts w:ascii="Times New Roman" w:hAnsi="Helvetica" w:eastAsia="Helvetica" w:cs="Helvetica"/>
+                <w:i w:val="false"/>
+                <w:b w:val="false"/>
+                <w:u w:val="none"/>
+                <w:sz w:val="22"/>
+                <w:szCs w:val="22"/>
+                <w:color w:val="000000"/>
+              </w:rPr>
+            </w:pPr>
+            <w:r xmlns:w="http://schemas.openxmlformats.org/wordprocessingml/2006/main" xmlns:wp="http://schemas.openxmlformats.org/drawingml/2006/wordprocessingDrawing" xmlns:r="http://schemas.openxmlformats.org/officeDocument/2006/relationships" xmlns:w14="http://schemas.microsoft.com/office/word/2010/wordml">
+              <w:rPr>
+                <w:rFonts w:ascii="Times New Roman" w:hAnsi="Helvetica" w:eastAsia="Helvetica" w:cs="Helvetica"/>
                 <w:i w:val="false"/>
                 <w:b w:val="false"/>
                 <w:u w:val="none"/>
@@ -2389,18 +2369,18 @@
               <w:spacing w:after="60" w:before="60" w:line="240"/>
               <w:ind w:left="60" w:right="60" w:firstLine="0" w:firstLineChars="0"/>
               <w:rPr>
-                <w:rFonts w:ascii="Times New Roman" w:hAnsi="Arial" w:eastAsia="Arial" w:cs="Arial"/>
-                <w:i w:val="false"/>
-                <w:b w:val="false"/>
-                <w:u w:val="none"/>
-                <w:sz w:val="22"/>
-                <w:szCs w:val="22"/>
-                <w:color w:val="000000"/>
-              </w:rPr>
-            </w:pPr>
-            <w:r xmlns:w="http://schemas.openxmlformats.org/wordprocessingml/2006/main" xmlns:wp="http://schemas.openxmlformats.org/drawingml/2006/wordprocessingDrawing" xmlns:r="http://schemas.openxmlformats.org/officeDocument/2006/relationships" xmlns:w14="http://schemas.microsoft.com/office/word/2010/wordml">
-              <w:rPr>
-                <w:rFonts w:ascii="Times New Roman" w:hAnsi="Arial" w:eastAsia="Arial" w:cs="Arial"/>
+                <w:rFonts w:ascii="Times New Roman" w:hAnsi="Helvetica" w:eastAsia="Helvetica" w:cs="Helvetica"/>
+                <w:i w:val="false"/>
+                <w:b w:val="false"/>
+                <w:u w:val="none"/>
+                <w:sz w:val="22"/>
+                <w:szCs w:val="22"/>
+                <w:color w:val="000000"/>
+              </w:rPr>
+            </w:pPr>
+            <w:r xmlns:w="http://schemas.openxmlformats.org/wordprocessingml/2006/main" xmlns:wp="http://schemas.openxmlformats.org/drawingml/2006/wordprocessingDrawing" xmlns:r="http://schemas.openxmlformats.org/officeDocument/2006/relationships" xmlns:w14="http://schemas.microsoft.com/office/word/2010/wordml">
+              <w:rPr>
+                <w:rFonts w:ascii="Times New Roman" w:hAnsi="Helvetica" w:eastAsia="Helvetica" w:cs="Helvetica"/>
                 <w:i w:val="false"/>
                 <w:b w:val="false"/>
                 <w:u w:val="none"/>
@@ -2449,18 +2429,18 @@
               <w:spacing w:after="60" w:before="60" w:line="240"/>
               <w:ind w:left="60" w:right="60" w:firstLine="0" w:firstLineChars="0"/>
               <w:rPr>
-                <w:rFonts w:ascii="Times New Roman" w:hAnsi="Arial" w:eastAsia="Arial" w:cs="Arial"/>
-                <w:i w:val="false"/>
-                <w:b w:val="false"/>
-                <w:u w:val="none"/>
-                <w:sz w:val="22"/>
-                <w:szCs w:val="22"/>
-                <w:color w:val="000000"/>
-              </w:rPr>
-            </w:pPr>
-            <w:r xmlns:w="http://schemas.openxmlformats.org/wordprocessingml/2006/main" xmlns:wp="http://schemas.openxmlformats.org/drawingml/2006/wordprocessingDrawing" xmlns:r="http://schemas.openxmlformats.org/officeDocument/2006/relationships" xmlns:w14="http://schemas.microsoft.com/office/word/2010/wordml">
-              <w:rPr>
-                <w:rFonts w:ascii="Times New Roman" w:hAnsi="Arial" w:eastAsia="Arial" w:cs="Arial"/>
+                <w:rFonts w:ascii="Times New Roman" w:hAnsi="Helvetica" w:eastAsia="Helvetica" w:cs="Helvetica"/>
+                <w:i w:val="false"/>
+                <w:b w:val="false"/>
+                <w:u w:val="none"/>
+                <w:sz w:val="22"/>
+                <w:szCs w:val="22"/>
+                <w:color w:val="000000"/>
+              </w:rPr>
+            </w:pPr>
+            <w:r xmlns:w="http://schemas.openxmlformats.org/wordprocessingml/2006/main" xmlns:wp="http://schemas.openxmlformats.org/drawingml/2006/wordprocessingDrawing" xmlns:r="http://schemas.openxmlformats.org/officeDocument/2006/relationships" xmlns:w14="http://schemas.microsoft.com/office/word/2010/wordml">
+              <w:rPr>
+                <w:rFonts w:ascii="Times New Roman" w:hAnsi="Helvetica" w:eastAsia="Helvetica" w:cs="Helvetica"/>
                 <w:i w:val="false"/>
                 <w:b w:val="false"/>
                 <w:u w:val="none"/>
@@ -2503,18 +2483,18 @@
               <w:spacing w:after="60" w:before="60" w:line="240"/>
               <w:ind w:left="60" w:right="60" w:firstLine="0" w:firstLineChars="0"/>
               <w:rPr>
-                <w:rFonts w:ascii="Times New Roman" w:hAnsi="Arial" w:eastAsia="Arial" w:cs="Arial"/>
-                <w:i w:val="false"/>
-                <w:b w:val="false"/>
-                <w:u w:val="none"/>
-                <w:sz w:val="22"/>
-                <w:szCs w:val="22"/>
-                <w:color w:val="000000"/>
-              </w:rPr>
-            </w:pPr>
-            <w:r xmlns:w="http://schemas.openxmlformats.org/wordprocessingml/2006/main" xmlns:wp="http://schemas.openxmlformats.org/drawingml/2006/wordprocessingDrawing" xmlns:r="http://schemas.openxmlformats.org/officeDocument/2006/relationships" xmlns:w14="http://schemas.microsoft.com/office/word/2010/wordml">
-              <w:rPr>
-                <w:rFonts w:ascii="Times New Roman" w:hAnsi="Arial" w:eastAsia="Arial" w:cs="Arial"/>
+                <w:rFonts w:ascii="Times New Roman" w:hAnsi="Helvetica" w:eastAsia="Helvetica" w:cs="Helvetica"/>
+                <w:i w:val="false"/>
+                <w:b w:val="false"/>
+                <w:u w:val="none"/>
+                <w:sz w:val="22"/>
+                <w:szCs w:val="22"/>
+                <w:color w:val="000000"/>
+              </w:rPr>
+            </w:pPr>
+            <w:r xmlns:w="http://schemas.openxmlformats.org/wordprocessingml/2006/main" xmlns:wp="http://schemas.openxmlformats.org/drawingml/2006/wordprocessingDrawing" xmlns:r="http://schemas.openxmlformats.org/officeDocument/2006/relationships" xmlns:w14="http://schemas.microsoft.com/office/word/2010/wordml">
+              <w:rPr>
+                <w:rFonts w:ascii="Times New Roman" w:hAnsi="Helvetica" w:eastAsia="Helvetica" w:cs="Helvetica"/>
                 <w:i w:val="false"/>
                 <w:b w:val="false"/>
                 <w:u w:val="none"/>
@@ -2556,18 +2536,18 @@
               <w:spacing w:after="60" w:before="60" w:line="240"/>
               <w:ind w:left="60" w:right="60" w:firstLine="0" w:firstLineChars="0"/>
               <w:rPr>
-                <w:rFonts w:ascii="Times New Roman" w:hAnsi="Arial" w:eastAsia="Arial" w:cs="Arial"/>
-                <w:i w:val="false"/>
-                <w:b w:val="false"/>
-                <w:u w:val="none"/>
-                <w:sz w:val="22"/>
-                <w:szCs w:val="22"/>
-                <w:color w:val="000000"/>
-              </w:rPr>
-            </w:pPr>
-            <w:r xmlns:w="http://schemas.openxmlformats.org/wordprocessingml/2006/main" xmlns:wp="http://schemas.openxmlformats.org/drawingml/2006/wordprocessingDrawing" xmlns:r="http://schemas.openxmlformats.org/officeDocument/2006/relationships" xmlns:w14="http://schemas.microsoft.com/office/word/2010/wordml">
-              <w:rPr>
-                <w:rFonts w:ascii="Times New Roman" w:hAnsi="Arial" w:eastAsia="Arial" w:cs="Arial"/>
+                <w:rFonts w:ascii="Times New Roman" w:hAnsi="Helvetica" w:eastAsia="Helvetica" w:cs="Helvetica"/>
+                <w:i w:val="false"/>
+                <w:b w:val="false"/>
+                <w:u w:val="none"/>
+                <w:sz w:val="22"/>
+                <w:szCs w:val="22"/>
+                <w:color w:val="000000"/>
+              </w:rPr>
+            </w:pPr>
+            <w:r xmlns:w="http://schemas.openxmlformats.org/wordprocessingml/2006/main" xmlns:wp="http://schemas.openxmlformats.org/drawingml/2006/wordprocessingDrawing" xmlns:r="http://schemas.openxmlformats.org/officeDocument/2006/relationships" xmlns:w14="http://schemas.microsoft.com/office/word/2010/wordml">
+              <w:rPr>
+                <w:rFonts w:ascii="Times New Roman" w:hAnsi="Helvetica" w:eastAsia="Helvetica" w:cs="Helvetica"/>
                 <w:i w:val="false"/>
                 <w:b w:val="false"/>
                 <w:u w:val="none"/>
@@ -2609,18 +2589,18 @@
               <w:spacing w:after="60" w:before="60" w:line="240"/>
               <w:ind w:left="60" w:right="60" w:firstLine="0" w:firstLineChars="0"/>
               <w:rPr>
-                <w:rFonts w:ascii="Times New Roman" w:hAnsi="Arial" w:eastAsia="Arial" w:cs="Arial"/>
-                <w:i w:val="false"/>
-                <w:b w:val="false"/>
-                <w:u w:val="none"/>
-                <w:sz w:val="22"/>
-                <w:szCs w:val="22"/>
-                <w:color w:val="000000"/>
-              </w:rPr>
-            </w:pPr>
-            <w:r xmlns:w="http://schemas.openxmlformats.org/wordprocessingml/2006/main" xmlns:wp="http://schemas.openxmlformats.org/drawingml/2006/wordprocessingDrawing" xmlns:r="http://schemas.openxmlformats.org/officeDocument/2006/relationships" xmlns:w14="http://schemas.microsoft.com/office/word/2010/wordml">
-              <w:rPr>
-                <w:rFonts w:ascii="Times New Roman" w:hAnsi="Arial" w:eastAsia="Arial" w:cs="Arial"/>
+                <w:rFonts w:ascii="Times New Roman" w:hAnsi="Helvetica" w:eastAsia="Helvetica" w:cs="Helvetica"/>
+                <w:i w:val="false"/>
+                <w:b w:val="false"/>
+                <w:u w:val="none"/>
+                <w:sz w:val="22"/>
+                <w:szCs w:val="22"/>
+                <w:color w:val="000000"/>
+              </w:rPr>
+            </w:pPr>
+            <w:r xmlns:w="http://schemas.openxmlformats.org/wordprocessingml/2006/main" xmlns:wp="http://schemas.openxmlformats.org/drawingml/2006/wordprocessingDrawing" xmlns:r="http://schemas.openxmlformats.org/officeDocument/2006/relationships" xmlns:w14="http://schemas.microsoft.com/office/word/2010/wordml">
+              <w:rPr>
+                <w:rFonts w:ascii="Times New Roman" w:hAnsi="Helvetica" w:eastAsia="Helvetica" w:cs="Helvetica"/>
                 <w:i w:val="false"/>
                 <w:b w:val="false"/>
                 <w:u w:val="none"/>
@@ -2669,7 +2649,7 @@
               <w:spacing w:after="60" w:before="60" w:line="240"/>
               <w:ind w:left="60" w:right="60" w:firstLine="0" w:firstLineChars="0"/>
               <w:rPr>
-                <w:rFonts w:ascii="Times New Roman" w:hAnsi="Arial" w:eastAsia="Arial" w:cs="Arial"/>
+                <w:rFonts w:ascii="Times New Roman" w:hAnsi="Helvetica" w:eastAsia="Helvetica" w:cs="Helvetica"/>
                 <w:i w:val="false"/>
                 <w:b w:val="false"/>
                 <w:u w:val="none"/>
@@ -2711,7 +2691,7 @@
               <w:spacing w:after="60" w:before="60" w:line="240"/>
               <w:ind w:left="60" w:right="60" w:firstLine="0" w:firstLineChars="0"/>
               <w:rPr>
-                <w:rFonts w:ascii="Times New Roman" w:hAnsi="Arial" w:eastAsia="Arial" w:cs="Arial"/>
+                <w:rFonts w:ascii="Times New Roman" w:hAnsi="Helvetica" w:eastAsia="Helvetica" w:cs="Helvetica"/>
                 <w:i w:val="false"/>
                 <w:b w:val="false"/>
                 <w:u w:val="none"/>
@@ -2752,18 +2732,18 @@
               <w:spacing w:after="60" w:before="60" w:line="240"/>
               <w:ind w:left="60" w:right="60" w:firstLine="0" w:firstLineChars="0"/>
               <w:rPr>
-                <w:rFonts w:ascii="Times New Roman" w:hAnsi="Arial" w:eastAsia="Arial" w:cs="Arial"/>
-                <w:i w:val="false"/>
-                <w:b w:val="false"/>
-                <w:u w:val="none"/>
-                <w:sz w:val="22"/>
-                <w:szCs w:val="22"/>
-                <w:color w:val="000000"/>
-              </w:rPr>
-            </w:pPr>
-            <w:r xmlns:w="http://schemas.openxmlformats.org/wordprocessingml/2006/main" xmlns:wp="http://schemas.openxmlformats.org/drawingml/2006/wordprocessingDrawing" xmlns:r="http://schemas.openxmlformats.org/officeDocument/2006/relationships" xmlns:w14="http://schemas.microsoft.com/office/word/2010/wordml">
-              <w:rPr>
-                <w:rFonts w:ascii="Times New Roman" w:hAnsi="Arial" w:eastAsia="Arial" w:cs="Arial"/>
+                <w:rFonts w:ascii="Times New Roman" w:hAnsi="Helvetica" w:eastAsia="Helvetica" w:cs="Helvetica"/>
+                <w:i w:val="false"/>
+                <w:b w:val="false"/>
+                <w:u w:val="none"/>
+                <w:sz w:val="22"/>
+                <w:szCs w:val="22"/>
+                <w:color w:val="000000"/>
+              </w:rPr>
+            </w:pPr>
+            <w:r xmlns:w="http://schemas.openxmlformats.org/wordprocessingml/2006/main" xmlns:wp="http://schemas.openxmlformats.org/drawingml/2006/wordprocessingDrawing" xmlns:r="http://schemas.openxmlformats.org/officeDocument/2006/relationships" xmlns:w14="http://schemas.microsoft.com/office/word/2010/wordml">
+              <w:rPr>
+                <w:rFonts w:ascii="Times New Roman" w:hAnsi="Helvetica" w:eastAsia="Helvetica" w:cs="Helvetica"/>
                 <w:i w:val="false"/>
                 <w:b w:val="false"/>
                 <w:u w:val="none"/>
@@ -2805,18 +2785,18 @@
               <w:spacing w:after="60" w:before="60" w:line="240"/>
               <w:ind w:left="60" w:right="60" w:firstLine="0" w:firstLineChars="0"/>
               <w:rPr>
-                <w:rFonts w:ascii="Times New Roman" w:hAnsi="Arial" w:eastAsia="Arial" w:cs="Arial"/>
-                <w:i w:val="false"/>
-                <w:b w:val="false"/>
-                <w:u w:val="none"/>
-                <w:sz w:val="22"/>
-                <w:szCs w:val="22"/>
-                <w:color w:val="000000"/>
-              </w:rPr>
-            </w:pPr>
-            <w:r xmlns:w="http://schemas.openxmlformats.org/wordprocessingml/2006/main" xmlns:wp="http://schemas.openxmlformats.org/drawingml/2006/wordprocessingDrawing" xmlns:r="http://schemas.openxmlformats.org/officeDocument/2006/relationships" xmlns:w14="http://schemas.microsoft.com/office/word/2010/wordml">
-              <w:rPr>
-                <w:rFonts w:ascii="Times New Roman" w:hAnsi="Arial" w:eastAsia="Arial" w:cs="Arial"/>
+                <w:rFonts w:ascii="Times New Roman" w:hAnsi="Helvetica" w:eastAsia="Helvetica" w:cs="Helvetica"/>
+                <w:i w:val="false"/>
+                <w:b w:val="false"/>
+                <w:u w:val="none"/>
+                <w:sz w:val="22"/>
+                <w:szCs w:val="22"/>
+                <w:color w:val="000000"/>
+              </w:rPr>
+            </w:pPr>
+            <w:r xmlns:w="http://schemas.openxmlformats.org/wordprocessingml/2006/main" xmlns:wp="http://schemas.openxmlformats.org/drawingml/2006/wordprocessingDrawing" xmlns:r="http://schemas.openxmlformats.org/officeDocument/2006/relationships" xmlns:w14="http://schemas.microsoft.com/office/word/2010/wordml">
+              <w:rPr>
+                <w:rFonts w:ascii="Times New Roman" w:hAnsi="Helvetica" w:eastAsia="Helvetica" w:cs="Helvetica"/>
                 <w:i w:val="false"/>
                 <w:b w:val="false"/>
                 <w:u w:val="none"/>
@@ -2865,18 +2845,18 @@
               <w:spacing w:after="60" w:before="60" w:line="240"/>
               <w:ind w:left="60" w:right="60" w:firstLine="0" w:firstLineChars="0"/>
               <w:rPr>
-                <w:rFonts w:ascii="Times New Roman" w:hAnsi="Arial" w:eastAsia="Arial" w:cs="Arial"/>
-                <w:i w:val="false"/>
-                <w:b w:val="false"/>
-                <w:u w:val="none"/>
-                <w:sz w:val="22"/>
-                <w:szCs w:val="22"/>
-                <w:color w:val="000000"/>
-              </w:rPr>
-            </w:pPr>
-            <w:r xmlns:w="http://schemas.openxmlformats.org/wordprocessingml/2006/main" xmlns:wp="http://schemas.openxmlformats.org/drawingml/2006/wordprocessingDrawing" xmlns:r="http://schemas.openxmlformats.org/officeDocument/2006/relationships" xmlns:w14="http://schemas.microsoft.com/office/word/2010/wordml">
-              <w:rPr>
-                <w:rFonts w:ascii="Times New Roman" w:hAnsi="Arial" w:eastAsia="Arial" w:cs="Arial"/>
+                <w:rFonts w:ascii="Times New Roman" w:hAnsi="Helvetica" w:eastAsia="Helvetica" w:cs="Helvetica"/>
+                <w:i w:val="false"/>
+                <w:b w:val="false"/>
+                <w:u w:val="none"/>
+                <w:sz w:val="22"/>
+                <w:szCs w:val="22"/>
+                <w:color w:val="000000"/>
+              </w:rPr>
+            </w:pPr>
+            <w:r xmlns:w="http://schemas.openxmlformats.org/wordprocessingml/2006/main" xmlns:wp="http://schemas.openxmlformats.org/drawingml/2006/wordprocessingDrawing" xmlns:r="http://schemas.openxmlformats.org/officeDocument/2006/relationships" xmlns:w14="http://schemas.microsoft.com/office/word/2010/wordml">
+              <w:rPr>
+                <w:rFonts w:ascii="Times New Roman" w:hAnsi="Helvetica" w:eastAsia="Helvetica" w:cs="Helvetica"/>
                 <w:i w:val="false"/>
                 <w:b w:val="false"/>
                 <w:u w:val="none"/>
@@ -2919,18 +2899,18 @@
               <w:spacing w:after="60" w:before="60" w:line="240"/>
               <w:ind w:left="60" w:right="60" w:firstLine="0" w:firstLineChars="0"/>
               <w:rPr>
-                <w:rFonts w:ascii="Times New Roman" w:hAnsi="Arial" w:eastAsia="Arial" w:cs="Arial"/>
-                <w:i w:val="false"/>
-                <w:b w:val="false"/>
-                <w:u w:val="none"/>
-                <w:sz w:val="22"/>
-                <w:szCs w:val="22"/>
-                <w:color w:val="000000"/>
-              </w:rPr>
-            </w:pPr>
-            <w:r xmlns:w="http://schemas.openxmlformats.org/wordprocessingml/2006/main" xmlns:wp="http://schemas.openxmlformats.org/drawingml/2006/wordprocessingDrawing" xmlns:r="http://schemas.openxmlformats.org/officeDocument/2006/relationships" xmlns:w14="http://schemas.microsoft.com/office/word/2010/wordml">
-              <w:rPr>
-                <w:rFonts w:ascii="Times New Roman" w:hAnsi="Arial" w:eastAsia="Arial" w:cs="Arial"/>
+                <w:rFonts w:ascii="Times New Roman" w:hAnsi="Helvetica" w:eastAsia="Helvetica" w:cs="Helvetica"/>
+                <w:i w:val="false"/>
+                <w:b w:val="false"/>
+                <w:u w:val="none"/>
+                <w:sz w:val="22"/>
+                <w:szCs w:val="22"/>
+                <w:color w:val="000000"/>
+              </w:rPr>
+            </w:pPr>
+            <w:r xmlns:w="http://schemas.openxmlformats.org/wordprocessingml/2006/main" xmlns:wp="http://schemas.openxmlformats.org/drawingml/2006/wordprocessingDrawing" xmlns:r="http://schemas.openxmlformats.org/officeDocument/2006/relationships" xmlns:w14="http://schemas.microsoft.com/office/word/2010/wordml">
+              <w:rPr>
+                <w:rFonts w:ascii="Times New Roman" w:hAnsi="Helvetica" w:eastAsia="Helvetica" w:cs="Helvetica"/>
                 <w:i w:val="false"/>
                 <w:b w:val="false"/>
                 <w:u w:val="none"/>
@@ -2972,18 +2952,18 @@
               <w:spacing w:after="60" w:before="60" w:line="240"/>
               <w:ind w:left="60" w:right="60" w:firstLine="0" w:firstLineChars="0"/>
               <w:rPr>
-                <w:rFonts w:ascii="Times New Roman" w:hAnsi="Arial" w:eastAsia="Arial" w:cs="Arial"/>
-                <w:i w:val="false"/>
-                <w:b w:val="false"/>
-                <w:u w:val="none"/>
-                <w:sz w:val="22"/>
-                <w:szCs w:val="22"/>
-                <w:color w:val="000000"/>
-              </w:rPr>
-            </w:pPr>
-            <w:r xmlns:w="http://schemas.openxmlformats.org/wordprocessingml/2006/main" xmlns:wp="http://schemas.openxmlformats.org/drawingml/2006/wordprocessingDrawing" xmlns:r="http://schemas.openxmlformats.org/officeDocument/2006/relationships" xmlns:w14="http://schemas.microsoft.com/office/word/2010/wordml">
-              <w:rPr>
-                <w:rFonts w:ascii="Times New Roman" w:hAnsi="Arial" w:eastAsia="Arial" w:cs="Arial"/>
+                <w:rFonts w:ascii="Times New Roman" w:hAnsi="Helvetica" w:eastAsia="Helvetica" w:cs="Helvetica"/>
+                <w:i w:val="false"/>
+                <w:b w:val="false"/>
+                <w:u w:val="none"/>
+                <w:sz w:val="22"/>
+                <w:szCs w:val="22"/>
+                <w:color w:val="000000"/>
+              </w:rPr>
+            </w:pPr>
+            <w:r xmlns:w="http://schemas.openxmlformats.org/wordprocessingml/2006/main" xmlns:wp="http://schemas.openxmlformats.org/drawingml/2006/wordprocessingDrawing" xmlns:r="http://schemas.openxmlformats.org/officeDocument/2006/relationships" xmlns:w14="http://schemas.microsoft.com/office/word/2010/wordml">
+              <w:rPr>
+                <w:rFonts w:ascii="Times New Roman" w:hAnsi="Helvetica" w:eastAsia="Helvetica" w:cs="Helvetica"/>
                 <w:i w:val="false"/>
                 <w:b w:val="false"/>
                 <w:u w:val="none"/>
@@ -3025,18 +3005,18 @@
               <w:spacing w:after="60" w:before="60" w:line="240"/>
               <w:ind w:left="60" w:right="60" w:firstLine="0" w:firstLineChars="0"/>
               <w:rPr>
-                <w:rFonts w:ascii="Times New Roman" w:hAnsi="Arial" w:eastAsia="Arial" w:cs="Arial"/>
-                <w:i w:val="false"/>
-                <w:b w:val="false"/>
-                <w:u w:val="none"/>
-                <w:sz w:val="22"/>
-                <w:szCs w:val="22"/>
-                <w:color w:val="000000"/>
-              </w:rPr>
-            </w:pPr>
-            <w:r xmlns:w="http://schemas.openxmlformats.org/wordprocessingml/2006/main" xmlns:wp="http://schemas.openxmlformats.org/drawingml/2006/wordprocessingDrawing" xmlns:r="http://schemas.openxmlformats.org/officeDocument/2006/relationships" xmlns:w14="http://schemas.microsoft.com/office/word/2010/wordml">
-              <w:rPr>
-                <w:rFonts w:ascii="Times New Roman" w:hAnsi="Arial" w:eastAsia="Arial" w:cs="Arial"/>
+                <w:rFonts w:ascii="Times New Roman" w:hAnsi="Helvetica" w:eastAsia="Helvetica" w:cs="Helvetica"/>
+                <w:i w:val="false"/>
+                <w:b w:val="false"/>
+                <w:u w:val="none"/>
+                <w:sz w:val="22"/>
+                <w:szCs w:val="22"/>
+                <w:color w:val="000000"/>
+              </w:rPr>
+            </w:pPr>
+            <w:r xmlns:w="http://schemas.openxmlformats.org/wordprocessingml/2006/main" xmlns:wp="http://schemas.openxmlformats.org/drawingml/2006/wordprocessingDrawing" xmlns:r="http://schemas.openxmlformats.org/officeDocument/2006/relationships" xmlns:w14="http://schemas.microsoft.com/office/word/2010/wordml">
+              <w:rPr>
+                <w:rFonts w:ascii="Times New Roman" w:hAnsi="Helvetica" w:eastAsia="Helvetica" w:cs="Helvetica"/>
                 <w:i w:val="false"/>
                 <w:b w:val="false"/>
                 <w:u w:val="none"/>
@@ -3085,7 +3065,7 @@
               <w:spacing w:after="60" w:before="60" w:line="240"/>
               <w:ind w:left="60" w:right="60" w:firstLine="0" w:firstLineChars="0"/>
               <w:rPr>
-                <w:rFonts w:ascii="Times New Roman" w:hAnsi="Arial" w:eastAsia="Arial" w:cs="Arial"/>
+                <w:rFonts w:ascii="Times New Roman" w:hAnsi="Helvetica" w:eastAsia="Helvetica" w:cs="Helvetica"/>
                 <w:i w:val="false"/>
                 <w:b w:val="false"/>
                 <w:u w:val="none"/>
@@ -3127,7 +3107,7 @@
               <w:spacing w:after="60" w:before="60" w:line="240"/>
               <w:ind w:left="60" w:right="60" w:firstLine="0" w:firstLineChars="0"/>
               <w:rPr>
-                <w:rFonts w:ascii="Times New Roman" w:hAnsi="Arial" w:eastAsia="Arial" w:cs="Arial"/>
+                <w:rFonts w:ascii="Times New Roman" w:hAnsi="Helvetica" w:eastAsia="Helvetica" w:cs="Helvetica"/>
                 <w:i w:val="false"/>
                 <w:b w:val="false"/>
                 <w:u w:val="none"/>
@@ -3168,18 +3148,18 @@
               <w:spacing w:after="60" w:before="60" w:line="240"/>
               <w:ind w:left="60" w:right="60" w:firstLine="0" w:firstLineChars="0"/>
               <w:rPr>
-                <w:rFonts w:ascii="Times New Roman" w:hAnsi="Arial" w:eastAsia="Arial" w:cs="Arial"/>
-                <w:i w:val="false"/>
-                <w:b w:val="false"/>
-                <w:u w:val="none"/>
-                <w:sz w:val="22"/>
-                <w:szCs w:val="22"/>
-                <w:color w:val="000000"/>
-              </w:rPr>
-            </w:pPr>
-            <w:r xmlns:w="http://schemas.openxmlformats.org/wordprocessingml/2006/main" xmlns:wp="http://schemas.openxmlformats.org/drawingml/2006/wordprocessingDrawing" xmlns:r="http://schemas.openxmlformats.org/officeDocument/2006/relationships" xmlns:w14="http://schemas.microsoft.com/office/word/2010/wordml">
-              <w:rPr>
-                <w:rFonts w:ascii="Times New Roman" w:hAnsi="Arial" w:eastAsia="Arial" w:cs="Arial"/>
+                <w:rFonts w:ascii="Times New Roman" w:hAnsi="Helvetica" w:eastAsia="Helvetica" w:cs="Helvetica"/>
+                <w:i w:val="false"/>
+                <w:b w:val="false"/>
+                <w:u w:val="none"/>
+                <w:sz w:val="22"/>
+                <w:szCs w:val="22"/>
+                <w:color w:val="000000"/>
+              </w:rPr>
+            </w:pPr>
+            <w:r xmlns:w="http://schemas.openxmlformats.org/wordprocessingml/2006/main" xmlns:wp="http://schemas.openxmlformats.org/drawingml/2006/wordprocessingDrawing" xmlns:r="http://schemas.openxmlformats.org/officeDocument/2006/relationships" xmlns:w14="http://schemas.microsoft.com/office/word/2010/wordml">
+              <w:rPr>
+                <w:rFonts w:ascii="Times New Roman" w:hAnsi="Helvetica" w:eastAsia="Helvetica" w:cs="Helvetica"/>
                 <w:i w:val="false"/>
                 <w:b w:val="false"/>
                 <w:u w:val="none"/>
@@ -3221,18 +3201,18 @@
               <w:spacing w:after="60" w:before="60" w:line="240"/>
               <w:ind w:left="60" w:right="60" w:firstLine="0" w:firstLineChars="0"/>
               <w:rPr>
-                <w:rFonts w:ascii="Times New Roman" w:hAnsi="Arial" w:eastAsia="Arial" w:cs="Arial"/>
-                <w:i w:val="false"/>
-                <w:b w:val="false"/>
-                <w:u w:val="none"/>
-                <w:sz w:val="22"/>
-                <w:szCs w:val="22"/>
-                <w:color w:val="000000"/>
-              </w:rPr>
-            </w:pPr>
-            <w:r xmlns:w="http://schemas.openxmlformats.org/wordprocessingml/2006/main" xmlns:wp="http://schemas.openxmlformats.org/drawingml/2006/wordprocessingDrawing" xmlns:r="http://schemas.openxmlformats.org/officeDocument/2006/relationships" xmlns:w14="http://schemas.microsoft.com/office/word/2010/wordml">
-              <w:rPr>
-                <w:rFonts w:ascii="Times New Roman" w:hAnsi="Arial" w:eastAsia="Arial" w:cs="Arial"/>
+                <w:rFonts w:ascii="Times New Roman" w:hAnsi="Helvetica" w:eastAsia="Helvetica" w:cs="Helvetica"/>
+                <w:i w:val="false"/>
+                <w:b w:val="false"/>
+                <w:u w:val="none"/>
+                <w:sz w:val="22"/>
+                <w:szCs w:val="22"/>
+                <w:color w:val="000000"/>
+              </w:rPr>
+            </w:pPr>
+            <w:r xmlns:w="http://schemas.openxmlformats.org/wordprocessingml/2006/main" xmlns:wp="http://schemas.openxmlformats.org/drawingml/2006/wordprocessingDrawing" xmlns:r="http://schemas.openxmlformats.org/officeDocument/2006/relationships" xmlns:w14="http://schemas.microsoft.com/office/word/2010/wordml">
+              <w:rPr>
+                <w:rFonts w:ascii="Times New Roman" w:hAnsi="Helvetica" w:eastAsia="Helvetica" w:cs="Helvetica"/>
                 <w:i w:val="false"/>
                 <w:b w:val="false"/>
                 <w:u w:val="none"/>
@@ -3281,18 +3261,18 @@
               <w:spacing w:after="60" w:before="60" w:line="240"/>
               <w:ind w:left="60" w:right="60" w:firstLine="0" w:firstLineChars="0"/>
               <w:rPr>
-                <w:rFonts w:ascii="Times New Roman" w:hAnsi="Arial" w:eastAsia="Arial" w:cs="Arial"/>
-                <w:i w:val="false"/>
-                <w:b w:val="false"/>
-                <w:u w:val="none"/>
-                <w:sz w:val="22"/>
-                <w:szCs w:val="22"/>
-                <w:color w:val="000000"/>
-              </w:rPr>
-            </w:pPr>
-            <w:r xmlns:w="http://schemas.openxmlformats.org/wordprocessingml/2006/main" xmlns:wp="http://schemas.openxmlformats.org/drawingml/2006/wordprocessingDrawing" xmlns:r="http://schemas.openxmlformats.org/officeDocument/2006/relationships" xmlns:w14="http://schemas.microsoft.com/office/word/2010/wordml">
-              <w:rPr>
-                <w:rFonts w:ascii="Times New Roman" w:hAnsi="Arial" w:eastAsia="Arial" w:cs="Arial"/>
+                <w:rFonts w:ascii="Times New Roman" w:hAnsi="Helvetica" w:eastAsia="Helvetica" w:cs="Helvetica"/>
+                <w:i w:val="false"/>
+                <w:b w:val="false"/>
+                <w:u w:val="none"/>
+                <w:sz w:val="22"/>
+                <w:szCs w:val="22"/>
+                <w:color w:val="000000"/>
+              </w:rPr>
+            </w:pPr>
+            <w:r xmlns:w="http://schemas.openxmlformats.org/wordprocessingml/2006/main" xmlns:wp="http://schemas.openxmlformats.org/drawingml/2006/wordprocessingDrawing" xmlns:r="http://schemas.openxmlformats.org/officeDocument/2006/relationships" xmlns:w14="http://schemas.microsoft.com/office/word/2010/wordml">
+              <w:rPr>
+                <w:rFonts w:ascii="Times New Roman" w:hAnsi="Helvetica" w:eastAsia="Helvetica" w:cs="Helvetica"/>
                 <w:i w:val="false"/>
                 <w:b w:val="false"/>
                 <w:u w:val="none"/>
@@ -3335,18 +3315,18 @@
               <w:spacing w:after="60" w:before="60" w:line="240"/>
               <w:ind w:left="60" w:right="60" w:firstLine="0" w:firstLineChars="0"/>
               <w:rPr>
-                <w:rFonts w:ascii="Times New Roman" w:hAnsi="Arial" w:eastAsia="Arial" w:cs="Arial"/>
-                <w:i w:val="false"/>
-                <w:b w:val="false"/>
-                <w:u w:val="none"/>
-                <w:sz w:val="22"/>
-                <w:szCs w:val="22"/>
-                <w:color w:val="000000"/>
-              </w:rPr>
-            </w:pPr>
-            <w:r xmlns:w="http://schemas.openxmlformats.org/wordprocessingml/2006/main" xmlns:wp="http://schemas.openxmlformats.org/drawingml/2006/wordprocessingDrawing" xmlns:r="http://schemas.openxmlformats.org/officeDocument/2006/relationships" xmlns:w14="http://schemas.microsoft.com/office/word/2010/wordml">
-              <w:rPr>
-                <w:rFonts w:ascii="Times New Roman" w:hAnsi="Arial" w:eastAsia="Arial" w:cs="Arial"/>
+                <w:rFonts w:ascii="Times New Roman" w:hAnsi="Helvetica" w:eastAsia="Helvetica" w:cs="Helvetica"/>
+                <w:i w:val="false"/>
+                <w:b w:val="false"/>
+                <w:u w:val="none"/>
+                <w:sz w:val="22"/>
+                <w:szCs w:val="22"/>
+                <w:color w:val="000000"/>
+              </w:rPr>
+            </w:pPr>
+            <w:r xmlns:w="http://schemas.openxmlformats.org/wordprocessingml/2006/main" xmlns:wp="http://schemas.openxmlformats.org/drawingml/2006/wordprocessingDrawing" xmlns:r="http://schemas.openxmlformats.org/officeDocument/2006/relationships" xmlns:w14="http://schemas.microsoft.com/office/word/2010/wordml">
+              <w:rPr>
+                <w:rFonts w:ascii="Times New Roman" w:hAnsi="Helvetica" w:eastAsia="Helvetica" w:cs="Helvetica"/>
                 <w:i w:val="false"/>
                 <w:b w:val="false"/>
                 <w:u w:val="none"/>
@@ -3388,18 +3368,18 @@
               <w:spacing w:after="60" w:before="60" w:line="240"/>
               <w:ind w:left="60" w:right="60" w:firstLine="0" w:firstLineChars="0"/>
               <w:rPr>
-                <w:rFonts w:ascii="Times New Roman" w:hAnsi="Arial" w:eastAsia="Arial" w:cs="Arial"/>
-                <w:i w:val="false"/>
-                <w:b w:val="false"/>
-                <w:u w:val="none"/>
-                <w:sz w:val="22"/>
-                <w:szCs w:val="22"/>
-                <w:color w:val="000000"/>
-              </w:rPr>
-            </w:pPr>
-            <w:r xmlns:w="http://schemas.openxmlformats.org/wordprocessingml/2006/main" xmlns:wp="http://schemas.openxmlformats.org/drawingml/2006/wordprocessingDrawing" xmlns:r="http://schemas.openxmlformats.org/officeDocument/2006/relationships" xmlns:w14="http://schemas.microsoft.com/office/word/2010/wordml">
-              <w:rPr>
-                <w:rFonts w:ascii="Times New Roman" w:hAnsi="Arial" w:eastAsia="Arial" w:cs="Arial"/>
+                <w:rFonts w:ascii="Times New Roman" w:hAnsi="Helvetica" w:eastAsia="Helvetica" w:cs="Helvetica"/>
+                <w:i w:val="false"/>
+                <w:b w:val="false"/>
+                <w:u w:val="none"/>
+                <w:sz w:val="22"/>
+                <w:szCs w:val="22"/>
+                <w:color w:val="000000"/>
+              </w:rPr>
+            </w:pPr>
+            <w:r xmlns:w="http://schemas.openxmlformats.org/wordprocessingml/2006/main" xmlns:wp="http://schemas.openxmlformats.org/drawingml/2006/wordprocessingDrawing" xmlns:r="http://schemas.openxmlformats.org/officeDocument/2006/relationships" xmlns:w14="http://schemas.microsoft.com/office/word/2010/wordml">
+              <w:rPr>
+                <w:rFonts w:ascii="Times New Roman" w:hAnsi="Helvetica" w:eastAsia="Helvetica" w:cs="Helvetica"/>
                 <w:i w:val="false"/>
                 <w:b w:val="false"/>
                 <w:u w:val="none"/>
@@ -3441,18 +3421,18 @@
               <w:spacing w:after="60" w:before="60" w:line="240"/>
               <w:ind w:left="60" w:right="60" w:firstLine="0" w:firstLineChars="0"/>
               <w:rPr>
-                <w:rFonts w:ascii="Times New Roman" w:hAnsi="Arial" w:eastAsia="Arial" w:cs="Arial"/>
-                <w:i w:val="false"/>
-                <w:b w:val="false"/>
-                <w:u w:val="none"/>
-                <w:sz w:val="22"/>
-                <w:szCs w:val="22"/>
-                <w:color w:val="000000"/>
-              </w:rPr>
-            </w:pPr>
-            <w:r xmlns:w="http://schemas.openxmlformats.org/wordprocessingml/2006/main" xmlns:wp="http://schemas.openxmlformats.org/drawingml/2006/wordprocessingDrawing" xmlns:r="http://schemas.openxmlformats.org/officeDocument/2006/relationships" xmlns:w14="http://schemas.microsoft.com/office/word/2010/wordml">
-              <w:rPr>
-                <w:rFonts w:ascii="Times New Roman" w:hAnsi="Arial" w:eastAsia="Arial" w:cs="Arial"/>
+                <w:rFonts w:ascii="Times New Roman" w:hAnsi="Helvetica" w:eastAsia="Helvetica" w:cs="Helvetica"/>
+                <w:i w:val="false"/>
+                <w:b w:val="false"/>
+                <w:u w:val="none"/>
+                <w:sz w:val="22"/>
+                <w:szCs w:val="22"/>
+                <w:color w:val="000000"/>
+              </w:rPr>
+            </w:pPr>
+            <w:r xmlns:w="http://schemas.openxmlformats.org/wordprocessingml/2006/main" xmlns:wp="http://schemas.openxmlformats.org/drawingml/2006/wordprocessingDrawing" xmlns:r="http://schemas.openxmlformats.org/officeDocument/2006/relationships" xmlns:w14="http://schemas.microsoft.com/office/word/2010/wordml">
+              <w:rPr>
+                <w:rFonts w:ascii="Times New Roman" w:hAnsi="Helvetica" w:eastAsia="Helvetica" w:cs="Helvetica"/>
                 <w:i w:val="false"/>
                 <w:b w:val="false"/>
                 <w:u w:val="none"/>
@@ -3501,7 +3481,7 @@
               <w:spacing w:after="60" w:before="60" w:line="240"/>
               <w:ind w:left="60" w:right="60" w:firstLine="0" w:firstLineChars="0"/>
               <w:rPr>
-                <w:rFonts w:ascii="Times New Roman" w:hAnsi="Arial" w:eastAsia="Arial" w:cs="Arial"/>
+                <w:rFonts w:ascii="Times New Roman" w:hAnsi="Helvetica" w:eastAsia="Helvetica" w:cs="Helvetica"/>
                 <w:i w:val="false"/>
                 <w:b w:val="false"/>
                 <w:u w:val="none"/>
@@ -3543,7 +3523,7 @@
               <w:spacing w:after="60" w:before="60" w:line="240"/>
               <w:ind w:left="60" w:right="60" w:firstLine="0" w:firstLineChars="0"/>
               <w:rPr>
-                <w:rFonts w:ascii="Times New Roman" w:hAnsi="Arial" w:eastAsia="Arial" w:cs="Arial"/>
+                <w:rFonts w:ascii="Times New Roman" w:hAnsi="Helvetica" w:eastAsia="Helvetica" w:cs="Helvetica"/>
                 <w:i w:val="false"/>
                 <w:b w:val="false"/>
                 <w:u w:val="none"/>
@@ -3584,18 +3564,18 @@
               <w:spacing w:after="60" w:before="60" w:line="240"/>
               <w:ind w:left="60" w:right="60" w:firstLine="0" w:firstLineChars="0"/>
               <w:rPr>
-                <w:rFonts w:ascii="Times New Roman" w:hAnsi="Arial" w:eastAsia="Arial" w:cs="Arial"/>
-                <w:i w:val="false"/>
-                <w:b w:val="false"/>
-                <w:u w:val="none"/>
-                <w:sz w:val="22"/>
-                <w:szCs w:val="22"/>
-                <w:color w:val="000000"/>
-              </w:rPr>
-            </w:pPr>
-            <w:r xmlns:w="http://schemas.openxmlformats.org/wordprocessingml/2006/main" xmlns:wp="http://schemas.openxmlformats.org/drawingml/2006/wordprocessingDrawing" xmlns:r="http://schemas.openxmlformats.org/officeDocument/2006/relationships" xmlns:w14="http://schemas.microsoft.com/office/word/2010/wordml">
-              <w:rPr>
-                <w:rFonts w:ascii="Times New Roman" w:hAnsi="Arial" w:eastAsia="Arial" w:cs="Arial"/>
+                <w:rFonts w:ascii="Times New Roman" w:hAnsi="Helvetica" w:eastAsia="Helvetica" w:cs="Helvetica"/>
+                <w:i w:val="false"/>
+                <w:b w:val="false"/>
+                <w:u w:val="none"/>
+                <w:sz w:val="22"/>
+                <w:szCs w:val="22"/>
+                <w:color w:val="000000"/>
+              </w:rPr>
+            </w:pPr>
+            <w:r xmlns:w="http://schemas.openxmlformats.org/wordprocessingml/2006/main" xmlns:wp="http://schemas.openxmlformats.org/drawingml/2006/wordprocessingDrawing" xmlns:r="http://schemas.openxmlformats.org/officeDocument/2006/relationships" xmlns:w14="http://schemas.microsoft.com/office/word/2010/wordml">
+              <w:rPr>
+                <w:rFonts w:ascii="Times New Roman" w:hAnsi="Helvetica" w:eastAsia="Helvetica" w:cs="Helvetica"/>
                 <w:i w:val="false"/>
                 <w:b w:val="false"/>
                 <w:u w:val="none"/>
@@ -3637,18 +3617,18 @@
               <w:spacing w:after="60" w:before="60" w:line="240"/>
               <w:ind w:left="60" w:right="60" w:firstLine="0" w:firstLineChars="0"/>
               <w:rPr>
-                <w:rFonts w:ascii="Times New Roman" w:hAnsi="Arial" w:eastAsia="Arial" w:cs="Arial"/>
-                <w:i w:val="false"/>
-                <w:b w:val="false"/>
-                <w:u w:val="none"/>
-                <w:sz w:val="22"/>
-                <w:szCs w:val="22"/>
-                <w:color w:val="000000"/>
-              </w:rPr>
-            </w:pPr>
-            <w:r xmlns:w="http://schemas.openxmlformats.org/wordprocessingml/2006/main" xmlns:wp="http://schemas.openxmlformats.org/drawingml/2006/wordprocessingDrawing" xmlns:r="http://schemas.openxmlformats.org/officeDocument/2006/relationships" xmlns:w14="http://schemas.microsoft.com/office/word/2010/wordml">
-              <w:rPr>
-                <w:rFonts w:ascii="Times New Roman" w:hAnsi="Arial" w:eastAsia="Arial" w:cs="Arial"/>
+                <w:rFonts w:ascii="Times New Roman" w:hAnsi="Helvetica" w:eastAsia="Helvetica" w:cs="Helvetica"/>
+                <w:i w:val="false"/>
+                <w:b w:val="false"/>
+                <w:u w:val="none"/>
+                <w:sz w:val="22"/>
+                <w:szCs w:val="22"/>
+                <w:color w:val="000000"/>
+              </w:rPr>
+            </w:pPr>
+            <w:r xmlns:w="http://schemas.openxmlformats.org/wordprocessingml/2006/main" xmlns:wp="http://schemas.openxmlformats.org/drawingml/2006/wordprocessingDrawing" xmlns:r="http://schemas.openxmlformats.org/officeDocument/2006/relationships" xmlns:w14="http://schemas.microsoft.com/office/word/2010/wordml">
+              <w:rPr>
+                <w:rFonts w:ascii="Times New Roman" w:hAnsi="Helvetica" w:eastAsia="Helvetica" w:cs="Helvetica"/>
                 <w:i w:val="false"/>
                 <w:b w:val="false"/>
                 <w:u w:val="none"/>
@@ -3696,18 +3676,18 @@
               <w:spacing w:after="60" w:before="60" w:line="240"/>
               <w:ind w:left="60" w:right="60" w:firstLine="0" w:firstLineChars="0"/>
               <w:rPr>
-                <w:rFonts w:ascii="Times New Roman" w:hAnsi="Arial" w:eastAsia="Arial" w:cs="Arial"/>
-                <w:i w:val="false"/>
-                <w:b w:val="false"/>
-                <w:u w:val="none"/>
-                <w:sz w:val="22"/>
-                <w:szCs w:val="22"/>
-                <w:color w:val="000000"/>
-              </w:rPr>
-            </w:pPr>
-            <w:r xmlns:w="http://schemas.openxmlformats.org/wordprocessingml/2006/main" xmlns:wp="http://schemas.openxmlformats.org/drawingml/2006/wordprocessingDrawing" xmlns:r="http://schemas.openxmlformats.org/officeDocument/2006/relationships" xmlns:w14="http://schemas.microsoft.com/office/word/2010/wordml">
-              <w:rPr>
-                <w:rFonts w:ascii="Times New Roman" w:hAnsi="Arial" w:eastAsia="Arial" w:cs="Arial"/>
+                <w:rFonts w:ascii="Times New Roman" w:hAnsi="Helvetica" w:eastAsia="Helvetica" w:cs="Helvetica"/>
+                <w:i w:val="false"/>
+                <w:b w:val="false"/>
+                <w:u w:val="none"/>
+                <w:sz w:val="22"/>
+                <w:szCs w:val="22"/>
+                <w:color w:val="000000"/>
+              </w:rPr>
+            </w:pPr>
+            <w:r xmlns:w="http://schemas.openxmlformats.org/wordprocessingml/2006/main" xmlns:wp="http://schemas.openxmlformats.org/drawingml/2006/wordprocessingDrawing" xmlns:r="http://schemas.openxmlformats.org/officeDocument/2006/relationships" xmlns:w14="http://schemas.microsoft.com/office/word/2010/wordml">
+              <w:rPr>
+                <w:rFonts w:ascii="Times New Roman" w:hAnsi="Helvetica" w:eastAsia="Helvetica" w:cs="Helvetica"/>
                 <w:i w:val="false"/>
                 <w:b w:val="false"/>
                 <w:u w:val="none"/>
@@ -3749,18 +3729,18 @@
               <w:spacing w:after="60" w:before="60" w:line="240"/>
               <w:ind w:left="60" w:right="60" w:firstLine="0" w:firstLineChars="0"/>
               <w:rPr>
-                <w:rFonts w:ascii="Times New Roman" w:hAnsi="Arial" w:eastAsia="Arial" w:cs="Arial"/>
-                <w:i w:val="false"/>
-                <w:b w:val="false"/>
-                <w:u w:val="none"/>
-                <w:sz w:val="22"/>
-                <w:szCs w:val="22"/>
-                <w:color w:val="000000"/>
-              </w:rPr>
-            </w:pPr>
-            <w:r xmlns:w="http://schemas.openxmlformats.org/wordprocessingml/2006/main" xmlns:wp="http://schemas.openxmlformats.org/drawingml/2006/wordprocessingDrawing" xmlns:r="http://schemas.openxmlformats.org/officeDocument/2006/relationships" xmlns:w14="http://schemas.microsoft.com/office/word/2010/wordml">
-              <w:rPr>
-                <w:rFonts w:ascii="Times New Roman" w:hAnsi="Arial" w:eastAsia="Arial" w:cs="Arial"/>
+                <w:rFonts w:ascii="Times New Roman" w:hAnsi="Helvetica" w:eastAsia="Helvetica" w:cs="Helvetica"/>
+                <w:i w:val="false"/>
+                <w:b w:val="false"/>
+                <w:u w:val="none"/>
+                <w:sz w:val="22"/>
+                <w:szCs w:val="22"/>
+                <w:color w:val="000000"/>
+              </w:rPr>
+            </w:pPr>
+            <w:r xmlns:w="http://schemas.openxmlformats.org/wordprocessingml/2006/main" xmlns:wp="http://schemas.openxmlformats.org/drawingml/2006/wordprocessingDrawing" xmlns:r="http://schemas.openxmlformats.org/officeDocument/2006/relationships" xmlns:w14="http://schemas.microsoft.com/office/word/2010/wordml">
+              <w:rPr>
+                <w:rFonts w:ascii="Times New Roman" w:hAnsi="Helvetica" w:eastAsia="Helvetica" w:cs="Helvetica"/>
                 <w:i w:val="false"/>
                 <w:b w:val="false"/>
                 <w:u w:val="none"/>
@@ -3802,18 +3782,18 @@
               <w:spacing w:after="60" w:before="60" w:line="240"/>
               <w:ind w:left="60" w:right="60" w:firstLine="0" w:firstLineChars="0"/>
               <w:rPr>
-                <w:rFonts w:ascii="Times New Roman" w:hAnsi="Arial" w:eastAsia="Arial" w:cs="Arial"/>
-                <w:i w:val="false"/>
-                <w:b w:val="false"/>
-                <w:u w:val="none"/>
-                <w:sz w:val="22"/>
-                <w:szCs w:val="22"/>
-                <w:color w:val="000000"/>
-              </w:rPr>
-            </w:pPr>
-            <w:r xmlns:w="http://schemas.openxmlformats.org/wordprocessingml/2006/main" xmlns:wp="http://schemas.openxmlformats.org/drawingml/2006/wordprocessingDrawing" xmlns:r="http://schemas.openxmlformats.org/officeDocument/2006/relationships" xmlns:w14="http://schemas.microsoft.com/office/word/2010/wordml">
-              <w:rPr>
-                <w:rFonts w:ascii="Times New Roman" w:hAnsi="Arial" w:eastAsia="Arial" w:cs="Arial"/>
+                <w:rFonts w:ascii="Times New Roman" w:hAnsi="Helvetica" w:eastAsia="Helvetica" w:cs="Helvetica"/>
+                <w:i w:val="false"/>
+                <w:b w:val="false"/>
+                <w:u w:val="none"/>
+                <w:sz w:val="22"/>
+                <w:szCs w:val="22"/>
+                <w:color w:val="000000"/>
+              </w:rPr>
+            </w:pPr>
+            <w:r xmlns:w="http://schemas.openxmlformats.org/wordprocessingml/2006/main" xmlns:wp="http://schemas.openxmlformats.org/drawingml/2006/wordprocessingDrawing" xmlns:r="http://schemas.openxmlformats.org/officeDocument/2006/relationships" xmlns:w14="http://schemas.microsoft.com/office/word/2010/wordml">
+              <w:rPr>
+                <w:rFonts w:ascii="Times New Roman" w:hAnsi="Helvetica" w:eastAsia="Helvetica" w:cs="Helvetica"/>
                 <w:i w:val="false"/>
                 <w:b w:val="false"/>
                 <w:u w:val="none"/>
@@ -3855,18 +3835,18 @@
               <w:spacing w:after="60" w:before="60" w:line="240"/>
               <w:ind w:left="60" w:right="60" w:firstLine="0" w:firstLineChars="0"/>
               <w:rPr>
-                <w:rFonts w:ascii="Times New Roman" w:hAnsi="Arial" w:eastAsia="Arial" w:cs="Arial"/>
-                <w:i w:val="false"/>
-                <w:b w:val="false"/>
-                <w:u w:val="none"/>
-                <w:sz w:val="22"/>
-                <w:szCs w:val="22"/>
-                <w:color w:val="000000"/>
-              </w:rPr>
-            </w:pPr>
-            <w:r xmlns:w="http://schemas.openxmlformats.org/wordprocessingml/2006/main" xmlns:wp="http://schemas.openxmlformats.org/drawingml/2006/wordprocessingDrawing" xmlns:r="http://schemas.openxmlformats.org/officeDocument/2006/relationships" xmlns:w14="http://schemas.microsoft.com/office/word/2010/wordml">
-              <w:rPr>
-                <w:rFonts w:ascii="Times New Roman" w:hAnsi="Arial" w:eastAsia="Arial" w:cs="Arial"/>
+                <w:rFonts w:ascii="Times New Roman" w:hAnsi="Helvetica" w:eastAsia="Helvetica" w:cs="Helvetica"/>
+                <w:i w:val="false"/>
+                <w:b w:val="false"/>
+                <w:u w:val="none"/>
+                <w:sz w:val="22"/>
+                <w:szCs w:val="22"/>
+                <w:color w:val="000000"/>
+              </w:rPr>
+            </w:pPr>
+            <w:r xmlns:w="http://schemas.openxmlformats.org/wordprocessingml/2006/main" xmlns:wp="http://schemas.openxmlformats.org/drawingml/2006/wordprocessingDrawing" xmlns:r="http://schemas.openxmlformats.org/officeDocument/2006/relationships" xmlns:w14="http://schemas.microsoft.com/office/word/2010/wordml">
+              <w:rPr>
+                <w:rFonts w:ascii="Times New Roman" w:hAnsi="Helvetica" w:eastAsia="Helvetica" w:cs="Helvetica"/>
                 <w:i w:val="false"/>
                 <w:b w:val="false"/>
                 <w:u w:val="none"/>
@@ -3914,18 +3894,18 @@
               <w:spacing w:after="60" w:before="60" w:line="240"/>
               <w:ind w:left="60" w:right="60" w:firstLine="0" w:firstLineChars="0"/>
               <w:rPr>
-                <w:rFonts w:ascii="Times New Roman" w:hAnsi="Arial" w:eastAsia="Arial" w:cs="Arial"/>
-                <w:i w:val="false"/>
-                <w:b w:val="false"/>
-                <w:u w:val="none"/>
-                <w:sz w:val="22"/>
-                <w:szCs w:val="22"/>
-                <w:color w:val="000000"/>
-              </w:rPr>
-            </w:pPr>
-            <w:r xmlns:w="http://schemas.openxmlformats.org/wordprocessingml/2006/main" xmlns:wp="http://schemas.openxmlformats.org/drawingml/2006/wordprocessingDrawing" xmlns:r="http://schemas.openxmlformats.org/officeDocument/2006/relationships" xmlns:w14="http://schemas.microsoft.com/office/word/2010/wordml">
-              <w:rPr>
-                <w:rFonts w:ascii="Times New Roman" w:hAnsi="Arial" w:eastAsia="Arial" w:cs="Arial"/>
+                <w:rFonts w:ascii="Times New Roman" w:hAnsi="Helvetica" w:eastAsia="Helvetica" w:cs="Helvetica"/>
+                <w:i w:val="false"/>
+                <w:b w:val="false"/>
+                <w:u w:val="none"/>
+                <w:sz w:val="22"/>
+                <w:szCs w:val="22"/>
+                <w:color w:val="000000"/>
+              </w:rPr>
+            </w:pPr>
+            <w:r xmlns:w="http://schemas.openxmlformats.org/wordprocessingml/2006/main" xmlns:wp="http://schemas.openxmlformats.org/drawingml/2006/wordprocessingDrawing" xmlns:r="http://schemas.openxmlformats.org/officeDocument/2006/relationships" xmlns:w14="http://schemas.microsoft.com/office/word/2010/wordml">
+              <w:rPr>
+                <w:rFonts w:ascii="Times New Roman" w:hAnsi="Helvetica" w:eastAsia="Helvetica" w:cs="Helvetica"/>
                 <w:i w:val="false"/>
                 <w:b w:val="false"/>
                 <w:u w:val="none"/>
@@ -3967,18 +3947,18 @@
               <w:spacing w:after="60" w:before="60" w:line="240"/>
               <w:ind w:left="60" w:right="60" w:firstLine="0" w:firstLineChars="0"/>
               <w:rPr>
-                <w:rFonts w:ascii="Times New Roman" w:hAnsi="Arial" w:eastAsia="Arial" w:cs="Arial"/>
-                <w:i w:val="false"/>
-                <w:b w:val="false"/>
-                <w:u w:val="none"/>
-                <w:sz w:val="22"/>
-                <w:szCs w:val="22"/>
-                <w:color w:val="000000"/>
-              </w:rPr>
-            </w:pPr>
-            <w:r xmlns:w="http://schemas.openxmlformats.org/wordprocessingml/2006/main" xmlns:wp="http://schemas.openxmlformats.org/drawingml/2006/wordprocessingDrawing" xmlns:r="http://schemas.openxmlformats.org/officeDocument/2006/relationships" xmlns:w14="http://schemas.microsoft.com/office/word/2010/wordml">
-              <w:rPr>
-                <w:rFonts w:ascii="Times New Roman" w:hAnsi="Arial" w:eastAsia="Arial" w:cs="Arial"/>
+                <w:rFonts w:ascii="Times New Roman" w:hAnsi="Helvetica" w:eastAsia="Helvetica" w:cs="Helvetica"/>
+                <w:i w:val="false"/>
+                <w:b w:val="false"/>
+                <w:u w:val="none"/>
+                <w:sz w:val="22"/>
+                <w:szCs w:val="22"/>
+                <w:color w:val="000000"/>
+              </w:rPr>
+            </w:pPr>
+            <w:r xmlns:w="http://schemas.openxmlformats.org/wordprocessingml/2006/main" xmlns:wp="http://schemas.openxmlformats.org/drawingml/2006/wordprocessingDrawing" xmlns:r="http://schemas.openxmlformats.org/officeDocument/2006/relationships" xmlns:w14="http://schemas.microsoft.com/office/word/2010/wordml">
+              <w:rPr>
+                <w:rFonts w:ascii="Times New Roman" w:hAnsi="Helvetica" w:eastAsia="Helvetica" w:cs="Helvetica"/>
                 <w:i w:val="false"/>
                 <w:b w:val="false"/>
                 <w:u w:val="none"/>
@@ -4020,18 +4000,18 @@
               <w:spacing w:after="60" w:before="60" w:line="240"/>
               <w:ind w:left="60" w:right="60" w:firstLine="0" w:firstLineChars="0"/>
               <w:rPr>
-                <w:rFonts w:ascii="Times New Roman" w:hAnsi="Arial" w:eastAsia="Arial" w:cs="Arial"/>
-                <w:i w:val="false"/>
-                <w:b w:val="false"/>
-                <w:u w:val="none"/>
-                <w:sz w:val="22"/>
-                <w:szCs w:val="22"/>
-                <w:color w:val="000000"/>
-              </w:rPr>
-            </w:pPr>
-            <w:r xmlns:w="http://schemas.openxmlformats.org/wordprocessingml/2006/main" xmlns:wp="http://schemas.openxmlformats.org/drawingml/2006/wordprocessingDrawing" xmlns:r="http://schemas.openxmlformats.org/officeDocument/2006/relationships" xmlns:w14="http://schemas.microsoft.com/office/word/2010/wordml">
-              <w:rPr>
-                <w:rFonts w:ascii="Times New Roman" w:hAnsi="Arial" w:eastAsia="Arial" w:cs="Arial"/>
+                <w:rFonts w:ascii="Times New Roman" w:hAnsi="Helvetica" w:eastAsia="Helvetica" w:cs="Helvetica"/>
+                <w:i w:val="false"/>
+                <w:b w:val="false"/>
+                <w:u w:val="none"/>
+                <w:sz w:val="22"/>
+                <w:szCs w:val="22"/>
+                <w:color w:val="000000"/>
+              </w:rPr>
+            </w:pPr>
+            <w:r xmlns:w="http://schemas.openxmlformats.org/wordprocessingml/2006/main" xmlns:wp="http://schemas.openxmlformats.org/drawingml/2006/wordprocessingDrawing" xmlns:r="http://schemas.openxmlformats.org/officeDocument/2006/relationships" xmlns:w14="http://schemas.microsoft.com/office/word/2010/wordml">
+              <w:rPr>
+                <w:rFonts w:ascii="Times New Roman" w:hAnsi="Helvetica" w:eastAsia="Helvetica" w:cs="Helvetica"/>
                 <w:i w:val="false"/>
                 <w:b w:val="false"/>
                 <w:u w:val="none"/>
@@ -4073,18 +4053,18 @@
               <w:spacing w:after="60" w:before="60" w:line="240"/>
               <w:ind w:left="60" w:right="60" w:firstLine="0" w:firstLineChars="0"/>
               <w:rPr>
-                <w:rFonts w:ascii="Times New Roman" w:hAnsi="Arial" w:eastAsia="Arial" w:cs="Arial"/>
-                <w:i w:val="false"/>
-                <w:b w:val="false"/>
-                <w:u w:val="none"/>
-                <w:sz w:val="22"/>
-                <w:szCs w:val="22"/>
-                <w:color w:val="000000"/>
-              </w:rPr>
-            </w:pPr>
-            <w:r xmlns:w="http://schemas.openxmlformats.org/wordprocessingml/2006/main" xmlns:wp="http://schemas.openxmlformats.org/drawingml/2006/wordprocessingDrawing" xmlns:r="http://schemas.openxmlformats.org/officeDocument/2006/relationships" xmlns:w14="http://schemas.microsoft.com/office/word/2010/wordml">
-              <w:rPr>
-                <w:rFonts w:ascii="Times New Roman" w:hAnsi="Arial" w:eastAsia="Arial" w:cs="Arial"/>
+                <w:rFonts w:ascii="Times New Roman" w:hAnsi="Helvetica" w:eastAsia="Helvetica" w:cs="Helvetica"/>
+                <w:i w:val="false"/>
+                <w:b w:val="false"/>
+                <w:u w:val="none"/>
+                <w:sz w:val="22"/>
+                <w:szCs w:val="22"/>
+                <w:color w:val="000000"/>
+              </w:rPr>
+            </w:pPr>
+            <w:r xmlns:w="http://schemas.openxmlformats.org/wordprocessingml/2006/main" xmlns:wp="http://schemas.openxmlformats.org/drawingml/2006/wordprocessingDrawing" xmlns:r="http://schemas.openxmlformats.org/officeDocument/2006/relationships" xmlns:w14="http://schemas.microsoft.com/office/word/2010/wordml">
+              <w:rPr>
+                <w:rFonts w:ascii="Times New Roman" w:hAnsi="Helvetica" w:eastAsia="Helvetica" w:cs="Helvetica"/>
                 <w:i w:val="false"/>
                 <w:b w:val="false"/>
                 <w:u w:val="none"/>
@@ -4443,7 +4423,7 @@
         <w:t xml:space="preserve"> </w:t>
       </w:r>
       <w:r>
-        <w:t xml:space="preserve">[9]</w:t>
+        <w:t xml:space="preserve">[10]</w:t>
       </w:r>
       <w:r>
         <w:t xml:space="preserve">.</w:t>
@@ -4458,7 +4438,7 @@
         <w:t xml:space="preserve"> </w:t>
       </w:r>
       <w:r>
-        <w:t xml:space="preserve">[10]</w:t>
+        <w:t xml:space="preserve">[11]</w:t>
       </w:r>
       <w:r>
         <w:t xml:space="preserve">. Nhiều nghiên cứu quốc tế cũng khẳng định mối liên hệ này: - Nghiên cứu của Ivnik và cộng sự (1990) ghi nhận MMSE tương quan cao với</w:t>
@@ -4483,7 +4463,7 @@
         <w:t xml:space="preserve"> </w:t>
       </w:r>
       <w:r>
-        <w:t xml:space="preserve">[11]</w:t>
+        <w:t xml:space="preserve">[12]</w:t>
       </w:r>
       <w:r>
         <w:t xml:space="preserve">. - Welsh et al. (1994) cho thấy bài</w:t>
@@ -4508,7 +4488,7 @@
         <w:t xml:space="preserve"> </w:t>
       </w:r>
       <w:r>
-        <w:t xml:space="preserve">[12]</w:t>
+        <w:t xml:space="preserve">[13]</w:t>
       </w:r>
       <w:r>
         <w:t xml:space="preserve">. - Sarazin và cộng sự (2007) nhận thấy rằng giảm điểm word list recall là chỉ dấu sớm của Alzheimer và có mối tương quan mạnh với MMSE trong suốt quá trình tiến triển bệnh</w:t>
@@ -4517,7 +4497,7 @@
         <w:t xml:space="preserve"> </w:t>
       </w:r>
       <w:r>
-        <w:t xml:space="preserve">[13]</w:t>
+        <w:t xml:space="preserve">[14]</w:t>
       </w:r>
       <w:r>
         <w:t xml:space="preserve">.</w:t>
@@ -4644,8 +4624,8 @@
                   <m:d>
                     <m:dPr>
                       <m:begChr m:val="("/>
+                      <m:sepChr m:val=""/>
                       <m:endChr m:val=")"/>
-                      <m:sepChr m:val=""/>
                       <m:grow/>
                     </m:dPr>
                     <m:e>
@@ -4691,8 +4671,8 @@
               <m:d>
                 <m:dPr>
                   <m:begChr m:val="("/>
+                  <m:sepChr m:val=""/>
                   <m:endChr m:val=")"/>
-                  <m:sepChr m:val=""/>
                   <m:grow/>
                 </m:dPr>
                 <m:e>
@@ -4807,8 +4787,8 @@
             <m:d>
               <m:dPr>
                 <m:begChr m:val="("/>
+                <m:sepChr m:val=""/>
                 <m:endChr m:val=")"/>
-                <m:sepChr m:val=""/>
                 <m:grow/>
               </m:dPr>
               <m:e>
@@ -4960,8 +4940,8 @@
                   <m:d>
                     <m:dPr>
                       <m:begChr m:val="("/>
+                      <m:sepChr m:val=""/>
                       <m:endChr m:val=")"/>
-                      <m:sepChr m:val=""/>
                       <m:grow/>
                     </m:dPr>
                     <m:e>
@@ -4995,8 +4975,8 @@
               <m:d>
                 <m:dPr>
                   <m:begChr m:val="("/>
+                  <m:sepChr m:val=""/>
                   <m:endChr m:val=")"/>
-                  <m:sepChr m:val=""/>
                   <m:grow/>
                 </m:dPr>
                 <m:e>
@@ -5021,8 +5001,8 @@
                   <m:d>
                     <m:dPr>
                       <m:begChr m:val="("/>
+                      <m:sepChr m:val=""/>
                       <m:endChr m:val=")"/>
-                      <m:sepChr m:val=""/>
                       <m:grow/>
                     </m:dPr>
                     <m:e>
@@ -8946,7 +8926,7 @@
               <w:spacing w:after="60" w:before="60" w:line="240"/>
               <w:ind w:left="60" w:right="60" w:firstLine="0" w:firstLineChars="0"/>
               <w:rPr>
-                <w:rFonts w:ascii="Times New Roman" w:hAnsi="Arial" w:eastAsia="Arial" w:cs="Arial"/>
+                <w:rFonts w:ascii="Times New Roman" w:hAnsi="Helvetica" w:eastAsia="Helvetica" w:cs="Helvetica"/>
                 <w:i w:val="false"/>
                 <w:b w:val="true"/>
                 <w:u w:val="none"/>
@@ -8957,7 +8937,7 @@
             </w:pPr>
             <w:r xmlns:w="http://schemas.openxmlformats.org/wordprocessingml/2006/main" xmlns:wp="http://schemas.openxmlformats.org/drawingml/2006/wordprocessingDrawing" xmlns:r="http://schemas.openxmlformats.org/officeDocument/2006/relationships" xmlns:w14="http://schemas.microsoft.com/office/word/2010/wordml">
               <w:rPr>
-                <w:rFonts w:ascii="Times New Roman" w:hAnsi="Arial" w:eastAsia="Arial" w:cs="Arial"/>
+                <w:rFonts w:ascii="Times New Roman" w:hAnsi="Helvetica" w:eastAsia="Helvetica" w:cs="Helvetica"/>
                 <w:i w:val="false"/>
                 <w:b w:val="true"/>
                 <w:u w:val="none"/>
@@ -8999,7 +8979,7 @@
               <w:spacing w:after="60" w:before="60" w:line="240"/>
               <w:ind w:left="60" w:right="60" w:firstLine="0" w:firstLineChars="0"/>
               <w:rPr>
-                <w:rFonts w:ascii="Times New Roman" w:hAnsi="Arial" w:eastAsia="Arial" w:cs="Arial"/>
+                <w:rFonts w:ascii="Times New Roman" w:hAnsi="Helvetica" w:eastAsia="Helvetica" w:cs="Helvetica"/>
                 <w:i w:val="false"/>
                 <w:b w:val="true"/>
                 <w:u w:val="none"/>
@@ -9010,7 +8990,7 @@
             </w:pPr>
             <w:r xmlns:w="http://schemas.openxmlformats.org/wordprocessingml/2006/main" xmlns:wp="http://schemas.openxmlformats.org/drawingml/2006/wordprocessingDrawing" xmlns:r="http://schemas.openxmlformats.org/officeDocument/2006/relationships" xmlns:w14="http://schemas.microsoft.com/office/word/2010/wordml">
               <w:rPr>
-                <w:rFonts w:ascii="Times New Roman" w:hAnsi="Arial" w:eastAsia="Arial" w:cs="Arial"/>
+                <w:rFonts w:ascii="Times New Roman" w:hAnsi="Helvetica" w:eastAsia="Helvetica" w:cs="Helvetica"/>
                 <w:i w:val="false"/>
                 <w:b w:val="true"/>
                 <w:u w:val="none"/>
@@ -9052,7 +9032,7 @@
               <w:spacing w:after="60" w:before="60" w:line="240"/>
               <w:ind w:left="60" w:right="60" w:firstLine="0" w:firstLineChars="0"/>
               <w:rPr>
-                <w:rFonts w:ascii="Times New Roman" w:hAnsi="Arial" w:eastAsia="Arial" w:cs="Arial"/>
+                <w:rFonts w:ascii="Times New Roman" w:hAnsi="Helvetica" w:eastAsia="Helvetica" w:cs="Helvetica"/>
                 <w:i w:val="false"/>
                 <w:b w:val="true"/>
                 <w:u w:val="none"/>
@@ -9063,7 +9043,7 @@
             </w:pPr>
             <w:r xmlns:w="http://schemas.openxmlformats.org/wordprocessingml/2006/main" xmlns:wp="http://schemas.openxmlformats.org/drawingml/2006/wordprocessingDrawing" xmlns:r="http://schemas.openxmlformats.org/officeDocument/2006/relationships" xmlns:w14="http://schemas.microsoft.com/office/word/2010/wordml">
               <w:rPr>
-                <w:rFonts w:ascii="Times New Roman" w:hAnsi="Arial" w:eastAsia="Arial" w:cs="Arial"/>
+                <w:rFonts w:ascii="Times New Roman" w:hAnsi="Helvetica" w:eastAsia="Helvetica" w:cs="Helvetica"/>
                 <w:i w:val="false"/>
                 <w:b w:val="true"/>
                 <w:u w:val="none"/>
@@ -9105,7 +9085,7 @@
               <w:spacing w:after="60" w:before="60" w:line="240"/>
               <w:ind w:left="60" w:right="60" w:firstLine="0" w:firstLineChars="0"/>
               <w:rPr>
-                <w:rFonts w:ascii="Times New Roman" w:hAnsi="Arial" w:eastAsia="Arial" w:cs="Arial"/>
+                <w:rFonts w:ascii="Times New Roman" w:hAnsi="Helvetica" w:eastAsia="Helvetica" w:cs="Helvetica"/>
                 <w:i w:val="false"/>
                 <w:b w:val="true"/>
                 <w:u w:val="none"/>
@@ -9116,7 +9096,7 @@
             </w:pPr>
             <w:r xmlns:w="http://schemas.openxmlformats.org/wordprocessingml/2006/main" xmlns:wp="http://schemas.openxmlformats.org/drawingml/2006/wordprocessingDrawing" xmlns:r="http://schemas.openxmlformats.org/officeDocument/2006/relationships" xmlns:w14="http://schemas.microsoft.com/office/word/2010/wordml">
               <w:rPr>
-                <w:rFonts w:ascii="Times New Roman" w:hAnsi="Arial" w:eastAsia="Arial" w:cs="Arial"/>
+                <w:rFonts w:ascii="Times New Roman" w:hAnsi="Helvetica" w:eastAsia="Helvetica" w:cs="Helvetica"/>
                 <w:i w:val="false"/>
                 <w:b w:val="true"/>
                 <w:u w:val="none"/>
@@ -9164,18 +9144,18 @@
               <w:spacing w:after="60" w:before="60" w:line="240"/>
               <w:ind w:left="60" w:right="60" w:firstLine="0" w:firstLineChars="0"/>
               <w:rPr>
-                <w:rFonts w:ascii="Times New Roman" w:hAnsi="Arial" w:eastAsia="Arial" w:cs="Arial"/>
-                <w:i w:val="false"/>
-                <w:b w:val="false"/>
-                <w:u w:val="none"/>
-                <w:sz w:val="22"/>
-                <w:szCs w:val="22"/>
-                <w:color w:val="000000"/>
-              </w:rPr>
-            </w:pPr>
-            <w:r xmlns:w="http://schemas.openxmlformats.org/wordprocessingml/2006/main" xmlns:wp="http://schemas.openxmlformats.org/drawingml/2006/wordprocessingDrawing" xmlns:r="http://schemas.openxmlformats.org/officeDocument/2006/relationships" xmlns:w14="http://schemas.microsoft.com/office/word/2010/wordml">
-              <w:rPr>
-                <w:rFonts w:ascii="Times New Roman" w:hAnsi="Arial" w:eastAsia="Arial" w:cs="Arial"/>
+                <w:rFonts w:ascii="Times New Roman" w:hAnsi="Helvetica" w:eastAsia="Helvetica" w:cs="Helvetica"/>
+                <w:i w:val="false"/>
+                <w:b w:val="false"/>
+                <w:u w:val="none"/>
+                <w:sz w:val="22"/>
+                <w:szCs w:val="22"/>
+                <w:color w:val="000000"/>
+              </w:rPr>
+            </w:pPr>
+            <w:r xmlns:w="http://schemas.openxmlformats.org/wordprocessingml/2006/main" xmlns:wp="http://schemas.openxmlformats.org/drawingml/2006/wordprocessingDrawing" xmlns:r="http://schemas.openxmlformats.org/officeDocument/2006/relationships" xmlns:w14="http://schemas.microsoft.com/office/word/2010/wordml">
+              <w:rPr>
+                <w:rFonts w:ascii="Times New Roman" w:hAnsi="Helvetica" w:eastAsia="Helvetica" w:cs="Helvetica"/>
                 <w:i w:val="false"/>
                 <w:b w:val="false"/>
                 <w:u w:val="none"/>
@@ -9217,18 +9197,18 @@
               <w:spacing w:after="60" w:before="60" w:line="240"/>
               <w:ind w:left="60" w:right="60" w:firstLine="0" w:firstLineChars="0"/>
               <w:rPr>
-                <w:rFonts w:ascii="Times New Roman" w:hAnsi="Arial" w:eastAsia="Arial" w:cs="Arial"/>
-                <w:i w:val="false"/>
-                <w:b w:val="false"/>
-                <w:u w:val="none"/>
-                <w:sz w:val="22"/>
-                <w:szCs w:val="22"/>
-                <w:color w:val="000000"/>
-              </w:rPr>
-            </w:pPr>
-            <w:r xmlns:w="http://schemas.openxmlformats.org/wordprocessingml/2006/main" xmlns:wp="http://schemas.openxmlformats.org/drawingml/2006/wordprocessingDrawing" xmlns:r="http://schemas.openxmlformats.org/officeDocument/2006/relationships" xmlns:w14="http://schemas.microsoft.com/office/word/2010/wordml">
-              <w:rPr>
-                <w:rFonts w:ascii="Times New Roman" w:hAnsi="Arial" w:eastAsia="Arial" w:cs="Arial"/>
+                <w:rFonts w:ascii="Times New Roman" w:hAnsi="Helvetica" w:eastAsia="Helvetica" w:cs="Helvetica"/>
+                <w:i w:val="false"/>
+                <w:b w:val="false"/>
+                <w:u w:val="none"/>
+                <w:sz w:val="22"/>
+                <w:szCs w:val="22"/>
+                <w:color w:val="000000"/>
+              </w:rPr>
+            </w:pPr>
+            <w:r xmlns:w="http://schemas.openxmlformats.org/wordprocessingml/2006/main" xmlns:wp="http://schemas.openxmlformats.org/drawingml/2006/wordprocessingDrawing" xmlns:r="http://schemas.openxmlformats.org/officeDocument/2006/relationships" xmlns:w14="http://schemas.microsoft.com/office/word/2010/wordml">
+              <w:rPr>
+                <w:rFonts w:ascii="Times New Roman" w:hAnsi="Helvetica" w:eastAsia="Helvetica" w:cs="Helvetica"/>
                 <w:i w:val="false"/>
                 <w:b w:val="false"/>
                 <w:u w:val="none"/>
@@ -9270,18 +9250,18 @@
               <w:spacing w:after="60" w:before="60" w:line="240"/>
               <w:ind w:left="60" w:right="60" w:firstLine="0" w:firstLineChars="0"/>
               <w:rPr>
-                <w:rFonts w:ascii="Times New Roman" w:hAnsi="Arial" w:eastAsia="Arial" w:cs="Arial"/>
-                <w:i w:val="false"/>
-                <w:b w:val="false"/>
-                <w:u w:val="none"/>
-                <w:sz w:val="22"/>
-                <w:szCs w:val="22"/>
-                <w:color w:val="000000"/>
-              </w:rPr>
-            </w:pPr>
-            <w:r xmlns:w="http://schemas.openxmlformats.org/wordprocessingml/2006/main" xmlns:wp="http://schemas.openxmlformats.org/drawingml/2006/wordprocessingDrawing" xmlns:r="http://schemas.openxmlformats.org/officeDocument/2006/relationships" xmlns:w14="http://schemas.microsoft.com/office/word/2010/wordml">
-              <w:rPr>
-                <w:rFonts w:ascii="Times New Roman" w:hAnsi="Arial" w:eastAsia="Arial" w:cs="Arial"/>
+                <w:rFonts w:ascii="Times New Roman" w:hAnsi="Helvetica" w:eastAsia="Helvetica" w:cs="Helvetica"/>
+                <w:i w:val="false"/>
+                <w:b w:val="false"/>
+                <w:u w:val="none"/>
+                <w:sz w:val="22"/>
+                <w:szCs w:val="22"/>
+                <w:color w:val="000000"/>
+              </w:rPr>
+            </w:pPr>
+            <w:r xmlns:w="http://schemas.openxmlformats.org/wordprocessingml/2006/main" xmlns:wp="http://schemas.openxmlformats.org/drawingml/2006/wordprocessingDrawing" xmlns:r="http://schemas.openxmlformats.org/officeDocument/2006/relationships" xmlns:w14="http://schemas.microsoft.com/office/word/2010/wordml">
+              <w:rPr>
+                <w:rFonts w:ascii="Times New Roman" w:hAnsi="Helvetica" w:eastAsia="Helvetica" w:cs="Helvetica"/>
                 <w:i w:val="false"/>
                 <w:b w:val="false"/>
                 <w:u w:val="none"/>
@@ -9323,18 +9303,18 @@
               <w:spacing w:after="60" w:before="60" w:line="240"/>
               <w:ind w:left="60" w:right="60" w:firstLine="0" w:firstLineChars="0"/>
               <w:rPr>
-                <w:rFonts w:ascii="Times New Roman" w:hAnsi="Arial" w:eastAsia="Arial" w:cs="Arial"/>
-                <w:i w:val="false"/>
-                <w:b w:val="false"/>
-                <w:u w:val="none"/>
-                <w:sz w:val="22"/>
-                <w:szCs w:val="22"/>
-                <w:color w:val="000000"/>
-              </w:rPr>
-            </w:pPr>
-            <w:r xmlns:w="http://schemas.openxmlformats.org/wordprocessingml/2006/main" xmlns:wp="http://schemas.openxmlformats.org/drawingml/2006/wordprocessingDrawing" xmlns:r="http://schemas.openxmlformats.org/officeDocument/2006/relationships" xmlns:w14="http://schemas.microsoft.com/office/word/2010/wordml">
-              <w:rPr>
-                <w:rFonts w:ascii="Times New Roman" w:hAnsi="Arial" w:eastAsia="Arial" w:cs="Arial"/>
+                <w:rFonts w:ascii="Times New Roman" w:hAnsi="Helvetica" w:eastAsia="Helvetica" w:cs="Helvetica"/>
+                <w:i w:val="false"/>
+                <w:b w:val="false"/>
+                <w:u w:val="none"/>
+                <w:sz w:val="22"/>
+                <w:szCs w:val="22"/>
+                <w:color w:val="000000"/>
+              </w:rPr>
+            </w:pPr>
+            <w:r xmlns:w="http://schemas.openxmlformats.org/wordprocessingml/2006/main" xmlns:wp="http://schemas.openxmlformats.org/drawingml/2006/wordprocessingDrawing" xmlns:r="http://schemas.openxmlformats.org/officeDocument/2006/relationships" xmlns:w14="http://schemas.microsoft.com/office/word/2010/wordml">
+              <w:rPr>
+                <w:rFonts w:ascii="Times New Roman" w:hAnsi="Helvetica" w:eastAsia="Helvetica" w:cs="Helvetica"/>
                 <w:i w:val="false"/>
                 <w:b w:val="false"/>
                 <w:u w:val="none"/>
@@ -9382,18 +9362,18 @@
               <w:spacing w:after="60" w:before="60" w:line="240"/>
               <w:ind w:left="60" w:right="60" w:firstLine="0" w:firstLineChars="0"/>
               <w:rPr>
-                <w:rFonts w:ascii="Times New Roman" w:hAnsi="Arial" w:eastAsia="Arial" w:cs="Arial"/>
-                <w:i w:val="false"/>
-                <w:b w:val="false"/>
-                <w:u w:val="none"/>
-                <w:sz w:val="22"/>
-                <w:szCs w:val="22"/>
-                <w:color w:val="000000"/>
-              </w:rPr>
-            </w:pPr>
-            <w:r xmlns:w="http://schemas.openxmlformats.org/wordprocessingml/2006/main" xmlns:wp="http://schemas.openxmlformats.org/drawingml/2006/wordprocessingDrawing" xmlns:r="http://schemas.openxmlformats.org/officeDocument/2006/relationships" xmlns:w14="http://schemas.microsoft.com/office/word/2010/wordml">
-              <w:rPr>
-                <w:rFonts w:ascii="Times New Roman" w:hAnsi="Arial" w:eastAsia="Arial" w:cs="Arial"/>
+                <w:rFonts w:ascii="Times New Roman" w:hAnsi="Helvetica" w:eastAsia="Helvetica" w:cs="Helvetica"/>
+                <w:i w:val="false"/>
+                <w:b w:val="false"/>
+                <w:u w:val="none"/>
+                <w:sz w:val="22"/>
+                <w:szCs w:val="22"/>
+                <w:color w:val="000000"/>
+              </w:rPr>
+            </w:pPr>
+            <w:r xmlns:w="http://schemas.openxmlformats.org/wordprocessingml/2006/main" xmlns:wp="http://schemas.openxmlformats.org/drawingml/2006/wordprocessingDrawing" xmlns:r="http://schemas.openxmlformats.org/officeDocument/2006/relationships" xmlns:w14="http://schemas.microsoft.com/office/word/2010/wordml">
+              <w:rPr>
+                <w:rFonts w:ascii="Times New Roman" w:hAnsi="Helvetica" w:eastAsia="Helvetica" w:cs="Helvetica"/>
                 <w:i w:val="false"/>
                 <w:b w:val="false"/>
                 <w:u w:val="none"/>
@@ -9435,18 +9415,18 @@
               <w:spacing w:after="60" w:before="60" w:line="240"/>
               <w:ind w:left="60" w:right="60" w:firstLine="0" w:firstLineChars="0"/>
               <w:rPr>
-                <w:rFonts w:ascii="Times New Roman" w:hAnsi="Arial" w:eastAsia="Arial" w:cs="Arial"/>
-                <w:i w:val="false"/>
-                <w:b w:val="false"/>
-                <w:u w:val="none"/>
-                <w:sz w:val="22"/>
-                <w:szCs w:val="22"/>
-                <w:color w:val="000000"/>
-              </w:rPr>
-            </w:pPr>
-            <w:r xmlns:w="http://schemas.openxmlformats.org/wordprocessingml/2006/main" xmlns:wp="http://schemas.openxmlformats.org/drawingml/2006/wordprocessingDrawing" xmlns:r="http://schemas.openxmlformats.org/officeDocument/2006/relationships" xmlns:w14="http://schemas.microsoft.com/office/word/2010/wordml">
-              <w:rPr>
-                <w:rFonts w:ascii="Times New Roman" w:hAnsi="Arial" w:eastAsia="Arial" w:cs="Arial"/>
+                <w:rFonts w:ascii="Times New Roman" w:hAnsi="Helvetica" w:eastAsia="Helvetica" w:cs="Helvetica"/>
+                <w:i w:val="false"/>
+                <w:b w:val="false"/>
+                <w:u w:val="none"/>
+                <w:sz w:val="22"/>
+                <w:szCs w:val="22"/>
+                <w:color w:val="000000"/>
+              </w:rPr>
+            </w:pPr>
+            <w:r xmlns:w="http://schemas.openxmlformats.org/wordprocessingml/2006/main" xmlns:wp="http://schemas.openxmlformats.org/drawingml/2006/wordprocessingDrawing" xmlns:r="http://schemas.openxmlformats.org/officeDocument/2006/relationships" xmlns:w14="http://schemas.microsoft.com/office/word/2010/wordml">
+              <w:rPr>
+                <w:rFonts w:ascii="Times New Roman" w:hAnsi="Helvetica" w:eastAsia="Helvetica" w:cs="Helvetica"/>
                 <w:i w:val="false"/>
                 <w:b w:val="false"/>
                 <w:u w:val="none"/>
@@ -9488,18 +9468,18 @@
               <w:spacing w:after="60" w:before="60" w:line="240"/>
               <w:ind w:left="60" w:right="60" w:firstLine="0" w:firstLineChars="0"/>
               <w:rPr>
-                <w:rFonts w:ascii="Times New Roman" w:hAnsi="Arial" w:eastAsia="Arial" w:cs="Arial"/>
-                <w:i w:val="false"/>
-                <w:b w:val="false"/>
-                <w:u w:val="none"/>
-                <w:sz w:val="22"/>
-                <w:szCs w:val="22"/>
-                <w:color w:val="000000"/>
-              </w:rPr>
-            </w:pPr>
-            <w:r xmlns:w="http://schemas.openxmlformats.org/wordprocessingml/2006/main" xmlns:wp="http://schemas.openxmlformats.org/drawingml/2006/wordprocessingDrawing" xmlns:r="http://schemas.openxmlformats.org/officeDocument/2006/relationships" xmlns:w14="http://schemas.microsoft.com/office/word/2010/wordml">
-              <w:rPr>
-                <w:rFonts w:ascii="Times New Roman" w:hAnsi="Arial" w:eastAsia="Arial" w:cs="Arial"/>
+                <w:rFonts w:ascii="Times New Roman" w:hAnsi="Helvetica" w:eastAsia="Helvetica" w:cs="Helvetica"/>
+                <w:i w:val="false"/>
+                <w:b w:val="false"/>
+                <w:u w:val="none"/>
+                <w:sz w:val="22"/>
+                <w:szCs w:val="22"/>
+                <w:color w:val="000000"/>
+              </w:rPr>
+            </w:pPr>
+            <w:r xmlns:w="http://schemas.openxmlformats.org/wordprocessingml/2006/main" xmlns:wp="http://schemas.openxmlformats.org/drawingml/2006/wordprocessingDrawing" xmlns:r="http://schemas.openxmlformats.org/officeDocument/2006/relationships" xmlns:w14="http://schemas.microsoft.com/office/word/2010/wordml">
+              <w:rPr>
+                <w:rFonts w:ascii="Times New Roman" w:hAnsi="Helvetica" w:eastAsia="Helvetica" w:cs="Helvetica"/>
                 <w:i w:val="false"/>
                 <w:b w:val="false"/>
                 <w:u w:val="none"/>
@@ -9541,18 +9521,18 @@
               <w:spacing w:after="60" w:before="60" w:line="240"/>
               <w:ind w:left="60" w:right="60" w:firstLine="0" w:firstLineChars="0"/>
               <w:rPr>
-                <w:rFonts w:ascii="Times New Roman" w:hAnsi="Arial" w:eastAsia="Arial" w:cs="Arial"/>
-                <w:i w:val="false"/>
-                <w:b w:val="false"/>
-                <w:u w:val="none"/>
-                <w:sz w:val="22"/>
-                <w:szCs w:val="22"/>
-                <w:color w:val="000000"/>
-              </w:rPr>
-            </w:pPr>
-            <w:r xmlns:w="http://schemas.openxmlformats.org/wordprocessingml/2006/main" xmlns:wp="http://schemas.openxmlformats.org/drawingml/2006/wordprocessingDrawing" xmlns:r="http://schemas.openxmlformats.org/officeDocument/2006/relationships" xmlns:w14="http://schemas.microsoft.com/office/word/2010/wordml">
-              <w:rPr>
-                <w:rFonts w:ascii="Times New Roman" w:hAnsi="Arial" w:eastAsia="Arial" w:cs="Arial"/>
+                <w:rFonts w:ascii="Times New Roman" w:hAnsi="Helvetica" w:eastAsia="Helvetica" w:cs="Helvetica"/>
+                <w:i w:val="false"/>
+                <w:b w:val="false"/>
+                <w:u w:val="none"/>
+                <w:sz w:val="22"/>
+                <w:szCs w:val="22"/>
+                <w:color w:val="000000"/>
+              </w:rPr>
+            </w:pPr>
+            <w:r xmlns:w="http://schemas.openxmlformats.org/wordprocessingml/2006/main" xmlns:wp="http://schemas.openxmlformats.org/drawingml/2006/wordprocessingDrawing" xmlns:r="http://schemas.openxmlformats.org/officeDocument/2006/relationships" xmlns:w14="http://schemas.microsoft.com/office/word/2010/wordml">
+              <w:rPr>
+                <w:rFonts w:ascii="Times New Roman" w:hAnsi="Helvetica" w:eastAsia="Helvetica" w:cs="Helvetica"/>
                 <w:i w:val="false"/>
                 <w:b w:val="false"/>
                 <w:u w:val="none"/>
@@ -9600,18 +9580,18 @@
               <w:spacing w:after="60" w:before="60" w:line="240"/>
               <w:ind w:left="60" w:right="60" w:firstLine="0" w:firstLineChars="0"/>
               <w:rPr>
-                <w:rFonts w:ascii="Times New Roman" w:hAnsi="Arial" w:eastAsia="Arial" w:cs="Arial"/>
-                <w:i w:val="false"/>
-                <w:b w:val="false"/>
-                <w:u w:val="none"/>
-                <w:sz w:val="22"/>
-                <w:szCs w:val="22"/>
-                <w:color w:val="000000"/>
-              </w:rPr>
-            </w:pPr>
-            <w:r xmlns:w="http://schemas.openxmlformats.org/wordprocessingml/2006/main" xmlns:wp="http://schemas.openxmlformats.org/drawingml/2006/wordprocessingDrawing" xmlns:r="http://schemas.openxmlformats.org/officeDocument/2006/relationships" xmlns:w14="http://schemas.microsoft.com/office/word/2010/wordml">
-              <w:rPr>
-                <w:rFonts w:ascii="Times New Roman" w:hAnsi="Arial" w:eastAsia="Arial" w:cs="Arial"/>
+                <w:rFonts w:ascii="Times New Roman" w:hAnsi="Helvetica" w:eastAsia="Helvetica" w:cs="Helvetica"/>
+                <w:i w:val="false"/>
+                <w:b w:val="false"/>
+                <w:u w:val="none"/>
+                <w:sz w:val="22"/>
+                <w:szCs w:val="22"/>
+                <w:color w:val="000000"/>
+              </w:rPr>
+            </w:pPr>
+            <w:r xmlns:w="http://schemas.openxmlformats.org/wordprocessingml/2006/main" xmlns:wp="http://schemas.openxmlformats.org/drawingml/2006/wordprocessingDrawing" xmlns:r="http://schemas.openxmlformats.org/officeDocument/2006/relationships" xmlns:w14="http://schemas.microsoft.com/office/word/2010/wordml">
+              <w:rPr>
+                <w:rFonts w:ascii="Times New Roman" w:hAnsi="Helvetica" w:eastAsia="Helvetica" w:cs="Helvetica"/>
                 <w:i w:val="false"/>
                 <w:b w:val="false"/>
                 <w:u w:val="none"/>
@@ -9653,18 +9633,18 @@
               <w:spacing w:after="60" w:before="60" w:line="240"/>
               <w:ind w:left="60" w:right="60" w:firstLine="0" w:firstLineChars="0"/>
               <w:rPr>
-                <w:rFonts w:ascii="Times New Roman" w:hAnsi="Arial" w:eastAsia="Arial" w:cs="Arial"/>
-                <w:i w:val="false"/>
-                <w:b w:val="false"/>
-                <w:u w:val="none"/>
-                <w:sz w:val="22"/>
-                <w:szCs w:val="22"/>
-                <w:color w:val="000000"/>
-              </w:rPr>
-            </w:pPr>
-            <w:r xmlns:w="http://schemas.openxmlformats.org/wordprocessingml/2006/main" xmlns:wp="http://schemas.openxmlformats.org/drawingml/2006/wordprocessingDrawing" xmlns:r="http://schemas.openxmlformats.org/officeDocument/2006/relationships" xmlns:w14="http://schemas.microsoft.com/office/word/2010/wordml">
-              <w:rPr>
-                <w:rFonts w:ascii="Times New Roman" w:hAnsi="Arial" w:eastAsia="Arial" w:cs="Arial"/>
+                <w:rFonts w:ascii="Times New Roman" w:hAnsi="Helvetica" w:eastAsia="Helvetica" w:cs="Helvetica"/>
+                <w:i w:val="false"/>
+                <w:b w:val="false"/>
+                <w:u w:val="none"/>
+                <w:sz w:val="22"/>
+                <w:szCs w:val="22"/>
+                <w:color w:val="000000"/>
+              </w:rPr>
+            </w:pPr>
+            <w:r xmlns:w="http://schemas.openxmlformats.org/wordprocessingml/2006/main" xmlns:wp="http://schemas.openxmlformats.org/drawingml/2006/wordprocessingDrawing" xmlns:r="http://schemas.openxmlformats.org/officeDocument/2006/relationships" xmlns:w14="http://schemas.microsoft.com/office/word/2010/wordml">
+              <w:rPr>
+                <w:rFonts w:ascii="Times New Roman" w:hAnsi="Helvetica" w:eastAsia="Helvetica" w:cs="Helvetica"/>
                 <w:i w:val="false"/>
                 <w:b w:val="false"/>
                 <w:u w:val="none"/>
@@ -9706,18 +9686,18 @@
               <w:spacing w:after="60" w:before="60" w:line="240"/>
               <w:ind w:left="60" w:right="60" w:firstLine="0" w:firstLineChars="0"/>
               <w:rPr>
-                <w:rFonts w:ascii="Times New Roman" w:hAnsi="Arial" w:eastAsia="Arial" w:cs="Arial"/>
-                <w:i w:val="false"/>
-                <w:b w:val="false"/>
-                <w:u w:val="none"/>
-                <w:sz w:val="22"/>
-                <w:szCs w:val="22"/>
-                <w:color w:val="000000"/>
-              </w:rPr>
-            </w:pPr>
-            <w:r xmlns:w="http://schemas.openxmlformats.org/wordprocessingml/2006/main" xmlns:wp="http://schemas.openxmlformats.org/drawingml/2006/wordprocessingDrawing" xmlns:r="http://schemas.openxmlformats.org/officeDocument/2006/relationships" xmlns:w14="http://schemas.microsoft.com/office/word/2010/wordml">
-              <w:rPr>
-                <w:rFonts w:ascii="Times New Roman" w:hAnsi="Arial" w:eastAsia="Arial" w:cs="Arial"/>
+                <w:rFonts w:ascii="Times New Roman" w:hAnsi="Helvetica" w:eastAsia="Helvetica" w:cs="Helvetica"/>
+                <w:i w:val="false"/>
+                <w:b w:val="false"/>
+                <w:u w:val="none"/>
+                <w:sz w:val="22"/>
+                <w:szCs w:val="22"/>
+                <w:color w:val="000000"/>
+              </w:rPr>
+            </w:pPr>
+            <w:r xmlns:w="http://schemas.openxmlformats.org/wordprocessingml/2006/main" xmlns:wp="http://schemas.openxmlformats.org/drawingml/2006/wordprocessingDrawing" xmlns:r="http://schemas.openxmlformats.org/officeDocument/2006/relationships" xmlns:w14="http://schemas.microsoft.com/office/word/2010/wordml">
+              <w:rPr>
+                <w:rFonts w:ascii="Times New Roman" w:hAnsi="Helvetica" w:eastAsia="Helvetica" w:cs="Helvetica"/>
                 <w:i w:val="false"/>
                 <w:b w:val="false"/>
                 <w:u w:val="none"/>
@@ -9759,18 +9739,18 @@
               <w:spacing w:after="60" w:before="60" w:line="240"/>
               <w:ind w:left="60" w:right="60" w:firstLine="0" w:firstLineChars="0"/>
               <w:rPr>
-                <w:rFonts w:ascii="Times New Roman" w:hAnsi="Arial" w:eastAsia="Arial" w:cs="Arial"/>
-                <w:i w:val="false"/>
-                <w:b w:val="false"/>
-                <w:u w:val="none"/>
-                <w:sz w:val="22"/>
-                <w:szCs w:val="22"/>
-                <w:color w:val="000000"/>
-              </w:rPr>
-            </w:pPr>
-            <w:r xmlns:w="http://schemas.openxmlformats.org/wordprocessingml/2006/main" xmlns:wp="http://schemas.openxmlformats.org/drawingml/2006/wordprocessingDrawing" xmlns:r="http://schemas.openxmlformats.org/officeDocument/2006/relationships" xmlns:w14="http://schemas.microsoft.com/office/word/2010/wordml">
-              <w:rPr>
-                <w:rFonts w:ascii="Times New Roman" w:hAnsi="Arial" w:eastAsia="Arial" w:cs="Arial"/>
+                <w:rFonts w:ascii="Times New Roman" w:hAnsi="Helvetica" w:eastAsia="Helvetica" w:cs="Helvetica"/>
+                <w:i w:val="false"/>
+                <w:b w:val="false"/>
+                <w:u w:val="none"/>
+                <w:sz w:val="22"/>
+                <w:szCs w:val="22"/>
+                <w:color w:val="000000"/>
+              </w:rPr>
+            </w:pPr>
+            <w:r xmlns:w="http://schemas.openxmlformats.org/wordprocessingml/2006/main" xmlns:wp="http://schemas.openxmlformats.org/drawingml/2006/wordprocessingDrawing" xmlns:r="http://schemas.openxmlformats.org/officeDocument/2006/relationships" xmlns:w14="http://schemas.microsoft.com/office/word/2010/wordml">
+              <w:rPr>
+                <w:rFonts w:ascii="Times New Roman" w:hAnsi="Helvetica" w:eastAsia="Helvetica" w:cs="Helvetica"/>
                 <w:i w:val="false"/>
                 <w:b w:val="false"/>
                 <w:u w:val="none"/>
@@ -9812,14 +9792,14 @@
       <w:r>
         <w:drawing>
           <wp:inline>
-            <wp:extent cx="4587290" cy="2834945"/>
+            <wp:extent cx="5575300" cy="3445535"/>
             <wp:effectExtent b="0" l="0" r="0" t="0"/>
             <wp:docPr descr="" title="" id="48" name="Picture"/>
             <a:graphic>
               <a:graphicData uri="http://schemas.openxmlformats.org/drawingml/2006/picture">
                 <pic:pic>
                   <pic:nvPicPr>
-                    <pic:cNvPr descr="sstt25_dtcs_quato_words_output_files/figure-docx/unnamed-chunk-6-1.png" id="49" name="Picture"/>
+                    <pic:cNvPr descr="sstt25_dtcs_quato_words_output_files/figure-docx/unnamed-chunk-5-1.png" id="49" name="Picture"/>
                     <pic:cNvPicPr>
                       <a:picLocks noChangeArrowheads="1" noChangeAspect="1"/>
                     </pic:cNvPicPr>
@@ -9833,7 +9813,7 @@
                   <pic:spPr bwMode="auto">
                     <a:xfrm>
                       <a:off x="0" y="0"/>
-                      <a:ext cx="4587290" cy="2834945"/>
+                      <a:ext cx="5575300" cy="3445535"/>
                     </a:xfrm>
                     <a:prstGeom prst="rect">
                       <a:avLst/>
@@ -11261,14 +11241,14 @@
       <w:r>
         <w:drawing>
           <wp:inline>
-            <wp:extent cx="4587290" cy="2834945"/>
+            <wp:extent cx="5575300" cy="3445535"/>
             <wp:effectExtent b="0" l="0" r="0" t="0"/>
             <wp:docPr descr="" title="" id="55" name="Picture"/>
             <a:graphic>
               <a:graphicData uri="http://schemas.openxmlformats.org/drawingml/2006/picture">
                 <pic:pic>
                   <pic:nvPicPr>
-                    <pic:cNvPr descr="sstt25_dtcs_quato_words_output_files/figure-docx/unnamed-chunk-7-1.png" id="56" name="Picture"/>
+                    <pic:cNvPr descr="sstt25_dtcs_quato_words_output_files/figure-docx/unnamed-chunk-6-1.png" id="56" name="Picture"/>
                     <pic:cNvPicPr>
                       <a:picLocks noChangeArrowheads="1" noChangeAspect="1"/>
                     </pic:cNvPicPr>
@@ -11282,7 +11262,7 @@
                   <pic:spPr bwMode="auto">
                     <a:xfrm>
                       <a:off x="0" y="0"/>
-                      <a:ext cx="4587290" cy="2834945"/>
+                      <a:ext cx="5575300" cy="3445535"/>
                     </a:xfrm>
                     <a:prstGeom prst="rect">
                       <a:avLst/>
@@ -12057,14 +12037,14 @@
       <w:r>
         <w:drawing>
           <wp:inline>
-            <wp:extent cx="4587290" cy="2834945"/>
+            <wp:extent cx="5575300" cy="3445535"/>
             <wp:effectExtent b="0" l="0" r="0" t="0"/>
             <wp:docPr descr="" title="" id="63" name="Picture"/>
             <a:graphic>
               <a:graphicData uri="http://schemas.openxmlformats.org/drawingml/2006/picture">
                 <pic:pic>
                   <pic:nvPicPr>
-                    <pic:cNvPr descr="sstt25_dtcs_quato_words_output_files/figure-docx/unnamed-chunk-8-1.png" id="64" name="Picture"/>
+                    <pic:cNvPr descr="sstt25_dtcs_quato_words_output_files/figure-docx/unnamed-chunk-7-1.png" id="64" name="Picture"/>
                     <pic:cNvPicPr>
                       <a:picLocks noChangeArrowheads="1" noChangeAspect="1"/>
                     </pic:cNvPicPr>
@@ -12078,7 +12058,7 @@
                   <pic:spPr bwMode="auto">
                     <a:xfrm>
                       <a:off x="0" y="0"/>
-                      <a:ext cx="4587290" cy="2834945"/>
+                      <a:ext cx="5575300" cy="3445535"/>
                     </a:xfrm>
                     <a:prstGeom prst="rect">
                       <a:avLst/>
@@ -13252,30 +13232,19 @@
     </w:p>
     <w:p>
       <w:pPr>
-        <w:pStyle w:val="SourceCode"/>
-      </w:pPr>
-      <w:r>
-        <w:rPr>
-          <w:rStyle w:val="NormalTok"/>
-        </w:rPr>
-        <w:t xml:space="preserve">hocvan_bar_percent</w:t>
-      </w:r>
-    </w:p>
-    <w:p>
-      <w:pPr>
         <w:pStyle w:val="FirstParagraph"/>
       </w:pPr>
       <w:r>
         <w:drawing>
           <wp:inline>
-            <wp:extent cx="4587290" cy="2834945"/>
+            <wp:extent cx="5575300" cy="3445535"/>
             <wp:effectExtent b="0" l="0" r="0" t="0"/>
             <wp:docPr descr="" title="" id="69" name="Picture"/>
             <a:graphic>
               <a:graphicData uri="http://schemas.openxmlformats.org/drawingml/2006/picture">
                 <pic:pic>
                   <pic:nvPicPr>
-                    <pic:cNvPr descr="sstt25_dtcs_quato_words_output_files/figure-docx/unnamed-chunk-10-1.png" id="70" name="Picture"/>
+                    <pic:cNvPr descr="sstt25_dtcs_quato_words_output_files/figure-docx/unnamed-chunk-9-1.png" id="70" name="Picture"/>
                     <pic:cNvPicPr>
                       <a:picLocks noChangeArrowheads="1" noChangeAspect="1"/>
                     </pic:cNvPicPr>
@@ -13289,7 +13258,7 @@
                   <pic:spPr bwMode="auto">
                     <a:xfrm>
                       <a:off x="0" y="0"/>
-                      <a:ext cx="4587290" cy="2834945"/>
+                      <a:ext cx="5575300" cy="3445535"/>
                     </a:xfrm>
                     <a:prstGeom prst="rect">
                       <a:avLst/>
@@ -13947,14 +13916,14 @@
       <w:r>
         <w:drawing>
           <wp:inline>
-            <wp:extent cx="4587290" cy="2834945"/>
+            <wp:extent cx="5575300" cy="3445535"/>
             <wp:effectExtent b="0" l="0" r="0" t="0"/>
             <wp:docPr descr="" title="" id="77" name="Picture"/>
             <a:graphic>
               <a:graphicData uri="http://schemas.openxmlformats.org/drawingml/2006/picture">
                 <pic:pic>
                   <pic:nvPicPr>
-                    <pic:cNvPr descr="sstt25_dtcs_quato_words_output_files/figure-docx/unnamed-chunk-12-1.png" id="78" name="Picture"/>
+                    <pic:cNvPr descr="sstt25_dtcs_quato_words_output_files/figure-docx/unnamed-chunk-11-1.png" id="78" name="Picture"/>
                     <pic:cNvPicPr>
                       <a:picLocks noChangeArrowheads="1" noChangeAspect="1"/>
                     </pic:cNvPicPr>
@@ -13968,7 +13937,7 @@
                   <pic:spPr bwMode="auto">
                     <a:xfrm>
                       <a:off x="0" y="0"/>
-                      <a:ext cx="4587290" cy="2834945"/>
+                      <a:ext cx="5575300" cy="3445535"/>
                     </a:xfrm>
                     <a:prstGeom prst="rect">
                       <a:avLst/>
@@ -22161,14 +22130,14 @@
       <w:r>
         <w:drawing>
           <wp:inline>
-            <wp:extent cx="4587290" cy="2834945"/>
+            <wp:extent cx="5575300" cy="3445535"/>
             <wp:effectExtent b="0" l="0" r="0" t="0"/>
             <wp:docPr descr="" title="" id="86" name="Picture"/>
             <a:graphic>
               <a:graphicData uri="http://schemas.openxmlformats.org/drawingml/2006/picture">
                 <pic:pic>
                   <pic:nvPicPr>
-                    <pic:cNvPr descr="sstt25_dtcs_quato_words_output_files/figure-docx/unnamed-chunk-15-1.png" id="87" name="Picture"/>
+                    <pic:cNvPr descr="sstt25_dtcs_quato_words_output_files/figure-docx/unnamed-chunk-13-1.png" id="87" name="Picture"/>
                     <pic:cNvPicPr>
                       <a:picLocks noChangeArrowheads="1" noChangeAspect="1"/>
                     </pic:cNvPicPr>
@@ -22182,7 +22151,7 @@
                   <pic:spPr bwMode="auto">
                     <a:xfrm>
                       <a:off x="0" y="0"/>
-                      <a:ext cx="4587290" cy="2834945"/>
+                      <a:ext cx="5575300" cy="3445535"/>
                     </a:xfrm>
                     <a:prstGeom prst="rect">
                       <a:avLst/>
@@ -24147,14 +24116,14 @@
       <w:r>
         <w:drawing>
           <wp:inline>
-            <wp:extent cx="4587290" cy="2834945"/>
+            <wp:extent cx="5575300" cy="3445535"/>
             <wp:effectExtent b="0" l="0" r="0" t="0"/>
             <wp:docPr descr="" title="" id="95" name="Picture"/>
             <a:graphic>
               <a:graphicData uri="http://schemas.openxmlformats.org/drawingml/2006/picture">
                 <pic:pic>
                   <pic:nvPicPr>
-                    <pic:cNvPr descr="sstt25_dtcs_quato_words_output_files/figure-docx/unnamed-chunk-17-1.png" id="96" name="Picture"/>
+                    <pic:cNvPr descr="sstt25_dtcs_quato_words_output_files/figure-docx/unnamed-chunk-15-1.png" id="96" name="Picture"/>
                     <pic:cNvPicPr>
                       <a:picLocks noChangeArrowheads="1" noChangeAspect="1"/>
                     </pic:cNvPicPr>
@@ -24168,7 +24137,7 @@
                   <pic:spPr bwMode="auto">
                     <a:xfrm>
                       <a:off x="0" y="0"/>
-                      <a:ext cx="4587290" cy="2834945"/>
+                      <a:ext cx="5575300" cy="3445535"/>
                     </a:xfrm>
                     <a:prstGeom prst="rect">
                       <a:avLst/>
@@ -25901,7 +25870,7 @@
       <w:r>
         <w:drawing>
           <wp:inline>
-            <wp:extent cx="4587290" cy="2834945"/>
+            <wp:extent cx="5575300" cy="3445535"/>
             <wp:effectExtent b="0" l="0" r="0" t="0"/>
             <wp:docPr descr="" title="" id="101" name="Picture"/>
             <a:graphic>
@@ -25922,7 +25891,7 @@
                   <pic:spPr bwMode="auto">
                     <a:xfrm>
                       <a:off x="0" y="0"/>
-                      <a:ext cx="4587290" cy="2834945"/>
+                      <a:ext cx="5575300" cy="3445535"/>
                     </a:xfrm>
                     <a:prstGeom prst="rect">
                       <a:avLst/>
@@ -26017,7 +25986,7 @@
       <w:r>
         <w:drawing>
           <wp:inline>
-            <wp:extent cx="4587290" cy="2834945"/>
+            <wp:extent cx="5575300" cy="3445535"/>
             <wp:effectExtent b="0" l="0" r="0" t="0"/>
             <wp:docPr descr="" title="" id="111" name="Picture"/>
             <a:graphic>
@@ -26038,7 +26007,7 @@
                   <pic:spPr bwMode="auto">
                     <a:xfrm>
                       <a:off x="0" y="0"/>
-                      <a:ext cx="4587290" cy="2834945"/>
+                      <a:ext cx="5575300" cy="3445535"/>
                     </a:xfrm>
                     <a:prstGeom prst="rect">
                       <a:avLst/>
@@ -26071,7 +26040,7 @@
     <w:bookmarkEnd w:id="115"/>
     <w:bookmarkEnd w:id="116"/>
     <w:bookmarkEnd w:id="117"/>
-    <w:bookmarkStart w:id="163" w:name="bàn-luận"/>
+    <w:bookmarkStart w:id="165" w:name="bàn-luận"/>
     <w:p>
       <w:pPr>
         <w:pStyle w:val="Heading1"/>
@@ -26125,7 +26094,7 @@
         <w:t xml:space="preserve"> </w:t>
       </w:r>
       <w:r>
-        <w:t xml:space="preserve">[14]</w:t>
+        <w:t xml:space="preserve">[15]</w:t>
       </w:r>
       <w:r>
         <w:t xml:space="preserve">.</w:t>
@@ -26142,7 +26111,7 @@
         <w:t xml:space="preserve"> </w:t>
       </w:r>
       <w:r>
-        <w:t xml:space="preserve">[15]</w:t>
+        <w:t xml:space="preserve">[16]</w:t>
       </w:r>
       <w:r>
         <w:t xml:space="preserve">.</w:t>
@@ -26175,7 +26144,7 @@
         <w:t xml:space="preserve"> </w:t>
       </w:r>
       <w:r>
-        <w:t xml:space="preserve">[16]</w:t>
+        <w:t xml:space="preserve">[17]</w:t>
       </w:r>
       <w:r>
         <w:t xml:space="preserve">.</w:t>
@@ -26192,7 +26161,7 @@
         <w:t xml:space="preserve"> </w:t>
       </w:r>
       <w:r>
-        <w:t xml:space="preserve">[14]</w:t>
+        <w:t xml:space="preserve">[15]</w:t>
       </w:r>
       <w:r>
         <w:t xml:space="preserve">.</w:t>
@@ -26243,7 +26212,7 @@
         <w:t xml:space="preserve"> </w:t>
       </w:r>
       <w:r>
-        <w:t xml:space="preserve">[17]</w:t>
+        <w:t xml:space="preserve">[18]</w:t>
       </w:r>
       <w:r>
         <w:t xml:space="preserve">.</w:t>
@@ -26260,7 +26229,7 @@
         <w:t xml:space="preserve"> </w:t>
       </w:r>
       <w:r>
-        <w:t xml:space="preserve">[14]</w:t>
+        <w:t xml:space="preserve">[15]</w:t>
       </w:r>
       <w:r>
         <w:t xml:space="preserve">. Một nghiên cứu tại Việt Nam của Lê Văn Tuấn và cộng sự (2019) cũng xác nhận người ≥75 tuổi có nguy cơ cao hơn đáng kể so với nhóm 60–74 tuổi</w:t>
@@ -26269,7 +26238,7 @@
         <w:t xml:space="preserve"> </w:t>
       </w:r>
       <w:r>
-        <w:t xml:space="preserve">[18]</w:t>
+        <w:t xml:space="preserve">[19]</w:t>
       </w:r>
       <w:r>
         <w:t xml:space="preserve">.</w:t>
@@ -26294,7 +26263,7 @@
         <w:t xml:space="preserve"> </w:t>
       </w:r>
       <w:r>
-        <w:t xml:space="preserve">[14]</w:t>
+        <w:t xml:space="preserve">[15]</w:t>
       </w:r>
       <w:r>
         <w:t xml:space="preserve">. Báo cáo toàn cầu về sa sút trí tuệ năm 2015 cũng nhấn mạnh rằng phụ nữ chiếm phần lớn dân số mắc bệnh, đặc biệt ở nhóm tuổi ≥75</w:t>
@@ -26303,7 +26272,7 @@
         <w:t xml:space="preserve"> </w:t>
       </w:r>
       <w:r>
-        <w:t xml:space="preserve">[15]</w:t>
+        <w:t xml:space="preserve">[16]</w:t>
       </w:r>
       <w:r>
         <w:t xml:space="preserve">.</w:t>
@@ -26320,7 +26289,7 @@
         <w:t xml:space="preserve"> </w:t>
       </w:r>
       <w:r>
-        <w:t xml:space="preserve">[16]</w:t>
+        <w:t xml:space="preserve">[17]</w:t>
       </w:r>
       <w:r>
         <w:t xml:space="preserve">.</w:t>
@@ -26337,7 +26306,7 @@
         <w:t xml:space="preserve"> </w:t>
       </w:r>
       <w:r>
-        <w:t xml:space="preserve">[19]</w:t>
+        <w:t xml:space="preserve">[20]</w:t>
       </w:r>
       <w:r>
         <w:t xml:space="preserve">. Một nghiên cứu khác tại TP. Hồ Chí Minh do Trần Văn Hảo và cộng sự (2020) cũng cho thấy tỷ lệ nữ mắc rối loạn nhận thức giai đoạn sớm là 62,3%, cao hơn nam giới (37,7%)</w:t>
@@ -26346,7 +26315,7 @@
         <w:t xml:space="preserve"> </w:t>
       </w:r>
       <w:r>
-        <w:t xml:space="preserve">[20]</w:t>
+        <w:t xml:space="preserve">[21]</w:t>
       </w:r>
       <w:r>
         <w:t xml:space="preserve">.</w:t>
@@ -26418,7 +26387,7 @@
         <w:t xml:space="preserve"> </w:t>
       </w:r>
       <w:r>
-        <w:t xml:space="preserve">[17]</w:t>
+        <w:t xml:space="preserve">[18]</w:t>
       </w:r>
       <w:r>
         <w:t xml:space="preserve">. Tổ chức Y tế Thế giới (WHO) cũng xếp trình độ học vấn thấp vào nhóm các yếu tố nguy cơ có thể phòng ngừa được</w:t>
@@ -26427,7 +26396,7 @@
         <w:t xml:space="preserve"> </w:t>
       </w:r>
       <w:r>
-        <w:t xml:space="preserve">[14]</w:t>
+        <w:t xml:space="preserve">[15]</w:t>
       </w:r>
       <w:r>
         <w:t xml:space="preserve">.</w:t>
@@ -26466,7 +26435,7 @@
         <w:t xml:space="preserve"> </w:t>
       </w:r>
       <w:r>
-        <w:t xml:space="preserve">[21]</w:t>
+        <w:t xml:space="preserve">[22]</w:t>
       </w:r>
       <w:r>
         <w:t xml:space="preserve">.</w:t>
@@ -26483,7 +26452,7 @@
         <w:t xml:space="preserve"> </w:t>
       </w:r>
       <w:r>
-        <w:t xml:space="preserve">[18]</w:t>
+        <w:t xml:space="preserve">[19]</w:t>
       </w:r>
       <w:r>
         <w:t xml:space="preserve">. Tương tự, Trần Văn Hào (2020) tại Vĩnh Long ghi nhận tỷ lệ sa sút trí tuệ ở nhóm học vấn thấp cao hơn nhóm học vấn cao có ý nghĩa thống kê</w:t>
@@ -26492,7 +26461,7 @@
         <w:t xml:space="preserve"> </w:t>
       </w:r>
       <w:r>
-        <w:t xml:space="preserve">[22]</w:t>
+        <w:t xml:space="preserve">[23]</w:t>
       </w:r>
       <w:r>
         <w:t xml:space="preserve">.</w:t>
@@ -26550,7 +26519,7 @@
         <w:t xml:space="preserve"> </w:t>
       </w:r>
       <w:r>
-        <w:t xml:space="preserve">[23]</w:t>
+        <w:t xml:space="preserve">[24]</w:t>
       </w:r>
       <w:r>
         <w:t xml:space="preserve">.</w:t>
@@ -26567,7 +26536,7 @@
         <w:t xml:space="preserve"> </w:t>
       </w:r>
       <w:r>
-        <w:t xml:space="preserve">[16]</w:t>
+        <w:t xml:space="preserve">[17]</w:t>
       </w:r>
       <w:r>
         <w:t xml:space="preserve">. Tuy nhiên, trong nghiên cứu này,</w:t>
@@ -26616,7 +26585,7 @@
         <w:t xml:space="preserve"> </w:t>
       </w:r>
       <w:r>
-        <w:t xml:space="preserve">[17]</w:t>
+        <w:t xml:space="preserve">[18]</w:t>
       </w:r>
       <w:r>
         <w:t xml:space="preserve">.</w:t>
@@ -26774,7 +26743,7 @@
     </w:p>
     <w:bookmarkEnd w:id="125"/>
     <w:bookmarkEnd w:id="126"/>
-    <w:bookmarkStart w:id="162" w:name="tạo-slide-báo-cáo"/>
+    <w:bookmarkStart w:id="164" w:name="tạo-slide-báo-cáo"/>
     <w:p>
       <w:pPr>
         <w:pStyle w:val="Heading2"/>
@@ -26783,7 +26752,7 @@
         <w:t xml:space="preserve">Tạo slide báo cáo</w:t>
       </w:r>
     </w:p>
-    <w:bookmarkStart w:id="161" w:name="tạo-slide-báo-cáo-1"/>
+    <w:bookmarkStart w:id="163" w:name="tạo-slide-báo-cáo-1"/>
     <w:p>
       <w:pPr>
         <w:pStyle w:val="Heading3"/>
@@ -26800,7 +26769,7 @@
         <w:t xml:space="preserve">TÀI LIỆU THAM KHẢO</w:t>
       </w:r>
     </w:p>
-    <w:bookmarkStart w:id="160" w:name="refs"/>
+    <w:bookmarkStart w:id="162" w:name="refs"/>
     <w:bookmarkStart w:id="128" w:name="ref-WHO2021Dementia"/>
     <w:p>
       <w:pPr>
@@ -26911,7 +26880,7 @@
       </w:hyperlink>
     </w:p>
     <w:bookmarkEnd w:id="132"/>
-    <w:bookmarkStart w:id="134" w:name="ref-WHO2023"/>
+    <w:bookmarkStart w:id="134" w:name="ref-Petersen2014"/>
     <w:p>
       <w:pPr>
         <w:pStyle w:val="Bibliography"/>
@@ -26926,12 +26895,52 @@
         <w:t xml:space="preserve">	</w:t>
       </w:r>
       <w:r>
+        <w:t xml:space="preserve">Petersen RC, Aisen PS, Beckett LA, và c.s. Mild cognitive impairment: a concept in evolution.</w:t>
+      </w:r>
+      <w:r>
+        <w:t xml:space="preserve"> </w:t>
+      </w:r>
+      <w:r>
+        <w:rPr>
+          <w:i/>
+          <w:iCs/>
+        </w:rPr>
+        <w:t xml:space="preserve">Journal of Internal Medicine</w:t>
+      </w:r>
+      <w:r>
+        <w:t xml:space="preserve">. 2014;275(3):214–228. doi:</w:t>
+      </w:r>
+      <w:hyperlink r:id="rId133">
+        <w:r>
+          <w:rPr>
+            <w:rStyle w:val="Hyperlink"/>
+          </w:rPr>
+          <w:t xml:space="preserve">10.1111/joim.12190</w:t>
+        </w:r>
+      </w:hyperlink>
+    </w:p>
+    <w:bookmarkEnd w:id="134"/>
+    <w:bookmarkStart w:id="136" w:name="ref-WHO2023"/>
+    <w:p>
+      <w:pPr>
+        <w:pStyle w:val="Bibliography"/>
+      </w:pPr>
+      <w:r>
+        <w:t xml:space="preserve">5.</w:t>
+      </w:r>
+      <w:r>
+        <w:t xml:space="preserve"> </w:t>
+      </w:r>
+      <w:r>
+        <w:t xml:space="preserve">	</w:t>
+      </w:r>
+      <w:r>
         <w:t xml:space="preserve">Organization WH. Dementia Fact Sheet. 2023.</w:t>
       </w:r>
       <w:r>
         <w:t xml:space="preserve"> </w:t>
       </w:r>
-      <w:hyperlink r:id="rId133">
+      <w:hyperlink r:id="rId135">
         <w:r>
           <w:rPr>
             <w:rStyle w:val="Hyperlink"/>
@@ -26940,14 +26949,14 @@
         </w:r>
       </w:hyperlink>
     </w:p>
-    <w:bookmarkEnd w:id="134"/>
-    <w:bookmarkStart w:id="135" w:name="ref-Nguyen2020"/>
+    <w:bookmarkEnd w:id="136"/>
+    <w:bookmarkStart w:id="137" w:name="ref-Nguyen2020"/>
     <w:p>
       <w:pPr>
         <w:pStyle w:val="Bibliography"/>
       </w:pPr>
       <w:r>
-        <w:t xml:space="preserve">5.</w:t>
+        <w:t xml:space="preserve">6.</w:t>
       </w:r>
       <w:r>
         <w:t xml:space="preserve"> </w:t>
@@ -26972,14 +26981,14 @@
         <w:t xml:space="preserve">. 2020;6:45–52.</w:t>
       </w:r>
     </w:p>
-    <w:bookmarkEnd w:id="135"/>
-    <w:bookmarkStart w:id="136" w:name="ref-Selkoe2012"/>
+    <w:bookmarkEnd w:id="137"/>
+    <w:bookmarkStart w:id="138" w:name="ref-Selkoe2012"/>
     <w:p>
       <w:pPr>
         <w:pStyle w:val="Bibliography"/>
       </w:pPr>
       <w:r>
-        <w:t xml:space="preserve">6.</w:t>
+        <w:t xml:space="preserve">7.</w:t>
       </w:r>
       <w:r>
         <w:t xml:space="preserve"> </w:t>
@@ -27004,14 +27013,14 @@
         <w:t xml:space="preserve">. 2012;337(6101):1488–1492.</w:t>
       </w:r>
     </w:p>
-    <w:bookmarkEnd w:id="136"/>
-    <w:bookmarkStart w:id="137" w:name="ref-Cummings2019"/>
+    <w:bookmarkEnd w:id="138"/>
+    <w:bookmarkStart w:id="139" w:name="ref-Cummings2019"/>
     <w:p>
       <w:pPr>
         <w:pStyle w:val="Bibliography"/>
       </w:pPr>
       <w:r>
-        <w:t xml:space="preserve">7.</w:t>
+        <w:t xml:space="preserve">8.</w:t>
       </w:r>
       <w:r>
         <w:t xml:space="preserve"> </w:t>
@@ -27036,14 +27045,14 @@
         <w:t xml:space="preserve">. 2019;15(8):1216–1232.</w:t>
       </w:r>
     </w:p>
-    <w:bookmarkEnd w:id="137"/>
-    <w:bookmarkStart w:id="138" w:name="ref-DSM5"/>
+    <w:bookmarkEnd w:id="139"/>
+    <w:bookmarkStart w:id="140" w:name="ref-DSM5"/>
     <w:p>
       <w:pPr>
         <w:pStyle w:val="Bibliography"/>
       </w:pPr>
       <w:r>
-        <w:t xml:space="preserve">8.</w:t>
+        <w:t xml:space="preserve">9.</w:t>
       </w:r>
       <w:r>
         <w:t xml:space="preserve"> </w:t>
@@ -27068,14 +27077,14 @@
         <w:t xml:space="preserve">. American Psychiatric Publishing; 2013.</w:t>
       </w:r>
     </w:p>
-    <w:bookmarkEnd w:id="138"/>
-    <w:bookmarkStart w:id="139" w:name="ref-nguyen2020mmse"/>
+    <w:bookmarkEnd w:id="140"/>
+    <w:bookmarkStart w:id="141" w:name="ref-nguyen2020mmse"/>
     <w:p>
       <w:pPr>
         <w:pStyle w:val="Bibliography"/>
       </w:pPr>
       <w:r>
-        <w:t xml:space="preserve">9.</w:t>
+        <w:t xml:space="preserve">10.</w:t>
       </w:r>
       <w:r>
         <w:t xml:space="preserve"> </w:t>
@@ -27100,14 +27109,14 @@
         <w:t xml:space="preserve">. 2020;6(2):45–52.</w:t>
       </w:r>
     </w:p>
-    <w:bookmarkEnd w:id="139"/>
-    <w:bookmarkStart w:id="140" w:name="ref-tran2021tri_nho"/>
+    <w:bookmarkEnd w:id="141"/>
+    <w:bookmarkStart w:id="142" w:name="ref-tran2021tri_nho"/>
     <w:p>
       <w:pPr>
         <w:pStyle w:val="Bibliography"/>
       </w:pPr>
       <w:r>
-        <w:t xml:space="preserve">10.</w:t>
+        <w:t xml:space="preserve">11.</w:t>
       </w:r>
       <w:r>
         <w:t xml:space="preserve"> </w:t>
@@ -27132,14 +27141,14 @@
         <w:t xml:space="preserve">. 2021;509(2):58–63.</w:t>
       </w:r>
     </w:p>
-    <w:bookmarkEnd w:id="140"/>
-    <w:bookmarkStart w:id="142" w:name="ref-ivnik1990avlt"/>
+    <w:bookmarkEnd w:id="142"/>
+    <w:bookmarkStart w:id="144" w:name="ref-ivnik1990avlt"/>
     <w:p>
       <w:pPr>
         <w:pStyle w:val="Bibliography"/>
       </w:pPr>
       <w:r>
-        <w:t xml:space="preserve">11.</w:t>
+        <w:t xml:space="preserve">12.</w:t>
       </w:r>
       <w:r>
         <w:t xml:space="preserve"> </w:t>
@@ -27163,7 +27172,7 @@
       <w:r>
         <w:t xml:space="preserve">. 1990;4(1):29–41. doi:</w:t>
       </w:r>
-      <w:hyperlink r:id="rId141">
+      <w:hyperlink r:id="rId143">
         <w:r>
           <w:rPr>
             <w:rStyle w:val="Hyperlink"/>
@@ -27172,14 +27181,14 @@
         </w:r>
       </w:hyperlink>
     </w:p>
-    <w:bookmarkEnd w:id="142"/>
-    <w:bookmarkStart w:id="144" w:name="ref-welsh1994cerad"/>
+    <w:bookmarkEnd w:id="144"/>
+    <w:bookmarkStart w:id="146" w:name="ref-welsh1994cerad"/>
     <w:p>
       <w:pPr>
         <w:pStyle w:val="Bibliography"/>
       </w:pPr>
       <w:r>
-        <w:t xml:space="preserve">12.</w:t>
+        <w:t xml:space="preserve">13.</w:t>
       </w:r>
       <w:r>
         <w:t xml:space="preserve"> </w:t>
@@ -27203,7 +27212,7 @@
       <w:r>
         <w:t xml:space="preserve">. 1994;51(3):288–292. doi:</w:t>
       </w:r>
-      <w:hyperlink r:id="rId143">
+      <w:hyperlink r:id="rId145">
         <w:r>
           <w:rPr>
             <w:rStyle w:val="Hyperlink"/>
@@ -27212,14 +27221,14 @@
         </w:r>
       </w:hyperlink>
     </w:p>
-    <w:bookmarkEnd w:id="144"/>
-    <w:bookmarkStart w:id="146" w:name="ref-sarazin2007amnestic"/>
+    <w:bookmarkEnd w:id="146"/>
+    <w:bookmarkStart w:id="148" w:name="ref-sarazin2007amnestic"/>
     <w:p>
       <w:pPr>
         <w:pStyle w:val="Bibliography"/>
       </w:pPr>
       <w:r>
-        <w:t xml:space="preserve">13.</w:t>
+        <w:t xml:space="preserve">14.</w:t>
       </w:r>
       <w:r>
         <w:t xml:space="preserve"> </w:t>
@@ -27243,7 +27252,7 @@
       <w:r>
         <w:t xml:space="preserve">. 2007;69(19):1859–1867. doi:</w:t>
       </w:r>
-      <w:hyperlink r:id="rId145">
+      <w:hyperlink r:id="rId147">
         <w:r>
           <w:rPr>
             <w:rStyle w:val="Hyperlink"/>
@@ -27252,14 +27261,14 @@
         </w:r>
       </w:hyperlink>
     </w:p>
-    <w:bookmarkEnd w:id="146"/>
-    <w:bookmarkStart w:id="147" w:name="ref-who2021dementia"/>
+    <w:bookmarkEnd w:id="148"/>
+    <w:bookmarkStart w:id="149" w:name="ref-who2021dementia"/>
     <w:p>
       <w:pPr>
         <w:pStyle w:val="Bibliography"/>
       </w:pPr>
       <w:r>
-        <w:t xml:space="preserve">14.</w:t>
+        <w:t xml:space="preserve">15.</w:t>
       </w:r>
       <w:r>
         <w:t xml:space="preserve"> </w:t>
@@ -27273,7 +27282,7 @@
       <w:r>
         <w:t xml:space="preserve"> </w:t>
       </w:r>
-      <w:hyperlink r:id="rId133">
+      <w:hyperlink r:id="rId135">
         <w:r>
           <w:rPr>
             <w:rStyle w:val="Hyperlink"/>
@@ -27282,14 +27291,14 @@
         </w:r>
       </w:hyperlink>
     </w:p>
-    <w:bookmarkEnd w:id="147"/>
-    <w:bookmarkStart w:id="148" w:name="ref-prince2015world"/>
+    <w:bookmarkEnd w:id="149"/>
+    <w:bookmarkStart w:id="150" w:name="ref-prince2015world"/>
     <w:p>
       <w:pPr>
         <w:pStyle w:val="Bibliography"/>
       </w:pPr>
       <w:r>
-        <w:t xml:space="preserve">15.</w:t>
+        <w:t xml:space="preserve">16.</w:t>
       </w:r>
       <w:r>
         <w:t xml:space="preserve"> </w:t>
@@ -27314,14 +27323,14 @@
         <w:t xml:space="preserve">.; 2015.</w:t>
       </w:r>
     </w:p>
-    <w:bookmarkEnd w:id="148"/>
-    <w:bookmarkStart w:id="150" w:name="ref-petersen2018mci"/>
+    <w:bookmarkEnd w:id="150"/>
+    <w:bookmarkStart w:id="152" w:name="ref-petersen2018mci"/>
     <w:p>
       <w:pPr>
         <w:pStyle w:val="Bibliography"/>
       </w:pPr>
       <w:r>
-        <w:t xml:space="preserve">16.</w:t>
+        <w:t xml:space="preserve">17.</w:t>
       </w:r>
       <w:r>
         <w:t xml:space="preserve"> </w:t>
@@ -27345,7 +27354,7 @@
       <w:r>
         <w:t xml:space="preserve">. 2018;90(3):126–135. doi:</w:t>
       </w:r>
-      <w:hyperlink r:id="rId149">
+      <w:hyperlink r:id="rId151">
         <w:r>
           <w:rPr>
             <w:rStyle w:val="Hyperlink"/>
@@ -27354,14 +27363,14 @@
         </w:r>
       </w:hyperlink>
     </w:p>
-    <w:bookmarkEnd w:id="150"/>
-    <w:bookmarkStart w:id="152" w:name="ref-livingston2020lancet"/>
+    <w:bookmarkEnd w:id="152"/>
+    <w:bookmarkStart w:id="154" w:name="ref-livingston2020lancet"/>
     <w:p>
       <w:pPr>
         <w:pStyle w:val="Bibliography"/>
       </w:pPr>
       <w:r>
-        <w:t xml:space="preserve">17.</w:t>
+        <w:t xml:space="preserve">18.</w:t>
       </w:r>
       <w:r>
         <w:t xml:space="preserve"> </w:t>
@@ -27385,7 +27394,7 @@
       <w:r>
         <w:t xml:space="preserve">. 2020;396(10248):413–446. doi:</w:t>
       </w:r>
-      <w:hyperlink r:id="rId151">
+      <w:hyperlink r:id="rId153">
         <w:r>
           <w:rPr>
             <w:rStyle w:val="Hyperlink"/>
@@ -27394,14 +27403,14 @@
         </w:r>
       </w:hyperlink>
     </w:p>
-    <w:bookmarkEnd w:id="152"/>
-    <w:bookmarkStart w:id="153" w:name="ref-le2019travinhsstt"/>
+    <w:bookmarkEnd w:id="154"/>
+    <w:bookmarkStart w:id="155" w:name="ref-le2019travinhsstt"/>
     <w:p>
       <w:pPr>
         <w:pStyle w:val="Bibliography"/>
       </w:pPr>
       <w:r>
-        <w:t xml:space="preserve">18.</w:t>
+        <w:t xml:space="preserve">19.</w:t>
       </w:r>
       <w:r>
         <w:t xml:space="preserve"> </w:t>
@@ -27426,14 +27435,14 @@
         <w:t xml:space="preserve">. 2019;29(4):111–118.</w:t>
       </w:r>
     </w:p>
-    <w:bookmarkEnd w:id="153"/>
-    <w:bookmarkStart w:id="154" w:name="ref-nhung2014"/>
+    <w:bookmarkEnd w:id="155"/>
+    <w:bookmarkStart w:id="156" w:name="ref-nhung2014"/>
     <w:p>
       <w:pPr>
         <w:pStyle w:val="Bibliography"/>
       </w:pPr>
       <w:r>
-        <w:t xml:space="preserve">19.</w:t>
+        <w:t xml:space="preserve">20.</w:t>
       </w:r>
       <w:r>
         <w:t xml:space="preserve"> </w:t>
@@ -27458,14 +27467,14 @@
         <w:t xml:space="preserve">. 2014;940:58–62.</w:t>
       </w:r>
     </w:p>
-    <w:bookmarkEnd w:id="154"/>
-    <w:bookmarkStart w:id="155" w:name="ref-hao2020"/>
+    <w:bookmarkEnd w:id="156"/>
+    <w:bookmarkStart w:id="157" w:name="ref-hao2020"/>
     <w:p>
       <w:pPr>
         <w:pStyle w:val="Bibliography"/>
       </w:pPr>
       <w:r>
-        <w:t xml:space="preserve">20.</w:t>
+        <w:t xml:space="preserve">21.</w:t>
       </w:r>
       <w:r>
         <w:t xml:space="preserve"> </w:t>
@@ -27490,14 +27499,14 @@
         <w:t xml:space="preserve">. 2020;60(4):45–50.</w:t>
       </w:r>
     </w:p>
-    <w:bookmarkEnd w:id="155"/>
-    <w:bookmarkStart w:id="157" w:name="ref-stern2012cognitive"/>
+    <w:bookmarkEnd w:id="157"/>
+    <w:bookmarkStart w:id="159" w:name="ref-stern2012cognitive"/>
     <w:p>
       <w:pPr>
         <w:pStyle w:val="Bibliography"/>
       </w:pPr>
       <w:r>
-        <w:t xml:space="preserve">21.</w:t>
+        <w:t xml:space="preserve">22.</w:t>
       </w:r>
       <w:r>
         <w:t xml:space="preserve"> </w:t>
@@ -27521,7 +27530,7 @@
       <w:r>
         <w:t xml:space="preserve">. 2012;11(11):1006–1012. doi:</w:t>
       </w:r>
-      <w:hyperlink r:id="rId156">
+      <w:hyperlink r:id="rId158">
         <w:r>
           <w:rPr>
             <w:rStyle w:val="Hyperlink"/>
@@ -27530,14 +27539,14 @@
         </w:r>
       </w:hyperlink>
     </w:p>
-    <w:bookmarkEnd w:id="157"/>
-    <w:bookmarkStart w:id="158" w:name="ref-tran2020vinhlonghocvan"/>
+    <w:bookmarkEnd w:id="159"/>
+    <w:bookmarkStart w:id="160" w:name="ref-tran2020vinhlonghocvan"/>
     <w:p>
       <w:pPr>
         <w:pStyle w:val="Bibliography"/>
       </w:pPr>
       <w:r>
-        <w:t xml:space="preserve">22.</w:t>
+        <w:t xml:space="preserve">23.</w:t>
       </w:r>
       <w:r>
         <w:t xml:space="preserve"> </w:t>
@@ -27562,14 +27571,14 @@
         <w:t xml:space="preserve">. 2020;1080:110–118.</w:t>
       </w:r>
     </w:p>
-    <w:bookmarkEnd w:id="158"/>
-    <w:bookmarkStart w:id="159" w:name="ref-tran2016mmse"/>
+    <w:bookmarkEnd w:id="160"/>
+    <w:bookmarkStart w:id="161" w:name="ref-tran2016mmse"/>
     <w:p>
       <w:pPr>
         <w:pStyle w:val="Bibliography"/>
       </w:pPr>
       <w:r>
-        <w:t xml:space="preserve">23.</w:t>
+        <w:t xml:space="preserve">24.</w:t>
       </w:r>
       <w:r>
         <w:t xml:space="preserve"> </w:t>
@@ -27594,11 +27603,11 @@
         <w:t xml:space="preserve">. 2016;436:23–29.</w:t>
       </w:r>
     </w:p>
-    <w:bookmarkEnd w:id="159"/>
-    <w:bookmarkEnd w:id="160"/>
     <w:bookmarkEnd w:id="161"/>
     <w:bookmarkEnd w:id="162"/>
     <w:bookmarkEnd w:id="163"/>
+    <w:bookmarkEnd w:id="164"/>
+    <w:bookmarkEnd w:id="165"/>
     <w:sectPr>
       <w:pgSz w:code="9" w:h="16838" w:w="11906"/>
       <w:pgMar w:bottom="1701" w:footer="720" w:gutter="0" w:header="720" w:left="1985" w:right="1134" w:top="1985"/>

</xml_diff>

<commit_message>
bắt đầu sửa format
sửa format
</commit_message>
<xml_diff>
--- a/sstt25_dtcs_quato_words_output.docx
+++ b/sstt25_dtcs_quato_words_output.docx
@@ -15,7 +15,7 @@
         <w:pStyle w:val="Author"/>
       </w:pPr>
       <w:r>
-        <w:t xml:space="preserve">ĐƠN VỊ TRÍ NHỚ VÀ SA SÚT TRÍ TUỆ</w:t>
+        <w:t xml:space="preserve">DƯỠNG TÂM THANG</w:t>
       </w:r>
     </w:p>
     <w:p>
@@ -38,9 +38,9 @@
           <w:u w:val="none"/>
           <w:sz w:val="32"/>
           <w:szCs w:val="32"/>
-          <w:color w:val="0000FF"/>
+          <w:color w:val="FFA500"/>
         </w:rPr>
-        <w:t xml:space="preserve">Tôi xin chân thành cảm ơn Đồng nghiệp vì đã hợp tác và giúp đỡ.</w:t>
+        <w:t xml:space="preserve">Tôi xin chân thành cảm ơn Bạn bè vì đã hết lòng giúp đỡ, động viên.</w:t>
       </w:r>
     </w:p>
     <w:p>
@@ -70,7 +70,7 @@
         <w:pStyle w:val="BodyText"/>
       </w:pPr>
       <w:r>
-        <w:t xml:space="preserve">In the middle of difficulty lies opportunity. – Albert Einstein, Do not dwell in the past, do not dream of the future, concentrate the mind on the present moment. – Buddha</w:t>
+        <w:t xml:space="preserve">Life is what happens when you’re busy making other plans. – John Lennon, Success is not final, failure is not fatal: It is the courage to continue that counts. – Winston Churchill</w:t>
       </w:r>
     </w:p>
     <w:p>
@@ -83,7 +83,7 @@
         <w:pStyle w:val="BodyText"/>
       </w:pPr>
       <w:r>
-        <w:t xml:space="preserve">TP Hồ Chí Minh: 02:55 chiều, THỨ 3, NGÀY 13 THÁNG 5 NĂM 2025</w:t>
+        <w:t xml:space="preserve">TP Hồ Chí Minh: 07:32 chiều, THỨ 5, NGÀY 15 THÁNG 5 NĂM 2025</w:t>
       </w:r>
     </w:p>
     <w:p>
@@ -1830,18 +1830,18 @@
               <w:spacing w:after="60" w:before="60" w:line="240"/>
               <w:ind w:left="60" w:right="60" w:firstLine="0" w:firstLineChars="0"/>
               <w:rPr>
-                <w:rFonts w:ascii="Times New Roman" w:hAnsi="Helvetica" w:eastAsia="Helvetica" w:cs="Helvetica"/>
-                <w:i w:val="false"/>
-                <w:b w:val="false"/>
-                <w:u w:val="none"/>
-                <w:sz w:val="22"/>
-                <w:szCs w:val="22"/>
-                <w:color w:val="000000"/>
-              </w:rPr>
-            </w:pPr>
-            <w:r xmlns:w="http://schemas.openxmlformats.org/wordprocessingml/2006/main" xmlns:wp="http://schemas.openxmlformats.org/drawingml/2006/wordprocessingDrawing" xmlns:r="http://schemas.openxmlformats.org/officeDocument/2006/relationships" xmlns:w14="http://schemas.microsoft.com/office/word/2010/wordml">
-              <w:rPr>
-                <w:rFonts w:ascii="Times New Roman" w:hAnsi="Helvetica" w:eastAsia="Helvetica" w:cs="Helvetica"/>
+                <w:rFonts w:ascii="Times New Roman" w:hAnsi="Arial" w:eastAsia="Arial" w:cs="Arial"/>
+                <w:i w:val="false"/>
+                <w:b w:val="false"/>
+                <w:u w:val="none"/>
+                <w:sz w:val="22"/>
+                <w:szCs w:val="22"/>
+                <w:color w:val="000000"/>
+              </w:rPr>
+            </w:pPr>
+            <w:r xmlns:w="http://schemas.openxmlformats.org/wordprocessingml/2006/main" xmlns:wp="http://schemas.openxmlformats.org/drawingml/2006/wordprocessingDrawing" xmlns:r="http://schemas.openxmlformats.org/officeDocument/2006/relationships" xmlns:w14="http://schemas.microsoft.com/office/word/2010/wordml">
+              <w:rPr>
+                <w:rFonts w:ascii="Times New Roman" w:hAnsi="Arial" w:eastAsia="Arial" w:cs="Arial"/>
                 <w:i w:val="false"/>
                 <w:b w:val="false"/>
                 <w:u w:val="none"/>
@@ -1883,18 +1883,18 @@
               <w:spacing w:after="60" w:before="60" w:line="240"/>
               <w:ind w:left="60" w:right="60" w:firstLine="0" w:firstLineChars="0"/>
               <w:rPr>
-                <w:rFonts w:ascii="Times New Roman" w:hAnsi="Helvetica" w:eastAsia="Helvetica" w:cs="Helvetica"/>
-                <w:i w:val="false"/>
-                <w:b w:val="false"/>
-                <w:u w:val="none"/>
-                <w:sz w:val="22"/>
-                <w:szCs w:val="22"/>
-                <w:color w:val="000000"/>
-              </w:rPr>
-            </w:pPr>
-            <w:r xmlns:w="http://schemas.openxmlformats.org/wordprocessingml/2006/main" xmlns:wp="http://schemas.openxmlformats.org/drawingml/2006/wordprocessingDrawing" xmlns:r="http://schemas.openxmlformats.org/officeDocument/2006/relationships" xmlns:w14="http://schemas.microsoft.com/office/word/2010/wordml">
-              <w:rPr>
-                <w:rFonts w:ascii="Times New Roman" w:hAnsi="Helvetica" w:eastAsia="Helvetica" w:cs="Helvetica"/>
+                <w:rFonts w:ascii="Times New Roman" w:hAnsi="Arial" w:eastAsia="Arial" w:cs="Arial"/>
+                <w:i w:val="false"/>
+                <w:b w:val="false"/>
+                <w:u w:val="none"/>
+                <w:sz w:val="22"/>
+                <w:szCs w:val="22"/>
+                <w:color w:val="000000"/>
+              </w:rPr>
+            </w:pPr>
+            <w:r xmlns:w="http://schemas.openxmlformats.org/wordprocessingml/2006/main" xmlns:wp="http://schemas.openxmlformats.org/drawingml/2006/wordprocessingDrawing" xmlns:r="http://schemas.openxmlformats.org/officeDocument/2006/relationships" xmlns:w14="http://schemas.microsoft.com/office/word/2010/wordml">
+              <w:rPr>
+                <w:rFonts w:ascii="Times New Roman" w:hAnsi="Arial" w:eastAsia="Arial" w:cs="Arial"/>
                 <w:i w:val="false"/>
                 <w:b w:val="false"/>
                 <w:u w:val="none"/>
@@ -1936,18 +1936,18 @@
               <w:spacing w:after="60" w:before="60" w:line="240"/>
               <w:ind w:left="60" w:right="60" w:firstLine="0" w:firstLineChars="0"/>
               <w:rPr>
-                <w:rFonts w:ascii="Times New Roman" w:hAnsi="Helvetica" w:eastAsia="Helvetica" w:cs="Helvetica"/>
-                <w:i w:val="false"/>
-                <w:b w:val="false"/>
-                <w:u w:val="none"/>
-                <w:sz w:val="22"/>
-                <w:szCs w:val="22"/>
-                <w:color w:val="000000"/>
-              </w:rPr>
-            </w:pPr>
-            <w:r xmlns:w="http://schemas.openxmlformats.org/wordprocessingml/2006/main" xmlns:wp="http://schemas.openxmlformats.org/drawingml/2006/wordprocessingDrawing" xmlns:r="http://schemas.openxmlformats.org/officeDocument/2006/relationships" xmlns:w14="http://schemas.microsoft.com/office/word/2010/wordml">
-              <w:rPr>
-                <w:rFonts w:ascii="Times New Roman" w:hAnsi="Helvetica" w:eastAsia="Helvetica" w:cs="Helvetica"/>
+                <w:rFonts w:ascii="Times New Roman" w:hAnsi="Arial" w:eastAsia="Arial" w:cs="Arial"/>
+                <w:i w:val="false"/>
+                <w:b w:val="false"/>
+                <w:u w:val="none"/>
+                <w:sz w:val="22"/>
+                <w:szCs w:val="22"/>
+                <w:color w:val="000000"/>
+              </w:rPr>
+            </w:pPr>
+            <w:r xmlns:w="http://schemas.openxmlformats.org/wordprocessingml/2006/main" xmlns:wp="http://schemas.openxmlformats.org/drawingml/2006/wordprocessingDrawing" xmlns:r="http://schemas.openxmlformats.org/officeDocument/2006/relationships" xmlns:w14="http://schemas.microsoft.com/office/word/2010/wordml">
+              <w:rPr>
+                <w:rFonts w:ascii="Times New Roman" w:hAnsi="Arial" w:eastAsia="Arial" w:cs="Arial"/>
                 <w:i w:val="false"/>
                 <w:b w:val="false"/>
                 <w:u w:val="none"/>
@@ -1989,18 +1989,18 @@
               <w:spacing w:after="60" w:before="60" w:line="240"/>
               <w:ind w:left="60" w:right="60" w:firstLine="0" w:firstLineChars="0"/>
               <w:rPr>
-                <w:rFonts w:ascii="Times New Roman" w:hAnsi="Helvetica" w:eastAsia="Helvetica" w:cs="Helvetica"/>
-                <w:i w:val="false"/>
-                <w:b w:val="false"/>
-                <w:u w:val="none"/>
-                <w:sz w:val="22"/>
-                <w:szCs w:val="22"/>
-                <w:color w:val="000000"/>
-              </w:rPr>
-            </w:pPr>
-            <w:r xmlns:w="http://schemas.openxmlformats.org/wordprocessingml/2006/main" xmlns:wp="http://schemas.openxmlformats.org/drawingml/2006/wordprocessingDrawing" xmlns:r="http://schemas.openxmlformats.org/officeDocument/2006/relationships" xmlns:w14="http://schemas.microsoft.com/office/word/2010/wordml">
-              <w:rPr>
-                <w:rFonts w:ascii="Times New Roman" w:hAnsi="Helvetica" w:eastAsia="Helvetica" w:cs="Helvetica"/>
+                <w:rFonts w:ascii="Times New Roman" w:hAnsi="Arial" w:eastAsia="Arial" w:cs="Arial"/>
+                <w:i w:val="false"/>
+                <w:b w:val="false"/>
+                <w:u w:val="none"/>
+                <w:sz w:val="22"/>
+                <w:szCs w:val="22"/>
+                <w:color w:val="000000"/>
+              </w:rPr>
+            </w:pPr>
+            <w:r xmlns:w="http://schemas.openxmlformats.org/wordprocessingml/2006/main" xmlns:wp="http://schemas.openxmlformats.org/drawingml/2006/wordprocessingDrawing" xmlns:r="http://schemas.openxmlformats.org/officeDocument/2006/relationships" xmlns:w14="http://schemas.microsoft.com/office/word/2010/wordml">
+              <w:rPr>
+                <w:rFonts w:ascii="Times New Roman" w:hAnsi="Arial" w:eastAsia="Arial" w:cs="Arial"/>
                 <w:i w:val="false"/>
                 <w:b w:val="false"/>
                 <w:u w:val="none"/>
@@ -2048,18 +2048,18 @@
               <w:spacing w:after="60" w:before="60" w:line="240"/>
               <w:ind w:left="60" w:right="60" w:firstLine="0" w:firstLineChars="0"/>
               <w:rPr>
-                <w:rFonts w:ascii="Times New Roman" w:hAnsi="Helvetica" w:eastAsia="Helvetica" w:cs="Helvetica"/>
-                <w:i w:val="false"/>
-                <w:b w:val="false"/>
-                <w:u w:val="none"/>
-                <w:sz w:val="22"/>
-                <w:szCs w:val="22"/>
-                <w:color w:val="000000"/>
-              </w:rPr>
-            </w:pPr>
-            <w:r xmlns:w="http://schemas.openxmlformats.org/wordprocessingml/2006/main" xmlns:wp="http://schemas.openxmlformats.org/drawingml/2006/wordprocessingDrawing" xmlns:r="http://schemas.openxmlformats.org/officeDocument/2006/relationships" xmlns:w14="http://schemas.microsoft.com/office/word/2010/wordml">
-              <w:rPr>
-                <w:rFonts w:ascii="Times New Roman" w:hAnsi="Helvetica" w:eastAsia="Helvetica" w:cs="Helvetica"/>
+                <w:rFonts w:ascii="Times New Roman" w:hAnsi="Arial" w:eastAsia="Arial" w:cs="Arial"/>
+                <w:i w:val="false"/>
+                <w:b w:val="false"/>
+                <w:u w:val="none"/>
+                <w:sz w:val="22"/>
+                <w:szCs w:val="22"/>
+                <w:color w:val="000000"/>
+              </w:rPr>
+            </w:pPr>
+            <w:r xmlns:w="http://schemas.openxmlformats.org/wordprocessingml/2006/main" xmlns:wp="http://schemas.openxmlformats.org/drawingml/2006/wordprocessingDrawing" xmlns:r="http://schemas.openxmlformats.org/officeDocument/2006/relationships" xmlns:w14="http://schemas.microsoft.com/office/word/2010/wordml">
+              <w:rPr>
+                <w:rFonts w:ascii="Times New Roman" w:hAnsi="Arial" w:eastAsia="Arial" w:cs="Arial"/>
                 <w:i w:val="false"/>
                 <w:b w:val="false"/>
                 <w:u w:val="none"/>
@@ -2101,18 +2101,18 @@
               <w:spacing w:after="60" w:before="60" w:line="240"/>
               <w:ind w:left="60" w:right="60" w:firstLine="0" w:firstLineChars="0"/>
               <w:rPr>
-                <w:rFonts w:ascii="Times New Roman" w:hAnsi="Helvetica" w:eastAsia="Helvetica" w:cs="Helvetica"/>
-                <w:i w:val="false"/>
-                <w:b w:val="false"/>
-                <w:u w:val="none"/>
-                <w:sz w:val="22"/>
-                <w:szCs w:val="22"/>
-                <w:color w:val="000000"/>
-              </w:rPr>
-            </w:pPr>
-            <w:r xmlns:w="http://schemas.openxmlformats.org/wordprocessingml/2006/main" xmlns:wp="http://schemas.openxmlformats.org/drawingml/2006/wordprocessingDrawing" xmlns:r="http://schemas.openxmlformats.org/officeDocument/2006/relationships" xmlns:w14="http://schemas.microsoft.com/office/word/2010/wordml">
-              <w:rPr>
-                <w:rFonts w:ascii="Times New Roman" w:hAnsi="Helvetica" w:eastAsia="Helvetica" w:cs="Helvetica"/>
+                <w:rFonts w:ascii="Times New Roman" w:hAnsi="Arial" w:eastAsia="Arial" w:cs="Arial"/>
+                <w:i w:val="false"/>
+                <w:b w:val="false"/>
+                <w:u w:val="none"/>
+                <w:sz w:val="22"/>
+                <w:szCs w:val="22"/>
+                <w:color w:val="000000"/>
+              </w:rPr>
+            </w:pPr>
+            <w:r xmlns:w="http://schemas.openxmlformats.org/wordprocessingml/2006/main" xmlns:wp="http://schemas.openxmlformats.org/drawingml/2006/wordprocessingDrawing" xmlns:r="http://schemas.openxmlformats.org/officeDocument/2006/relationships" xmlns:w14="http://schemas.microsoft.com/office/word/2010/wordml">
+              <w:rPr>
+                <w:rFonts w:ascii="Times New Roman" w:hAnsi="Arial" w:eastAsia="Arial" w:cs="Arial"/>
                 <w:i w:val="false"/>
                 <w:b w:val="false"/>
                 <w:u w:val="none"/>
@@ -2154,18 +2154,18 @@
               <w:spacing w:after="60" w:before="60" w:line="240"/>
               <w:ind w:left="60" w:right="60" w:firstLine="0" w:firstLineChars="0"/>
               <w:rPr>
-                <w:rFonts w:ascii="Times New Roman" w:hAnsi="Helvetica" w:eastAsia="Helvetica" w:cs="Helvetica"/>
-                <w:i w:val="false"/>
-                <w:b w:val="false"/>
-                <w:u w:val="none"/>
-                <w:sz w:val="22"/>
-                <w:szCs w:val="22"/>
-                <w:color w:val="000000"/>
-              </w:rPr>
-            </w:pPr>
-            <w:r xmlns:w="http://schemas.openxmlformats.org/wordprocessingml/2006/main" xmlns:wp="http://schemas.openxmlformats.org/drawingml/2006/wordprocessingDrawing" xmlns:r="http://schemas.openxmlformats.org/officeDocument/2006/relationships" xmlns:w14="http://schemas.microsoft.com/office/word/2010/wordml">
-              <w:rPr>
-                <w:rFonts w:ascii="Times New Roman" w:hAnsi="Helvetica" w:eastAsia="Helvetica" w:cs="Helvetica"/>
+                <w:rFonts w:ascii="Times New Roman" w:hAnsi="Arial" w:eastAsia="Arial" w:cs="Arial"/>
+                <w:i w:val="false"/>
+                <w:b w:val="false"/>
+                <w:u w:val="none"/>
+                <w:sz w:val="22"/>
+                <w:szCs w:val="22"/>
+                <w:color w:val="000000"/>
+              </w:rPr>
+            </w:pPr>
+            <w:r xmlns:w="http://schemas.openxmlformats.org/wordprocessingml/2006/main" xmlns:wp="http://schemas.openxmlformats.org/drawingml/2006/wordprocessingDrawing" xmlns:r="http://schemas.openxmlformats.org/officeDocument/2006/relationships" xmlns:w14="http://schemas.microsoft.com/office/word/2010/wordml">
+              <w:rPr>
+                <w:rFonts w:ascii="Times New Roman" w:hAnsi="Arial" w:eastAsia="Arial" w:cs="Arial"/>
                 <w:i w:val="false"/>
                 <w:b w:val="false"/>
                 <w:u w:val="none"/>
@@ -2207,18 +2207,18 @@
               <w:spacing w:after="60" w:before="60" w:line="240"/>
               <w:ind w:left="60" w:right="60" w:firstLine="0" w:firstLineChars="0"/>
               <w:rPr>
-                <w:rFonts w:ascii="Times New Roman" w:hAnsi="Helvetica" w:eastAsia="Helvetica" w:cs="Helvetica"/>
-                <w:i w:val="false"/>
-                <w:b w:val="false"/>
-                <w:u w:val="none"/>
-                <w:sz w:val="22"/>
-                <w:szCs w:val="22"/>
-                <w:color w:val="000000"/>
-              </w:rPr>
-            </w:pPr>
-            <w:r xmlns:w="http://schemas.openxmlformats.org/wordprocessingml/2006/main" xmlns:wp="http://schemas.openxmlformats.org/drawingml/2006/wordprocessingDrawing" xmlns:r="http://schemas.openxmlformats.org/officeDocument/2006/relationships" xmlns:w14="http://schemas.microsoft.com/office/word/2010/wordml">
-              <w:rPr>
-                <w:rFonts w:ascii="Times New Roman" w:hAnsi="Helvetica" w:eastAsia="Helvetica" w:cs="Helvetica"/>
+                <w:rFonts w:ascii="Times New Roman" w:hAnsi="Arial" w:eastAsia="Arial" w:cs="Arial"/>
+                <w:i w:val="false"/>
+                <w:b w:val="false"/>
+                <w:u w:val="none"/>
+                <w:sz w:val="22"/>
+                <w:szCs w:val="22"/>
+                <w:color w:val="000000"/>
+              </w:rPr>
+            </w:pPr>
+            <w:r xmlns:w="http://schemas.openxmlformats.org/wordprocessingml/2006/main" xmlns:wp="http://schemas.openxmlformats.org/drawingml/2006/wordprocessingDrawing" xmlns:r="http://schemas.openxmlformats.org/officeDocument/2006/relationships" xmlns:w14="http://schemas.microsoft.com/office/word/2010/wordml">
+              <w:rPr>
+                <w:rFonts w:ascii="Times New Roman" w:hAnsi="Arial" w:eastAsia="Arial" w:cs="Arial"/>
                 <w:i w:val="false"/>
                 <w:b w:val="false"/>
                 <w:u w:val="none"/>
@@ -2266,18 +2266,18 @@
               <w:spacing w:after="60" w:before="60" w:line="240"/>
               <w:ind w:left="60" w:right="60" w:firstLine="0" w:firstLineChars="0"/>
               <w:rPr>
-                <w:rFonts w:ascii="Times New Roman" w:hAnsi="Helvetica" w:eastAsia="Helvetica" w:cs="Helvetica"/>
-                <w:i w:val="false"/>
-                <w:b w:val="false"/>
-                <w:u w:val="none"/>
-                <w:sz w:val="22"/>
-                <w:szCs w:val="22"/>
-                <w:color w:val="000000"/>
-              </w:rPr>
-            </w:pPr>
-            <w:r xmlns:w="http://schemas.openxmlformats.org/wordprocessingml/2006/main" xmlns:wp="http://schemas.openxmlformats.org/drawingml/2006/wordprocessingDrawing" xmlns:r="http://schemas.openxmlformats.org/officeDocument/2006/relationships" xmlns:w14="http://schemas.microsoft.com/office/word/2010/wordml">
-              <w:rPr>
-                <w:rFonts w:ascii="Times New Roman" w:hAnsi="Helvetica" w:eastAsia="Helvetica" w:cs="Helvetica"/>
+                <w:rFonts w:ascii="Times New Roman" w:hAnsi="Arial" w:eastAsia="Arial" w:cs="Arial"/>
+                <w:i w:val="false"/>
+                <w:b w:val="false"/>
+                <w:u w:val="none"/>
+                <w:sz w:val="22"/>
+                <w:szCs w:val="22"/>
+                <w:color w:val="000000"/>
+              </w:rPr>
+            </w:pPr>
+            <w:r xmlns:w="http://schemas.openxmlformats.org/wordprocessingml/2006/main" xmlns:wp="http://schemas.openxmlformats.org/drawingml/2006/wordprocessingDrawing" xmlns:r="http://schemas.openxmlformats.org/officeDocument/2006/relationships" xmlns:w14="http://schemas.microsoft.com/office/word/2010/wordml">
+              <w:rPr>
+                <w:rFonts w:ascii="Times New Roman" w:hAnsi="Arial" w:eastAsia="Arial" w:cs="Arial"/>
                 <w:i w:val="false"/>
                 <w:b w:val="false"/>
                 <w:u w:val="none"/>
@@ -2319,18 +2319,18 @@
               <w:spacing w:after="60" w:before="60" w:line="240"/>
               <w:ind w:left="60" w:right="60" w:firstLine="0" w:firstLineChars="0"/>
               <w:rPr>
-                <w:rFonts w:ascii="Times New Roman" w:hAnsi="Helvetica" w:eastAsia="Helvetica" w:cs="Helvetica"/>
-                <w:i w:val="false"/>
-                <w:b w:val="false"/>
-                <w:u w:val="none"/>
-                <w:sz w:val="22"/>
-                <w:szCs w:val="22"/>
-                <w:color w:val="000000"/>
-              </w:rPr>
-            </w:pPr>
-            <w:r xmlns:w="http://schemas.openxmlformats.org/wordprocessingml/2006/main" xmlns:wp="http://schemas.openxmlformats.org/drawingml/2006/wordprocessingDrawing" xmlns:r="http://schemas.openxmlformats.org/officeDocument/2006/relationships" xmlns:w14="http://schemas.microsoft.com/office/word/2010/wordml">
-              <w:rPr>
-                <w:rFonts w:ascii="Times New Roman" w:hAnsi="Helvetica" w:eastAsia="Helvetica" w:cs="Helvetica"/>
+                <w:rFonts w:ascii="Times New Roman" w:hAnsi="Arial" w:eastAsia="Arial" w:cs="Arial"/>
+                <w:i w:val="false"/>
+                <w:b w:val="false"/>
+                <w:u w:val="none"/>
+                <w:sz w:val="22"/>
+                <w:szCs w:val="22"/>
+                <w:color w:val="000000"/>
+              </w:rPr>
+            </w:pPr>
+            <w:r xmlns:w="http://schemas.openxmlformats.org/wordprocessingml/2006/main" xmlns:wp="http://schemas.openxmlformats.org/drawingml/2006/wordprocessingDrawing" xmlns:r="http://schemas.openxmlformats.org/officeDocument/2006/relationships" xmlns:w14="http://schemas.microsoft.com/office/word/2010/wordml">
+              <w:rPr>
+                <w:rFonts w:ascii="Times New Roman" w:hAnsi="Arial" w:eastAsia="Arial" w:cs="Arial"/>
                 <w:i w:val="false"/>
                 <w:b w:val="false"/>
                 <w:u w:val="none"/>
@@ -2372,18 +2372,18 @@
               <w:spacing w:after="60" w:before="60" w:line="240"/>
               <w:ind w:left="60" w:right="60" w:firstLine="0" w:firstLineChars="0"/>
               <w:rPr>
-                <w:rFonts w:ascii="Times New Roman" w:hAnsi="Helvetica" w:eastAsia="Helvetica" w:cs="Helvetica"/>
-                <w:i w:val="false"/>
-                <w:b w:val="false"/>
-                <w:u w:val="none"/>
-                <w:sz w:val="22"/>
-                <w:szCs w:val="22"/>
-                <w:color w:val="000000"/>
-              </w:rPr>
-            </w:pPr>
-            <w:r xmlns:w="http://schemas.openxmlformats.org/wordprocessingml/2006/main" xmlns:wp="http://schemas.openxmlformats.org/drawingml/2006/wordprocessingDrawing" xmlns:r="http://schemas.openxmlformats.org/officeDocument/2006/relationships" xmlns:w14="http://schemas.microsoft.com/office/word/2010/wordml">
-              <w:rPr>
-                <w:rFonts w:ascii="Times New Roman" w:hAnsi="Helvetica" w:eastAsia="Helvetica" w:cs="Helvetica"/>
+                <w:rFonts w:ascii="Times New Roman" w:hAnsi="Arial" w:eastAsia="Arial" w:cs="Arial"/>
+                <w:i w:val="false"/>
+                <w:b w:val="false"/>
+                <w:u w:val="none"/>
+                <w:sz w:val="22"/>
+                <w:szCs w:val="22"/>
+                <w:color w:val="000000"/>
+              </w:rPr>
+            </w:pPr>
+            <w:r xmlns:w="http://schemas.openxmlformats.org/wordprocessingml/2006/main" xmlns:wp="http://schemas.openxmlformats.org/drawingml/2006/wordprocessingDrawing" xmlns:r="http://schemas.openxmlformats.org/officeDocument/2006/relationships" xmlns:w14="http://schemas.microsoft.com/office/word/2010/wordml">
+              <w:rPr>
+                <w:rFonts w:ascii="Times New Roman" w:hAnsi="Arial" w:eastAsia="Arial" w:cs="Arial"/>
                 <w:i w:val="false"/>
                 <w:b w:val="false"/>
                 <w:u w:val="none"/>
@@ -2425,18 +2425,18 @@
               <w:spacing w:after="60" w:before="60" w:line="240"/>
               <w:ind w:left="60" w:right="60" w:firstLine="0" w:firstLineChars="0"/>
               <w:rPr>
-                <w:rFonts w:ascii="Times New Roman" w:hAnsi="Helvetica" w:eastAsia="Helvetica" w:cs="Helvetica"/>
-                <w:i w:val="false"/>
-                <w:b w:val="false"/>
-                <w:u w:val="none"/>
-                <w:sz w:val="22"/>
-                <w:szCs w:val="22"/>
-                <w:color w:val="000000"/>
-              </w:rPr>
-            </w:pPr>
-            <w:r xmlns:w="http://schemas.openxmlformats.org/wordprocessingml/2006/main" xmlns:wp="http://schemas.openxmlformats.org/drawingml/2006/wordprocessingDrawing" xmlns:r="http://schemas.openxmlformats.org/officeDocument/2006/relationships" xmlns:w14="http://schemas.microsoft.com/office/word/2010/wordml">
-              <w:rPr>
-                <w:rFonts w:ascii="Times New Roman" w:hAnsi="Helvetica" w:eastAsia="Helvetica" w:cs="Helvetica"/>
+                <w:rFonts w:ascii="Times New Roman" w:hAnsi="Arial" w:eastAsia="Arial" w:cs="Arial"/>
+                <w:i w:val="false"/>
+                <w:b w:val="false"/>
+                <w:u w:val="none"/>
+                <w:sz w:val="22"/>
+                <w:szCs w:val="22"/>
+                <w:color w:val="000000"/>
+              </w:rPr>
+            </w:pPr>
+            <w:r xmlns:w="http://schemas.openxmlformats.org/wordprocessingml/2006/main" xmlns:wp="http://schemas.openxmlformats.org/drawingml/2006/wordprocessingDrawing" xmlns:r="http://schemas.openxmlformats.org/officeDocument/2006/relationships" xmlns:w14="http://schemas.microsoft.com/office/word/2010/wordml">
+              <w:rPr>
+                <w:rFonts w:ascii="Times New Roman" w:hAnsi="Arial" w:eastAsia="Arial" w:cs="Arial"/>
                 <w:i w:val="false"/>
                 <w:b w:val="false"/>
                 <w:u w:val="none"/>
@@ -2485,18 +2485,18 @@
               <w:spacing w:after="60" w:before="60" w:line="240"/>
               <w:ind w:left="60" w:right="60" w:firstLine="0" w:firstLineChars="0"/>
               <w:rPr>
-                <w:rFonts w:ascii="Times New Roman" w:hAnsi="Helvetica" w:eastAsia="Helvetica" w:cs="Helvetica"/>
-                <w:i w:val="false"/>
-                <w:b w:val="false"/>
-                <w:u w:val="none"/>
-                <w:sz w:val="22"/>
-                <w:szCs w:val="22"/>
-                <w:color w:val="000000"/>
-              </w:rPr>
-            </w:pPr>
-            <w:r xmlns:w="http://schemas.openxmlformats.org/wordprocessingml/2006/main" xmlns:wp="http://schemas.openxmlformats.org/drawingml/2006/wordprocessingDrawing" xmlns:r="http://schemas.openxmlformats.org/officeDocument/2006/relationships" xmlns:w14="http://schemas.microsoft.com/office/word/2010/wordml">
-              <w:rPr>
-                <w:rFonts w:ascii="Times New Roman" w:hAnsi="Helvetica" w:eastAsia="Helvetica" w:cs="Helvetica"/>
+                <w:rFonts w:ascii="Times New Roman" w:hAnsi="Arial" w:eastAsia="Arial" w:cs="Arial"/>
+                <w:i w:val="false"/>
+                <w:b w:val="false"/>
+                <w:u w:val="none"/>
+                <w:sz w:val="22"/>
+                <w:szCs w:val="22"/>
+                <w:color w:val="000000"/>
+              </w:rPr>
+            </w:pPr>
+            <w:r xmlns:w="http://schemas.openxmlformats.org/wordprocessingml/2006/main" xmlns:wp="http://schemas.openxmlformats.org/drawingml/2006/wordprocessingDrawing" xmlns:r="http://schemas.openxmlformats.org/officeDocument/2006/relationships" xmlns:w14="http://schemas.microsoft.com/office/word/2010/wordml">
+              <w:rPr>
+                <w:rFonts w:ascii="Times New Roman" w:hAnsi="Arial" w:eastAsia="Arial" w:cs="Arial"/>
                 <w:i w:val="false"/>
                 <w:b w:val="false"/>
                 <w:u w:val="none"/>
@@ -2539,18 +2539,18 @@
               <w:spacing w:after="60" w:before="60" w:line="240"/>
               <w:ind w:left="60" w:right="60" w:firstLine="0" w:firstLineChars="0"/>
               <w:rPr>
-                <w:rFonts w:ascii="Times New Roman" w:hAnsi="Helvetica" w:eastAsia="Helvetica" w:cs="Helvetica"/>
-                <w:i w:val="false"/>
-                <w:b w:val="false"/>
-                <w:u w:val="none"/>
-                <w:sz w:val="22"/>
-                <w:szCs w:val="22"/>
-                <w:color w:val="000000"/>
-              </w:rPr>
-            </w:pPr>
-            <w:r xmlns:w="http://schemas.openxmlformats.org/wordprocessingml/2006/main" xmlns:wp="http://schemas.openxmlformats.org/drawingml/2006/wordprocessingDrawing" xmlns:r="http://schemas.openxmlformats.org/officeDocument/2006/relationships" xmlns:w14="http://schemas.microsoft.com/office/word/2010/wordml">
-              <w:rPr>
-                <w:rFonts w:ascii="Times New Roman" w:hAnsi="Helvetica" w:eastAsia="Helvetica" w:cs="Helvetica"/>
+                <w:rFonts w:ascii="Times New Roman" w:hAnsi="Arial" w:eastAsia="Arial" w:cs="Arial"/>
+                <w:i w:val="false"/>
+                <w:b w:val="false"/>
+                <w:u w:val="none"/>
+                <w:sz w:val="22"/>
+                <w:szCs w:val="22"/>
+                <w:color w:val="000000"/>
+              </w:rPr>
+            </w:pPr>
+            <w:r xmlns:w="http://schemas.openxmlformats.org/wordprocessingml/2006/main" xmlns:wp="http://schemas.openxmlformats.org/drawingml/2006/wordprocessingDrawing" xmlns:r="http://schemas.openxmlformats.org/officeDocument/2006/relationships" xmlns:w14="http://schemas.microsoft.com/office/word/2010/wordml">
+              <w:rPr>
+                <w:rFonts w:ascii="Times New Roman" w:hAnsi="Arial" w:eastAsia="Arial" w:cs="Arial"/>
                 <w:i w:val="false"/>
                 <w:b w:val="false"/>
                 <w:u w:val="none"/>
@@ -2592,18 +2592,18 @@
               <w:spacing w:after="60" w:before="60" w:line="240"/>
               <w:ind w:left="60" w:right="60" w:firstLine="0" w:firstLineChars="0"/>
               <w:rPr>
-                <w:rFonts w:ascii="Times New Roman" w:hAnsi="Helvetica" w:eastAsia="Helvetica" w:cs="Helvetica"/>
-                <w:i w:val="false"/>
-                <w:b w:val="false"/>
-                <w:u w:val="none"/>
-                <w:sz w:val="22"/>
-                <w:szCs w:val="22"/>
-                <w:color w:val="000000"/>
-              </w:rPr>
-            </w:pPr>
-            <w:r xmlns:w="http://schemas.openxmlformats.org/wordprocessingml/2006/main" xmlns:wp="http://schemas.openxmlformats.org/drawingml/2006/wordprocessingDrawing" xmlns:r="http://schemas.openxmlformats.org/officeDocument/2006/relationships" xmlns:w14="http://schemas.microsoft.com/office/word/2010/wordml">
-              <w:rPr>
-                <w:rFonts w:ascii="Times New Roman" w:hAnsi="Helvetica" w:eastAsia="Helvetica" w:cs="Helvetica"/>
+                <w:rFonts w:ascii="Times New Roman" w:hAnsi="Arial" w:eastAsia="Arial" w:cs="Arial"/>
+                <w:i w:val="false"/>
+                <w:b w:val="false"/>
+                <w:u w:val="none"/>
+                <w:sz w:val="22"/>
+                <w:szCs w:val="22"/>
+                <w:color w:val="000000"/>
+              </w:rPr>
+            </w:pPr>
+            <w:r xmlns:w="http://schemas.openxmlformats.org/wordprocessingml/2006/main" xmlns:wp="http://schemas.openxmlformats.org/drawingml/2006/wordprocessingDrawing" xmlns:r="http://schemas.openxmlformats.org/officeDocument/2006/relationships" xmlns:w14="http://schemas.microsoft.com/office/word/2010/wordml">
+              <w:rPr>
+                <w:rFonts w:ascii="Times New Roman" w:hAnsi="Arial" w:eastAsia="Arial" w:cs="Arial"/>
                 <w:i w:val="false"/>
                 <w:b w:val="false"/>
                 <w:u w:val="none"/>
@@ -2645,18 +2645,18 @@
               <w:spacing w:after="60" w:before="60" w:line="240"/>
               <w:ind w:left="60" w:right="60" w:firstLine="0" w:firstLineChars="0"/>
               <w:rPr>
-                <w:rFonts w:ascii="Times New Roman" w:hAnsi="Helvetica" w:eastAsia="Helvetica" w:cs="Helvetica"/>
-                <w:i w:val="false"/>
-                <w:b w:val="false"/>
-                <w:u w:val="none"/>
-                <w:sz w:val="22"/>
-                <w:szCs w:val="22"/>
-                <w:color w:val="000000"/>
-              </w:rPr>
-            </w:pPr>
-            <w:r xmlns:w="http://schemas.openxmlformats.org/wordprocessingml/2006/main" xmlns:wp="http://schemas.openxmlformats.org/drawingml/2006/wordprocessingDrawing" xmlns:r="http://schemas.openxmlformats.org/officeDocument/2006/relationships" xmlns:w14="http://schemas.microsoft.com/office/word/2010/wordml">
-              <w:rPr>
-                <w:rFonts w:ascii="Times New Roman" w:hAnsi="Helvetica" w:eastAsia="Helvetica" w:cs="Helvetica"/>
+                <w:rFonts w:ascii="Times New Roman" w:hAnsi="Arial" w:eastAsia="Arial" w:cs="Arial"/>
+                <w:i w:val="false"/>
+                <w:b w:val="false"/>
+                <w:u w:val="none"/>
+                <w:sz w:val="22"/>
+                <w:szCs w:val="22"/>
+                <w:color w:val="000000"/>
+              </w:rPr>
+            </w:pPr>
+            <w:r xmlns:w="http://schemas.openxmlformats.org/wordprocessingml/2006/main" xmlns:wp="http://schemas.openxmlformats.org/drawingml/2006/wordprocessingDrawing" xmlns:r="http://schemas.openxmlformats.org/officeDocument/2006/relationships" xmlns:w14="http://schemas.microsoft.com/office/word/2010/wordml">
+              <w:rPr>
+                <w:rFonts w:ascii="Times New Roman" w:hAnsi="Arial" w:eastAsia="Arial" w:cs="Arial"/>
                 <w:i w:val="false"/>
                 <w:b w:val="false"/>
                 <w:u w:val="none"/>
@@ -2705,7 +2705,7 @@
               <w:spacing w:after="60" w:before="60" w:line="240"/>
               <w:ind w:left="60" w:right="60" w:firstLine="0" w:firstLineChars="0"/>
               <w:rPr>
-                <w:rFonts w:ascii="Times New Roman" w:hAnsi="Helvetica" w:eastAsia="Helvetica" w:cs="Helvetica"/>
+                <w:rFonts w:ascii="Times New Roman" w:hAnsi="Arial" w:eastAsia="Arial" w:cs="Arial"/>
                 <w:i w:val="false"/>
                 <w:b w:val="false"/>
                 <w:u w:val="none"/>
@@ -2747,7 +2747,7 @@
               <w:spacing w:after="60" w:before="60" w:line="240"/>
               <w:ind w:left="60" w:right="60" w:firstLine="0" w:firstLineChars="0"/>
               <w:rPr>
-                <w:rFonts w:ascii="Times New Roman" w:hAnsi="Helvetica" w:eastAsia="Helvetica" w:cs="Helvetica"/>
+                <w:rFonts w:ascii="Times New Roman" w:hAnsi="Arial" w:eastAsia="Arial" w:cs="Arial"/>
                 <w:i w:val="false"/>
                 <w:b w:val="false"/>
                 <w:u w:val="none"/>
@@ -2788,18 +2788,18 @@
               <w:spacing w:after="60" w:before="60" w:line="240"/>
               <w:ind w:left="60" w:right="60" w:firstLine="0" w:firstLineChars="0"/>
               <w:rPr>
-                <w:rFonts w:ascii="Times New Roman" w:hAnsi="Helvetica" w:eastAsia="Helvetica" w:cs="Helvetica"/>
-                <w:i w:val="false"/>
-                <w:b w:val="false"/>
-                <w:u w:val="none"/>
-                <w:sz w:val="22"/>
-                <w:szCs w:val="22"/>
-                <w:color w:val="000000"/>
-              </w:rPr>
-            </w:pPr>
-            <w:r xmlns:w="http://schemas.openxmlformats.org/wordprocessingml/2006/main" xmlns:wp="http://schemas.openxmlformats.org/drawingml/2006/wordprocessingDrawing" xmlns:r="http://schemas.openxmlformats.org/officeDocument/2006/relationships" xmlns:w14="http://schemas.microsoft.com/office/word/2010/wordml">
-              <w:rPr>
-                <w:rFonts w:ascii="Times New Roman" w:hAnsi="Helvetica" w:eastAsia="Helvetica" w:cs="Helvetica"/>
+                <w:rFonts w:ascii="Times New Roman" w:hAnsi="Arial" w:eastAsia="Arial" w:cs="Arial"/>
+                <w:i w:val="false"/>
+                <w:b w:val="false"/>
+                <w:u w:val="none"/>
+                <w:sz w:val="22"/>
+                <w:szCs w:val="22"/>
+                <w:color w:val="000000"/>
+              </w:rPr>
+            </w:pPr>
+            <w:r xmlns:w="http://schemas.openxmlformats.org/wordprocessingml/2006/main" xmlns:wp="http://schemas.openxmlformats.org/drawingml/2006/wordprocessingDrawing" xmlns:r="http://schemas.openxmlformats.org/officeDocument/2006/relationships" xmlns:w14="http://schemas.microsoft.com/office/word/2010/wordml">
+              <w:rPr>
+                <w:rFonts w:ascii="Times New Roman" w:hAnsi="Arial" w:eastAsia="Arial" w:cs="Arial"/>
                 <w:i w:val="false"/>
                 <w:b w:val="false"/>
                 <w:u w:val="none"/>
@@ -2841,18 +2841,18 @@
               <w:spacing w:after="60" w:before="60" w:line="240"/>
               <w:ind w:left="60" w:right="60" w:firstLine="0" w:firstLineChars="0"/>
               <w:rPr>
-                <w:rFonts w:ascii="Times New Roman" w:hAnsi="Helvetica" w:eastAsia="Helvetica" w:cs="Helvetica"/>
-                <w:i w:val="false"/>
-                <w:b w:val="false"/>
-                <w:u w:val="none"/>
-                <w:sz w:val="22"/>
-                <w:szCs w:val="22"/>
-                <w:color w:val="000000"/>
-              </w:rPr>
-            </w:pPr>
-            <w:r xmlns:w="http://schemas.openxmlformats.org/wordprocessingml/2006/main" xmlns:wp="http://schemas.openxmlformats.org/drawingml/2006/wordprocessingDrawing" xmlns:r="http://schemas.openxmlformats.org/officeDocument/2006/relationships" xmlns:w14="http://schemas.microsoft.com/office/word/2010/wordml">
-              <w:rPr>
-                <w:rFonts w:ascii="Times New Roman" w:hAnsi="Helvetica" w:eastAsia="Helvetica" w:cs="Helvetica"/>
+                <w:rFonts w:ascii="Times New Roman" w:hAnsi="Arial" w:eastAsia="Arial" w:cs="Arial"/>
+                <w:i w:val="false"/>
+                <w:b w:val="false"/>
+                <w:u w:val="none"/>
+                <w:sz w:val="22"/>
+                <w:szCs w:val="22"/>
+                <w:color w:val="000000"/>
+              </w:rPr>
+            </w:pPr>
+            <w:r xmlns:w="http://schemas.openxmlformats.org/wordprocessingml/2006/main" xmlns:wp="http://schemas.openxmlformats.org/drawingml/2006/wordprocessingDrawing" xmlns:r="http://schemas.openxmlformats.org/officeDocument/2006/relationships" xmlns:w14="http://schemas.microsoft.com/office/word/2010/wordml">
+              <w:rPr>
+                <w:rFonts w:ascii="Times New Roman" w:hAnsi="Arial" w:eastAsia="Arial" w:cs="Arial"/>
                 <w:i w:val="false"/>
                 <w:b w:val="false"/>
                 <w:u w:val="none"/>
@@ -2901,18 +2901,18 @@
               <w:spacing w:after="60" w:before="60" w:line="240"/>
               <w:ind w:left="60" w:right="60" w:firstLine="0" w:firstLineChars="0"/>
               <w:rPr>
-                <w:rFonts w:ascii="Times New Roman" w:hAnsi="Helvetica" w:eastAsia="Helvetica" w:cs="Helvetica"/>
-                <w:i w:val="false"/>
-                <w:b w:val="false"/>
-                <w:u w:val="none"/>
-                <w:sz w:val="22"/>
-                <w:szCs w:val="22"/>
-                <w:color w:val="000000"/>
-              </w:rPr>
-            </w:pPr>
-            <w:r xmlns:w="http://schemas.openxmlformats.org/wordprocessingml/2006/main" xmlns:wp="http://schemas.openxmlformats.org/drawingml/2006/wordprocessingDrawing" xmlns:r="http://schemas.openxmlformats.org/officeDocument/2006/relationships" xmlns:w14="http://schemas.microsoft.com/office/word/2010/wordml">
-              <w:rPr>
-                <w:rFonts w:ascii="Times New Roman" w:hAnsi="Helvetica" w:eastAsia="Helvetica" w:cs="Helvetica"/>
+                <w:rFonts w:ascii="Times New Roman" w:hAnsi="Arial" w:eastAsia="Arial" w:cs="Arial"/>
+                <w:i w:val="false"/>
+                <w:b w:val="false"/>
+                <w:u w:val="none"/>
+                <w:sz w:val="22"/>
+                <w:szCs w:val="22"/>
+                <w:color w:val="000000"/>
+              </w:rPr>
+            </w:pPr>
+            <w:r xmlns:w="http://schemas.openxmlformats.org/wordprocessingml/2006/main" xmlns:wp="http://schemas.openxmlformats.org/drawingml/2006/wordprocessingDrawing" xmlns:r="http://schemas.openxmlformats.org/officeDocument/2006/relationships" xmlns:w14="http://schemas.microsoft.com/office/word/2010/wordml">
+              <w:rPr>
+                <w:rFonts w:ascii="Times New Roman" w:hAnsi="Arial" w:eastAsia="Arial" w:cs="Arial"/>
                 <w:i w:val="false"/>
                 <w:b w:val="false"/>
                 <w:u w:val="none"/>
@@ -2955,18 +2955,18 @@
               <w:spacing w:after="60" w:before="60" w:line="240"/>
               <w:ind w:left="60" w:right="60" w:firstLine="0" w:firstLineChars="0"/>
               <w:rPr>
-                <w:rFonts w:ascii="Times New Roman" w:hAnsi="Helvetica" w:eastAsia="Helvetica" w:cs="Helvetica"/>
-                <w:i w:val="false"/>
-                <w:b w:val="false"/>
-                <w:u w:val="none"/>
-                <w:sz w:val="22"/>
-                <w:szCs w:val="22"/>
-                <w:color w:val="000000"/>
-              </w:rPr>
-            </w:pPr>
-            <w:r xmlns:w="http://schemas.openxmlformats.org/wordprocessingml/2006/main" xmlns:wp="http://schemas.openxmlformats.org/drawingml/2006/wordprocessingDrawing" xmlns:r="http://schemas.openxmlformats.org/officeDocument/2006/relationships" xmlns:w14="http://schemas.microsoft.com/office/word/2010/wordml">
-              <w:rPr>
-                <w:rFonts w:ascii="Times New Roman" w:hAnsi="Helvetica" w:eastAsia="Helvetica" w:cs="Helvetica"/>
+                <w:rFonts w:ascii="Times New Roman" w:hAnsi="Arial" w:eastAsia="Arial" w:cs="Arial"/>
+                <w:i w:val="false"/>
+                <w:b w:val="false"/>
+                <w:u w:val="none"/>
+                <w:sz w:val="22"/>
+                <w:szCs w:val="22"/>
+                <w:color w:val="000000"/>
+              </w:rPr>
+            </w:pPr>
+            <w:r xmlns:w="http://schemas.openxmlformats.org/wordprocessingml/2006/main" xmlns:wp="http://schemas.openxmlformats.org/drawingml/2006/wordprocessingDrawing" xmlns:r="http://schemas.openxmlformats.org/officeDocument/2006/relationships" xmlns:w14="http://schemas.microsoft.com/office/word/2010/wordml">
+              <w:rPr>
+                <w:rFonts w:ascii="Times New Roman" w:hAnsi="Arial" w:eastAsia="Arial" w:cs="Arial"/>
                 <w:i w:val="false"/>
                 <w:b w:val="false"/>
                 <w:u w:val="none"/>
@@ -3008,18 +3008,18 @@
               <w:spacing w:after="60" w:before="60" w:line="240"/>
               <w:ind w:left="60" w:right="60" w:firstLine="0" w:firstLineChars="0"/>
               <w:rPr>
-                <w:rFonts w:ascii="Times New Roman" w:hAnsi="Helvetica" w:eastAsia="Helvetica" w:cs="Helvetica"/>
-                <w:i w:val="false"/>
-                <w:b w:val="false"/>
-                <w:u w:val="none"/>
-                <w:sz w:val="22"/>
-                <w:szCs w:val="22"/>
-                <w:color w:val="000000"/>
-              </w:rPr>
-            </w:pPr>
-            <w:r xmlns:w="http://schemas.openxmlformats.org/wordprocessingml/2006/main" xmlns:wp="http://schemas.openxmlformats.org/drawingml/2006/wordprocessingDrawing" xmlns:r="http://schemas.openxmlformats.org/officeDocument/2006/relationships" xmlns:w14="http://schemas.microsoft.com/office/word/2010/wordml">
-              <w:rPr>
-                <w:rFonts w:ascii="Times New Roman" w:hAnsi="Helvetica" w:eastAsia="Helvetica" w:cs="Helvetica"/>
+                <w:rFonts w:ascii="Times New Roman" w:hAnsi="Arial" w:eastAsia="Arial" w:cs="Arial"/>
+                <w:i w:val="false"/>
+                <w:b w:val="false"/>
+                <w:u w:val="none"/>
+                <w:sz w:val="22"/>
+                <w:szCs w:val="22"/>
+                <w:color w:val="000000"/>
+              </w:rPr>
+            </w:pPr>
+            <w:r xmlns:w="http://schemas.openxmlformats.org/wordprocessingml/2006/main" xmlns:wp="http://schemas.openxmlformats.org/drawingml/2006/wordprocessingDrawing" xmlns:r="http://schemas.openxmlformats.org/officeDocument/2006/relationships" xmlns:w14="http://schemas.microsoft.com/office/word/2010/wordml">
+              <w:rPr>
+                <w:rFonts w:ascii="Times New Roman" w:hAnsi="Arial" w:eastAsia="Arial" w:cs="Arial"/>
                 <w:i w:val="false"/>
                 <w:b w:val="false"/>
                 <w:u w:val="none"/>
@@ -3061,18 +3061,18 @@
               <w:spacing w:after="60" w:before="60" w:line="240"/>
               <w:ind w:left="60" w:right="60" w:firstLine="0" w:firstLineChars="0"/>
               <w:rPr>
-                <w:rFonts w:ascii="Times New Roman" w:hAnsi="Helvetica" w:eastAsia="Helvetica" w:cs="Helvetica"/>
-                <w:i w:val="false"/>
-                <w:b w:val="false"/>
-                <w:u w:val="none"/>
-                <w:sz w:val="22"/>
-                <w:szCs w:val="22"/>
-                <w:color w:val="000000"/>
-              </w:rPr>
-            </w:pPr>
-            <w:r xmlns:w="http://schemas.openxmlformats.org/wordprocessingml/2006/main" xmlns:wp="http://schemas.openxmlformats.org/drawingml/2006/wordprocessingDrawing" xmlns:r="http://schemas.openxmlformats.org/officeDocument/2006/relationships" xmlns:w14="http://schemas.microsoft.com/office/word/2010/wordml">
-              <w:rPr>
-                <w:rFonts w:ascii="Times New Roman" w:hAnsi="Helvetica" w:eastAsia="Helvetica" w:cs="Helvetica"/>
+                <w:rFonts w:ascii="Times New Roman" w:hAnsi="Arial" w:eastAsia="Arial" w:cs="Arial"/>
+                <w:i w:val="false"/>
+                <w:b w:val="false"/>
+                <w:u w:val="none"/>
+                <w:sz w:val="22"/>
+                <w:szCs w:val="22"/>
+                <w:color w:val="000000"/>
+              </w:rPr>
+            </w:pPr>
+            <w:r xmlns:w="http://schemas.openxmlformats.org/wordprocessingml/2006/main" xmlns:wp="http://schemas.openxmlformats.org/drawingml/2006/wordprocessingDrawing" xmlns:r="http://schemas.openxmlformats.org/officeDocument/2006/relationships" xmlns:w14="http://schemas.microsoft.com/office/word/2010/wordml">
+              <w:rPr>
+                <w:rFonts w:ascii="Times New Roman" w:hAnsi="Arial" w:eastAsia="Arial" w:cs="Arial"/>
                 <w:i w:val="false"/>
                 <w:b w:val="false"/>
                 <w:u w:val="none"/>
@@ -3121,7 +3121,7 @@
               <w:spacing w:after="60" w:before="60" w:line="240"/>
               <w:ind w:left="60" w:right="60" w:firstLine="0" w:firstLineChars="0"/>
               <w:rPr>
-                <w:rFonts w:ascii="Times New Roman" w:hAnsi="Helvetica" w:eastAsia="Helvetica" w:cs="Helvetica"/>
+                <w:rFonts w:ascii="Times New Roman" w:hAnsi="Arial" w:eastAsia="Arial" w:cs="Arial"/>
                 <w:i w:val="false"/>
                 <w:b w:val="false"/>
                 <w:u w:val="none"/>
@@ -3163,7 +3163,7 @@
               <w:spacing w:after="60" w:before="60" w:line="240"/>
               <w:ind w:left="60" w:right="60" w:firstLine="0" w:firstLineChars="0"/>
               <w:rPr>
-                <w:rFonts w:ascii="Times New Roman" w:hAnsi="Helvetica" w:eastAsia="Helvetica" w:cs="Helvetica"/>
+                <w:rFonts w:ascii="Times New Roman" w:hAnsi="Arial" w:eastAsia="Arial" w:cs="Arial"/>
                 <w:i w:val="false"/>
                 <w:b w:val="false"/>
                 <w:u w:val="none"/>
@@ -3204,18 +3204,18 @@
               <w:spacing w:after="60" w:before="60" w:line="240"/>
               <w:ind w:left="60" w:right="60" w:firstLine="0" w:firstLineChars="0"/>
               <w:rPr>
-                <w:rFonts w:ascii="Times New Roman" w:hAnsi="Helvetica" w:eastAsia="Helvetica" w:cs="Helvetica"/>
-                <w:i w:val="false"/>
-                <w:b w:val="false"/>
-                <w:u w:val="none"/>
-                <w:sz w:val="22"/>
-                <w:szCs w:val="22"/>
-                <w:color w:val="000000"/>
-              </w:rPr>
-            </w:pPr>
-            <w:r xmlns:w="http://schemas.openxmlformats.org/wordprocessingml/2006/main" xmlns:wp="http://schemas.openxmlformats.org/drawingml/2006/wordprocessingDrawing" xmlns:r="http://schemas.openxmlformats.org/officeDocument/2006/relationships" xmlns:w14="http://schemas.microsoft.com/office/word/2010/wordml">
-              <w:rPr>
-                <w:rFonts w:ascii="Times New Roman" w:hAnsi="Helvetica" w:eastAsia="Helvetica" w:cs="Helvetica"/>
+                <w:rFonts w:ascii="Times New Roman" w:hAnsi="Arial" w:eastAsia="Arial" w:cs="Arial"/>
+                <w:i w:val="false"/>
+                <w:b w:val="false"/>
+                <w:u w:val="none"/>
+                <w:sz w:val="22"/>
+                <w:szCs w:val="22"/>
+                <w:color w:val="000000"/>
+              </w:rPr>
+            </w:pPr>
+            <w:r xmlns:w="http://schemas.openxmlformats.org/wordprocessingml/2006/main" xmlns:wp="http://schemas.openxmlformats.org/drawingml/2006/wordprocessingDrawing" xmlns:r="http://schemas.openxmlformats.org/officeDocument/2006/relationships" xmlns:w14="http://schemas.microsoft.com/office/word/2010/wordml">
+              <w:rPr>
+                <w:rFonts w:ascii="Times New Roman" w:hAnsi="Arial" w:eastAsia="Arial" w:cs="Arial"/>
                 <w:i w:val="false"/>
                 <w:b w:val="false"/>
                 <w:u w:val="none"/>
@@ -3257,18 +3257,18 @@
               <w:spacing w:after="60" w:before="60" w:line="240"/>
               <w:ind w:left="60" w:right="60" w:firstLine="0" w:firstLineChars="0"/>
               <w:rPr>
-                <w:rFonts w:ascii="Times New Roman" w:hAnsi="Helvetica" w:eastAsia="Helvetica" w:cs="Helvetica"/>
-                <w:i w:val="false"/>
-                <w:b w:val="false"/>
-                <w:u w:val="none"/>
-                <w:sz w:val="22"/>
-                <w:szCs w:val="22"/>
-                <w:color w:val="000000"/>
-              </w:rPr>
-            </w:pPr>
-            <w:r xmlns:w="http://schemas.openxmlformats.org/wordprocessingml/2006/main" xmlns:wp="http://schemas.openxmlformats.org/drawingml/2006/wordprocessingDrawing" xmlns:r="http://schemas.openxmlformats.org/officeDocument/2006/relationships" xmlns:w14="http://schemas.microsoft.com/office/word/2010/wordml">
-              <w:rPr>
-                <w:rFonts w:ascii="Times New Roman" w:hAnsi="Helvetica" w:eastAsia="Helvetica" w:cs="Helvetica"/>
+                <w:rFonts w:ascii="Times New Roman" w:hAnsi="Arial" w:eastAsia="Arial" w:cs="Arial"/>
+                <w:i w:val="false"/>
+                <w:b w:val="false"/>
+                <w:u w:val="none"/>
+                <w:sz w:val="22"/>
+                <w:szCs w:val="22"/>
+                <w:color w:val="000000"/>
+              </w:rPr>
+            </w:pPr>
+            <w:r xmlns:w="http://schemas.openxmlformats.org/wordprocessingml/2006/main" xmlns:wp="http://schemas.openxmlformats.org/drawingml/2006/wordprocessingDrawing" xmlns:r="http://schemas.openxmlformats.org/officeDocument/2006/relationships" xmlns:w14="http://schemas.microsoft.com/office/word/2010/wordml">
+              <w:rPr>
+                <w:rFonts w:ascii="Times New Roman" w:hAnsi="Arial" w:eastAsia="Arial" w:cs="Arial"/>
                 <w:i w:val="false"/>
                 <w:b w:val="false"/>
                 <w:u w:val="none"/>
@@ -3317,18 +3317,18 @@
               <w:spacing w:after="60" w:before="60" w:line="240"/>
               <w:ind w:left="60" w:right="60" w:firstLine="0" w:firstLineChars="0"/>
               <w:rPr>
-                <w:rFonts w:ascii="Times New Roman" w:hAnsi="Helvetica" w:eastAsia="Helvetica" w:cs="Helvetica"/>
-                <w:i w:val="false"/>
-                <w:b w:val="false"/>
-                <w:u w:val="none"/>
-                <w:sz w:val="22"/>
-                <w:szCs w:val="22"/>
-                <w:color w:val="000000"/>
-              </w:rPr>
-            </w:pPr>
-            <w:r xmlns:w="http://schemas.openxmlformats.org/wordprocessingml/2006/main" xmlns:wp="http://schemas.openxmlformats.org/drawingml/2006/wordprocessingDrawing" xmlns:r="http://schemas.openxmlformats.org/officeDocument/2006/relationships" xmlns:w14="http://schemas.microsoft.com/office/word/2010/wordml">
-              <w:rPr>
-                <w:rFonts w:ascii="Times New Roman" w:hAnsi="Helvetica" w:eastAsia="Helvetica" w:cs="Helvetica"/>
+                <w:rFonts w:ascii="Times New Roman" w:hAnsi="Arial" w:eastAsia="Arial" w:cs="Arial"/>
+                <w:i w:val="false"/>
+                <w:b w:val="false"/>
+                <w:u w:val="none"/>
+                <w:sz w:val="22"/>
+                <w:szCs w:val="22"/>
+                <w:color w:val="000000"/>
+              </w:rPr>
+            </w:pPr>
+            <w:r xmlns:w="http://schemas.openxmlformats.org/wordprocessingml/2006/main" xmlns:wp="http://schemas.openxmlformats.org/drawingml/2006/wordprocessingDrawing" xmlns:r="http://schemas.openxmlformats.org/officeDocument/2006/relationships" xmlns:w14="http://schemas.microsoft.com/office/word/2010/wordml">
+              <w:rPr>
+                <w:rFonts w:ascii="Times New Roman" w:hAnsi="Arial" w:eastAsia="Arial" w:cs="Arial"/>
                 <w:i w:val="false"/>
                 <w:b w:val="false"/>
                 <w:u w:val="none"/>
@@ -3371,18 +3371,18 @@
               <w:spacing w:after="60" w:before="60" w:line="240"/>
               <w:ind w:left="60" w:right="60" w:firstLine="0" w:firstLineChars="0"/>
               <w:rPr>
-                <w:rFonts w:ascii="Times New Roman" w:hAnsi="Helvetica" w:eastAsia="Helvetica" w:cs="Helvetica"/>
-                <w:i w:val="false"/>
-                <w:b w:val="false"/>
-                <w:u w:val="none"/>
-                <w:sz w:val="22"/>
-                <w:szCs w:val="22"/>
-                <w:color w:val="000000"/>
-              </w:rPr>
-            </w:pPr>
-            <w:r xmlns:w="http://schemas.openxmlformats.org/wordprocessingml/2006/main" xmlns:wp="http://schemas.openxmlformats.org/drawingml/2006/wordprocessingDrawing" xmlns:r="http://schemas.openxmlformats.org/officeDocument/2006/relationships" xmlns:w14="http://schemas.microsoft.com/office/word/2010/wordml">
-              <w:rPr>
-                <w:rFonts w:ascii="Times New Roman" w:hAnsi="Helvetica" w:eastAsia="Helvetica" w:cs="Helvetica"/>
+                <w:rFonts w:ascii="Times New Roman" w:hAnsi="Arial" w:eastAsia="Arial" w:cs="Arial"/>
+                <w:i w:val="false"/>
+                <w:b w:val="false"/>
+                <w:u w:val="none"/>
+                <w:sz w:val="22"/>
+                <w:szCs w:val="22"/>
+                <w:color w:val="000000"/>
+              </w:rPr>
+            </w:pPr>
+            <w:r xmlns:w="http://schemas.openxmlformats.org/wordprocessingml/2006/main" xmlns:wp="http://schemas.openxmlformats.org/drawingml/2006/wordprocessingDrawing" xmlns:r="http://schemas.openxmlformats.org/officeDocument/2006/relationships" xmlns:w14="http://schemas.microsoft.com/office/word/2010/wordml">
+              <w:rPr>
+                <w:rFonts w:ascii="Times New Roman" w:hAnsi="Arial" w:eastAsia="Arial" w:cs="Arial"/>
                 <w:i w:val="false"/>
                 <w:b w:val="false"/>
                 <w:u w:val="none"/>
@@ -3424,18 +3424,18 @@
               <w:spacing w:after="60" w:before="60" w:line="240"/>
               <w:ind w:left="60" w:right="60" w:firstLine="0" w:firstLineChars="0"/>
               <w:rPr>
-                <w:rFonts w:ascii="Times New Roman" w:hAnsi="Helvetica" w:eastAsia="Helvetica" w:cs="Helvetica"/>
-                <w:i w:val="false"/>
-                <w:b w:val="false"/>
-                <w:u w:val="none"/>
-                <w:sz w:val="22"/>
-                <w:szCs w:val="22"/>
-                <w:color w:val="000000"/>
-              </w:rPr>
-            </w:pPr>
-            <w:r xmlns:w="http://schemas.openxmlformats.org/wordprocessingml/2006/main" xmlns:wp="http://schemas.openxmlformats.org/drawingml/2006/wordprocessingDrawing" xmlns:r="http://schemas.openxmlformats.org/officeDocument/2006/relationships" xmlns:w14="http://schemas.microsoft.com/office/word/2010/wordml">
-              <w:rPr>
-                <w:rFonts w:ascii="Times New Roman" w:hAnsi="Helvetica" w:eastAsia="Helvetica" w:cs="Helvetica"/>
+                <w:rFonts w:ascii="Times New Roman" w:hAnsi="Arial" w:eastAsia="Arial" w:cs="Arial"/>
+                <w:i w:val="false"/>
+                <w:b w:val="false"/>
+                <w:u w:val="none"/>
+                <w:sz w:val="22"/>
+                <w:szCs w:val="22"/>
+                <w:color w:val="000000"/>
+              </w:rPr>
+            </w:pPr>
+            <w:r xmlns:w="http://schemas.openxmlformats.org/wordprocessingml/2006/main" xmlns:wp="http://schemas.openxmlformats.org/drawingml/2006/wordprocessingDrawing" xmlns:r="http://schemas.openxmlformats.org/officeDocument/2006/relationships" xmlns:w14="http://schemas.microsoft.com/office/word/2010/wordml">
+              <w:rPr>
+                <w:rFonts w:ascii="Times New Roman" w:hAnsi="Arial" w:eastAsia="Arial" w:cs="Arial"/>
                 <w:i w:val="false"/>
                 <w:b w:val="false"/>
                 <w:u w:val="none"/>
@@ -3477,18 +3477,18 @@
               <w:spacing w:after="60" w:before="60" w:line="240"/>
               <w:ind w:left="60" w:right="60" w:firstLine="0" w:firstLineChars="0"/>
               <w:rPr>
-                <w:rFonts w:ascii="Times New Roman" w:hAnsi="Helvetica" w:eastAsia="Helvetica" w:cs="Helvetica"/>
-                <w:i w:val="false"/>
-                <w:b w:val="false"/>
-                <w:u w:val="none"/>
-                <w:sz w:val="22"/>
-                <w:szCs w:val="22"/>
-                <w:color w:val="000000"/>
-              </w:rPr>
-            </w:pPr>
-            <w:r xmlns:w="http://schemas.openxmlformats.org/wordprocessingml/2006/main" xmlns:wp="http://schemas.openxmlformats.org/drawingml/2006/wordprocessingDrawing" xmlns:r="http://schemas.openxmlformats.org/officeDocument/2006/relationships" xmlns:w14="http://schemas.microsoft.com/office/word/2010/wordml">
-              <w:rPr>
-                <w:rFonts w:ascii="Times New Roman" w:hAnsi="Helvetica" w:eastAsia="Helvetica" w:cs="Helvetica"/>
+                <w:rFonts w:ascii="Times New Roman" w:hAnsi="Arial" w:eastAsia="Arial" w:cs="Arial"/>
+                <w:i w:val="false"/>
+                <w:b w:val="false"/>
+                <w:u w:val="none"/>
+                <w:sz w:val="22"/>
+                <w:szCs w:val="22"/>
+                <w:color w:val="000000"/>
+              </w:rPr>
+            </w:pPr>
+            <w:r xmlns:w="http://schemas.openxmlformats.org/wordprocessingml/2006/main" xmlns:wp="http://schemas.openxmlformats.org/drawingml/2006/wordprocessingDrawing" xmlns:r="http://schemas.openxmlformats.org/officeDocument/2006/relationships" xmlns:w14="http://schemas.microsoft.com/office/word/2010/wordml">
+              <w:rPr>
+                <w:rFonts w:ascii="Times New Roman" w:hAnsi="Arial" w:eastAsia="Arial" w:cs="Arial"/>
                 <w:i w:val="false"/>
                 <w:b w:val="false"/>
                 <w:u w:val="none"/>
@@ -3537,7 +3537,7 @@
               <w:spacing w:after="60" w:before="60" w:line="240"/>
               <w:ind w:left="60" w:right="60" w:firstLine="0" w:firstLineChars="0"/>
               <w:rPr>
-                <w:rFonts w:ascii="Times New Roman" w:hAnsi="Helvetica" w:eastAsia="Helvetica" w:cs="Helvetica"/>
+                <w:rFonts w:ascii="Times New Roman" w:hAnsi="Arial" w:eastAsia="Arial" w:cs="Arial"/>
                 <w:i w:val="false"/>
                 <w:b w:val="false"/>
                 <w:u w:val="none"/>
@@ -3579,7 +3579,7 @@
               <w:spacing w:after="60" w:before="60" w:line="240"/>
               <w:ind w:left="60" w:right="60" w:firstLine="0" w:firstLineChars="0"/>
               <w:rPr>
-                <w:rFonts w:ascii="Times New Roman" w:hAnsi="Helvetica" w:eastAsia="Helvetica" w:cs="Helvetica"/>
+                <w:rFonts w:ascii="Times New Roman" w:hAnsi="Arial" w:eastAsia="Arial" w:cs="Arial"/>
                 <w:i w:val="false"/>
                 <w:b w:val="false"/>
                 <w:u w:val="none"/>
@@ -3620,18 +3620,18 @@
               <w:spacing w:after="60" w:before="60" w:line="240"/>
               <w:ind w:left="60" w:right="60" w:firstLine="0" w:firstLineChars="0"/>
               <w:rPr>
-                <w:rFonts w:ascii="Times New Roman" w:hAnsi="Helvetica" w:eastAsia="Helvetica" w:cs="Helvetica"/>
-                <w:i w:val="false"/>
-                <w:b w:val="false"/>
-                <w:u w:val="none"/>
-                <w:sz w:val="22"/>
-                <w:szCs w:val="22"/>
-                <w:color w:val="000000"/>
-              </w:rPr>
-            </w:pPr>
-            <w:r xmlns:w="http://schemas.openxmlformats.org/wordprocessingml/2006/main" xmlns:wp="http://schemas.openxmlformats.org/drawingml/2006/wordprocessingDrawing" xmlns:r="http://schemas.openxmlformats.org/officeDocument/2006/relationships" xmlns:w14="http://schemas.microsoft.com/office/word/2010/wordml">
-              <w:rPr>
-                <w:rFonts w:ascii="Times New Roman" w:hAnsi="Helvetica" w:eastAsia="Helvetica" w:cs="Helvetica"/>
+                <w:rFonts w:ascii="Times New Roman" w:hAnsi="Arial" w:eastAsia="Arial" w:cs="Arial"/>
+                <w:i w:val="false"/>
+                <w:b w:val="false"/>
+                <w:u w:val="none"/>
+                <w:sz w:val="22"/>
+                <w:szCs w:val="22"/>
+                <w:color w:val="000000"/>
+              </w:rPr>
+            </w:pPr>
+            <w:r xmlns:w="http://schemas.openxmlformats.org/wordprocessingml/2006/main" xmlns:wp="http://schemas.openxmlformats.org/drawingml/2006/wordprocessingDrawing" xmlns:r="http://schemas.openxmlformats.org/officeDocument/2006/relationships" xmlns:w14="http://schemas.microsoft.com/office/word/2010/wordml">
+              <w:rPr>
+                <w:rFonts w:ascii="Times New Roman" w:hAnsi="Arial" w:eastAsia="Arial" w:cs="Arial"/>
                 <w:i w:val="false"/>
                 <w:b w:val="false"/>
                 <w:u w:val="none"/>
@@ -3673,18 +3673,18 @@
               <w:spacing w:after="60" w:before="60" w:line="240"/>
               <w:ind w:left="60" w:right="60" w:firstLine="0" w:firstLineChars="0"/>
               <w:rPr>
-                <w:rFonts w:ascii="Times New Roman" w:hAnsi="Helvetica" w:eastAsia="Helvetica" w:cs="Helvetica"/>
-                <w:i w:val="false"/>
-                <w:b w:val="false"/>
-                <w:u w:val="none"/>
-                <w:sz w:val="22"/>
-                <w:szCs w:val="22"/>
-                <w:color w:val="000000"/>
-              </w:rPr>
-            </w:pPr>
-            <w:r xmlns:w="http://schemas.openxmlformats.org/wordprocessingml/2006/main" xmlns:wp="http://schemas.openxmlformats.org/drawingml/2006/wordprocessingDrawing" xmlns:r="http://schemas.openxmlformats.org/officeDocument/2006/relationships" xmlns:w14="http://schemas.microsoft.com/office/word/2010/wordml">
-              <w:rPr>
-                <w:rFonts w:ascii="Times New Roman" w:hAnsi="Helvetica" w:eastAsia="Helvetica" w:cs="Helvetica"/>
+                <w:rFonts w:ascii="Times New Roman" w:hAnsi="Arial" w:eastAsia="Arial" w:cs="Arial"/>
+                <w:i w:val="false"/>
+                <w:b w:val="false"/>
+                <w:u w:val="none"/>
+                <w:sz w:val="22"/>
+                <w:szCs w:val="22"/>
+                <w:color w:val="000000"/>
+              </w:rPr>
+            </w:pPr>
+            <w:r xmlns:w="http://schemas.openxmlformats.org/wordprocessingml/2006/main" xmlns:wp="http://schemas.openxmlformats.org/drawingml/2006/wordprocessingDrawing" xmlns:r="http://schemas.openxmlformats.org/officeDocument/2006/relationships" xmlns:w14="http://schemas.microsoft.com/office/word/2010/wordml">
+              <w:rPr>
+                <w:rFonts w:ascii="Times New Roman" w:hAnsi="Arial" w:eastAsia="Arial" w:cs="Arial"/>
                 <w:i w:val="false"/>
                 <w:b w:val="false"/>
                 <w:u w:val="none"/>
@@ -3732,18 +3732,18 @@
               <w:spacing w:after="60" w:before="60" w:line="240"/>
               <w:ind w:left="60" w:right="60" w:firstLine="0" w:firstLineChars="0"/>
               <w:rPr>
-                <w:rFonts w:ascii="Times New Roman" w:hAnsi="Helvetica" w:eastAsia="Helvetica" w:cs="Helvetica"/>
-                <w:i w:val="false"/>
-                <w:b w:val="false"/>
-                <w:u w:val="none"/>
-                <w:sz w:val="22"/>
-                <w:szCs w:val="22"/>
-                <w:color w:val="000000"/>
-              </w:rPr>
-            </w:pPr>
-            <w:r xmlns:w="http://schemas.openxmlformats.org/wordprocessingml/2006/main" xmlns:wp="http://schemas.openxmlformats.org/drawingml/2006/wordprocessingDrawing" xmlns:r="http://schemas.openxmlformats.org/officeDocument/2006/relationships" xmlns:w14="http://schemas.microsoft.com/office/word/2010/wordml">
-              <w:rPr>
-                <w:rFonts w:ascii="Times New Roman" w:hAnsi="Helvetica" w:eastAsia="Helvetica" w:cs="Helvetica"/>
+                <w:rFonts w:ascii="Times New Roman" w:hAnsi="Arial" w:eastAsia="Arial" w:cs="Arial"/>
+                <w:i w:val="false"/>
+                <w:b w:val="false"/>
+                <w:u w:val="none"/>
+                <w:sz w:val="22"/>
+                <w:szCs w:val="22"/>
+                <w:color w:val="000000"/>
+              </w:rPr>
+            </w:pPr>
+            <w:r xmlns:w="http://schemas.openxmlformats.org/wordprocessingml/2006/main" xmlns:wp="http://schemas.openxmlformats.org/drawingml/2006/wordprocessingDrawing" xmlns:r="http://schemas.openxmlformats.org/officeDocument/2006/relationships" xmlns:w14="http://schemas.microsoft.com/office/word/2010/wordml">
+              <w:rPr>
+                <w:rFonts w:ascii="Times New Roman" w:hAnsi="Arial" w:eastAsia="Arial" w:cs="Arial"/>
                 <w:i w:val="false"/>
                 <w:b w:val="false"/>
                 <w:u w:val="none"/>
@@ -3785,18 +3785,18 @@
               <w:spacing w:after="60" w:before="60" w:line="240"/>
               <w:ind w:left="60" w:right="60" w:firstLine="0" w:firstLineChars="0"/>
               <w:rPr>
-                <w:rFonts w:ascii="Times New Roman" w:hAnsi="Helvetica" w:eastAsia="Helvetica" w:cs="Helvetica"/>
-                <w:i w:val="false"/>
-                <w:b w:val="false"/>
-                <w:u w:val="none"/>
-                <w:sz w:val="22"/>
-                <w:szCs w:val="22"/>
-                <w:color w:val="000000"/>
-              </w:rPr>
-            </w:pPr>
-            <w:r xmlns:w="http://schemas.openxmlformats.org/wordprocessingml/2006/main" xmlns:wp="http://schemas.openxmlformats.org/drawingml/2006/wordprocessingDrawing" xmlns:r="http://schemas.openxmlformats.org/officeDocument/2006/relationships" xmlns:w14="http://schemas.microsoft.com/office/word/2010/wordml">
-              <w:rPr>
-                <w:rFonts w:ascii="Times New Roman" w:hAnsi="Helvetica" w:eastAsia="Helvetica" w:cs="Helvetica"/>
+                <w:rFonts w:ascii="Times New Roman" w:hAnsi="Arial" w:eastAsia="Arial" w:cs="Arial"/>
+                <w:i w:val="false"/>
+                <w:b w:val="false"/>
+                <w:u w:val="none"/>
+                <w:sz w:val="22"/>
+                <w:szCs w:val="22"/>
+                <w:color w:val="000000"/>
+              </w:rPr>
+            </w:pPr>
+            <w:r xmlns:w="http://schemas.openxmlformats.org/wordprocessingml/2006/main" xmlns:wp="http://schemas.openxmlformats.org/drawingml/2006/wordprocessingDrawing" xmlns:r="http://schemas.openxmlformats.org/officeDocument/2006/relationships" xmlns:w14="http://schemas.microsoft.com/office/word/2010/wordml">
+              <w:rPr>
+                <w:rFonts w:ascii="Times New Roman" w:hAnsi="Arial" w:eastAsia="Arial" w:cs="Arial"/>
                 <w:i w:val="false"/>
                 <w:b w:val="false"/>
                 <w:u w:val="none"/>
@@ -3838,18 +3838,18 @@
               <w:spacing w:after="60" w:before="60" w:line="240"/>
               <w:ind w:left="60" w:right="60" w:firstLine="0" w:firstLineChars="0"/>
               <w:rPr>
-                <w:rFonts w:ascii="Times New Roman" w:hAnsi="Helvetica" w:eastAsia="Helvetica" w:cs="Helvetica"/>
-                <w:i w:val="false"/>
-                <w:b w:val="false"/>
-                <w:u w:val="none"/>
-                <w:sz w:val="22"/>
-                <w:szCs w:val="22"/>
-                <w:color w:val="000000"/>
-              </w:rPr>
-            </w:pPr>
-            <w:r xmlns:w="http://schemas.openxmlformats.org/wordprocessingml/2006/main" xmlns:wp="http://schemas.openxmlformats.org/drawingml/2006/wordprocessingDrawing" xmlns:r="http://schemas.openxmlformats.org/officeDocument/2006/relationships" xmlns:w14="http://schemas.microsoft.com/office/word/2010/wordml">
-              <w:rPr>
-                <w:rFonts w:ascii="Times New Roman" w:hAnsi="Helvetica" w:eastAsia="Helvetica" w:cs="Helvetica"/>
+                <w:rFonts w:ascii="Times New Roman" w:hAnsi="Arial" w:eastAsia="Arial" w:cs="Arial"/>
+                <w:i w:val="false"/>
+                <w:b w:val="false"/>
+                <w:u w:val="none"/>
+                <w:sz w:val="22"/>
+                <w:szCs w:val="22"/>
+                <w:color w:val="000000"/>
+              </w:rPr>
+            </w:pPr>
+            <w:r xmlns:w="http://schemas.openxmlformats.org/wordprocessingml/2006/main" xmlns:wp="http://schemas.openxmlformats.org/drawingml/2006/wordprocessingDrawing" xmlns:r="http://schemas.openxmlformats.org/officeDocument/2006/relationships" xmlns:w14="http://schemas.microsoft.com/office/word/2010/wordml">
+              <w:rPr>
+                <w:rFonts w:ascii="Times New Roman" w:hAnsi="Arial" w:eastAsia="Arial" w:cs="Arial"/>
                 <w:i w:val="false"/>
                 <w:b w:val="false"/>
                 <w:u w:val="none"/>
@@ -3891,18 +3891,18 @@
               <w:spacing w:after="60" w:before="60" w:line="240"/>
               <w:ind w:left="60" w:right="60" w:firstLine="0" w:firstLineChars="0"/>
               <w:rPr>
-                <w:rFonts w:ascii="Times New Roman" w:hAnsi="Helvetica" w:eastAsia="Helvetica" w:cs="Helvetica"/>
-                <w:i w:val="false"/>
-                <w:b w:val="false"/>
-                <w:u w:val="none"/>
-                <w:sz w:val="22"/>
-                <w:szCs w:val="22"/>
-                <w:color w:val="000000"/>
-              </w:rPr>
-            </w:pPr>
-            <w:r xmlns:w="http://schemas.openxmlformats.org/wordprocessingml/2006/main" xmlns:wp="http://schemas.openxmlformats.org/drawingml/2006/wordprocessingDrawing" xmlns:r="http://schemas.openxmlformats.org/officeDocument/2006/relationships" xmlns:w14="http://schemas.microsoft.com/office/word/2010/wordml">
-              <w:rPr>
-                <w:rFonts w:ascii="Times New Roman" w:hAnsi="Helvetica" w:eastAsia="Helvetica" w:cs="Helvetica"/>
+                <w:rFonts w:ascii="Times New Roman" w:hAnsi="Arial" w:eastAsia="Arial" w:cs="Arial"/>
+                <w:i w:val="false"/>
+                <w:b w:val="false"/>
+                <w:u w:val="none"/>
+                <w:sz w:val="22"/>
+                <w:szCs w:val="22"/>
+                <w:color w:val="000000"/>
+              </w:rPr>
+            </w:pPr>
+            <w:r xmlns:w="http://schemas.openxmlformats.org/wordprocessingml/2006/main" xmlns:wp="http://schemas.openxmlformats.org/drawingml/2006/wordprocessingDrawing" xmlns:r="http://schemas.openxmlformats.org/officeDocument/2006/relationships" xmlns:w14="http://schemas.microsoft.com/office/word/2010/wordml">
+              <w:rPr>
+                <w:rFonts w:ascii="Times New Roman" w:hAnsi="Arial" w:eastAsia="Arial" w:cs="Arial"/>
                 <w:i w:val="false"/>
                 <w:b w:val="false"/>
                 <w:u w:val="none"/>
@@ -3950,18 +3950,18 @@
               <w:spacing w:after="60" w:before="60" w:line="240"/>
               <w:ind w:left="60" w:right="60" w:firstLine="0" w:firstLineChars="0"/>
               <w:rPr>
-                <w:rFonts w:ascii="Times New Roman" w:hAnsi="Helvetica" w:eastAsia="Helvetica" w:cs="Helvetica"/>
-                <w:i w:val="false"/>
-                <w:b w:val="false"/>
-                <w:u w:val="none"/>
-                <w:sz w:val="22"/>
-                <w:szCs w:val="22"/>
-                <w:color w:val="000000"/>
-              </w:rPr>
-            </w:pPr>
-            <w:r xmlns:w="http://schemas.openxmlformats.org/wordprocessingml/2006/main" xmlns:wp="http://schemas.openxmlformats.org/drawingml/2006/wordprocessingDrawing" xmlns:r="http://schemas.openxmlformats.org/officeDocument/2006/relationships" xmlns:w14="http://schemas.microsoft.com/office/word/2010/wordml">
-              <w:rPr>
-                <w:rFonts w:ascii="Times New Roman" w:hAnsi="Helvetica" w:eastAsia="Helvetica" w:cs="Helvetica"/>
+                <w:rFonts w:ascii="Times New Roman" w:hAnsi="Arial" w:eastAsia="Arial" w:cs="Arial"/>
+                <w:i w:val="false"/>
+                <w:b w:val="false"/>
+                <w:u w:val="none"/>
+                <w:sz w:val="22"/>
+                <w:szCs w:val="22"/>
+                <w:color w:val="000000"/>
+              </w:rPr>
+            </w:pPr>
+            <w:r xmlns:w="http://schemas.openxmlformats.org/wordprocessingml/2006/main" xmlns:wp="http://schemas.openxmlformats.org/drawingml/2006/wordprocessingDrawing" xmlns:r="http://schemas.openxmlformats.org/officeDocument/2006/relationships" xmlns:w14="http://schemas.microsoft.com/office/word/2010/wordml">
+              <w:rPr>
+                <w:rFonts w:ascii="Times New Roman" w:hAnsi="Arial" w:eastAsia="Arial" w:cs="Arial"/>
                 <w:i w:val="false"/>
                 <w:b w:val="false"/>
                 <w:u w:val="none"/>
@@ -4003,18 +4003,18 @@
               <w:spacing w:after="60" w:before="60" w:line="240"/>
               <w:ind w:left="60" w:right="60" w:firstLine="0" w:firstLineChars="0"/>
               <w:rPr>
-                <w:rFonts w:ascii="Times New Roman" w:hAnsi="Helvetica" w:eastAsia="Helvetica" w:cs="Helvetica"/>
-                <w:i w:val="false"/>
-                <w:b w:val="false"/>
-                <w:u w:val="none"/>
-                <w:sz w:val="22"/>
-                <w:szCs w:val="22"/>
-                <w:color w:val="000000"/>
-              </w:rPr>
-            </w:pPr>
-            <w:r xmlns:w="http://schemas.openxmlformats.org/wordprocessingml/2006/main" xmlns:wp="http://schemas.openxmlformats.org/drawingml/2006/wordprocessingDrawing" xmlns:r="http://schemas.openxmlformats.org/officeDocument/2006/relationships" xmlns:w14="http://schemas.microsoft.com/office/word/2010/wordml">
-              <w:rPr>
-                <w:rFonts w:ascii="Times New Roman" w:hAnsi="Helvetica" w:eastAsia="Helvetica" w:cs="Helvetica"/>
+                <w:rFonts w:ascii="Times New Roman" w:hAnsi="Arial" w:eastAsia="Arial" w:cs="Arial"/>
+                <w:i w:val="false"/>
+                <w:b w:val="false"/>
+                <w:u w:val="none"/>
+                <w:sz w:val="22"/>
+                <w:szCs w:val="22"/>
+                <w:color w:val="000000"/>
+              </w:rPr>
+            </w:pPr>
+            <w:r xmlns:w="http://schemas.openxmlformats.org/wordprocessingml/2006/main" xmlns:wp="http://schemas.openxmlformats.org/drawingml/2006/wordprocessingDrawing" xmlns:r="http://schemas.openxmlformats.org/officeDocument/2006/relationships" xmlns:w14="http://schemas.microsoft.com/office/word/2010/wordml">
+              <w:rPr>
+                <w:rFonts w:ascii="Times New Roman" w:hAnsi="Arial" w:eastAsia="Arial" w:cs="Arial"/>
                 <w:i w:val="false"/>
                 <w:b w:val="false"/>
                 <w:u w:val="none"/>
@@ -4056,18 +4056,18 @@
               <w:spacing w:after="60" w:before="60" w:line="240"/>
               <w:ind w:left="60" w:right="60" w:firstLine="0" w:firstLineChars="0"/>
               <w:rPr>
-                <w:rFonts w:ascii="Times New Roman" w:hAnsi="Helvetica" w:eastAsia="Helvetica" w:cs="Helvetica"/>
-                <w:i w:val="false"/>
-                <w:b w:val="false"/>
-                <w:u w:val="none"/>
-                <w:sz w:val="22"/>
-                <w:szCs w:val="22"/>
-                <w:color w:val="000000"/>
-              </w:rPr>
-            </w:pPr>
-            <w:r xmlns:w="http://schemas.openxmlformats.org/wordprocessingml/2006/main" xmlns:wp="http://schemas.openxmlformats.org/drawingml/2006/wordprocessingDrawing" xmlns:r="http://schemas.openxmlformats.org/officeDocument/2006/relationships" xmlns:w14="http://schemas.microsoft.com/office/word/2010/wordml">
-              <w:rPr>
-                <w:rFonts w:ascii="Times New Roman" w:hAnsi="Helvetica" w:eastAsia="Helvetica" w:cs="Helvetica"/>
+                <w:rFonts w:ascii="Times New Roman" w:hAnsi="Arial" w:eastAsia="Arial" w:cs="Arial"/>
+                <w:i w:val="false"/>
+                <w:b w:val="false"/>
+                <w:u w:val="none"/>
+                <w:sz w:val="22"/>
+                <w:szCs w:val="22"/>
+                <w:color w:val="000000"/>
+              </w:rPr>
+            </w:pPr>
+            <w:r xmlns:w="http://schemas.openxmlformats.org/wordprocessingml/2006/main" xmlns:wp="http://schemas.openxmlformats.org/drawingml/2006/wordprocessingDrawing" xmlns:r="http://schemas.openxmlformats.org/officeDocument/2006/relationships" xmlns:w14="http://schemas.microsoft.com/office/word/2010/wordml">
+              <w:rPr>
+                <w:rFonts w:ascii="Times New Roman" w:hAnsi="Arial" w:eastAsia="Arial" w:cs="Arial"/>
                 <w:i w:val="false"/>
                 <w:b w:val="false"/>
                 <w:u w:val="none"/>
@@ -4109,18 +4109,18 @@
               <w:spacing w:after="60" w:before="60" w:line="240"/>
               <w:ind w:left="60" w:right="60" w:firstLine="0" w:firstLineChars="0"/>
               <w:rPr>
-                <w:rFonts w:ascii="Times New Roman" w:hAnsi="Helvetica" w:eastAsia="Helvetica" w:cs="Helvetica"/>
-                <w:i w:val="false"/>
-                <w:b w:val="false"/>
-                <w:u w:val="none"/>
-                <w:sz w:val="22"/>
-                <w:szCs w:val="22"/>
-                <w:color w:val="000000"/>
-              </w:rPr>
-            </w:pPr>
-            <w:r xmlns:w="http://schemas.openxmlformats.org/wordprocessingml/2006/main" xmlns:wp="http://schemas.openxmlformats.org/drawingml/2006/wordprocessingDrawing" xmlns:r="http://schemas.openxmlformats.org/officeDocument/2006/relationships" xmlns:w14="http://schemas.microsoft.com/office/word/2010/wordml">
-              <w:rPr>
-                <w:rFonts w:ascii="Times New Roman" w:hAnsi="Helvetica" w:eastAsia="Helvetica" w:cs="Helvetica"/>
+                <w:rFonts w:ascii="Times New Roman" w:hAnsi="Arial" w:eastAsia="Arial" w:cs="Arial"/>
+                <w:i w:val="false"/>
+                <w:b w:val="false"/>
+                <w:u w:val="none"/>
+                <w:sz w:val="22"/>
+                <w:szCs w:val="22"/>
+                <w:color w:val="000000"/>
+              </w:rPr>
+            </w:pPr>
+            <w:r xmlns:w="http://schemas.openxmlformats.org/wordprocessingml/2006/main" xmlns:wp="http://schemas.openxmlformats.org/drawingml/2006/wordprocessingDrawing" xmlns:r="http://schemas.openxmlformats.org/officeDocument/2006/relationships" xmlns:w14="http://schemas.microsoft.com/office/word/2010/wordml">
+              <w:rPr>
+                <w:rFonts w:ascii="Times New Roman" w:hAnsi="Arial" w:eastAsia="Arial" w:cs="Arial"/>
                 <w:i w:val="false"/>
                 <w:b w:val="false"/>
                 <w:u w:val="none"/>
@@ -4676,8 +4676,8 @@
                   <m:d>
                     <m:dPr>
                       <m:begChr m:val="("/>
+                      <m:endChr m:val=")"/>
                       <m:sepChr m:val=""/>
-                      <m:endChr m:val=")"/>
                       <m:grow/>
                     </m:dPr>
                     <m:e>
@@ -4723,8 +4723,8 @@
               <m:d>
                 <m:dPr>
                   <m:begChr m:val="("/>
+                  <m:endChr m:val=")"/>
                   <m:sepChr m:val=""/>
-                  <m:endChr m:val=")"/>
                   <m:grow/>
                 </m:dPr>
                 <m:e>
@@ -4839,8 +4839,8 @@
             <m:d>
               <m:dPr>
                 <m:begChr m:val="("/>
+                <m:endChr m:val=")"/>
                 <m:sepChr m:val=""/>
-                <m:endChr m:val=")"/>
                 <m:grow/>
               </m:dPr>
               <m:e>
@@ -4992,8 +4992,8 @@
                   <m:d>
                     <m:dPr>
                       <m:begChr m:val="("/>
+                      <m:endChr m:val=")"/>
                       <m:sepChr m:val=""/>
-                      <m:endChr m:val=")"/>
                       <m:grow/>
                     </m:dPr>
                     <m:e>
@@ -5027,8 +5027,8 @@
               <m:d>
                 <m:dPr>
                   <m:begChr m:val="("/>
+                  <m:endChr m:val=")"/>
                   <m:sepChr m:val=""/>
-                  <m:endChr m:val=")"/>
                   <m:grow/>
                 </m:dPr>
                 <m:e>
@@ -5053,8 +5053,8 @@
                   <m:d>
                     <m:dPr>
                       <m:begChr m:val="("/>
+                      <m:endChr m:val=")"/>
                       <m:sepChr m:val=""/>
-                      <m:endChr m:val=")"/>
                       <m:grow/>
                     </m:dPr>
                     <m:e>
@@ -8977,7 +8977,7 @@
               <w:spacing w:after="60" w:before="60" w:line="240"/>
               <w:ind w:left="60" w:right="60" w:firstLine="0" w:firstLineChars="0"/>
               <w:rPr>
-                <w:rFonts w:ascii="Times New Roman" w:hAnsi="Helvetica" w:eastAsia="Helvetica" w:cs="Helvetica"/>
+                <w:rFonts w:ascii="Times New Roman" w:hAnsi="Arial" w:eastAsia="Arial" w:cs="Arial"/>
                 <w:i w:val="false"/>
                 <w:b w:val="true"/>
                 <w:u w:val="none"/>
@@ -8988,7 +8988,7 @@
             </w:pPr>
             <w:r xmlns:w="http://schemas.openxmlformats.org/wordprocessingml/2006/main" xmlns:wp="http://schemas.openxmlformats.org/drawingml/2006/wordprocessingDrawing" xmlns:r="http://schemas.openxmlformats.org/officeDocument/2006/relationships" xmlns:w14="http://schemas.microsoft.com/office/word/2010/wordml">
               <w:rPr>
-                <w:rFonts w:ascii="Times New Roman" w:hAnsi="Helvetica" w:eastAsia="Helvetica" w:cs="Helvetica"/>
+                <w:rFonts w:ascii="Times New Roman" w:hAnsi="Arial" w:eastAsia="Arial" w:cs="Arial"/>
                 <w:i w:val="false"/>
                 <w:b w:val="true"/>
                 <w:u w:val="none"/>
@@ -9030,7 +9030,7 @@
               <w:spacing w:after="60" w:before="60" w:line="240"/>
               <w:ind w:left="60" w:right="60" w:firstLine="0" w:firstLineChars="0"/>
               <w:rPr>
-                <w:rFonts w:ascii="Times New Roman" w:hAnsi="Helvetica" w:eastAsia="Helvetica" w:cs="Helvetica"/>
+                <w:rFonts w:ascii="Times New Roman" w:hAnsi="Arial" w:eastAsia="Arial" w:cs="Arial"/>
                 <w:i w:val="false"/>
                 <w:b w:val="true"/>
                 <w:u w:val="none"/>
@@ -9041,7 +9041,7 @@
             </w:pPr>
             <w:r xmlns:w="http://schemas.openxmlformats.org/wordprocessingml/2006/main" xmlns:wp="http://schemas.openxmlformats.org/drawingml/2006/wordprocessingDrawing" xmlns:r="http://schemas.openxmlformats.org/officeDocument/2006/relationships" xmlns:w14="http://schemas.microsoft.com/office/word/2010/wordml">
               <w:rPr>
-                <w:rFonts w:ascii="Times New Roman" w:hAnsi="Helvetica" w:eastAsia="Helvetica" w:cs="Helvetica"/>
+                <w:rFonts w:ascii="Times New Roman" w:hAnsi="Arial" w:eastAsia="Arial" w:cs="Arial"/>
                 <w:i w:val="false"/>
                 <w:b w:val="true"/>
                 <w:u w:val="none"/>
@@ -9083,7 +9083,7 @@
               <w:spacing w:after="60" w:before="60" w:line="240"/>
               <w:ind w:left="60" w:right="60" w:firstLine="0" w:firstLineChars="0"/>
               <w:rPr>
-                <w:rFonts w:ascii="Times New Roman" w:hAnsi="Helvetica" w:eastAsia="Helvetica" w:cs="Helvetica"/>
+                <w:rFonts w:ascii="Times New Roman" w:hAnsi="Arial" w:eastAsia="Arial" w:cs="Arial"/>
                 <w:i w:val="false"/>
                 <w:b w:val="true"/>
                 <w:u w:val="none"/>
@@ -9094,7 +9094,7 @@
             </w:pPr>
             <w:r xmlns:w="http://schemas.openxmlformats.org/wordprocessingml/2006/main" xmlns:wp="http://schemas.openxmlformats.org/drawingml/2006/wordprocessingDrawing" xmlns:r="http://schemas.openxmlformats.org/officeDocument/2006/relationships" xmlns:w14="http://schemas.microsoft.com/office/word/2010/wordml">
               <w:rPr>
-                <w:rFonts w:ascii="Times New Roman" w:hAnsi="Helvetica" w:eastAsia="Helvetica" w:cs="Helvetica"/>
+                <w:rFonts w:ascii="Times New Roman" w:hAnsi="Arial" w:eastAsia="Arial" w:cs="Arial"/>
                 <w:i w:val="false"/>
                 <w:b w:val="true"/>
                 <w:u w:val="none"/>
@@ -9136,7 +9136,7 @@
               <w:spacing w:after="60" w:before="60" w:line="240"/>
               <w:ind w:left="60" w:right="60" w:firstLine="0" w:firstLineChars="0"/>
               <w:rPr>
-                <w:rFonts w:ascii="Times New Roman" w:hAnsi="Helvetica" w:eastAsia="Helvetica" w:cs="Helvetica"/>
+                <w:rFonts w:ascii="Times New Roman" w:hAnsi="Arial" w:eastAsia="Arial" w:cs="Arial"/>
                 <w:i w:val="false"/>
                 <w:b w:val="true"/>
                 <w:u w:val="none"/>
@@ -9147,7 +9147,7 @@
             </w:pPr>
             <w:r xmlns:w="http://schemas.openxmlformats.org/wordprocessingml/2006/main" xmlns:wp="http://schemas.openxmlformats.org/drawingml/2006/wordprocessingDrawing" xmlns:r="http://schemas.openxmlformats.org/officeDocument/2006/relationships" xmlns:w14="http://schemas.microsoft.com/office/word/2010/wordml">
               <w:rPr>
-                <w:rFonts w:ascii="Times New Roman" w:hAnsi="Helvetica" w:eastAsia="Helvetica" w:cs="Helvetica"/>
+                <w:rFonts w:ascii="Times New Roman" w:hAnsi="Arial" w:eastAsia="Arial" w:cs="Arial"/>
                 <w:i w:val="false"/>
                 <w:b w:val="true"/>
                 <w:u w:val="none"/>
@@ -9195,18 +9195,18 @@
               <w:spacing w:after="60" w:before="60" w:line="240"/>
               <w:ind w:left="60" w:right="60" w:firstLine="0" w:firstLineChars="0"/>
               <w:rPr>
-                <w:rFonts w:ascii="Times New Roman" w:hAnsi="Helvetica" w:eastAsia="Helvetica" w:cs="Helvetica"/>
-                <w:i w:val="false"/>
-                <w:b w:val="false"/>
-                <w:u w:val="none"/>
-                <w:sz w:val="22"/>
-                <w:szCs w:val="22"/>
-                <w:color w:val="000000"/>
-              </w:rPr>
-            </w:pPr>
-            <w:r xmlns:w="http://schemas.openxmlformats.org/wordprocessingml/2006/main" xmlns:wp="http://schemas.openxmlformats.org/drawingml/2006/wordprocessingDrawing" xmlns:r="http://schemas.openxmlformats.org/officeDocument/2006/relationships" xmlns:w14="http://schemas.microsoft.com/office/word/2010/wordml">
-              <w:rPr>
-                <w:rFonts w:ascii="Times New Roman" w:hAnsi="Helvetica" w:eastAsia="Helvetica" w:cs="Helvetica"/>
+                <w:rFonts w:ascii="Times New Roman" w:hAnsi="Arial" w:eastAsia="Arial" w:cs="Arial"/>
+                <w:i w:val="false"/>
+                <w:b w:val="false"/>
+                <w:u w:val="none"/>
+                <w:sz w:val="22"/>
+                <w:szCs w:val="22"/>
+                <w:color w:val="000000"/>
+              </w:rPr>
+            </w:pPr>
+            <w:r xmlns:w="http://schemas.openxmlformats.org/wordprocessingml/2006/main" xmlns:wp="http://schemas.openxmlformats.org/drawingml/2006/wordprocessingDrawing" xmlns:r="http://schemas.openxmlformats.org/officeDocument/2006/relationships" xmlns:w14="http://schemas.microsoft.com/office/word/2010/wordml">
+              <w:rPr>
+                <w:rFonts w:ascii="Times New Roman" w:hAnsi="Arial" w:eastAsia="Arial" w:cs="Arial"/>
                 <w:i w:val="false"/>
                 <w:b w:val="false"/>
                 <w:u w:val="none"/>
@@ -9248,18 +9248,18 @@
               <w:spacing w:after="60" w:before="60" w:line="240"/>
               <w:ind w:left="60" w:right="60" w:firstLine="0" w:firstLineChars="0"/>
               <w:rPr>
-                <w:rFonts w:ascii="Times New Roman" w:hAnsi="Helvetica" w:eastAsia="Helvetica" w:cs="Helvetica"/>
-                <w:i w:val="false"/>
-                <w:b w:val="false"/>
-                <w:u w:val="none"/>
-                <w:sz w:val="22"/>
-                <w:szCs w:val="22"/>
-                <w:color w:val="000000"/>
-              </w:rPr>
-            </w:pPr>
-            <w:r xmlns:w="http://schemas.openxmlformats.org/wordprocessingml/2006/main" xmlns:wp="http://schemas.openxmlformats.org/drawingml/2006/wordprocessingDrawing" xmlns:r="http://schemas.openxmlformats.org/officeDocument/2006/relationships" xmlns:w14="http://schemas.microsoft.com/office/word/2010/wordml">
-              <w:rPr>
-                <w:rFonts w:ascii="Times New Roman" w:hAnsi="Helvetica" w:eastAsia="Helvetica" w:cs="Helvetica"/>
+                <w:rFonts w:ascii="Times New Roman" w:hAnsi="Arial" w:eastAsia="Arial" w:cs="Arial"/>
+                <w:i w:val="false"/>
+                <w:b w:val="false"/>
+                <w:u w:val="none"/>
+                <w:sz w:val="22"/>
+                <w:szCs w:val="22"/>
+                <w:color w:val="000000"/>
+              </w:rPr>
+            </w:pPr>
+            <w:r xmlns:w="http://schemas.openxmlformats.org/wordprocessingml/2006/main" xmlns:wp="http://schemas.openxmlformats.org/drawingml/2006/wordprocessingDrawing" xmlns:r="http://schemas.openxmlformats.org/officeDocument/2006/relationships" xmlns:w14="http://schemas.microsoft.com/office/word/2010/wordml">
+              <w:rPr>
+                <w:rFonts w:ascii="Times New Roman" w:hAnsi="Arial" w:eastAsia="Arial" w:cs="Arial"/>
                 <w:i w:val="false"/>
                 <w:b w:val="false"/>
                 <w:u w:val="none"/>
@@ -9301,18 +9301,18 @@
               <w:spacing w:after="60" w:before="60" w:line="240"/>
               <w:ind w:left="60" w:right="60" w:firstLine="0" w:firstLineChars="0"/>
               <w:rPr>
-                <w:rFonts w:ascii="Times New Roman" w:hAnsi="Helvetica" w:eastAsia="Helvetica" w:cs="Helvetica"/>
-                <w:i w:val="false"/>
-                <w:b w:val="false"/>
-                <w:u w:val="none"/>
-                <w:sz w:val="22"/>
-                <w:szCs w:val="22"/>
-                <w:color w:val="000000"/>
-              </w:rPr>
-            </w:pPr>
-            <w:r xmlns:w="http://schemas.openxmlformats.org/wordprocessingml/2006/main" xmlns:wp="http://schemas.openxmlformats.org/drawingml/2006/wordprocessingDrawing" xmlns:r="http://schemas.openxmlformats.org/officeDocument/2006/relationships" xmlns:w14="http://schemas.microsoft.com/office/word/2010/wordml">
-              <w:rPr>
-                <w:rFonts w:ascii="Times New Roman" w:hAnsi="Helvetica" w:eastAsia="Helvetica" w:cs="Helvetica"/>
+                <w:rFonts w:ascii="Times New Roman" w:hAnsi="Arial" w:eastAsia="Arial" w:cs="Arial"/>
+                <w:i w:val="false"/>
+                <w:b w:val="false"/>
+                <w:u w:val="none"/>
+                <w:sz w:val="22"/>
+                <w:szCs w:val="22"/>
+                <w:color w:val="000000"/>
+              </w:rPr>
+            </w:pPr>
+            <w:r xmlns:w="http://schemas.openxmlformats.org/wordprocessingml/2006/main" xmlns:wp="http://schemas.openxmlformats.org/drawingml/2006/wordprocessingDrawing" xmlns:r="http://schemas.openxmlformats.org/officeDocument/2006/relationships" xmlns:w14="http://schemas.microsoft.com/office/word/2010/wordml">
+              <w:rPr>
+                <w:rFonts w:ascii="Times New Roman" w:hAnsi="Arial" w:eastAsia="Arial" w:cs="Arial"/>
                 <w:i w:val="false"/>
                 <w:b w:val="false"/>
                 <w:u w:val="none"/>
@@ -9354,18 +9354,18 @@
               <w:spacing w:after="60" w:before="60" w:line="240"/>
               <w:ind w:left="60" w:right="60" w:firstLine="0" w:firstLineChars="0"/>
               <w:rPr>
-                <w:rFonts w:ascii="Times New Roman" w:hAnsi="Helvetica" w:eastAsia="Helvetica" w:cs="Helvetica"/>
-                <w:i w:val="false"/>
-                <w:b w:val="false"/>
-                <w:u w:val="none"/>
-                <w:sz w:val="22"/>
-                <w:szCs w:val="22"/>
-                <w:color w:val="000000"/>
-              </w:rPr>
-            </w:pPr>
-            <w:r xmlns:w="http://schemas.openxmlformats.org/wordprocessingml/2006/main" xmlns:wp="http://schemas.openxmlformats.org/drawingml/2006/wordprocessingDrawing" xmlns:r="http://schemas.openxmlformats.org/officeDocument/2006/relationships" xmlns:w14="http://schemas.microsoft.com/office/word/2010/wordml">
-              <w:rPr>
-                <w:rFonts w:ascii="Times New Roman" w:hAnsi="Helvetica" w:eastAsia="Helvetica" w:cs="Helvetica"/>
+                <w:rFonts w:ascii="Times New Roman" w:hAnsi="Arial" w:eastAsia="Arial" w:cs="Arial"/>
+                <w:i w:val="false"/>
+                <w:b w:val="false"/>
+                <w:u w:val="none"/>
+                <w:sz w:val="22"/>
+                <w:szCs w:val="22"/>
+                <w:color w:val="000000"/>
+              </w:rPr>
+            </w:pPr>
+            <w:r xmlns:w="http://schemas.openxmlformats.org/wordprocessingml/2006/main" xmlns:wp="http://schemas.openxmlformats.org/drawingml/2006/wordprocessingDrawing" xmlns:r="http://schemas.openxmlformats.org/officeDocument/2006/relationships" xmlns:w14="http://schemas.microsoft.com/office/word/2010/wordml">
+              <w:rPr>
+                <w:rFonts w:ascii="Times New Roman" w:hAnsi="Arial" w:eastAsia="Arial" w:cs="Arial"/>
                 <w:i w:val="false"/>
                 <w:b w:val="false"/>
                 <w:u w:val="none"/>
@@ -9413,18 +9413,18 @@
               <w:spacing w:after="60" w:before="60" w:line="240"/>
               <w:ind w:left="60" w:right="60" w:firstLine="0" w:firstLineChars="0"/>
               <w:rPr>
-                <w:rFonts w:ascii="Times New Roman" w:hAnsi="Helvetica" w:eastAsia="Helvetica" w:cs="Helvetica"/>
-                <w:i w:val="false"/>
-                <w:b w:val="false"/>
-                <w:u w:val="none"/>
-                <w:sz w:val="22"/>
-                <w:szCs w:val="22"/>
-                <w:color w:val="000000"/>
-              </w:rPr>
-            </w:pPr>
-            <w:r xmlns:w="http://schemas.openxmlformats.org/wordprocessingml/2006/main" xmlns:wp="http://schemas.openxmlformats.org/drawingml/2006/wordprocessingDrawing" xmlns:r="http://schemas.openxmlformats.org/officeDocument/2006/relationships" xmlns:w14="http://schemas.microsoft.com/office/word/2010/wordml">
-              <w:rPr>
-                <w:rFonts w:ascii="Times New Roman" w:hAnsi="Helvetica" w:eastAsia="Helvetica" w:cs="Helvetica"/>
+                <w:rFonts w:ascii="Times New Roman" w:hAnsi="Arial" w:eastAsia="Arial" w:cs="Arial"/>
+                <w:i w:val="false"/>
+                <w:b w:val="false"/>
+                <w:u w:val="none"/>
+                <w:sz w:val="22"/>
+                <w:szCs w:val="22"/>
+                <w:color w:val="000000"/>
+              </w:rPr>
+            </w:pPr>
+            <w:r xmlns:w="http://schemas.openxmlformats.org/wordprocessingml/2006/main" xmlns:wp="http://schemas.openxmlformats.org/drawingml/2006/wordprocessingDrawing" xmlns:r="http://schemas.openxmlformats.org/officeDocument/2006/relationships" xmlns:w14="http://schemas.microsoft.com/office/word/2010/wordml">
+              <w:rPr>
+                <w:rFonts w:ascii="Times New Roman" w:hAnsi="Arial" w:eastAsia="Arial" w:cs="Arial"/>
                 <w:i w:val="false"/>
                 <w:b w:val="false"/>
                 <w:u w:val="none"/>
@@ -9466,18 +9466,18 @@
               <w:spacing w:after="60" w:before="60" w:line="240"/>
               <w:ind w:left="60" w:right="60" w:firstLine="0" w:firstLineChars="0"/>
               <w:rPr>
-                <w:rFonts w:ascii="Times New Roman" w:hAnsi="Helvetica" w:eastAsia="Helvetica" w:cs="Helvetica"/>
-                <w:i w:val="false"/>
-                <w:b w:val="false"/>
-                <w:u w:val="none"/>
-                <w:sz w:val="22"/>
-                <w:szCs w:val="22"/>
-                <w:color w:val="000000"/>
-              </w:rPr>
-            </w:pPr>
-            <w:r xmlns:w="http://schemas.openxmlformats.org/wordprocessingml/2006/main" xmlns:wp="http://schemas.openxmlformats.org/drawingml/2006/wordprocessingDrawing" xmlns:r="http://schemas.openxmlformats.org/officeDocument/2006/relationships" xmlns:w14="http://schemas.microsoft.com/office/word/2010/wordml">
-              <w:rPr>
-                <w:rFonts w:ascii="Times New Roman" w:hAnsi="Helvetica" w:eastAsia="Helvetica" w:cs="Helvetica"/>
+                <w:rFonts w:ascii="Times New Roman" w:hAnsi="Arial" w:eastAsia="Arial" w:cs="Arial"/>
+                <w:i w:val="false"/>
+                <w:b w:val="false"/>
+                <w:u w:val="none"/>
+                <w:sz w:val="22"/>
+                <w:szCs w:val="22"/>
+                <w:color w:val="000000"/>
+              </w:rPr>
+            </w:pPr>
+            <w:r xmlns:w="http://schemas.openxmlformats.org/wordprocessingml/2006/main" xmlns:wp="http://schemas.openxmlformats.org/drawingml/2006/wordprocessingDrawing" xmlns:r="http://schemas.openxmlformats.org/officeDocument/2006/relationships" xmlns:w14="http://schemas.microsoft.com/office/word/2010/wordml">
+              <w:rPr>
+                <w:rFonts w:ascii="Times New Roman" w:hAnsi="Arial" w:eastAsia="Arial" w:cs="Arial"/>
                 <w:i w:val="false"/>
                 <w:b w:val="false"/>
                 <w:u w:val="none"/>
@@ -9519,18 +9519,18 @@
               <w:spacing w:after="60" w:before="60" w:line="240"/>
               <w:ind w:left="60" w:right="60" w:firstLine="0" w:firstLineChars="0"/>
               <w:rPr>
-                <w:rFonts w:ascii="Times New Roman" w:hAnsi="Helvetica" w:eastAsia="Helvetica" w:cs="Helvetica"/>
-                <w:i w:val="false"/>
-                <w:b w:val="false"/>
-                <w:u w:val="none"/>
-                <w:sz w:val="22"/>
-                <w:szCs w:val="22"/>
-                <w:color w:val="000000"/>
-              </w:rPr>
-            </w:pPr>
-            <w:r xmlns:w="http://schemas.openxmlformats.org/wordprocessingml/2006/main" xmlns:wp="http://schemas.openxmlformats.org/drawingml/2006/wordprocessingDrawing" xmlns:r="http://schemas.openxmlformats.org/officeDocument/2006/relationships" xmlns:w14="http://schemas.microsoft.com/office/word/2010/wordml">
-              <w:rPr>
-                <w:rFonts w:ascii="Times New Roman" w:hAnsi="Helvetica" w:eastAsia="Helvetica" w:cs="Helvetica"/>
+                <w:rFonts w:ascii="Times New Roman" w:hAnsi="Arial" w:eastAsia="Arial" w:cs="Arial"/>
+                <w:i w:val="false"/>
+                <w:b w:val="false"/>
+                <w:u w:val="none"/>
+                <w:sz w:val="22"/>
+                <w:szCs w:val="22"/>
+                <w:color w:val="000000"/>
+              </w:rPr>
+            </w:pPr>
+            <w:r xmlns:w="http://schemas.openxmlformats.org/wordprocessingml/2006/main" xmlns:wp="http://schemas.openxmlformats.org/drawingml/2006/wordprocessingDrawing" xmlns:r="http://schemas.openxmlformats.org/officeDocument/2006/relationships" xmlns:w14="http://schemas.microsoft.com/office/word/2010/wordml">
+              <w:rPr>
+                <w:rFonts w:ascii="Times New Roman" w:hAnsi="Arial" w:eastAsia="Arial" w:cs="Arial"/>
                 <w:i w:val="false"/>
                 <w:b w:val="false"/>
                 <w:u w:val="none"/>
@@ -9572,18 +9572,18 @@
               <w:spacing w:after="60" w:before="60" w:line="240"/>
               <w:ind w:left="60" w:right="60" w:firstLine="0" w:firstLineChars="0"/>
               <w:rPr>
-                <w:rFonts w:ascii="Times New Roman" w:hAnsi="Helvetica" w:eastAsia="Helvetica" w:cs="Helvetica"/>
-                <w:i w:val="false"/>
-                <w:b w:val="false"/>
-                <w:u w:val="none"/>
-                <w:sz w:val="22"/>
-                <w:szCs w:val="22"/>
-                <w:color w:val="000000"/>
-              </w:rPr>
-            </w:pPr>
-            <w:r xmlns:w="http://schemas.openxmlformats.org/wordprocessingml/2006/main" xmlns:wp="http://schemas.openxmlformats.org/drawingml/2006/wordprocessingDrawing" xmlns:r="http://schemas.openxmlformats.org/officeDocument/2006/relationships" xmlns:w14="http://schemas.microsoft.com/office/word/2010/wordml">
-              <w:rPr>
-                <w:rFonts w:ascii="Times New Roman" w:hAnsi="Helvetica" w:eastAsia="Helvetica" w:cs="Helvetica"/>
+                <w:rFonts w:ascii="Times New Roman" w:hAnsi="Arial" w:eastAsia="Arial" w:cs="Arial"/>
+                <w:i w:val="false"/>
+                <w:b w:val="false"/>
+                <w:u w:val="none"/>
+                <w:sz w:val="22"/>
+                <w:szCs w:val="22"/>
+                <w:color w:val="000000"/>
+              </w:rPr>
+            </w:pPr>
+            <w:r xmlns:w="http://schemas.openxmlformats.org/wordprocessingml/2006/main" xmlns:wp="http://schemas.openxmlformats.org/drawingml/2006/wordprocessingDrawing" xmlns:r="http://schemas.openxmlformats.org/officeDocument/2006/relationships" xmlns:w14="http://schemas.microsoft.com/office/word/2010/wordml">
+              <w:rPr>
+                <w:rFonts w:ascii="Times New Roman" w:hAnsi="Arial" w:eastAsia="Arial" w:cs="Arial"/>
                 <w:i w:val="false"/>
                 <w:b w:val="false"/>
                 <w:u w:val="none"/>
@@ -9631,18 +9631,18 @@
               <w:spacing w:after="60" w:before="60" w:line="240"/>
               <w:ind w:left="60" w:right="60" w:firstLine="0" w:firstLineChars="0"/>
               <w:rPr>
-                <w:rFonts w:ascii="Times New Roman" w:hAnsi="Helvetica" w:eastAsia="Helvetica" w:cs="Helvetica"/>
-                <w:i w:val="false"/>
-                <w:b w:val="false"/>
-                <w:u w:val="none"/>
-                <w:sz w:val="22"/>
-                <w:szCs w:val="22"/>
-                <w:color w:val="000000"/>
-              </w:rPr>
-            </w:pPr>
-            <w:r xmlns:w="http://schemas.openxmlformats.org/wordprocessingml/2006/main" xmlns:wp="http://schemas.openxmlformats.org/drawingml/2006/wordprocessingDrawing" xmlns:r="http://schemas.openxmlformats.org/officeDocument/2006/relationships" xmlns:w14="http://schemas.microsoft.com/office/word/2010/wordml">
-              <w:rPr>
-                <w:rFonts w:ascii="Times New Roman" w:hAnsi="Helvetica" w:eastAsia="Helvetica" w:cs="Helvetica"/>
+                <w:rFonts w:ascii="Times New Roman" w:hAnsi="Arial" w:eastAsia="Arial" w:cs="Arial"/>
+                <w:i w:val="false"/>
+                <w:b w:val="false"/>
+                <w:u w:val="none"/>
+                <w:sz w:val="22"/>
+                <w:szCs w:val="22"/>
+                <w:color w:val="000000"/>
+              </w:rPr>
+            </w:pPr>
+            <w:r xmlns:w="http://schemas.openxmlformats.org/wordprocessingml/2006/main" xmlns:wp="http://schemas.openxmlformats.org/drawingml/2006/wordprocessingDrawing" xmlns:r="http://schemas.openxmlformats.org/officeDocument/2006/relationships" xmlns:w14="http://schemas.microsoft.com/office/word/2010/wordml">
+              <w:rPr>
+                <w:rFonts w:ascii="Times New Roman" w:hAnsi="Arial" w:eastAsia="Arial" w:cs="Arial"/>
                 <w:i w:val="false"/>
                 <w:b w:val="false"/>
                 <w:u w:val="none"/>
@@ -9684,18 +9684,18 @@
               <w:spacing w:after="60" w:before="60" w:line="240"/>
               <w:ind w:left="60" w:right="60" w:firstLine="0" w:firstLineChars="0"/>
               <w:rPr>
-                <w:rFonts w:ascii="Times New Roman" w:hAnsi="Helvetica" w:eastAsia="Helvetica" w:cs="Helvetica"/>
-                <w:i w:val="false"/>
-                <w:b w:val="false"/>
-                <w:u w:val="none"/>
-                <w:sz w:val="22"/>
-                <w:szCs w:val="22"/>
-                <w:color w:val="000000"/>
-              </w:rPr>
-            </w:pPr>
-            <w:r xmlns:w="http://schemas.openxmlformats.org/wordprocessingml/2006/main" xmlns:wp="http://schemas.openxmlformats.org/drawingml/2006/wordprocessingDrawing" xmlns:r="http://schemas.openxmlformats.org/officeDocument/2006/relationships" xmlns:w14="http://schemas.microsoft.com/office/word/2010/wordml">
-              <w:rPr>
-                <w:rFonts w:ascii="Times New Roman" w:hAnsi="Helvetica" w:eastAsia="Helvetica" w:cs="Helvetica"/>
+                <w:rFonts w:ascii="Times New Roman" w:hAnsi="Arial" w:eastAsia="Arial" w:cs="Arial"/>
+                <w:i w:val="false"/>
+                <w:b w:val="false"/>
+                <w:u w:val="none"/>
+                <w:sz w:val="22"/>
+                <w:szCs w:val="22"/>
+                <w:color w:val="000000"/>
+              </w:rPr>
+            </w:pPr>
+            <w:r xmlns:w="http://schemas.openxmlformats.org/wordprocessingml/2006/main" xmlns:wp="http://schemas.openxmlformats.org/drawingml/2006/wordprocessingDrawing" xmlns:r="http://schemas.openxmlformats.org/officeDocument/2006/relationships" xmlns:w14="http://schemas.microsoft.com/office/word/2010/wordml">
+              <w:rPr>
+                <w:rFonts w:ascii="Times New Roman" w:hAnsi="Arial" w:eastAsia="Arial" w:cs="Arial"/>
                 <w:i w:val="false"/>
                 <w:b w:val="false"/>
                 <w:u w:val="none"/>
@@ -9737,18 +9737,18 @@
               <w:spacing w:after="60" w:before="60" w:line="240"/>
               <w:ind w:left="60" w:right="60" w:firstLine="0" w:firstLineChars="0"/>
               <w:rPr>
-                <w:rFonts w:ascii="Times New Roman" w:hAnsi="Helvetica" w:eastAsia="Helvetica" w:cs="Helvetica"/>
-                <w:i w:val="false"/>
-                <w:b w:val="false"/>
-                <w:u w:val="none"/>
-                <w:sz w:val="22"/>
-                <w:szCs w:val="22"/>
-                <w:color w:val="000000"/>
-              </w:rPr>
-            </w:pPr>
-            <w:r xmlns:w="http://schemas.openxmlformats.org/wordprocessingml/2006/main" xmlns:wp="http://schemas.openxmlformats.org/drawingml/2006/wordprocessingDrawing" xmlns:r="http://schemas.openxmlformats.org/officeDocument/2006/relationships" xmlns:w14="http://schemas.microsoft.com/office/word/2010/wordml">
-              <w:rPr>
-                <w:rFonts w:ascii="Times New Roman" w:hAnsi="Helvetica" w:eastAsia="Helvetica" w:cs="Helvetica"/>
+                <w:rFonts w:ascii="Times New Roman" w:hAnsi="Arial" w:eastAsia="Arial" w:cs="Arial"/>
+                <w:i w:val="false"/>
+                <w:b w:val="false"/>
+                <w:u w:val="none"/>
+                <w:sz w:val="22"/>
+                <w:szCs w:val="22"/>
+                <w:color w:val="000000"/>
+              </w:rPr>
+            </w:pPr>
+            <w:r xmlns:w="http://schemas.openxmlformats.org/wordprocessingml/2006/main" xmlns:wp="http://schemas.openxmlformats.org/drawingml/2006/wordprocessingDrawing" xmlns:r="http://schemas.openxmlformats.org/officeDocument/2006/relationships" xmlns:w14="http://schemas.microsoft.com/office/word/2010/wordml">
+              <w:rPr>
+                <w:rFonts w:ascii="Times New Roman" w:hAnsi="Arial" w:eastAsia="Arial" w:cs="Arial"/>
                 <w:i w:val="false"/>
                 <w:b w:val="false"/>
                 <w:u w:val="none"/>
@@ -9790,18 +9790,18 @@
               <w:spacing w:after="60" w:before="60" w:line="240"/>
               <w:ind w:left="60" w:right="60" w:firstLine="0" w:firstLineChars="0"/>
               <w:rPr>
-                <w:rFonts w:ascii="Times New Roman" w:hAnsi="Helvetica" w:eastAsia="Helvetica" w:cs="Helvetica"/>
-                <w:i w:val="false"/>
-                <w:b w:val="false"/>
-                <w:u w:val="none"/>
-                <w:sz w:val="22"/>
-                <w:szCs w:val="22"/>
-                <w:color w:val="000000"/>
-              </w:rPr>
-            </w:pPr>
-            <w:r xmlns:w="http://schemas.openxmlformats.org/wordprocessingml/2006/main" xmlns:wp="http://schemas.openxmlformats.org/drawingml/2006/wordprocessingDrawing" xmlns:r="http://schemas.openxmlformats.org/officeDocument/2006/relationships" xmlns:w14="http://schemas.microsoft.com/office/word/2010/wordml">
-              <w:rPr>
-                <w:rFonts w:ascii="Times New Roman" w:hAnsi="Helvetica" w:eastAsia="Helvetica" w:cs="Helvetica"/>
+                <w:rFonts w:ascii="Times New Roman" w:hAnsi="Arial" w:eastAsia="Arial" w:cs="Arial"/>
+                <w:i w:val="false"/>
+                <w:b w:val="false"/>
+                <w:u w:val="none"/>
+                <w:sz w:val="22"/>
+                <w:szCs w:val="22"/>
+                <w:color w:val="000000"/>
+              </w:rPr>
+            </w:pPr>
+            <w:r xmlns:w="http://schemas.openxmlformats.org/wordprocessingml/2006/main" xmlns:wp="http://schemas.openxmlformats.org/drawingml/2006/wordprocessingDrawing" xmlns:r="http://schemas.openxmlformats.org/officeDocument/2006/relationships" xmlns:w14="http://schemas.microsoft.com/office/word/2010/wordml">
+              <w:rPr>
+                <w:rFonts w:ascii="Times New Roman" w:hAnsi="Arial" w:eastAsia="Arial" w:cs="Arial"/>
                 <w:i w:val="false"/>
                 <w:b w:val="false"/>
                 <w:u w:val="none"/>
@@ -9843,14 +9843,14 @@
       <w:r>
         <w:drawing>
           <wp:inline>
-            <wp:extent cx="5575300" cy="3445535"/>
+            <wp:extent cx="4587290" cy="2834945"/>
             <wp:effectExtent b="0" l="0" r="0" t="0"/>
             <wp:docPr descr="" title="" id="46" name="Picture"/>
             <a:graphic>
               <a:graphicData uri="http://schemas.openxmlformats.org/drawingml/2006/picture">
                 <pic:pic>
                   <pic:nvPicPr>
-                    <pic:cNvPr descr="sstt25_dtcs_quato_words_output_files/figure-docx/unnamed-chunk-5-1.png" id="47" name="Picture"/>
+                    <pic:cNvPr descr="sstt25_dtcs_quato_words_output_files/figure-docx/unnamed-chunk-6-1.png" id="47" name="Picture"/>
                     <pic:cNvPicPr>
                       <a:picLocks noChangeArrowheads="1" noChangeAspect="1"/>
                     </pic:cNvPicPr>
@@ -9864,7 +9864,7 @@
                   <pic:spPr bwMode="auto">
                     <a:xfrm>
                       <a:off x="0" y="0"/>
-                      <a:ext cx="5575300" cy="3445535"/>
+                      <a:ext cx="4587290" cy="2834945"/>
                     </a:xfrm>
                     <a:prstGeom prst="rect">
                       <a:avLst/>
@@ -11292,14 +11292,14 @@
       <w:r>
         <w:drawing>
           <wp:inline>
-            <wp:extent cx="5575300" cy="3445535"/>
+            <wp:extent cx="4587290" cy="2834945"/>
             <wp:effectExtent b="0" l="0" r="0" t="0"/>
             <wp:docPr descr="" title="" id="53" name="Picture"/>
             <a:graphic>
               <a:graphicData uri="http://schemas.openxmlformats.org/drawingml/2006/picture">
                 <pic:pic>
                   <pic:nvPicPr>
-                    <pic:cNvPr descr="sstt25_dtcs_quato_words_output_files/figure-docx/unnamed-chunk-6-1.png" id="54" name="Picture"/>
+                    <pic:cNvPr descr="sstt25_dtcs_quato_words_output_files/figure-docx/unnamed-chunk-7-1.png" id="54" name="Picture"/>
                     <pic:cNvPicPr>
                       <a:picLocks noChangeArrowheads="1" noChangeAspect="1"/>
                     </pic:cNvPicPr>
@@ -11313,7 +11313,7 @@
                   <pic:spPr bwMode="auto">
                     <a:xfrm>
                       <a:off x="0" y="0"/>
-                      <a:ext cx="5575300" cy="3445535"/>
+                      <a:ext cx="4587290" cy="2834945"/>
                     </a:xfrm>
                     <a:prstGeom prst="rect">
                       <a:avLst/>
@@ -12088,14 +12088,14 @@
       <w:r>
         <w:drawing>
           <wp:inline>
-            <wp:extent cx="5575300" cy="3445535"/>
+            <wp:extent cx="4587290" cy="2834945"/>
             <wp:effectExtent b="0" l="0" r="0" t="0"/>
             <wp:docPr descr="" title="" id="61" name="Picture"/>
             <a:graphic>
               <a:graphicData uri="http://schemas.openxmlformats.org/drawingml/2006/picture">
                 <pic:pic>
                   <pic:nvPicPr>
-                    <pic:cNvPr descr="sstt25_dtcs_quato_words_output_files/figure-docx/unnamed-chunk-7-1.png" id="62" name="Picture"/>
+                    <pic:cNvPr descr="sstt25_dtcs_quato_words_output_files/figure-docx/unnamed-chunk-8-1.png" id="62" name="Picture"/>
                     <pic:cNvPicPr>
                       <a:picLocks noChangeArrowheads="1" noChangeAspect="1"/>
                     </pic:cNvPicPr>
@@ -12109,7 +12109,7 @@
                   <pic:spPr bwMode="auto">
                     <a:xfrm>
                       <a:off x="0" y="0"/>
-                      <a:ext cx="5575300" cy="3445535"/>
+                      <a:ext cx="4587290" cy="2834945"/>
                     </a:xfrm>
                     <a:prstGeom prst="rect">
                       <a:avLst/>
@@ -13288,14 +13288,14 @@
       <w:r>
         <w:drawing>
           <wp:inline>
-            <wp:extent cx="5575300" cy="3445535"/>
+            <wp:extent cx="4587290" cy="2834945"/>
             <wp:effectExtent b="0" l="0" r="0" t="0"/>
             <wp:docPr descr="" title="" id="67" name="Picture"/>
             <a:graphic>
               <a:graphicData uri="http://schemas.openxmlformats.org/drawingml/2006/picture">
                 <pic:pic>
                   <pic:nvPicPr>
-                    <pic:cNvPr descr="sstt25_dtcs_quato_words_output_files/figure-docx/unnamed-chunk-9-1.png" id="68" name="Picture"/>
+                    <pic:cNvPr descr="sstt25_dtcs_quato_words_output_files/figure-docx/unnamed-chunk-10-1.png" id="68" name="Picture"/>
                     <pic:cNvPicPr>
                       <a:picLocks noChangeArrowheads="1" noChangeAspect="1"/>
                     </pic:cNvPicPr>
@@ -13309,7 +13309,7 @@
                   <pic:spPr bwMode="auto">
                     <a:xfrm>
                       <a:off x="0" y="0"/>
-                      <a:ext cx="5575300" cy="3445535"/>
+                      <a:ext cx="4587290" cy="2834945"/>
                     </a:xfrm>
                     <a:prstGeom prst="rect">
                       <a:avLst/>
@@ -13967,14 +13967,14 @@
       <w:r>
         <w:drawing>
           <wp:inline>
-            <wp:extent cx="5575300" cy="3445535"/>
+            <wp:extent cx="4587290" cy="2834945"/>
             <wp:effectExtent b="0" l="0" r="0" t="0"/>
             <wp:docPr descr="" title="" id="75" name="Picture"/>
             <a:graphic>
               <a:graphicData uri="http://schemas.openxmlformats.org/drawingml/2006/picture">
                 <pic:pic>
                   <pic:nvPicPr>
-                    <pic:cNvPr descr="sstt25_dtcs_quato_words_output_files/figure-docx/unnamed-chunk-11-1.png" id="76" name="Picture"/>
+                    <pic:cNvPr descr="sstt25_dtcs_quato_words_output_files/figure-docx/unnamed-chunk-12-1.png" id="76" name="Picture"/>
                     <pic:cNvPicPr>
                       <a:picLocks noChangeArrowheads="1" noChangeAspect="1"/>
                     </pic:cNvPicPr>
@@ -13988,7 +13988,7 @@
                   <pic:spPr bwMode="auto">
                     <a:xfrm>
                       <a:off x="0" y="0"/>
-                      <a:ext cx="5575300" cy="3445535"/>
+                      <a:ext cx="4587290" cy="2834945"/>
                     </a:xfrm>
                     <a:prstGeom prst="rect">
                       <a:avLst/>
@@ -22181,14 +22181,14 @@
       <w:r>
         <w:drawing>
           <wp:inline>
-            <wp:extent cx="5575300" cy="3445535"/>
+            <wp:extent cx="4587290" cy="2834945"/>
             <wp:effectExtent b="0" l="0" r="0" t="0"/>
             <wp:docPr descr="" title="" id="84" name="Picture"/>
             <a:graphic>
               <a:graphicData uri="http://schemas.openxmlformats.org/drawingml/2006/picture">
                 <pic:pic>
                   <pic:nvPicPr>
-                    <pic:cNvPr descr="sstt25_dtcs_quato_words_output_files/figure-docx/unnamed-chunk-13-1.png" id="85" name="Picture"/>
+                    <pic:cNvPr descr="sstt25_dtcs_quato_words_output_files/figure-docx/unnamed-chunk-15-1.png" id="85" name="Picture"/>
                     <pic:cNvPicPr>
                       <a:picLocks noChangeArrowheads="1" noChangeAspect="1"/>
                     </pic:cNvPicPr>
@@ -22202,7 +22202,7 @@
                   <pic:spPr bwMode="auto">
                     <a:xfrm>
                       <a:off x="0" y="0"/>
-                      <a:ext cx="5575300" cy="3445535"/>
+                      <a:ext cx="4587290" cy="2834945"/>
                     </a:xfrm>
                     <a:prstGeom prst="rect">
                       <a:avLst/>
@@ -24167,14 +24167,14 @@
       <w:r>
         <w:drawing>
           <wp:inline>
-            <wp:extent cx="5575300" cy="3445535"/>
+            <wp:extent cx="4587290" cy="2834945"/>
             <wp:effectExtent b="0" l="0" r="0" t="0"/>
             <wp:docPr descr="" title="" id="93" name="Picture"/>
             <a:graphic>
               <a:graphicData uri="http://schemas.openxmlformats.org/drawingml/2006/picture">
                 <pic:pic>
                   <pic:nvPicPr>
-                    <pic:cNvPr descr="sstt25_dtcs_quato_words_output_files/figure-docx/unnamed-chunk-15-1.png" id="94" name="Picture"/>
+                    <pic:cNvPr descr="sstt25_dtcs_quato_words_output_files/figure-docx/unnamed-chunk-17-1.png" id="94" name="Picture"/>
                     <pic:cNvPicPr>
                       <a:picLocks noChangeArrowheads="1" noChangeAspect="1"/>
                     </pic:cNvPicPr>
@@ -24188,7 +24188,7 @@
                   <pic:spPr bwMode="auto">
                     <a:xfrm>
                       <a:off x="0" y="0"/>
-                      <a:ext cx="5575300" cy="3445535"/>
+                      <a:ext cx="4587290" cy="2834945"/>
                     </a:xfrm>
                     <a:prstGeom prst="rect">
                       <a:avLst/>
@@ -25921,7 +25921,7 @@
       <w:r>
         <w:drawing>
           <wp:inline>
-            <wp:extent cx="5575300" cy="3445535"/>
+            <wp:extent cx="4587290" cy="2834945"/>
             <wp:effectExtent b="0" l="0" r="0" t="0"/>
             <wp:docPr descr="" title="" id="99" name="Picture"/>
             <a:graphic>
@@ -25942,7 +25942,7 @@
                   <pic:spPr bwMode="auto">
                     <a:xfrm>
                       <a:off x="0" y="0"/>
-                      <a:ext cx="5575300" cy="3445535"/>
+                      <a:ext cx="4587290" cy="2834945"/>
                     </a:xfrm>
                     <a:prstGeom prst="rect">
                       <a:avLst/>
@@ -26037,7 +26037,7 @@
       <w:r>
         <w:drawing>
           <wp:inline>
-            <wp:extent cx="5575300" cy="3445535"/>
+            <wp:extent cx="4587290" cy="2834945"/>
             <wp:effectExtent b="0" l="0" r="0" t="0"/>
             <wp:docPr descr="" title="" id="109" name="Picture"/>
             <a:graphic>
@@ -26058,7 +26058,7 @@
                   <pic:spPr bwMode="auto">
                     <a:xfrm>
                       <a:off x="0" y="0"/>
-                      <a:ext cx="5575300" cy="3445535"/>
+                      <a:ext cx="4587290" cy="2834945"/>
                     </a:xfrm>
                     <a:prstGeom prst="rect">
                       <a:avLst/>

</xml_diff>

<commit_message>
đã sửa xong chuong tong quan
trong quam tria
</commit_message>
<xml_diff>
--- a/sstt25_dtcs_quato_words_output.docx
+++ b/sstt25_dtcs_quato_words_output.docx
@@ -15,7 +15,7 @@
         <w:pStyle w:val="Author"/>
       </w:pPr>
       <w:r>
-        <w:t xml:space="preserve">DƯỠNG TÂM THANG</w:t>
+        <w:t xml:space="preserve">SSTT</w:t>
       </w:r>
     </w:p>
     <w:p>
@@ -38,9 +38,9 @@
           <w:u w:val="none"/>
           <w:sz w:val="32"/>
           <w:szCs w:val="32"/>
-          <w:color w:val="FFA500"/>
+          <w:color w:val="FF0000"/>
         </w:rPr>
-        <w:t xml:space="preserve">Tôi xin chân thành cảm ơn Bạn bè vì đã hết lòng giúp đỡ, động viên.</w:t>
+        <w:t xml:space="preserve">Tôi xin chân thành cảm ơn Vợ và các con vì đã cho tôi tình yêu, ý nghĩa cuộc đời.</w:t>
       </w:r>
     </w:p>
     <w:p>
@@ -70,7 +70,7 @@
         <w:pStyle w:val="BodyText"/>
       </w:pPr>
       <w:r>
-        <w:t xml:space="preserve">Life is what happens when you’re busy making other plans. – John Lennon, Success is not final, failure is not fatal: It is the courage to continue that counts. – Winston Churchill</w:t>
+        <w:t xml:space="preserve">Do not dwell in the past, do not dream of the future, concentrate the mind on the present moment. – Buddha, The best way to predict the future is to invent it. – Alan Kay</w:t>
       </w:r>
     </w:p>
     <w:p>
@@ -83,7 +83,7 @@
         <w:pStyle w:val="BodyText"/>
       </w:pPr>
       <w:r>
-        <w:t xml:space="preserve">TP Hồ Chí Minh: 07:32 chiều, THỨ 5, NGÀY 15 THÁNG 5 NĂM 2025</w:t>
+        <w:t xml:space="preserve">TP Hồ Chí Minh: 09:02 sáng, THỨ 6, NGÀY 16 THÁNG 5 NĂM 2025</w:t>
       </w:r>
     </w:p>
     <w:p>

</xml_diff>

<commit_message>
sau khi sua loi reert
ổn rồi
</commit_message>
<xml_diff>
--- a/sstt25_dtcs_quato_words_output.docx
+++ b/sstt25_dtcs_quato_words_output.docx
@@ -38,9 +38,9 @@
           <w:u w:val="none"/>
           <w:sz w:val="32"/>
           <w:szCs w:val="32"/>
-          <w:color w:val="A020F0"/>
+          <w:color w:val="FFA500"/>
         </w:rPr>
-        <w:t xml:space="preserve">Tôi xin chân thành cảm ơn Vợ và các con vì đã cho tôi tình yêu, ý nghĩa cuộc đời.</w:t>
+        <w:t xml:space="preserve">Tôi xin chân thành cảm ơn Bố mẹ vì đã cho tôi cuộc đời.</w:t>
       </w:r>
     </w:p>
     <w:p>
@@ -70,7 +70,7 @@
         <w:pStyle w:val="BodyText"/>
       </w:pPr>
       <w:r>
-        <w:t xml:space="preserve">In the middle of difficulty lies opportunity. – Albert Einstein, Do not dwell in the past, do not dream of the future, concentrate the mind on the present moment. – Buddha</w:t>
+        <w:t xml:space="preserve">Success is not final, failure is not fatal: It is the courage to continue that counts. – Winston Churchill, In the middle of difficulty lies opportunity. – Albert Einstein</w:t>
       </w:r>
     </w:p>
     <w:p>
@@ -83,7 +83,7 @@
         <w:pStyle w:val="BodyText"/>
       </w:pPr>
       <w:r>
-        <w:t xml:space="preserve">TP Hồ Chí Minh: 10:35 chiều, THỨ 6, NGÀY 16 THÁNG 5 NĂM 2025</w:t>
+        <w:t xml:space="preserve">TP Hồ Chí Minh: 10:47 chiều, THỨ 6, NGÀY 16 THÁNG 5 NĂM 2025</w:t>
       </w:r>
     </w:p>
     <w:p>

</xml_diff>

<commit_message>
mac chay file tốt
</commit_message>
<xml_diff>
--- a/sstt25_dtcs_quato_words_output.docx
+++ b/sstt25_dtcs_quato_words_output.docx
@@ -38,9 +38,9 @@
           <w:u w:val="none"/>
           <w:sz w:val="32"/>
           <w:szCs w:val="32"/>
-          <w:color w:val="FFA500"/>
+          <w:color w:val="FF0000"/>
         </w:rPr>
-        <w:t xml:space="preserve">Tôi xin chân thành cảm ơn Bố mẹ vì đã cho tôi cuộc đời.</w:t>
+        <w:t xml:space="preserve">Tôi xin chân thành cảm ơn Đồng nghiệp vì đã hợp tác và giúp đỡ.</w:t>
       </w:r>
     </w:p>
     <w:p>
@@ -70,7 +70,7 @@
         <w:pStyle w:val="BodyText"/>
       </w:pPr>
       <w:r>
-        <w:t xml:space="preserve">Success is not final, failure is not fatal: It is the courage to continue that counts. – Winston Churchill, In the middle of difficulty lies opportunity. – Albert Einstein</w:t>
+        <w:t xml:space="preserve">Success is not final, failure is not fatal: It is the courage to continue that counts. – Winston Churchill, Do not dwell in the past, do not dream of the future, concentrate the mind on the present moment. – Buddha</w:t>
       </w:r>
     </w:p>
     <w:p>
@@ -83,7 +83,7 @@
         <w:pStyle w:val="BodyText"/>
       </w:pPr>
       <w:r>
-        <w:t xml:space="preserve">TP Hồ Chí Minh: 10:47 chiều, THỨ 6, NGÀY 16 THÁNG 5 NĂM 2025</w:t>
+        <w:t xml:space="preserve">TP Hồ Chí Minh: 09:49 sáng, THỨ 7, NGÀY 17 THÁNG 5 NĂM 2025</w:t>
       </w:r>
     </w:p>
     <w:p>
@@ -8658,13 +8658,13 @@
         </w:tc>
       </w:tr>
     </w:tbl>
-    <w:bookmarkStart w:id="41" w:name="phương-pháp-tiến-hành."/>
+    <w:bookmarkStart w:id="41" w:name="phương-pháp-tiến-hành"/>
     <w:p>
       <w:pPr>
         <w:pStyle w:val="Heading3"/>
       </w:pPr>
       <w:r>
-        <w:t xml:space="preserve">Phương pháp tiến hành.</w:t>
+        <w:t xml:space="preserve">Phương pháp tiến hành</w:t>
       </w:r>
     </w:p>
     <w:p>

</xml_diff>

<commit_message>
xóa dtt_2 và add 2file tham kao sstt mach mau va lwey body
</commit_message>
<xml_diff>
--- a/sstt25_dtcs_quato_words_output.docx
+++ b/sstt25_dtcs_quato_words_output.docx
@@ -38,9 +38,9 @@
           <w:u w:val="none"/>
           <w:sz w:val="32"/>
           <w:szCs w:val="32"/>
-          <w:color w:val="FF0000"/>
+          <w:color w:val="00FF00"/>
         </w:rPr>
-        <w:t xml:space="preserve">Tôi xin chân thành cảm ơn Đồng nghiệp vì đã hợp tác và giúp đỡ.</w:t>
+        <w:t xml:space="preserve">Tôi xin chân thành cảm ơn Bạn bè vì đã hết lòng giúp đỡ, động viên.</w:t>
       </w:r>
     </w:p>
     <w:p>
@@ -70,7 +70,7 @@
         <w:pStyle w:val="BodyText"/>
       </w:pPr>
       <w:r>
-        <w:t xml:space="preserve">Success is not final, failure is not fatal: It is the courage to continue that counts. – Winston Churchill, Do not dwell in the past, do not dream of the future, concentrate the mind on the present moment. – Buddha</w:t>
+        <w:t xml:space="preserve">Success is not final, failure is not fatal: It is the courage to continue that counts. – Winston Churchill, In the middle of difficulty lies opportunity. – Albert Einstein</w:t>
       </w:r>
     </w:p>
     <w:p>
@@ -83,7 +83,7 @@
         <w:pStyle w:val="BodyText"/>
       </w:pPr>
       <w:r>
-        <w:t xml:space="preserve">TP Hồ Chí Minh: 09:49 sáng, THỨ 7, NGÀY 17 THÁNG 5 NĂM 2025</w:t>
+        <w:t xml:space="preserve">TP Hồ Chí Minh: 10:55 sáng, THỨ 7, NGÀY 17 THÁNG 5 NĂM 2025</w:t>
       </w:r>
     </w:p>
     <w:p>
@@ -98,6 +98,12 @@
       <w:pPr>
         <w:pStyle w:val="BodyText"/>
       </w:pPr>
+      <w:r>
+        <w:t xml:space="preserve">Test git windows thuy duong</w:t>
+      </w:r>
+      <w:r>
+        <w:t xml:space="preserve"> </w:t>
+      </w:r>
       <w:r>
         <w:t xml:space="preserve">Sa sút trí tuệ (SSTT) là một trong những vấn đề y tế được xã hội quan tâm, đặc biệt trong bối cảnh dân số toàn cầu đang</w:t>
       </w:r>
@@ -1182,7 +1188,13 @@
         <w:t xml:space="preserve">Sa sút trí tuệ do Alzheimer (Alzheimer’s disease dementia)</w:t>
       </w:r>
       <w:r>
-        <w:t xml:space="preserve">: là thể phổ biến nhất, chiếm khoảng 60–70% tổng số ca. Đặc trưng bởi suy giảm trí nhớ gần là triệu chứng khởi phát, sau đó lan sang các chức năng nhận thức khác như ngôn ngữ, điều hành và định hướng. Bệnh tiến triển chậm nhưng liên tục qua các giai đoạn từ nhẹ đến nặng.</w:t>
+        <w:t xml:space="preserve">: là thể phổ biến nhất, chiếm khoảng 60–70% tổng số ca. Đặc trưng bởi suy giảm trí nhớ gần là triệu chứng khởi phát, sau đó lan sang các chức năng nhận thức khác như ngôn ngữ, điều hành và định hướng. Bệnh tiến triển chậm nhưng liên tục qua các giai đoạn từ nhẹ đến nặng</w:t>
+      </w:r>
+      <w:r>
+        <w:t xml:space="preserve">[10]</w:t>
+      </w:r>
+      <w:r>
+        <w:t xml:space="preserve">.</w:t>
       </w:r>
     </w:p>
     <w:p>
@@ -1200,14 +1212,37 @@
         <w:t xml:space="preserve">Sa sút trí tuệ mạch máu (vascular dementia)</w:t>
       </w:r>
       <w:r>
-        <w:t xml:space="preserve">: chiếm khoảng 15–20% và thường gặp ở người có tiền sử đột quỵ hoặc yếu tố nguy cơ tim mạch. Bệnh có thể khởi phát đột ngột sau một biến cố mạch máu não, hoặc tiến triển theo kiểu bậc thang. Triệu chứng điển hình gồm rối loạn chú ý, chậm chạp tâm thần vận động, rối loạn chức năng điều hành và cảm xúc không ổn định.</w:t>
+        <w:t xml:space="preserve">: Là nguyên nhân phổ biến thứ hai gây sa sút trí tuệ sau bệnh Alzheimer, chiếm khoảng 15–20% tổng số trường hợp sa sút trí tuệ trên toàn cầu . VaD thường xảy ra ở người cao tuổi và có liên quan chặt chẽ đến các yếu tố nguy cơ tim mạch như tăng huyết áp, đái tháo đường, rối loạn lipid máu và hút thuốc lá.</w:t>
       </w:r>
     </w:p>
     <w:p>
       <w:pPr>
+        <w:pStyle w:val="FirstParagraph"/>
+      </w:pPr>
+      <w:r>
+        <w:t xml:space="preserve">Bệnh có thể khởi phát đột ngột sau một biến cố mạch máu não như đột quỵ hoặc tiến triển từ từ theo kiểu bậc thang do tổn thương vi mạch lặp đi lặp lại. Triệu chứng lâm sàng của VaD đa dạng, nhưng thường bao gồm giảm khả năng chú ý, suy giảm chức năng điều hành, chậm chạp tâm thần vận động và rối loạn cảm xúc như trầm cảm hoặc thay đổi nhân cách.</w:t>
+      </w:r>
+    </w:p>
+    <w:p>
+      <w:pPr>
+        <w:pStyle w:val="BodyText"/>
+      </w:pPr>
+      <w:r>
+        <w:t xml:space="preserve">Chẩn đoán VaD dựa trên sự kết hợp giữa đánh giá lâm sàng, các bài kiểm tra nhận thức và hình ảnh học thần kinh như MRI hoặc CT để phát hiện tổn thương mạch máu não. Hiện chưa có phương pháp điều trị đặc hiệu cho VaD; tuy nhiên, việc kiểm soát các yếu tố nguy cơ tim mạch và áp dụng các biện pháp can thiệp không dùng thuốc như thay đổi lối sống có thể giúp làm chậm tiến triển của bệnh và cải thiện chất lượng cuộc sống của người bệnh</w:t>
+      </w:r>
+      <w:r>
+        <w:t xml:space="preserve">[11]</w:t>
+      </w:r>
+      <w:r>
+        <w:t xml:space="preserve">.</w:t>
+      </w:r>
+    </w:p>
+    <w:p>
+      <w:pPr>
+        <w:pStyle w:val="Compact"/>
         <w:numPr>
           <w:ilvl w:val="0"/>
-          <w:numId w:val="1002"/>
+          <w:numId w:val="1003"/>
         </w:numPr>
       </w:pPr>
       <w:r>
@@ -1218,14 +1253,40 @@
         <w:t xml:space="preserve">Sa sút trí tuệ thể Lewy (Dementia with Lewy bodies)</w:t>
       </w:r>
       <w:r>
-        <w:t xml:space="preserve">: đặc trưng bởi dao động nhận thức theo ngày, ảo giác thị giác sống động, rối loạn giấc ngủ REM và dấu hiệu ngoại tháp giống Parkinson. Nhạy cảm với thuốc chống loạn thần là dấu hiệu quan trọng giúp gợi ý chẩn đoán.</w:t>
+        <w:t xml:space="preserve">:là một trong những nguyên nhân phổ biến của sa sút trí tuệ, chiếm khoảng 10–15% tổng số ca. Bệnh đặc trưng bởi sự lắng đọng bất thường của protein alpha-synuclein trong tế bào thần kinh, hình thành các thể Lewy, chủ yếu ở vùng vỏ não và thân não. DLB có sự giao thoa rõ rệt với bệnh Parkinson và Alzheimer, cả về mặt lâm sàng lẫn bệnh học. Về triệu chứng, DLB biểu hiện nhận thức dao động mạnh theo giờ hoặc ngày, kèm theo ảo giác thị giác sống động và rối loạn giấc ngủ REM. Bệnh nhân thường gặp suy giảm sự chú ý, chức năng điều hành và khả năng định hướng, trong khi trí nhớ thường bị ảnh hưởng ít hơn so với bệnh Alzheimer ở giai đoạn đầu. Các biểu hiện vận động giống Parkinson như run tay, cứng cơ, dáng đi chậm chạp cũng thường gặp, nhưng thường xuất hiện sau hoặc đồng thời với suy giảm nhận thức. Một đặc điểm lâm sàng quan trọng là tính nhạy cảm cao với thuốc an thần và thuốc chống loạn thần, có thể gây ra tác dụng phụ nghiêm trọng như an thần sâu hoặc hội chứng ác tính. Hình ảnh học thần kinh như SPECT hoặc PET có thể hỗ trợ chẩn đoán bằng cách cho thấy giảm bắt dopaminergic ở thể vân hoặc giảm chuyển hóa thùy chẩm.</w:t>
       </w:r>
     </w:p>
     <w:p>
       <w:pPr>
+        <w:pStyle w:val="FirstParagraph"/>
+      </w:pPr>
+      <w:r>
+        <w:t xml:space="preserve">Hiện tại chưa có phương pháp điều trị triệt để DLB. Phác đồ điều trị chủ yếu tập trung vào kiểm soát triệu chứng, bao gồm sử dụng cholinesterase inhibitors để cải thiện triệu chứng nhận thức và hành vi, và quản lý cẩn trọng các rối loạn vận động hoặc ảo giác. Việc điều trị cần cá thể hóa và phối hợp đa chuyên khoa, đặc biệt khi các triệu chứng vận động, loạn thần và rối loạn giấc ngủ cùng tồn tại.</w:t>
+      </w:r>
+    </w:p>
+    <w:p>
+      <w:pPr>
+        <w:pStyle w:val="BodyText"/>
+      </w:pPr>
+      <w:r>
+        <w:t xml:space="preserve">DLB thường có tiên lượng xấu hơn Alzheimer, với thời gian sống trung bình từ 5–8 năm sau khi chẩn đoán. Việc nhận diện sớm và đúng thể bệnh có ý nghĩa lớn trong lựa chọn chiến lược điều trị và nâng cao chất lượng sống cho người bệnh và người chăm sóc</w:t>
+      </w:r>
+      <w:r>
+        <w:t xml:space="preserve"> </w:t>
+      </w:r>
+      <w:r>
+        <w:t xml:space="preserve">[12]</w:t>
+      </w:r>
+      <w:r>
+        <w:t xml:space="preserve">.</w:t>
+      </w:r>
+    </w:p>
+    <w:p>
+      <w:pPr>
+        <w:pStyle w:val="Compact"/>
         <w:numPr>
           <w:ilvl w:val="0"/>
-          <w:numId w:val="1002"/>
+          <w:numId w:val="1004"/>
         </w:numPr>
       </w:pPr>
       <w:r>
@@ -1287,7 +1348,7 @@
       <w:pPr>
         <w:numPr>
           <w:ilvl w:val="0"/>
-          <w:numId w:val="1003"/>
+          <w:numId w:val="1005"/>
         </w:numPr>
       </w:pPr>
       <w:r>
@@ -1317,7 +1378,7 @@
       <w:pPr>
         <w:numPr>
           <w:ilvl w:val="0"/>
-          <w:numId w:val="1003"/>
+          <w:numId w:val="1005"/>
         </w:numPr>
       </w:pPr>
       <w:r>
@@ -1335,7 +1396,7 @@
       <w:pPr>
         <w:numPr>
           <w:ilvl w:val="0"/>
-          <w:numId w:val="1003"/>
+          <w:numId w:val="1005"/>
         </w:numPr>
       </w:pPr>
       <w:r>
@@ -1353,7 +1414,7 @@
       <w:pPr>
         <w:numPr>
           <w:ilvl w:val="0"/>
-          <w:numId w:val="1003"/>
+          <w:numId w:val="1005"/>
         </w:numPr>
       </w:pPr>
       <w:r>
@@ -1396,7 +1457,7 @@
         <w:t xml:space="preserve"> </w:t>
       </w:r>
       <w:r>
-        <w:t xml:space="preserve">[10]</w:t>
+        <w:t xml:space="preserve">[13]</w:t>
       </w:r>
       <w:r>
         <w:t xml:space="preserve">.</w:t>
@@ -1414,7 +1475,7 @@
       <w:pPr>
         <w:numPr>
           <w:ilvl w:val="0"/>
-          <w:numId w:val="1004"/>
+          <w:numId w:val="1006"/>
         </w:numPr>
       </w:pPr>
       <w:r>
@@ -1432,7 +1493,7 @@
       <w:pPr>
         <w:numPr>
           <w:ilvl w:val="0"/>
-          <w:numId w:val="1004"/>
+          <w:numId w:val="1006"/>
         </w:numPr>
       </w:pPr>
       <w:r>
@@ -1450,7 +1511,7 @@
       <w:pPr>
         <w:numPr>
           <w:ilvl w:val="0"/>
-          <w:numId w:val="1004"/>
+          <w:numId w:val="1006"/>
         </w:numPr>
       </w:pPr>
       <w:r>
@@ -1503,7 +1564,7 @@
       <w:pPr>
         <w:numPr>
           <w:ilvl w:val="0"/>
-          <w:numId w:val="1005"/>
+          <w:numId w:val="1007"/>
         </w:numPr>
       </w:pPr>
       <w:r>
@@ -1524,7 +1585,7 @@
       <w:pPr>
         <w:numPr>
           <w:ilvl w:val="0"/>
-          <w:numId w:val="1005"/>
+          <w:numId w:val="1007"/>
         </w:numPr>
       </w:pPr>
       <w:r>
@@ -1542,7 +1603,7 @@
       <w:pPr>
         <w:numPr>
           <w:ilvl w:val="0"/>
-          <w:numId w:val="1005"/>
+          <w:numId w:val="1007"/>
         </w:numPr>
       </w:pPr>
       <w:r>
@@ -1570,7 +1631,7 @@
       <w:pPr>
         <w:numPr>
           <w:ilvl w:val="0"/>
-          <w:numId w:val="1006"/>
+          <w:numId w:val="1008"/>
         </w:numPr>
       </w:pPr>
       <w:r>
@@ -1591,7 +1652,7 @@
       <w:pPr>
         <w:numPr>
           <w:ilvl w:val="0"/>
-          <w:numId w:val="1006"/>
+          <w:numId w:val="1008"/>
         </w:numPr>
       </w:pPr>
       <w:r>
@@ -1609,7 +1670,7 @@
       <w:pPr>
         <w:numPr>
           <w:ilvl w:val="0"/>
-          <w:numId w:val="1006"/>
+          <w:numId w:val="1008"/>
         </w:numPr>
       </w:pPr>
       <w:r>
@@ -1637,7 +1698,7 @@
       <w:pPr>
         <w:numPr>
           <w:ilvl w:val="0"/>
-          <w:numId w:val="1007"/>
+          <w:numId w:val="1009"/>
         </w:numPr>
       </w:pPr>
       <w:r>
@@ -1655,7 +1716,7 @@
       <w:pPr>
         <w:numPr>
           <w:ilvl w:val="0"/>
-          <w:numId w:val="1007"/>
+          <w:numId w:val="1009"/>
         </w:numPr>
       </w:pPr>
       <w:r>
@@ -1673,7 +1734,7 @@
       <w:pPr>
         <w:numPr>
           <w:ilvl w:val="0"/>
-          <w:numId w:val="1007"/>
+          <w:numId w:val="1009"/>
         </w:numPr>
       </w:pPr>
       <w:r>
@@ -1717,7 +1778,7 @@
         <w:t xml:space="preserve"> </w:t>
       </w:r>
       <w:r>
-        <w:t xml:space="preserve">[11]</w:t>
+        <w:t xml:space="preserve">[14]</w:t>
       </w:r>
       <w:r>
         <w:t xml:space="preserve">, rối loạn nhận thức được chia thành:</w:t>
@@ -1727,7 +1788,7 @@
       <w:pPr>
         <w:numPr>
           <w:ilvl w:val="0"/>
-          <w:numId w:val="1008"/>
+          <w:numId w:val="1010"/>
         </w:numPr>
       </w:pPr>
       <w:r>
@@ -1745,7 +1806,7 @@
       <w:pPr>
         <w:numPr>
           <w:ilvl w:val="0"/>
-          <w:numId w:val="1008"/>
+          <w:numId w:val="1010"/>
         </w:numPr>
       </w:pPr>
       <w:r>
@@ -1830,18 +1891,18 @@
               <w:spacing w:after="60" w:before="60" w:line="240"/>
               <w:ind w:left="60" w:right="60" w:firstLine="0" w:firstLineChars="0"/>
               <w:rPr>
-                <w:rFonts w:ascii="Times New Roman" w:hAnsi="Helvetica" w:eastAsia="Helvetica" w:cs="Helvetica"/>
-                <w:i w:val="false"/>
-                <w:b w:val="false"/>
-                <w:u w:val="none"/>
-                <w:sz w:val="22"/>
-                <w:szCs w:val="22"/>
-                <w:color w:val="000000"/>
-              </w:rPr>
-            </w:pPr>
-            <w:r xmlns:w="http://schemas.openxmlformats.org/wordprocessingml/2006/main" xmlns:wp="http://schemas.openxmlformats.org/drawingml/2006/wordprocessingDrawing" xmlns:r="http://schemas.openxmlformats.org/officeDocument/2006/relationships" xmlns:w14="http://schemas.microsoft.com/office/word/2010/wordml">
-              <w:rPr>
-                <w:rFonts w:ascii="Times New Roman" w:hAnsi="Helvetica" w:eastAsia="Helvetica" w:cs="Helvetica"/>
+                <w:rFonts w:ascii="Times New Roman" w:hAnsi="Arial" w:eastAsia="Arial" w:cs="Arial"/>
+                <w:i w:val="false"/>
+                <w:b w:val="false"/>
+                <w:u w:val="none"/>
+                <w:sz w:val="22"/>
+                <w:szCs w:val="22"/>
+                <w:color w:val="000000"/>
+              </w:rPr>
+            </w:pPr>
+            <w:r xmlns:w="http://schemas.openxmlformats.org/wordprocessingml/2006/main" xmlns:wp="http://schemas.openxmlformats.org/drawingml/2006/wordprocessingDrawing" xmlns:r="http://schemas.openxmlformats.org/officeDocument/2006/relationships" xmlns:w14="http://schemas.microsoft.com/office/word/2010/wordml">
+              <w:rPr>
+                <w:rFonts w:ascii="Times New Roman" w:hAnsi="Arial" w:eastAsia="Arial" w:cs="Arial"/>
                 <w:i w:val="false"/>
                 <w:b w:val="false"/>
                 <w:u w:val="none"/>
@@ -1883,18 +1944,18 @@
               <w:spacing w:after="60" w:before="60" w:line="240"/>
               <w:ind w:left="60" w:right="60" w:firstLine="0" w:firstLineChars="0"/>
               <w:rPr>
-                <w:rFonts w:ascii="Times New Roman" w:hAnsi="Helvetica" w:eastAsia="Helvetica" w:cs="Helvetica"/>
-                <w:i w:val="false"/>
-                <w:b w:val="false"/>
-                <w:u w:val="none"/>
-                <w:sz w:val="22"/>
-                <w:szCs w:val="22"/>
-                <w:color w:val="000000"/>
-              </w:rPr>
-            </w:pPr>
-            <w:r xmlns:w="http://schemas.openxmlformats.org/wordprocessingml/2006/main" xmlns:wp="http://schemas.openxmlformats.org/drawingml/2006/wordprocessingDrawing" xmlns:r="http://schemas.openxmlformats.org/officeDocument/2006/relationships" xmlns:w14="http://schemas.microsoft.com/office/word/2010/wordml">
-              <w:rPr>
-                <w:rFonts w:ascii="Times New Roman" w:hAnsi="Helvetica" w:eastAsia="Helvetica" w:cs="Helvetica"/>
+                <w:rFonts w:ascii="Times New Roman" w:hAnsi="Arial" w:eastAsia="Arial" w:cs="Arial"/>
+                <w:i w:val="false"/>
+                <w:b w:val="false"/>
+                <w:u w:val="none"/>
+                <w:sz w:val="22"/>
+                <w:szCs w:val="22"/>
+                <w:color w:val="000000"/>
+              </w:rPr>
+            </w:pPr>
+            <w:r xmlns:w="http://schemas.openxmlformats.org/wordprocessingml/2006/main" xmlns:wp="http://schemas.openxmlformats.org/drawingml/2006/wordprocessingDrawing" xmlns:r="http://schemas.openxmlformats.org/officeDocument/2006/relationships" xmlns:w14="http://schemas.microsoft.com/office/word/2010/wordml">
+              <w:rPr>
+                <w:rFonts w:ascii="Times New Roman" w:hAnsi="Arial" w:eastAsia="Arial" w:cs="Arial"/>
                 <w:i w:val="false"/>
                 <w:b w:val="false"/>
                 <w:u w:val="none"/>
@@ -1936,18 +1997,18 @@
               <w:spacing w:after="60" w:before="60" w:line="240"/>
               <w:ind w:left="60" w:right="60" w:firstLine="0" w:firstLineChars="0"/>
               <w:rPr>
-                <w:rFonts w:ascii="Times New Roman" w:hAnsi="Helvetica" w:eastAsia="Helvetica" w:cs="Helvetica"/>
-                <w:i w:val="false"/>
-                <w:b w:val="false"/>
-                <w:u w:val="none"/>
-                <w:sz w:val="22"/>
-                <w:szCs w:val="22"/>
-                <w:color w:val="000000"/>
-              </w:rPr>
-            </w:pPr>
-            <w:r xmlns:w="http://schemas.openxmlformats.org/wordprocessingml/2006/main" xmlns:wp="http://schemas.openxmlformats.org/drawingml/2006/wordprocessingDrawing" xmlns:r="http://schemas.openxmlformats.org/officeDocument/2006/relationships" xmlns:w14="http://schemas.microsoft.com/office/word/2010/wordml">
-              <w:rPr>
-                <w:rFonts w:ascii="Times New Roman" w:hAnsi="Helvetica" w:eastAsia="Helvetica" w:cs="Helvetica"/>
+                <w:rFonts w:ascii="Times New Roman" w:hAnsi="Arial" w:eastAsia="Arial" w:cs="Arial"/>
+                <w:i w:val="false"/>
+                <w:b w:val="false"/>
+                <w:u w:val="none"/>
+                <w:sz w:val="22"/>
+                <w:szCs w:val="22"/>
+                <w:color w:val="000000"/>
+              </w:rPr>
+            </w:pPr>
+            <w:r xmlns:w="http://schemas.openxmlformats.org/wordprocessingml/2006/main" xmlns:wp="http://schemas.openxmlformats.org/drawingml/2006/wordprocessingDrawing" xmlns:r="http://schemas.openxmlformats.org/officeDocument/2006/relationships" xmlns:w14="http://schemas.microsoft.com/office/word/2010/wordml">
+              <w:rPr>
+                <w:rFonts w:ascii="Times New Roman" w:hAnsi="Arial" w:eastAsia="Arial" w:cs="Arial"/>
                 <w:i w:val="false"/>
                 <w:b w:val="false"/>
                 <w:u w:val="none"/>
@@ -1989,18 +2050,18 @@
               <w:spacing w:after="60" w:before="60" w:line="240"/>
               <w:ind w:left="60" w:right="60" w:firstLine="0" w:firstLineChars="0"/>
               <w:rPr>
-                <w:rFonts w:ascii="Times New Roman" w:hAnsi="Helvetica" w:eastAsia="Helvetica" w:cs="Helvetica"/>
-                <w:i w:val="false"/>
-                <w:b w:val="false"/>
-                <w:u w:val="none"/>
-                <w:sz w:val="22"/>
-                <w:szCs w:val="22"/>
-                <w:color w:val="000000"/>
-              </w:rPr>
-            </w:pPr>
-            <w:r xmlns:w="http://schemas.openxmlformats.org/wordprocessingml/2006/main" xmlns:wp="http://schemas.openxmlformats.org/drawingml/2006/wordprocessingDrawing" xmlns:r="http://schemas.openxmlformats.org/officeDocument/2006/relationships" xmlns:w14="http://schemas.microsoft.com/office/word/2010/wordml">
-              <w:rPr>
-                <w:rFonts w:ascii="Times New Roman" w:hAnsi="Helvetica" w:eastAsia="Helvetica" w:cs="Helvetica"/>
+                <w:rFonts w:ascii="Times New Roman" w:hAnsi="Arial" w:eastAsia="Arial" w:cs="Arial"/>
+                <w:i w:val="false"/>
+                <w:b w:val="false"/>
+                <w:u w:val="none"/>
+                <w:sz w:val="22"/>
+                <w:szCs w:val="22"/>
+                <w:color w:val="000000"/>
+              </w:rPr>
+            </w:pPr>
+            <w:r xmlns:w="http://schemas.openxmlformats.org/wordprocessingml/2006/main" xmlns:wp="http://schemas.openxmlformats.org/drawingml/2006/wordprocessingDrawing" xmlns:r="http://schemas.openxmlformats.org/officeDocument/2006/relationships" xmlns:w14="http://schemas.microsoft.com/office/word/2010/wordml">
+              <w:rPr>
+                <w:rFonts w:ascii="Times New Roman" w:hAnsi="Arial" w:eastAsia="Arial" w:cs="Arial"/>
                 <w:i w:val="false"/>
                 <w:b w:val="false"/>
                 <w:u w:val="none"/>
@@ -2048,18 +2109,18 @@
               <w:spacing w:after="60" w:before="60" w:line="240"/>
               <w:ind w:left="60" w:right="60" w:firstLine="0" w:firstLineChars="0"/>
               <w:rPr>
-                <w:rFonts w:ascii="Times New Roman" w:hAnsi="Helvetica" w:eastAsia="Helvetica" w:cs="Helvetica"/>
-                <w:i w:val="false"/>
-                <w:b w:val="false"/>
-                <w:u w:val="none"/>
-                <w:sz w:val="22"/>
-                <w:szCs w:val="22"/>
-                <w:color w:val="000000"/>
-              </w:rPr>
-            </w:pPr>
-            <w:r xmlns:w="http://schemas.openxmlformats.org/wordprocessingml/2006/main" xmlns:wp="http://schemas.openxmlformats.org/drawingml/2006/wordprocessingDrawing" xmlns:r="http://schemas.openxmlformats.org/officeDocument/2006/relationships" xmlns:w14="http://schemas.microsoft.com/office/word/2010/wordml">
-              <w:rPr>
-                <w:rFonts w:ascii="Times New Roman" w:hAnsi="Helvetica" w:eastAsia="Helvetica" w:cs="Helvetica"/>
+                <w:rFonts w:ascii="Times New Roman" w:hAnsi="Arial" w:eastAsia="Arial" w:cs="Arial"/>
+                <w:i w:val="false"/>
+                <w:b w:val="false"/>
+                <w:u w:val="none"/>
+                <w:sz w:val="22"/>
+                <w:szCs w:val="22"/>
+                <w:color w:val="000000"/>
+              </w:rPr>
+            </w:pPr>
+            <w:r xmlns:w="http://schemas.openxmlformats.org/wordprocessingml/2006/main" xmlns:wp="http://schemas.openxmlformats.org/drawingml/2006/wordprocessingDrawing" xmlns:r="http://schemas.openxmlformats.org/officeDocument/2006/relationships" xmlns:w14="http://schemas.microsoft.com/office/word/2010/wordml">
+              <w:rPr>
+                <w:rFonts w:ascii="Times New Roman" w:hAnsi="Arial" w:eastAsia="Arial" w:cs="Arial"/>
                 <w:i w:val="false"/>
                 <w:b w:val="false"/>
                 <w:u w:val="none"/>
@@ -2101,18 +2162,18 @@
               <w:spacing w:after="60" w:before="60" w:line="240"/>
               <w:ind w:left="60" w:right="60" w:firstLine="0" w:firstLineChars="0"/>
               <w:rPr>
-                <w:rFonts w:ascii="Times New Roman" w:hAnsi="Helvetica" w:eastAsia="Helvetica" w:cs="Helvetica"/>
-                <w:i w:val="false"/>
-                <w:b w:val="false"/>
-                <w:u w:val="none"/>
-                <w:sz w:val="22"/>
-                <w:szCs w:val="22"/>
-                <w:color w:val="000000"/>
-              </w:rPr>
-            </w:pPr>
-            <w:r xmlns:w="http://schemas.openxmlformats.org/wordprocessingml/2006/main" xmlns:wp="http://schemas.openxmlformats.org/drawingml/2006/wordprocessingDrawing" xmlns:r="http://schemas.openxmlformats.org/officeDocument/2006/relationships" xmlns:w14="http://schemas.microsoft.com/office/word/2010/wordml">
-              <w:rPr>
-                <w:rFonts w:ascii="Times New Roman" w:hAnsi="Helvetica" w:eastAsia="Helvetica" w:cs="Helvetica"/>
+                <w:rFonts w:ascii="Times New Roman" w:hAnsi="Arial" w:eastAsia="Arial" w:cs="Arial"/>
+                <w:i w:val="false"/>
+                <w:b w:val="false"/>
+                <w:u w:val="none"/>
+                <w:sz w:val="22"/>
+                <w:szCs w:val="22"/>
+                <w:color w:val="000000"/>
+              </w:rPr>
+            </w:pPr>
+            <w:r xmlns:w="http://schemas.openxmlformats.org/wordprocessingml/2006/main" xmlns:wp="http://schemas.openxmlformats.org/drawingml/2006/wordprocessingDrawing" xmlns:r="http://schemas.openxmlformats.org/officeDocument/2006/relationships" xmlns:w14="http://schemas.microsoft.com/office/word/2010/wordml">
+              <w:rPr>
+                <w:rFonts w:ascii="Times New Roman" w:hAnsi="Arial" w:eastAsia="Arial" w:cs="Arial"/>
                 <w:i w:val="false"/>
                 <w:b w:val="false"/>
                 <w:u w:val="none"/>
@@ -2154,18 +2215,18 @@
               <w:spacing w:after="60" w:before="60" w:line="240"/>
               <w:ind w:left="60" w:right="60" w:firstLine="0" w:firstLineChars="0"/>
               <w:rPr>
-                <w:rFonts w:ascii="Times New Roman" w:hAnsi="Helvetica" w:eastAsia="Helvetica" w:cs="Helvetica"/>
-                <w:i w:val="false"/>
-                <w:b w:val="false"/>
-                <w:u w:val="none"/>
-                <w:sz w:val="22"/>
-                <w:szCs w:val="22"/>
-                <w:color w:val="000000"/>
-              </w:rPr>
-            </w:pPr>
-            <w:r xmlns:w="http://schemas.openxmlformats.org/wordprocessingml/2006/main" xmlns:wp="http://schemas.openxmlformats.org/drawingml/2006/wordprocessingDrawing" xmlns:r="http://schemas.openxmlformats.org/officeDocument/2006/relationships" xmlns:w14="http://schemas.microsoft.com/office/word/2010/wordml">
-              <w:rPr>
-                <w:rFonts w:ascii="Times New Roman" w:hAnsi="Helvetica" w:eastAsia="Helvetica" w:cs="Helvetica"/>
+                <w:rFonts w:ascii="Times New Roman" w:hAnsi="Arial" w:eastAsia="Arial" w:cs="Arial"/>
+                <w:i w:val="false"/>
+                <w:b w:val="false"/>
+                <w:u w:val="none"/>
+                <w:sz w:val="22"/>
+                <w:szCs w:val="22"/>
+                <w:color w:val="000000"/>
+              </w:rPr>
+            </w:pPr>
+            <w:r xmlns:w="http://schemas.openxmlformats.org/wordprocessingml/2006/main" xmlns:wp="http://schemas.openxmlformats.org/drawingml/2006/wordprocessingDrawing" xmlns:r="http://schemas.openxmlformats.org/officeDocument/2006/relationships" xmlns:w14="http://schemas.microsoft.com/office/word/2010/wordml">
+              <w:rPr>
+                <w:rFonts w:ascii="Times New Roman" w:hAnsi="Arial" w:eastAsia="Arial" w:cs="Arial"/>
                 <w:i w:val="false"/>
                 <w:b w:val="false"/>
                 <w:u w:val="none"/>
@@ -2207,18 +2268,18 @@
               <w:spacing w:after="60" w:before="60" w:line="240"/>
               <w:ind w:left="60" w:right="60" w:firstLine="0" w:firstLineChars="0"/>
               <w:rPr>
-                <w:rFonts w:ascii="Times New Roman" w:hAnsi="Helvetica" w:eastAsia="Helvetica" w:cs="Helvetica"/>
-                <w:i w:val="false"/>
-                <w:b w:val="false"/>
-                <w:u w:val="none"/>
-                <w:sz w:val="22"/>
-                <w:szCs w:val="22"/>
-                <w:color w:val="000000"/>
-              </w:rPr>
-            </w:pPr>
-            <w:r xmlns:w="http://schemas.openxmlformats.org/wordprocessingml/2006/main" xmlns:wp="http://schemas.openxmlformats.org/drawingml/2006/wordprocessingDrawing" xmlns:r="http://schemas.openxmlformats.org/officeDocument/2006/relationships" xmlns:w14="http://schemas.microsoft.com/office/word/2010/wordml">
-              <w:rPr>
-                <w:rFonts w:ascii="Times New Roman" w:hAnsi="Helvetica" w:eastAsia="Helvetica" w:cs="Helvetica"/>
+                <w:rFonts w:ascii="Times New Roman" w:hAnsi="Arial" w:eastAsia="Arial" w:cs="Arial"/>
+                <w:i w:val="false"/>
+                <w:b w:val="false"/>
+                <w:u w:val="none"/>
+                <w:sz w:val="22"/>
+                <w:szCs w:val="22"/>
+                <w:color w:val="000000"/>
+              </w:rPr>
+            </w:pPr>
+            <w:r xmlns:w="http://schemas.openxmlformats.org/wordprocessingml/2006/main" xmlns:wp="http://schemas.openxmlformats.org/drawingml/2006/wordprocessingDrawing" xmlns:r="http://schemas.openxmlformats.org/officeDocument/2006/relationships" xmlns:w14="http://schemas.microsoft.com/office/word/2010/wordml">
+              <w:rPr>
+                <w:rFonts w:ascii="Times New Roman" w:hAnsi="Arial" w:eastAsia="Arial" w:cs="Arial"/>
                 <w:i w:val="false"/>
                 <w:b w:val="false"/>
                 <w:u w:val="none"/>
@@ -2266,18 +2327,18 @@
               <w:spacing w:after="60" w:before="60" w:line="240"/>
               <w:ind w:left="60" w:right="60" w:firstLine="0" w:firstLineChars="0"/>
               <w:rPr>
-                <w:rFonts w:ascii="Times New Roman" w:hAnsi="Helvetica" w:eastAsia="Helvetica" w:cs="Helvetica"/>
-                <w:i w:val="false"/>
-                <w:b w:val="false"/>
-                <w:u w:val="none"/>
-                <w:sz w:val="22"/>
-                <w:szCs w:val="22"/>
-                <w:color w:val="000000"/>
-              </w:rPr>
-            </w:pPr>
-            <w:r xmlns:w="http://schemas.openxmlformats.org/wordprocessingml/2006/main" xmlns:wp="http://schemas.openxmlformats.org/drawingml/2006/wordprocessingDrawing" xmlns:r="http://schemas.openxmlformats.org/officeDocument/2006/relationships" xmlns:w14="http://schemas.microsoft.com/office/word/2010/wordml">
-              <w:rPr>
-                <w:rFonts w:ascii="Times New Roman" w:hAnsi="Helvetica" w:eastAsia="Helvetica" w:cs="Helvetica"/>
+                <w:rFonts w:ascii="Times New Roman" w:hAnsi="Arial" w:eastAsia="Arial" w:cs="Arial"/>
+                <w:i w:val="false"/>
+                <w:b w:val="false"/>
+                <w:u w:val="none"/>
+                <w:sz w:val="22"/>
+                <w:szCs w:val="22"/>
+                <w:color w:val="000000"/>
+              </w:rPr>
+            </w:pPr>
+            <w:r xmlns:w="http://schemas.openxmlformats.org/wordprocessingml/2006/main" xmlns:wp="http://schemas.openxmlformats.org/drawingml/2006/wordprocessingDrawing" xmlns:r="http://schemas.openxmlformats.org/officeDocument/2006/relationships" xmlns:w14="http://schemas.microsoft.com/office/word/2010/wordml">
+              <w:rPr>
+                <w:rFonts w:ascii="Times New Roman" w:hAnsi="Arial" w:eastAsia="Arial" w:cs="Arial"/>
                 <w:i w:val="false"/>
                 <w:b w:val="false"/>
                 <w:u w:val="none"/>
@@ -2319,18 +2380,18 @@
               <w:spacing w:after="60" w:before="60" w:line="240"/>
               <w:ind w:left="60" w:right="60" w:firstLine="0" w:firstLineChars="0"/>
               <w:rPr>
-                <w:rFonts w:ascii="Times New Roman" w:hAnsi="Helvetica" w:eastAsia="Helvetica" w:cs="Helvetica"/>
-                <w:i w:val="false"/>
-                <w:b w:val="false"/>
-                <w:u w:val="none"/>
-                <w:sz w:val="22"/>
-                <w:szCs w:val="22"/>
-                <w:color w:val="000000"/>
-              </w:rPr>
-            </w:pPr>
-            <w:r xmlns:w="http://schemas.openxmlformats.org/wordprocessingml/2006/main" xmlns:wp="http://schemas.openxmlformats.org/drawingml/2006/wordprocessingDrawing" xmlns:r="http://schemas.openxmlformats.org/officeDocument/2006/relationships" xmlns:w14="http://schemas.microsoft.com/office/word/2010/wordml">
-              <w:rPr>
-                <w:rFonts w:ascii="Times New Roman" w:hAnsi="Helvetica" w:eastAsia="Helvetica" w:cs="Helvetica"/>
+                <w:rFonts w:ascii="Times New Roman" w:hAnsi="Arial" w:eastAsia="Arial" w:cs="Arial"/>
+                <w:i w:val="false"/>
+                <w:b w:val="false"/>
+                <w:u w:val="none"/>
+                <w:sz w:val="22"/>
+                <w:szCs w:val="22"/>
+                <w:color w:val="000000"/>
+              </w:rPr>
+            </w:pPr>
+            <w:r xmlns:w="http://schemas.openxmlformats.org/wordprocessingml/2006/main" xmlns:wp="http://schemas.openxmlformats.org/drawingml/2006/wordprocessingDrawing" xmlns:r="http://schemas.openxmlformats.org/officeDocument/2006/relationships" xmlns:w14="http://schemas.microsoft.com/office/word/2010/wordml">
+              <w:rPr>
+                <w:rFonts w:ascii="Times New Roman" w:hAnsi="Arial" w:eastAsia="Arial" w:cs="Arial"/>
                 <w:i w:val="false"/>
                 <w:b w:val="false"/>
                 <w:u w:val="none"/>
@@ -2372,18 +2433,18 @@
               <w:spacing w:after="60" w:before="60" w:line="240"/>
               <w:ind w:left="60" w:right="60" w:firstLine="0" w:firstLineChars="0"/>
               <w:rPr>
-                <w:rFonts w:ascii="Times New Roman" w:hAnsi="Helvetica" w:eastAsia="Helvetica" w:cs="Helvetica"/>
-                <w:i w:val="false"/>
-                <w:b w:val="false"/>
-                <w:u w:val="none"/>
-                <w:sz w:val="22"/>
-                <w:szCs w:val="22"/>
-                <w:color w:val="000000"/>
-              </w:rPr>
-            </w:pPr>
-            <w:r xmlns:w="http://schemas.openxmlformats.org/wordprocessingml/2006/main" xmlns:wp="http://schemas.openxmlformats.org/drawingml/2006/wordprocessingDrawing" xmlns:r="http://schemas.openxmlformats.org/officeDocument/2006/relationships" xmlns:w14="http://schemas.microsoft.com/office/word/2010/wordml">
-              <w:rPr>
-                <w:rFonts w:ascii="Times New Roman" w:hAnsi="Helvetica" w:eastAsia="Helvetica" w:cs="Helvetica"/>
+                <w:rFonts w:ascii="Times New Roman" w:hAnsi="Arial" w:eastAsia="Arial" w:cs="Arial"/>
+                <w:i w:val="false"/>
+                <w:b w:val="false"/>
+                <w:u w:val="none"/>
+                <w:sz w:val="22"/>
+                <w:szCs w:val="22"/>
+                <w:color w:val="000000"/>
+              </w:rPr>
+            </w:pPr>
+            <w:r xmlns:w="http://schemas.openxmlformats.org/wordprocessingml/2006/main" xmlns:wp="http://schemas.openxmlformats.org/drawingml/2006/wordprocessingDrawing" xmlns:r="http://schemas.openxmlformats.org/officeDocument/2006/relationships" xmlns:w14="http://schemas.microsoft.com/office/word/2010/wordml">
+              <w:rPr>
+                <w:rFonts w:ascii="Times New Roman" w:hAnsi="Arial" w:eastAsia="Arial" w:cs="Arial"/>
                 <w:i w:val="false"/>
                 <w:b w:val="false"/>
                 <w:u w:val="none"/>
@@ -2425,18 +2486,18 @@
               <w:spacing w:after="60" w:before="60" w:line="240"/>
               <w:ind w:left="60" w:right="60" w:firstLine="0" w:firstLineChars="0"/>
               <w:rPr>
-                <w:rFonts w:ascii="Times New Roman" w:hAnsi="Helvetica" w:eastAsia="Helvetica" w:cs="Helvetica"/>
-                <w:i w:val="false"/>
-                <w:b w:val="false"/>
-                <w:u w:val="none"/>
-                <w:sz w:val="22"/>
-                <w:szCs w:val="22"/>
-                <w:color w:val="000000"/>
-              </w:rPr>
-            </w:pPr>
-            <w:r xmlns:w="http://schemas.openxmlformats.org/wordprocessingml/2006/main" xmlns:wp="http://schemas.openxmlformats.org/drawingml/2006/wordprocessingDrawing" xmlns:r="http://schemas.openxmlformats.org/officeDocument/2006/relationships" xmlns:w14="http://schemas.microsoft.com/office/word/2010/wordml">
-              <w:rPr>
-                <w:rFonts w:ascii="Times New Roman" w:hAnsi="Helvetica" w:eastAsia="Helvetica" w:cs="Helvetica"/>
+                <w:rFonts w:ascii="Times New Roman" w:hAnsi="Arial" w:eastAsia="Arial" w:cs="Arial"/>
+                <w:i w:val="false"/>
+                <w:b w:val="false"/>
+                <w:u w:val="none"/>
+                <w:sz w:val="22"/>
+                <w:szCs w:val="22"/>
+                <w:color w:val="000000"/>
+              </w:rPr>
+            </w:pPr>
+            <w:r xmlns:w="http://schemas.openxmlformats.org/wordprocessingml/2006/main" xmlns:wp="http://schemas.openxmlformats.org/drawingml/2006/wordprocessingDrawing" xmlns:r="http://schemas.openxmlformats.org/officeDocument/2006/relationships" xmlns:w14="http://schemas.microsoft.com/office/word/2010/wordml">
+              <w:rPr>
+                <w:rFonts w:ascii="Times New Roman" w:hAnsi="Arial" w:eastAsia="Arial" w:cs="Arial"/>
                 <w:i w:val="false"/>
                 <w:b w:val="false"/>
                 <w:u w:val="none"/>
@@ -2485,18 +2546,18 @@
               <w:spacing w:after="60" w:before="60" w:line="240"/>
               <w:ind w:left="60" w:right="60" w:firstLine="0" w:firstLineChars="0"/>
               <w:rPr>
-                <w:rFonts w:ascii="Times New Roman" w:hAnsi="Helvetica" w:eastAsia="Helvetica" w:cs="Helvetica"/>
-                <w:i w:val="false"/>
-                <w:b w:val="false"/>
-                <w:u w:val="none"/>
-                <w:sz w:val="22"/>
-                <w:szCs w:val="22"/>
-                <w:color w:val="000000"/>
-              </w:rPr>
-            </w:pPr>
-            <w:r xmlns:w="http://schemas.openxmlformats.org/wordprocessingml/2006/main" xmlns:wp="http://schemas.openxmlformats.org/drawingml/2006/wordprocessingDrawing" xmlns:r="http://schemas.openxmlformats.org/officeDocument/2006/relationships" xmlns:w14="http://schemas.microsoft.com/office/word/2010/wordml">
-              <w:rPr>
-                <w:rFonts w:ascii="Times New Roman" w:hAnsi="Helvetica" w:eastAsia="Helvetica" w:cs="Helvetica"/>
+                <w:rFonts w:ascii="Times New Roman" w:hAnsi="Arial" w:eastAsia="Arial" w:cs="Arial"/>
+                <w:i w:val="false"/>
+                <w:b w:val="false"/>
+                <w:u w:val="none"/>
+                <w:sz w:val="22"/>
+                <w:szCs w:val="22"/>
+                <w:color w:val="000000"/>
+              </w:rPr>
+            </w:pPr>
+            <w:r xmlns:w="http://schemas.openxmlformats.org/wordprocessingml/2006/main" xmlns:wp="http://schemas.openxmlformats.org/drawingml/2006/wordprocessingDrawing" xmlns:r="http://schemas.openxmlformats.org/officeDocument/2006/relationships" xmlns:w14="http://schemas.microsoft.com/office/word/2010/wordml">
+              <w:rPr>
+                <w:rFonts w:ascii="Times New Roman" w:hAnsi="Arial" w:eastAsia="Arial" w:cs="Arial"/>
                 <w:i w:val="false"/>
                 <w:b w:val="false"/>
                 <w:u w:val="none"/>
@@ -2539,18 +2600,18 @@
               <w:spacing w:after="60" w:before="60" w:line="240"/>
               <w:ind w:left="60" w:right="60" w:firstLine="0" w:firstLineChars="0"/>
               <w:rPr>
-                <w:rFonts w:ascii="Times New Roman" w:hAnsi="Helvetica" w:eastAsia="Helvetica" w:cs="Helvetica"/>
-                <w:i w:val="false"/>
-                <w:b w:val="false"/>
-                <w:u w:val="none"/>
-                <w:sz w:val="22"/>
-                <w:szCs w:val="22"/>
-                <w:color w:val="000000"/>
-              </w:rPr>
-            </w:pPr>
-            <w:r xmlns:w="http://schemas.openxmlformats.org/wordprocessingml/2006/main" xmlns:wp="http://schemas.openxmlformats.org/drawingml/2006/wordprocessingDrawing" xmlns:r="http://schemas.openxmlformats.org/officeDocument/2006/relationships" xmlns:w14="http://schemas.microsoft.com/office/word/2010/wordml">
-              <w:rPr>
-                <w:rFonts w:ascii="Times New Roman" w:hAnsi="Helvetica" w:eastAsia="Helvetica" w:cs="Helvetica"/>
+                <w:rFonts w:ascii="Times New Roman" w:hAnsi="Arial" w:eastAsia="Arial" w:cs="Arial"/>
+                <w:i w:val="false"/>
+                <w:b w:val="false"/>
+                <w:u w:val="none"/>
+                <w:sz w:val="22"/>
+                <w:szCs w:val="22"/>
+                <w:color w:val="000000"/>
+              </w:rPr>
+            </w:pPr>
+            <w:r xmlns:w="http://schemas.openxmlformats.org/wordprocessingml/2006/main" xmlns:wp="http://schemas.openxmlformats.org/drawingml/2006/wordprocessingDrawing" xmlns:r="http://schemas.openxmlformats.org/officeDocument/2006/relationships" xmlns:w14="http://schemas.microsoft.com/office/word/2010/wordml">
+              <w:rPr>
+                <w:rFonts w:ascii="Times New Roman" w:hAnsi="Arial" w:eastAsia="Arial" w:cs="Arial"/>
                 <w:i w:val="false"/>
                 <w:b w:val="false"/>
                 <w:u w:val="none"/>
@@ -2592,18 +2653,18 @@
               <w:spacing w:after="60" w:before="60" w:line="240"/>
               <w:ind w:left="60" w:right="60" w:firstLine="0" w:firstLineChars="0"/>
               <w:rPr>
-                <w:rFonts w:ascii="Times New Roman" w:hAnsi="Helvetica" w:eastAsia="Helvetica" w:cs="Helvetica"/>
-                <w:i w:val="false"/>
-                <w:b w:val="false"/>
-                <w:u w:val="none"/>
-                <w:sz w:val="22"/>
-                <w:szCs w:val="22"/>
-                <w:color w:val="000000"/>
-              </w:rPr>
-            </w:pPr>
-            <w:r xmlns:w="http://schemas.openxmlformats.org/wordprocessingml/2006/main" xmlns:wp="http://schemas.openxmlformats.org/drawingml/2006/wordprocessingDrawing" xmlns:r="http://schemas.openxmlformats.org/officeDocument/2006/relationships" xmlns:w14="http://schemas.microsoft.com/office/word/2010/wordml">
-              <w:rPr>
-                <w:rFonts w:ascii="Times New Roman" w:hAnsi="Helvetica" w:eastAsia="Helvetica" w:cs="Helvetica"/>
+                <w:rFonts w:ascii="Times New Roman" w:hAnsi="Arial" w:eastAsia="Arial" w:cs="Arial"/>
+                <w:i w:val="false"/>
+                <w:b w:val="false"/>
+                <w:u w:val="none"/>
+                <w:sz w:val="22"/>
+                <w:szCs w:val="22"/>
+                <w:color w:val="000000"/>
+              </w:rPr>
+            </w:pPr>
+            <w:r xmlns:w="http://schemas.openxmlformats.org/wordprocessingml/2006/main" xmlns:wp="http://schemas.openxmlformats.org/drawingml/2006/wordprocessingDrawing" xmlns:r="http://schemas.openxmlformats.org/officeDocument/2006/relationships" xmlns:w14="http://schemas.microsoft.com/office/word/2010/wordml">
+              <w:rPr>
+                <w:rFonts w:ascii="Times New Roman" w:hAnsi="Arial" w:eastAsia="Arial" w:cs="Arial"/>
                 <w:i w:val="false"/>
                 <w:b w:val="false"/>
                 <w:u w:val="none"/>
@@ -2645,18 +2706,18 @@
               <w:spacing w:after="60" w:before="60" w:line="240"/>
               <w:ind w:left="60" w:right="60" w:firstLine="0" w:firstLineChars="0"/>
               <w:rPr>
-                <w:rFonts w:ascii="Times New Roman" w:hAnsi="Helvetica" w:eastAsia="Helvetica" w:cs="Helvetica"/>
-                <w:i w:val="false"/>
-                <w:b w:val="false"/>
-                <w:u w:val="none"/>
-                <w:sz w:val="22"/>
-                <w:szCs w:val="22"/>
-                <w:color w:val="000000"/>
-              </w:rPr>
-            </w:pPr>
-            <w:r xmlns:w="http://schemas.openxmlformats.org/wordprocessingml/2006/main" xmlns:wp="http://schemas.openxmlformats.org/drawingml/2006/wordprocessingDrawing" xmlns:r="http://schemas.openxmlformats.org/officeDocument/2006/relationships" xmlns:w14="http://schemas.microsoft.com/office/word/2010/wordml">
-              <w:rPr>
-                <w:rFonts w:ascii="Times New Roman" w:hAnsi="Helvetica" w:eastAsia="Helvetica" w:cs="Helvetica"/>
+                <w:rFonts w:ascii="Times New Roman" w:hAnsi="Arial" w:eastAsia="Arial" w:cs="Arial"/>
+                <w:i w:val="false"/>
+                <w:b w:val="false"/>
+                <w:u w:val="none"/>
+                <w:sz w:val="22"/>
+                <w:szCs w:val="22"/>
+                <w:color w:val="000000"/>
+              </w:rPr>
+            </w:pPr>
+            <w:r xmlns:w="http://schemas.openxmlformats.org/wordprocessingml/2006/main" xmlns:wp="http://schemas.openxmlformats.org/drawingml/2006/wordprocessingDrawing" xmlns:r="http://schemas.openxmlformats.org/officeDocument/2006/relationships" xmlns:w14="http://schemas.microsoft.com/office/word/2010/wordml">
+              <w:rPr>
+                <w:rFonts w:ascii="Times New Roman" w:hAnsi="Arial" w:eastAsia="Arial" w:cs="Arial"/>
                 <w:i w:val="false"/>
                 <w:b w:val="false"/>
                 <w:u w:val="none"/>
@@ -2705,7 +2766,7 @@
               <w:spacing w:after="60" w:before="60" w:line="240"/>
               <w:ind w:left="60" w:right="60" w:firstLine="0" w:firstLineChars="0"/>
               <w:rPr>
-                <w:rFonts w:ascii="Times New Roman" w:hAnsi="Helvetica" w:eastAsia="Helvetica" w:cs="Helvetica"/>
+                <w:rFonts w:ascii="Times New Roman" w:hAnsi="Arial" w:eastAsia="Arial" w:cs="Arial"/>
                 <w:i w:val="false"/>
                 <w:b w:val="false"/>
                 <w:u w:val="none"/>
@@ -2747,7 +2808,7 @@
               <w:spacing w:after="60" w:before="60" w:line="240"/>
               <w:ind w:left="60" w:right="60" w:firstLine="0" w:firstLineChars="0"/>
               <w:rPr>
-                <w:rFonts w:ascii="Times New Roman" w:hAnsi="Helvetica" w:eastAsia="Helvetica" w:cs="Helvetica"/>
+                <w:rFonts w:ascii="Times New Roman" w:hAnsi="Arial" w:eastAsia="Arial" w:cs="Arial"/>
                 <w:i w:val="false"/>
                 <w:b w:val="false"/>
                 <w:u w:val="none"/>
@@ -2788,18 +2849,18 @@
               <w:spacing w:after="60" w:before="60" w:line="240"/>
               <w:ind w:left="60" w:right="60" w:firstLine="0" w:firstLineChars="0"/>
               <w:rPr>
-                <w:rFonts w:ascii="Times New Roman" w:hAnsi="Helvetica" w:eastAsia="Helvetica" w:cs="Helvetica"/>
-                <w:i w:val="false"/>
-                <w:b w:val="false"/>
-                <w:u w:val="none"/>
-                <w:sz w:val="22"/>
-                <w:szCs w:val="22"/>
-                <w:color w:val="000000"/>
-              </w:rPr>
-            </w:pPr>
-            <w:r xmlns:w="http://schemas.openxmlformats.org/wordprocessingml/2006/main" xmlns:wp="http://schemas.openxmlformats.org/drawingml/2006/wordprocessingDrawing" xmlns:r="http://schemas.openxmlformats.org/officeDocument/2006/relationships" xmlns:w14="http://schemas.microsoft.com/office/word/2010/wordml">
-              <w:rPr>
-                <w:rFonts w:ascii="Times New Roman" w:hAnsi="Helvetica" w:eastAsia="Helvetica" w:cs="Helvetica"/>
+                <w:rFonts w:ascii="Times New Roman" w:hAnsi="Arial" w:eastAsia="Arial" w:cs="Arial"/>
+                <w:i w:val="false"/>
+                <w:b w:val="false"/>
+                <w:u w:val="none"/>
+                <w:sz w:val="22"/>
+                <w:szCs w:val="22"/>
+                <w:color w:val="000000"/>
+              </w:rPr>
+            </w:pPr>
+            <w:r xmlns:w="http://schemas.openxmlformats.org/wordprocessingml/2006/main" xmlns:wp="http://schemas.openxmlformats.org/drawingml/2006/wordprocessingDrawing" xmlns:r="http://schemas.openxmlformats.org/officeDocument/2006/relationships" xmlns:w14="http://schemas.microsoft.com/office/word/2010/wordml">
+              <w:rPr>
+                <w:rFonts w:ascii="Times New Roman" w:hAnsi="Arial" w:eastAsia="Arial" w:cs="Arial"/>
                 <w:i w:val="false"/>
                 <w:b w:val="false"/>
                 <w:u w:val="none"/>
@@ -2841,18 +2902,18 @@
               <w:spacing w:after="60" w:before="60" w:line="240"/>
               <w:ind w:left="60" w:right="60" w:firstLine="0" w:firstLineChars="0"/>
               <w:rPr>
-                <w:rFonts w:ascii="Times New Roman" w:hAnsi="Helvetica" w:eastAsia="Helvetica" w:cs="Helvetica"/>
-                <w:i w:val="false"/>
-                <w:b w:val="false"/>
-                <w:u w:val="none"/>
-                <w:sz w:val="22"/>
-                <w:szCs w:val="22"/>
-                <w:color w:val="000000"/>
-              </w:rPr>
-            </w:pPr>
-            <w:r xmlns:w="http://schemas.openxmlformats.org/wordprocessingml/2006/main" xmlns:wp="http://schemas.openxmlformats.org/drawingml/2006/wordprocessingDrawing" xmlns:r="http://schemas.openxmlformats.org/officeDocument/2006/relationships" xmlns:w14="http://schemas.microsoft.com/office/word/2010/wordml">
-              <w:rPr>
-                <w:rFonts w:ascii="Times New Roman" w:hAnsi="Helvetica" w:eastAsia="Helvetica" w:cs="Helvetica"/>
+                <w:rFonts w:ascii="Times New Roman" w:hAnsi="Arial" w:eastAsia="Arial" w:cs="Arial"/>
+                <w:i w:val="false"/>
+                <w:b w:val="false"/>
+                <w:u w:val="none"/>
+                <w:sz w:val="22"/>
+                <w:szCs w:val="22"/>
+                <w:color w:val="000000"/>
+              </w:rPr>
+            </w:pPr>
+            <w:r xmlns:w="http://schemas.openxmlformats.org/wordprocessingml/2006/main" xmlns:wp="http://schemas.openxmlformats.org/drawingml/2006/wordprocessingDrawing" xmlns:r="http://schemas.openxmlformats.org/officeDocument/2006/relationships" xmlns:w14="http://schemas.microsoft.com/office/word/2010/wordml">
+              <w:rPr>
+                <w:rFonts w:ascii="Times New Roman" w:hAnsi="Arial" w:eastAsia="Arial" w:cs="Arial"/>
                 <w:i w:val="false"/>
                 <w:b w:val="false"/>
                 <w:u w:val="none"/>
@@ -2901,18 +2962,18 @@
               <w:spacing w:after="60" w:before="60" w:line="240"/>
               <w:ind w:left="60" w:right="60" w:firstLine="0" w:firstLineChars="0"/>
               <w:rPr>
-                <w:rFonts w:ascii="Times New Roman" w:hAnsi="Helvetica" w:eastAsia="Helvetica" w:cs="Helvetica"/>
-                <w:i w:val="false"/>
-                <w:b w:val="false"/>
-                <w:u w:val="none"/>
-                <w:sz w:val="22"/>
-                <w:szCs w:val="22"/>
-                <w:color w:val="000000"/>
-              </w:rPr>
-            </w:pPr>
-            <w:r xmlns:w="http://schemas.openxmlformats.org/wordprocessingml/2006/main" xmlns:wp="http://schemas.openxmlformats.org/drawingml/2006/wordprocessingDrawing" xmlns:r="http://schemas.openxmlformats.org/officeDocument/2006/relationships" xmlns:w14="http://schemas.microsoft.com/office/word/2010/wordml">
-              <w:rPr>
-                <w:rFonts w:ascii="Times New Roman" w:hAnsi="Helvetica" w:eastAsia="Helvetica" w:cs="Helvetica"/>
+                <w:rFonts w:ascii="Times New Roman" w:hAnsi="Arial" w:eastAsia="Arial" w:cs="Arial"/>
+                <w:i w:val="false"/>
+                <w:b w:val="false"/>
+                <w:u w:val="none"/>
+                <w:sz w:val="22"/>
+                <w:szCs w:val="22"/>
+                <w:color w:val="000000"/>
+              </w:rPr>
+            </w:pPr>
+            <w:r xmlns:w="http://schemas.openxmlformats.org/wordprocessingml/2006/main" xmlns:wp="http://schemas.openxmlformats.org/drawingml/2006/wordprocessingDrawing" xmlns:r="http://schemas.openxmlformats.org/officeDocument/2006/relationships" xmlns:w14="http://schemas.microsoft.com/office/word/2010/wordml">
+              <w:rPr>
+                <w:rFonts w:ascii="Times New Roman" w:hAnsi="Arial" w:eastAsia="Arial" w:cs="Arial"/>
                 <w:i w:val="false"/>
                 <w:b w:val="false"/>
                 <w:u w:val="none"/>
@@ -2955,18 +3016,18 @@
               <w:spacing w:after="60" w:before="60" w:line="240"/>
               <w:ind w:left="60" w:right="60" w:firstLine="0" w:firstLineChars="0"/>
               <w:rPr>
-                <w:rFonts w:ascii="Times New Roman" w:hAnsi="Helvetica" w:eastAsia="Helvetica" w:cs="Helvetica"/>
-                <w:i w:val="false"/>
-                <w:b w:val="false"/>
-                <w:u w:val="none"/>
-                <w:sz w:val="22"/>
-                <w:szCs w:val="22"/>
-                <w:color w:val="000000"/>
-              </w:rPr>
-            </w:pPr>
-            <w:r xmlns:w="http://schemas.openxmlformats.org/wordprocessingml/2006/main" xmlns:wp="http://schemas.openxmlformats.org/drawingml/2006/wordprocessingDrawing" xmlns:r="http://schemas.openxmlformats.org/officeDocument/2006/relationships" xmlns:w14="http://schemas.microsoft.com/office/word/2010/wordml">
-              <w:rPr>
-                <w:rFonts w:ascii="Times New Roman" w:hAnsi="Helvetica" w:eastAsia="Helvetica" w:cs="Helvetica"/>
+                <w:rFonts w:ascii="Times New Roman" w:hAnsi="Arial" w:eastAsia="Arial" w:cs="Arial"/>
+                <w:i w:val="false"/>
+                <w:b w:val="false"/>
+                <w:u w:val="none"/>
+                <w:sz w:val="22"/>
+                <w:szCs w:val="22"/>
+                <w:color w:val="000000"/>
+              </w:rPr>
+            </w:pPr>
+            <w:r xmlns:w="http://schemas.openxmlformats.org/wordprocessingml/2006/main" xmlns:wp="http://schemas.openxmlformats.org/drawingml/2006/wordprocessingDrawing" xmlns:r="http://schemas.openxmlformats.org/officeDocument/2006/relationships" xmlns:w14="http://schemas.microsoft.com/office/word/2010/wordml">
+              <w:rPr>
+                <w:rFonts w:ascii="Times New Roman" w:hAnsi="Arial" w:eastAsia="Arial" w:cs="Arial"/>
                 <w:i w:val="false"/>
                 <w:b w:val="false"/>
                 <w:u w:val="none"/>
@@ -3008,18 +3069,18 @@
               <w:spacing w:after="60" w:before="60" w:line="240"/>
               <w:ind w:left="60" w:right="60" w:firstLine="0" w:firstLineChars="0"/>
               <w:rPr>
-                <w:rFonts w:ascii="Times New Roman" w:hAnsi="Helvetica" w:eastAsia="Helvetica" w:cs="Helvetica"/>
-                <w:i w:val="false"/>
-                <w:b w:val="false"/>
-                <w:u w:val="none"/>
-                <w:sz w:val="22"/>
-                <w:szCs w:val="22"/>
-                <w:color w:val="000000"/>
-              </w:rPr>
-            </w:pPr>
-            <w:r xmlns:w="http://schemas.openxmlformats.org/wordprocessingml/2006/main" xmlns:wp="http://schemas.openxmlformats.org/drawingml/2006/wordprocessingDrawing" xmlns:r="http://schemas.openxmlformats.org/officeDocument/2006/relationships" xmlns:w14="http://schemas.microsoft.com/office/word/2010/wordml">
-              <w:rPr>
-                <w:rFonts w:ascii="Times New Roman" w:hAnsi="Helvetica" w:eastAsia="Helvetica" w:cs="Helvetica"/>
+                <w:rFonts w:ascii="Times New Roman" w:hAnsi="Arial" w:eastAsia="Arial" w:cs="Arial"/>
+                <w:i w:val="false"/>
+                <w:b w:val="false"/>
+                <w:u w:val="none"/>
+                <w:sz w:val="22"/>
+                <w:szCs w:val="22"/>
+                <w:color w:val="000000"/>
+              </w:rPr>
+            </w:pPr>
+            <w:r xmlns:w="http://schemas.openxmlformats.org/wordprocessingml/2006/main" xmlns:wp="http://schemas.openxmlformats.org/drawingml/2006/wordprocessingDrawing" xmlns:r="http://schemas.openxmlformats.org/officeDocument/2006/relationships" xmlns:w14="http://schemas.microsoft.com/office/word/2010/wordml">
+              <w:rPr>
+                <w:rFonts w:ascii="Times New Roman" w:hAnsi="Arial" w:eastAsia="Arial" w:cs="Arial"/>
                 <w:i w:val="false"/>
                 <w:b w:val="false"/>
                 <w:u w:val="none"/>
@@ -3061,18 +3122,18 @@
               <w:spacing w:after="60" w:before="60" w:line="240"/>
               <w:ind w:left="60" w:right="60" w:firstLine="0" w:firstLineChars="0"/>
               <w:rPr>
-                <w:rFonts w:ascii="Times New Roman" w:hAnsi="Helvetica" w:eastAsia="Helvetica" w:cs="Helvetica"/>
-                <w:i w:val="false"/>
-                <w:b w:val="false"/>
-                <w:u w:val="none"/>
-                <w:sz w:val="22"/>
-                <w:szCs w:val="22"/>
-                <w:color w:val="000000"/>
-              </w:rPr>
-            </w:pPr>
-            <w:r xmlns:w="http://schemas.openxmlformats.org/wordprocessingml/2006/main" xmlns:wp="http://schemas.openxmlformats.org/drawingml/2006/wordprocessingDrawing" xmlns:r="http://schemas.openxmlformats.org/officeDocument/2006/relationships" xmlns:w14="http://schemas.microsoft.com/office/word/2010/wordml">
-              <w:rPr>
-                <w:rFonts w:ascii="Times New Roman" w:hAnsi="Helvetica" w:eastAsia="Helvetica" w:cs="Helvetica"/>
+                <w:rFonts w:ascii="Times New Roman" w:hAnsi="Arial" w:eastAsia="Arial" w:cs="Arial"/>
+                <w:i w:val="false"/>
+                <w:b w:val="false"/>
+                <w:u w:val="none"/>
+                <w:sz w:val="22"/>
+                <w:szCs w:val="22"/>
+                <w:color w:val="000000"/>
+              </w:rPr>
+            </w:pPr>
+            <w:r xmlns:w="http://schemas.openxmlformats.org/wordprocessingml/2006/main" xmlns:wp="http://schemas.openxmlformats.org/drawingml/2006/wordprocessingDrawing" xmlns:r="http://schemas.openxmlformats.org/officeDocument/2006/relationships" xmlns:w14="http://schemas.microsoft.com/office/word/2010/wordml">
+              <w:rPr>
+                <w:rFonts w:ascii="Times New Roman" w:hAnsi="Arial" w:eastAsia="Arial" w:cs="Arial"/>
                 <w:i w:val="false"/>
                 <w:b w:val="false"/>
                 <w:u w:val="none"/>
@@ -3121,7 +3182,7 @@
               <w:spacing w:after="60" w:before="60" w:line="240"/>
               <w:ind w:left="60" w:right="60" w:firstLine="0" w:firstLineChars="0"/>
               <w:rPr>
-                <w:rFonts w:ascii="Times New Roman" w:hAnsi="Helvetica" w:eastAsia="Helvetica" w:cs="Helvetica"/>
+                <w:rFonts w:ascii="Times New Roman" w:hAnsi="Arial" w:eastAsia="Arial" w:cs="Arial"/>
                 <w:i w:val="false"/>
                 <w:b w:val="false"/>
                 <w:u w:val="none"/>
@@ -3163,7 +3224,7 @@
               <w:spacing w:after="60" w:before="60" w:line="240"/>
               <w:ind w:left="60" w:right="60" w:firstLine="0" w:firstLineChars="0"/>
               <w:rPr>
-                <w:rFonts w:ascii="Times New Roman" w:hAnsi="Helvetica" w:eastAsia="Helvetica" w:cs="Helvetica"/>
+                <w:rFonts w:ascii="Times New Roman" w:hAnsi="Arial" w:eastAsia="Arial" w:cs="Arial"/>
                 <w:i w:val="false"/>
                 <w:b w:val="false"/>
                 <w:u w:val="none"/>
@@ -3204,18 +3265,18 @@
               <w:spacing w:after="60" w:before="60" w:line="240"/>
               <w:ind w:left="60" w:right="60" w:firstLine="0" w:firstLineChars="0"/>
               <w:rPr>
-                <w:rFonts w:ascii="Times New Roman" w:hAnsi="Helvetica" w:eastAsia="Helvetica" w:cs="Helvetica"/>
-                <w:i w:val="false"/>
-                <w:b w:val="false"/>
-                <w:u w:val="none"/>
-                <w:sz w:val="22"/>
-                <w:szCs w:val="22"/>
-                <w:color w:val="000000"/>
-              </w:rPr>
-            </w:pPr>
-            <w:r xmlns:w="http://schemas.openxmlformats.org/wordprocessingml/2006/main" xmlns:wp="http://schemas.openxmlformats.org/drawingml/2006/wordprocessingDrawing" xmlns:r="http://schemas.openxmlformats.org/officeDocument/2006/relationships" xmlns:w14="http://schemas.microsoft.com/office/word/2010/wordml">
-              <w:rPr>
-                <w:rFonts w:ascii="Times New Roman" w:hAnsi="Helvetica" w:eastAsia="Helvetica" w:cs="Helvetica"/>
+                <w:rFonts w:ascii="Times New Roman" w:hAnsi="Arial" w:eastAsia="Arial" w:cs="Arial"/>
+                <w:i w:val="false"/>
+                <w:b w:val="false"/>
+                <w:u w:val="none"/>
+                <w:sz w:val="22"/>
+                <w:szCs w:val="22"/>
+                <w:color w:val="000000"/>
+              </w:rPr>
+            </w:pPr>
+            <w:r xmlns:w="http://schemas.openxmlformats.org/wordprocessingml/2006/main" xmlns:wp="http://schemas.openxmlformats.org/drawingml/2006/wordprocessingDrawing" xmlns:r="http://schemas.openxmlformats.org/officeDocument/2006/relationships" xmlns:w14="http://schemas.microsoft.com/office/word/2010/wordml">
+              <w:rPr>
+                <w:rFonts w:ascii="Times New Roman" w:hAnsi="Arial" w:eastAsia="Arial" w:cs="Arial"/>
                 <w:i w:val="false"/>
                 <w:b w:val="false"/>
                 <w:u w:val="none"/>
@@ -3257,18 +3318,18 @@
               <w:spacing w:after="60" w:before="60" w:line="240"/>
               <w:ind w:left="60" w:right="60" w:firstLine="0" w:firstLineChars="0"/>
               <w:rPr>
-                <w:rFonts w:ascii="Times New Roman" w:hAnsi="Helvetica" w:eastAsia="Helvetica" w:cs="Helvetica"/>
-                <w:i w:val="false"/>
-                <w:b w:val="false"/>
-                <w:u w:val="none"/>
-                <w:sz w:val="22"/>
-                <w:szCs w:val="22"/>
-                <w:color w:val="000000"/>
-              </w:rPr>
-            </w:pPr>
-            <w:r xmlns:w="http://schemas.openxmlformats.org/wordprocessingml/2006/main" xmlns:wp="http://schemas.openxmlformats.org/drawingml/2006/wordprocessingDrawing" xmlns:r="http://schemas.openxmlformats.org/officeDocument/2006/relationships" xmlns:w14="http://schemas.microsoft.com/office/word/2010/wordml">
-              <w:rPr>
-                <w:rFonts w:ascii="Times New Roman" w:hAnsi="Helvetica" w:eastAsia="Helvetica" w:cs="Helvetica"/>
+                <w:rFonts w:ascii="Times New Roman" w:hAnsi="Arial" w:eastAsia="Arial" w:cs="Arial"/>
+                <w:i w:val="false"/>
+                <w:b w:val="false"/>
+                <w:u w:val="none"/>
+                <w:sz w:val="22"/>
+                <w:szCs w:val="22"/>
+                <w:color w:val="000000"/>
+              </w:rPr>
+            </w:pPr>
+            <w:r xmlns:w="http://schemas.openxmlformats.org/wordprocessingml/2006/main" xmlns:wp="http://schemas.openxmlformats.org/drawingml/2006/wordprocessingDrawing" xmlns:r="http://schemas.openxmlformats.org/officeDocument/2006/relationships" xmlns:w14="http://schemas.microsoft.com/office/word/2010/wordml">
+              <w:rPr>
+                <w:rFonts w:ascii="Times New Roman" w:hAnsi="Arial" w:eastAsia="Arial" w:cs="Arial"/>
                 <w:i w:val="false"/>
                 <w:b w:val="false"/>
                 <w:u w:val="none"/>
@@ -3317,18 +3378,18 @@
               <w:spacing w:after="60" w:before="60" w:line="240"/>
               <w:ind w:left="60" w:right="60" w:firstLine="0" w:firstLineChars="0"/>
               <w:rPr>
-                <w:rFonts w:ascii="Times New Roman" w:hAnsi="Helvetica" w:eastAsia="Helvetica" w:cs="Helvetica"/>
-                <w:i w:val="false"/>
-                <w:b w:val="false"/>
-                <w:u w:val="none"/>
-                <w:sz w:val="22"/>
-                <w:szCs w:val="22"/>
-                <w:color w:val="000000"/>
-              </w:rPr>
-            </w:pPr>
-            <w:r xmlns:w="http://schemas.openxmlformats.org/wordprocessingml/2006/main" xmlns:wp="http://schemas.openxmlformats.org/drawingml/2006/wordprocessingDrawing" xmlns:r="http://schemas.openxmlformats.org/officeDocument/2006/relationships" xmlns:w14="http://schemas.microsoft.com/office/word/2010/wordml">
-              <w:rPr>
-                <w:rFonts w:ascii="Times New Roman" w:hAnsi="Helvetica" w:eastAsia="Helvetica" w:cs="Helvetica"/>
+                <w:rFonts w:ascii="Times New Roman" w:hAnsi="Arial" w:eastAsia="Arial" w:cs="Arial"/>
+                <w:i w:val="false"/>
+                <w:b w:val="false"/>
+                <w:u w:val="none"/>
+                <w:sz w:val="22"/>
+                <w:szCs w:val="22"/>
+                <w:color w:val="000000"/>
+              </w:rPr>
+            </w:pPr>
+            <w:r xmlns:w="http://schemas.openxmlformats.org/wordprocessingml/2006/main" xmlns:wp="http://schemas.openxmlformats.org/drawingml/2006/wordprocessingDrawing" xmlns:r="http://schemas.openxmlformats.org/officeDocument/2006/relationships" xmlns:w14="http://schemas.microsoft.com/office/word/2010/wordml">
+              <w:rPr>
+                <w:rFonts w:ascii="Times New Roman" w:hAnsi="Arial" w:eastAsia="Arial" w:cs="Arial"/>
                 <w:i w:val="false"/>
                 <w:b w:val="false"/>
                 <w:u w:val="none"/>
@@ -3371,18 +3432,18 @@
               <w:spacing w:after="60" w:before="60" w:line="240"/>
               <w:ind w:left="60" w:right="60" w:firstLine="0" w:firstLineChars="0"/>
               <w:rPr>
-                <w:rFonts w:ascii="Times New Roman" w:hAnsi="Helvetica" w:eastAsia="Helvetica" w:cs="Helvetica"/>
-                <w:i w:val="false"/>
-                <w:b w:val="false"/>
-                <w:u w:val="none"/>
-                <w:sz w:val="22"/>
-                <w:szCs w:val="22"/>
-                <w:color w:val="000000"/>
-              </w:rPr>
-            </w:pPr>
-            <w:r xmlns:w="http://schemas.openxmlformats.org/wordprocessingml/2006/main" xmlns:wp="http://schemas.openxmlformats.org/drawingml/2006/wordprocessingDrawing" xmlns:r="http://schemas.openxmlformats.org/officeDocument/2006/relationships" xmlns:w14="http://schemas.microsoft.com/office/word/2010/wordml">
-              <w:rPr>
-                <w:rFonts w:ascii="Times New Roman" w:hAnsi="Helvetica" w:eastAsia="Helvetica" w:cs="Helvetica"/>
+                <w:rFonts w:ascii="Times New Roman" w:hAnsi="Arial" w:eastAsia="Arial" w:cs="Arial"/>
+                <w:i w:val="false"/>
+                <w:b w:val="false"/>
+                <w:u w:val="none"/>
+                <w:sz w:val="22"/>
+                <w:szCs w:val="22"/>
+                <w:color w:val="000000"/>
+              </w:rPr>
+            </w:pPr>
+            <w:r xmlns:w="http://schemas.openxmlformats.org/wordprocessingml/2006/main" xmlns:wp="http://schemas.openxmlformats.org/drawingml/2006/wordprocessingDrawing" xmlns:r="http://schemas.openxmlformats.org/officeDocument/2006/relationships" xmlns:w14="http://schemas.microsoft.com/office/word/2010/wordml">
+              <w:rPr>
+                <w:rFonts w:ascii="Times New Roman" w:hAnsi="Arial" w:eastAsia="Arial" w:cs="Arial"/>
                 <w:i w:val="false"/>
                 <w:b w:val="false"/>
                 <w:u w:val="none"/>
@@ -3424,18 +3485,18 @@
               <w:spacing w:after="60" w:before="60" w:line="240"/>
               <w:ind w:left="60" w:right="60" w:firstLine="0" w:firstLineChars="0"/>
               <w:rPr>
-                <w:rFonts w:ascii="Times New Roman" w:hAnsi="Helvetica" w:eastAsia="Helvetica" w:cs="Helvetica"/>
-                <w:i w:val="false"/>
-                <w:b w:val="false"/>
-                <w:u w:val="none"/>
-                <w:sz w:val="22"/>
-                <w:szCs w:val="22"/>
-                <w:color w:val="000000"/>
-              </w:rPr>
-            </w:pPr>
-            <w:r xmlns:w="http://schemas.openxmlformats.org/wordprocessingml/2006/main" xmlns:wp="http://schemas.openxmlformats.org/drawingml/2006/wordprocessingDrawing" xmlns:r="http://schemas.openxmlformats.org/officeDocument/2006/relationships" xmlns:w14="http://schemas.microsoft.com/office/word/2010/wordml">
-              <w:rPr>
-                <w:rFonts w:ascii="Times New Roman" w:hAnsi="Helvetica" w:eastAsia="Helvetica" w:cs="Helvetica"/>
+                <w:rFonts w:ascii="Times New Roman" w:hAnsi="Arial" w:eastAsia="Arial" w:cs="Arial"/>
+                <w:i w:val="false"/>
+                <w:b w:val="false"/>
+                <w:u w:val="none"/>
+                <w:sz w:val="22"/>
+                <w:szCs w:val="22"/>
+                <w:color w:val="000000"/>
+              </w:rPr>
+            </w:pPr>
+            <w:r xmlns:w="http://schemas.openxmlformats.org/wordprocessingml/2006/main" xmlns:wp="http://schemas.openxmlformats.org/drawingml/2006/wordprocessingDrawing" xmlns:r="http://schemas.openxmlformats.org/officeDocument/2006/relationships" xmlns:w14="http://schemas.microsoft.com/office/word/2010/wordml">
+              <w:rPr>
+                <w:rFonts w:ascii="Times New Roman" w:hAnsi="Arial" w:eastAsia="Arial" w:cs="Arial"/>
                 <w:i w:val="false"/>
                 <w:b w:val="false"/>
                 <w:u w:val="none"/>
@@ -3477,18 +3538,18 @@
               <w:spacing w:after="60" w:before="60" w:line="240"/>
               <w:ind w:left="60" w:right="60" w:firstLine="0" w:firstLineChars="0"/>
               <w:rPr>
-                <w:rFonts w:ascii="Times New Roman" w:hAnsi="Helvetica" w:eastAsia="Helvetica" w:cs="Helvetica"/>
-                <w:i w:val="false"/>
-                <w:b w:val="false"/>
-                <w:u w:val="none"/>
-                <w:sz w:val="22"/>
-                <w:szCs w:val="22"/>
-                <w:color w:val="000000"/>
-              </w:rPr>
-            </w:pPr>
-            <w:r xmlns:w="http://schemas.openxmlformats.org/wordprocessingml/2006/main" xmlns:wp="http://schemas.openxmlformats.org/drawingml/2006/wordprocessingDrawing" xmlns:r="http://schemas.openxmlformats.org/officeDocument/2006/relationships" xmlns:w14="http://schemas.microsoft.com/office/word/2010/wordml">
-              <w:rPr>
-                <w:rFonts w:ascii="Times New Roman" w:hAnsi="Helvetica" w:eastAsia="Helvetica" w:cs="Helvetica"/>
+                <w:rFonts w:ascii="Times New Roman" w:hAnsi="Arial" w:eastAsia="Arial" w:cs="Arial"/>
+                <w:i w:val="false"/>
+                <w:b w:val="false"/>
+                <w:u w:val="none"/>
+                <w:sz w:val="22"/>
+                <w:szCs w:val="22"/>
+                <w:color w:val="000000"/>
+              </w:rPr>
+            </w:pPr>
+            <w:r xmlns:w="http://schemas.openxmlformats.org/wordprocessingml/2006/main" xmlns:wp="http://schemas.openxmlformats.org/drawingml/2006/wordprocessingDrawing" xmlns:r="http://schemas.openxmlformats.org/officeDocument/2006/relationships" xmlns:w14="http://schemas.microsoft.com/office/word/2010/wordml">
+              <w:rPr>
+                <w:rFonts w:ascii="Times New Roman" w:hAnsi="Arial" w:eastAsia="Arial" w:cs="Arial"/>
                 <w:i w:val="false"/>
                 <w:b w:val="false"/>
                 <w:u w:val="none"/>
@@ -3537,7 +3598,7 @@
               <w:spacing w:after="60" w:before="60" w:line="240"/>
               <w:ind w:left="60" w:right="60" w:firstLine="0" w:firstLineChars="0"/>
               <w:rPr>
-                <w:rFonts w:ascii="Times New Roman" w:hAnsi="Helvetica" w:eastAsia="Helvetica" w:cs="Helvetica"/>
+                <w:rFonts w:ascii="Times New Roman" w:hAnsi="Arial" w:eastAsia="Arial" w:cs="Arial"/>
                 <w:i w:val="false"/>
                 <w:b w:val="false"/>
                 <w:u w:val="none"/>
@@ -3579,7 +3640,7 @@
               <w:spacing w:after="60" w:before="60" w:line="240"/>
               <w:ind w:left="60" w:right="60" w:firstLine="0" w:firstLineChars="0"/>
               <w:rPr>
-                <w:rFonts w:ascii="Times New Roman" w:hAnsi="Helvetica" w:eastAsia="Helvetica" w:cs="Helvetica"/>
+                <w:rFonts w:ascii="Times New Roman" w:hAnsi="Arial" w:eastAsia="Arial" w:cs="Arial"/>
                 <w:i w:val="false"/>
                 <w:b w:val="false"/>
                 <w:u w:val="none"/>
@@ -3620,18 +3681,18 @@
               <w:spacing w:after="60" w:before="60" w:line="240"/>
               <w:ind w:left="60" w:right="60" w:firstLine="0" w:firstLineChars="0"/>
               <w:rPr>
-                <w:rFonts w:ascii="Times New Roman" w:hAnsi="Helvetica" w:eastAsia="Helvetica" w:cs="Helvetica"/>
-                <w:i w:val="false"/>
-                <w:b w:val="false"/>
-                <w:u w:val="none"/>
-                <w:sz w:val="22"/>
-                <w:szCs w:val="22"/>
-                <w:color w:val="000000"/>
-              </w:rPr>
-            </w:pPr>
-            <w:r xmlns:w="http://schemas.openxmlformats.org/wordprocessingml/2006/main" xmlns:wp="http://schemas.openxmlformats.org/drawingml/2006/wordprocessingDrawing" xmlns:r="http://schemas.openxmlformats.org/officeDocument/2006/relationships" xmlns:w14="http://schemas.microsoft.com/office/word/2010/wordml">
-              <w:rPr>
-                <w:rFonts w:ascii="Times New Roman" w:hAnsi="Helvetica" w:eastAsia="Helvetica" w:cs="Helvetica"/>
+                <w:rFonts w:ascii="Times New Roman" w:hAnsi="Arial" w:eastAsia="Arial" w:cs="Arial"/>
+                <w:i w:val="false"/>
+                <w:b w:val="false"/>
+                <w:u w:val="none"/>
+                <w:sz w:val="22"/>
+                <w:szCs w:val="22"/>
+                <w:color w:val="000000"/>
+              </w:rPr>
+            </w:pPr>
+            <w:r xmlns:w="http://schemas.openxmlformats.org/wordprocessingml/2006/main" xmlns:wp="http://schemas.openxmlformats.org/drawingml/2006/wordprocessingDrawing" xmlns:r="http://schemas.openxmlformats.org/officeDocument/2006/relationships" xmlns:w14="http://schemas.microsoft.com/office/word/2010/wordml">
+              <w:rPr>
+                <w:rFonts w:ascii="Times New Roman" w:hAnsi="Arial" w:eastAsia="Arial" w:cs="Arial"/>
                 <w:i w:val="false"/>
                 <w:b w:val="false"/>
                 <w:u w:val="none"/>
@@ -3673,18 +3734,18 @@
               <w:spacing w:after="60" w:before="60" w:line="240"/>
               <w:ind w:left="60" w:right="60" w:firstLine="0" w:firstLineChars="0"/>
               <w:rPr>
-                <w:rFonts w:ascii="Times New Roman" w:hAnsi="Helvetica" w:eastAsia="Helvetica" w:cs="Helvetica"/>
-                <w:i w:val="false"/>
-                <w:b w:val="false"/>
-                <w:u w:val="none"/>
-                <w:sz w:val="22"/>
-                <w:szCs w:val="22"/>
-                <w:color w:val="000000"/>
-              </w:rPr>
-            </w:pPr>
-            <w:r xmlns:w="http://schemas.openxmlformats.org/wordprocessingml/2006/main" xmlns:wp="http://schemas.openxmlformats.org/drawingml/2006/wordprocessingDrawing" xmlns:r="http://schemas.openxmlformats.org/officeDocument/2006/relationships" xmlns:w14="http://schemas.microsoft.com/office/word/2010/wordml">
-              <w:rPr>
-                <w:rFonts w:ascii="Times New Roman" w:hAnsi="Helvetica" w:eastAsia="Helvetica" w:cs="Helvetica"/>
+                <w:rFonts w:ascii="Times New Roman" w:hAnsi="Arial" w:eastAsia="Arial" w:cs="Arial"/>
+                <w:i w:val="false"/>
+                <w:b w:val="false"/>
+                <w:u w:val="none"/>
+                <w:sz w:val="22"/>
+                <w:szCs w:val="22"/>
+                <w:color w:val="000000"/>
+              </w:rPr>
+            </w:pPr>
+            <w:r xmlns:w="http://schemas.openxmlformats.org/wordprocessingml/2006/main" xmlns:wp="http://schemas.openxmlformats.org/drawingml/2006/wordprocessingDrawing" xmlns:r="http://schemas.openxmlformats.org/officeDocument/2006/relationships" xmlns:w14="http://schemas.microsoft.com/office/word/2010/wordml">
+              <w:rPr>
+                <w:rFonts w:ascii="Times New Roman" w:hAnsi="Arial" w:eastAsia="Arial" w:cs="Arial"/>
                 <w:i w:val="false"/>
                 <w:b w:val="false"/>
                 <w:u w:val="none"/>
@@ -3732,18 +3793,18 @@
               <w:spacing w:after="60" w:before="60" w:line="240"/>
               <w:ind w:left="60" w:right="60" w:firstLine="0" w:firstLineChars="0"/>
               <w:rPr>
-                <w:rFonts w:ascii="Times New Roman" w:hAnsi="Helvetica" w:eastAsia="Helvetica" w:cs="Helvetica"/>
-                <w:i w:val="false"/>
-                <w:b w:val="false"/>
-                <w:u w:val="none"/>
-                <w:sz w:val="22"/>
-                <w:szCs w:val="22"/>
-                <w:color w:val="000000"/>
-              </w:rPr>
-            </w:pPr>
-            <w:r xmlns:w="http://schemas.openxmlformats.org/wordprocessingml/2006/main" xmlns:wp="http://schemas.openxmlformats.org/drawingml/2006/wordprocessingDrawing" xmlns:r="http://schemas.openxmlformats.org/officeDocument/2006/relationships" xmlns:w14="http://schemas.microsoft.com/office/word/2010/wordml">
-              <w:rPr>
-                <w:rFonts w:ascii="Times New Roman" w:hAnsi="Helvetica" w:eastAsia="Helvetica" w:cs="Helvetica"/>
+                <w:rFonts w:ascii="Times New Roman" w:hAnsi="Arial" w:eastAsia="Arial" w:cs="Arial"/>
+                <w:i w:val="false"/>
+                <w:b w:val="false"/>
+                <w:u w:val="none"/>
+                <w:sz w:val="22"/>
+                <w:szCs w:val="22"/>
+                <w:color w:val="000000"/>
+              </w:rPr>
+            </w:pPr>
+            <w:r xmlns:w="http://schemas.openxmlformats.org/wordprocessingml/2006/main" xmlns:wp="http://schemas.openxmlformats.org/drawingml/2006/wordprocessingDrawing" xmlns:r="http://schemas.openxmlformats.org/officeDocument/2006/relationships" xmlns:w14="http://schemas.microsoft.com/office/word/2010/wordml">
+              <w:rPr>
+                <w:rFonts w:ascii="Times New Roman" w:hAnsi="Arial" w:eastAsia="Arial" w:cs="Arial"/>
                 <w:i w:val="false"/>
                 <w:b w:val="false"/>
                 <w:u w:val="none"/>
@@ -3785,18 +3846,18 @@
               <w:spacing w:after="60" w:before="60" w:line="240"/>
               <w:ind w:left="60" w:right="60" w:firstLine="0" w:firstLineChars="0"/>
               <w:rPr>
-                <w:rFonts w:ascii="Times New Roman" w:hAnsi="Helvetica" w:eastAsia="Helvetica" w:cs="Helvetica"/>
-                <w:i w:val="false"/>
-                <w:b w:val="false"/>
-                <w:u w:val="none"/>
-                <w:sz w:val="22"/>
-                <w:szCs w:val="22"/>
-                <w:color w:val="000000"/>
-              </w:rPr>
-            </w:pPr>
-            <w:r xmlns:w="http://schemas.openxmlformats.org/wordprocessingml/2006/main" xmlns:wp="http://schemas.openxmlformats.org/drawingml/2006/wordprocessingDrawing" xmlns:r="http://schemas.openxmlformats.org/officeDocument/2006/relationships" xmlns:w14="http://schemas.microsoft.com/office/word/2010/wordml">
-              <w:rPr>
-                <w:rFonts w:ascii="Times New Roman" w:hAnsi="Helvetica" w:eastAsia="Helvetica" w:cs="Helvetica"/>
+                <w:rFonts w:ascii="Times New Roman" w:hAnsi="Arial" w:eastAsia="Arial" w:cs="Arial"/>
+                <w:i w:val="false"/>
+                <w:b w:val="false"/>
+                <w:u w:val="none"/>
+                <w:sz w:val="22"/>
+                <w:szCs w:val="22"/>
+                <w:color w:val="000000"/>
+              </w:rPr>
+            </w:pPr>
+            <w:r xmlns:w="http://schemas.openxmlformats.org/wordprocessingml/2006/main" xmlns:wp="http://schemas.openxmlformats.org/drawingml/2006/wordprocessingDrawing" xmlns:r="http://schemas.openxmlformats.org/officeDocument/2006/relationships" xmlns:w14="http://schemas.microsoft.com/office/word/2010/wordml">
+              <w:rPr>
+                <w:rFonts w:ascii="Times New Roman" w:hAnsi="Arial" w:eastAsia="Arial" w:cs="Arial"/>
                 <w:i w:val="false"/>
                 <w:b w:val="false"/>
                 <w:u w:val="none"/>
@@ -3838,18 +3899,18 @@
               <w:spacing w:after="60" w:before="60" w:line="240"/>
               <w:ind w:left="60" w:right="60" w:firstLine="0" w:firstLineChars="0"/>
               <w:rPr>
-                <w:rFonts w:ascii="Times New Roman" w:hAnsi="Helvetica" w:eastAsia="Helvetica" w:cs="Helvetica"/>
-                <w:i w:val="false"/>
-                <w:b w:val="false"/>
-                <w:u w:val="none"/>
-                <w:sz w:val="22"/>
-                <w:szCs w:val="22"/>
-                <w:color w:val="000000"/>
-              </w:rPr>
-            </w:pPr>
-            <w:r xmlns:w="http://schemas.openxmlformats.org/wordprocessingml/2006/main" xmlns:wp="http://schemas.openxmlformats.org/drawingml/2006/wordprocessingDrawing" xmlns:r="http://schemas.openxmlformats.org/officeDocument/2006/relationships" xmlns:w14="http://schemas.microsoft.com/office/word/2010/wordml">
-              <w:rPr>
-                <w:rFonts w:ascii="Times New Roman" w:hAnsi="Helvetica" w:eastAsia="Helvetica" w:cs="Helvetica"/>
+                <w:rFonts w:ascii="Times New Roman" w:hAnsi="Arial" w:eastAsia="Arial" w:cs="Arial"/>
+                <w:i w:val="false"/>
+                <w:b w:val="false"/>
+                <w:u w:val="none"/>
+                <w:sz w:val="22"/>
+                <w:szCs w:val="22"/>
+                <w:color w:val="000000"/>
+              </w:rPr>
+            </w:pPr>
+            <w:r xmlns:w="http://schemas.openxmlformats.org/wordprocessingml/2006/main" xmlns:wp="http://schemas.openxmlformats.org/drawingml/2006/wordprocessingDrawing" xmlns:r="http://schemas.openxmlformats.org/officeDocument/2006/relationships" xmlns:w14="http://schemas.microsoft.com/office/word/2010/wordml">
+              <w:rPr>
+                <w:rFonts w:ascii="Times New Roman" w:hAnsi="Arial" w:eastAsia="Arial" w:cs="Arial"/>
                 <w:i w:val="false"/>
                 <w:b w:val="false"/>
                 <w:u w:val="none"/>
@@ -3891,18 +3952,18 @@
               <w:spacing w:after="60" w:before="60" w:line="240"/>
               <w:ind w:left="60" w:right="60" w:firstLine="0" w:firstLineChars="0"/>
               <w:rPr>
-                <w:rFonts w:ascii="Times New Roman" w:hAnsi="Helvetica" w:eastAsia="Helvetica" w:cs="Helvetica"/>
-                <w:i w:val="false"/>
-                <w:b w:val="false"/>
-                <w:u w:val="none"/>
-                <w:sz w:val="22"/>
-                <w:szCs w:val="22"/>
-                <w:color w:val="000000"/>
-              </w:rPr>
-            </w:pPr>
-            <w:r xmlns:w="http://schemas.openxmlformats.org/wordprocessingml/2006/main" xmlns:wp="http://schemas.openxmlformats.org/drawingml/2006/wordprocessingDrawing" xmlns:r="http://schemas.openxmlformats.org/officeDocument/2006/relationships" xmlns:w14="http://schemas.microsoft.com/office/word/2010/wordml">
-              <w:rPr>
-                <w:rFonts w:ascii="Times New Roman" w:hAnsi="Helvetica" w:eastAsia="Helvetica" w:cs="Helvetica"/>
+                <w:rFonts w:ascii="Times New Roman" w:hAnsi="Arial" w:eastAsia="Arial" w:cs="Arial"/>
+                <w:i w:val="false"/>
+                <w:b w:val="false"/>
+                <w:u w:val="none"/>
+                <w:sz w:val="22"/>
+                <w:szCs w:val="22"/>
+                <w:color w:val="000000"/>
+              </w:rPr>
+            </w:pPr>
+            <w:r xmlns:w="http://schemas.openxmlformats.org/wordprocessingml/2006/main" xmlns:wp="http://schemas.openxmlformats.org/drawingml/2006/wordprocessingDrawing" xmlns:r="http://schemas.openxmlformats.org/officeDocument/2006/relationships" xmlns:w14="http://schemas.microsoft.com/office/word/2010/wordml">
+              <w:rPr>
+                <w:rFonts w:ascii="Times New Roman" w:hAnsi="Arial" w:eastAsia="Arial" w:cs="Arial"/>
                 <w:i w:val="false"/>
                 <w:b w:val="false"/>
                 <w:u w:val="none"/>
@@ -3950,18 +4011,18 @@
               <w:spacing w:after="60" w:before="60" w:line="240"/>
               <w:ind w:left="60" w:right="60" w:firstLine="0" w:firstLineChars="0"/>
               <w:rPr>
-                <w:rFonts w:ascii="Times New Roman" w:hAnsi="Helvetica" w:eastAsia="Helvetica" w:cs="Helvetica"/>
-                <w:i w:val="false"/>
-                <w:b w:val="false"/>
-                <w:u w:val="none"/>
-                <w:sz w:val="22"/>
-                <w:szCs w:val="22"/>
-                <w:color w:val="000000"/>
-              </w:rPr>
-            </w:pPr>
-            <w:r xmlns:w="http://schemas.openxmlformats.org/wordprocessingml/2006/main" xmlns:wp="http://schemas.openxmlformats.org/drawingml/2006/wordprocessingDrawing" xmlns:r="http://schemas.openxmlformats.org/officeDocument/2006/relationships" xmlns:w14="http://schemas.microsoft.com/office/word/2010/wordml">
-              <w:rPr>
-                <w:rFonts w:ascii="Times New Roman" w:hAnsi="Helvetica" w:eastAsia="Helvetica" w:cs="Helvetica"/>
+                <w:rFonts w:ascii="Times New Roman" w:hAnsi="Arial" w:eastAsia="Arial" w:cs="Arial"/>
+                <w:i w:val="false"/>
+                <w:b w:val="false"/>
+                <w:u w:val="none"/>
+                <w:sz w:val="22"/>
+                <w:szCs w:val="22"/>
+                <w:color w:val="000000"/>
+              </w:rPr>
+            </w:pPr>
+            <w:r xmlns:w="http://schemas.openxmlformats.org/wordprocessingml/2006/main" xmlns:wp="http://schemas.openxmlformats.org/drawingml/2006/wordprocessingDrawing" xmlns:r="http://schemas.openxmlformats.org/officeDocument/2006/relationships" xmlns:w14="http://schemas.microsoft.com/office/word/2010/wordml">
+              <w:rPr>
+                <w:rFonts w:ascii="Times New Roman" w:hAnsi="Arial" w:eastAsia="Arial" w:cs="Arial"/>
                 <w:i w:val="false"/>
                 <w:b w:val="false"/>
                 <w:u w:val="none"/>
@@ -4003,18 +4064,18 @@
               <w:spacing w:after="60" w:before="60" w:line="240"/>
               <w:ind w:left="60" w:right="60" w:firstLine="0" w:firstLineChars="0"/>
               <w:rPr>
-                <w:rFonts w:ascii="Times New Roman" w:hAnsi="Helvetica" w:eastAsia="Helvetica" w:cs="Helvetica"/>
-                <w:i w:val="false"/>
-                <w:b w:val="false"/>
-                <w:u w:val="none"/>
-                <w:sz w:val="22"/>
-                <w:szCs w:val="22"/>
-                <w:color w:val="000000"/>
-              </w:rPr>
-            </w:pPr>
-            <w:r xmlns:w="http://schemas.openxmlformats.org/wordprocessingml/2006/main" xmlns:wp="http://schemas.openxmlformats.org/drawingml/2006/wordprocessingDrawing" xmlns:r="http://schemas.openxmlformats.org/officeDocument/2006/relationships" xmlns:w14="http://schemas.microsoft.com/office/word/2010/wordml">
-              <w:rPr>
-                <w:rFonts w:ascii="Times New Roman" w:hAnsi="Helvetica" w:eastAsia="Helvetica" w:cs="Helvetica"/>
+                <w:rFonts w:ascii="Times New Roman" w:hAnsi="Arial" w:eastAsia="Arial" w:cs="Arial"/>
+                <w:i w:val="false"/>
+                <w:b w:val="false"/>
+                <w:u w:val="none"/>
+                <w:sz w:val="22"/>
+                <w:szCs w:val="22"/>
+                <w:color w:val="000000"/>
+              </w:rPr>
+            </w:pPr>
+            <w:r xmlns:w="http://schemas.openxmlformats.org/wordprocessingml/2006/main" xmlns:wp="http://schemas.openxmlformats.org/drawingml/2006/wordprocessingDrawing" xmlns:r="http://schemas.openxmlformats.org/officeDocument/2006/relationships" xmlns:w14="http://schemas.microsoft.com/office/word/2010/wordml">
+              <w:rPr>
+                <w:rFonts w:ascii="Times New Roman" w:hAnsi="Arial" w:eastAsia="Arial" w:cs="Arial"/>
                 <w:i w:val="false"/>
                 <w:b w:val="false"/>
                 <w:u w:val="none"/>
@@ -4056,18 +4117,18 @@
               <w:spacing w:after="60" w:before="60" w:line="240"/>
               <w:ind w:left="60" w:right="60" w:firstLine="0" w:firstLineChars="0"/>
               <w:rPr>
-                <w:rFonts w:ascii="Times New Roman" w:hAnsi="Helvetica" w:eastAsia="Helvetica" w:cs="Helvetica"/>
-                <w:i w:val="false"/>
-                <w:b w:val="false"/>
-                <w:u w:val="none"/>
-                <w:sz w:val="22"/>
-                <w:szCs w:val="22"/>
-                <w:color w:val="000000"/>
-              </w:rPr>
-            </w:pPr>
-            <w:r xmlns:w="http://schemas.openxmlformats.org/wordprocessingml/2006/main" xmlns:wp="http://schemas.openxmlformats.org/drawingml/2006/wordprocessingDrawing" xmlns:r="http://schemas.openxmlformats.org/officeDocument/2006/relationships" xmlns:w14="http://schemas.microsoft.com/office/word/2010/wordml">
-              <w:rPr>
-                <w:rFonts w:ascii="Times New Roman" w:hAnsi="Helvetica" w:eastAsia="Helvetica" w:cs="Helvetica"/>
+                <w:rFonts w:ascii="Times New Roman" w:hAnsi="Arial" w:eastAsia="Arial" w:cs="Arial"/>
+                <w:i w:val="false"/>
+                <w:b w:val="false"/>
+                <w:u w:val="none"/>
+                <w:sz w:val="22"/>
+                <w:szCs w:val="22"/>
+                <w:color w:val="000000"/>
+              </w:rPr>
+            </w:pPr>
+            <w:r xmlns:w="http://schemas.openxmlformats.org/wordprocessingml/2006/main" xmlns:wp="http://schemas.openxmlformats.org/drawingml/2006/wordprocessingDrawing" xmlns:r="http://schemas.openxmlformats.org/officeDocument/2006/relationships" xmlns:w14="http://schemas.microsoft.com/office/word/2010/wordml">
+              <w:rPr>
+                <w:rFonts w:ascii="Times New Roman" w:hAnsi="Arial" w:eastAsia="Arial" w:cs="Arial"/>
                 <w:i w:val="false"/>
                 <w:b w:val="false"/>
                 <w:u w:val="none"/>
@@ -4109,18 +4170,18 @@
               <w:spacing w:after="60" w:before="60" w:line="240"/>
               <w:ind w:left="60" w:right="60" w:firstLine="0" w:firstLineChars="0"/>
               <w:rPr>
-                <w:rFonts w:ascii="Times New Roman" w:hAnsi="Helvetica" w:eastAsia="Helvetica" w:cs="Helvetica"/>
-                <w:i w:val="false"/>
-                <w:b w:val="false"/>
-                <w:u w:val="none"/>
-                <w:sz w:val="22"/>
-                <w:szCs w:val="22"/>
-                <w:color w:val="000000"/>
-              </w:rPr>
-            </w:pPr>
-            <w:r xmlns:w="http://schemas.openxmlformats.org/wordprocessingml/2006/main" xmlns:wp="http://schemas.openxmlformats.org/drawingml/2006/wordprocessingDrawing" xmlns:r="http://schemas.openxmlformats.org/officeDocument/2006/relationships" xmlns:w14="http://schemas.microsoft.com/office/word/2010/wordml">
-              <w:rPr>
-                <w:rFonts w:ascii="Times New Roman" w:hAnsi="Helvetica" w:eastAsia="Helvetica" w:cs="Helvetica"/>
+                <w:rFonts w:ascii="Times New Roman" w:hAnsi="Arial" w:eastAsia="Arial" w:cs="Arial"/>
+                <w:i w:val="false"/>
+                <w:b w:val="false"/>
+                <w:u w:val="none"/>
+                <w:sz w:val="22"/>
+                <w:szCs w:val="22"/>
+                <w:color w:val="000000"/>
+              </w:rPr>
+            </w:pPr>
+            <w:r xmlns:w="http://schemas.openxmlformats.org/wordprocessingml/2006/main" xmlns:wp="http://schemas.openxmlformats.org/drawingml/2006/wordprocessingDrawing" xmlns:r="http://schemas.openxmlformats.org/officeDocument/2006/relationships" xmlns:w14="http://schemas.microsoft.com/office/word/2010/wordml">
+              <w:rPr>
+                <w:rFonts w:ascii="Times New Roman" w:hAnsi="Arial" w:eastAsia="Arial" w:cs="Arial"/>
                 <w:i w:val="false"/>
                 <w:b w:val="false"/>
                 <w:u w:val="none"/>
@@ -4148,7 +4209,7 @@
       <w:pPr>
         <w:numPr>
           <w:ilvl w:val="0"/>
-          <w:numId w:val="1009"/>
+          <w:numId w:val="1011"/>
         </w:numPr>
       </w:pPr>
       <w:r>
@@ -4185,7 +4246,7 @@
       <w:pPr>
         <w:numPr>
           <w:ilvl w:val="0"/>
-          <w:numId w:val="1009"/>
+          <w:numId w:val="1011"/>
         </w:numPr>
       </w:pPr>
       <w:r>
@@ -4206,7 +4267,7 @@
       <w:pPr>
         <w:numPr>
           <w:ilvl w:val="0"/>
-          <w:numId w:val="1009"/>
+          <w:numId w:val="1011"/>
         </w:numPr>
       </w:pPr>
       <w:r>
@@ -4243,7 +4304,7 @@
       <w:pPr>
         <w:numPr>
           <w:ilvl w:val="0"/>
-          <w:numId w:val="1009"/>
+          <w:numId w:val="1011"/>
         </w:numPr>
       </w:pPr>
       <w:r>
@@ -4309,7 +4370,7 @@
       <w:pPr>
         <w:numPr>
           <w:ilvl w:val="0"/>
-          <w:numId w:val="1009"/>
+          <w:numId w:val="1011"/>
         </w:numPr>
       </w:pPr>
       <w:r>
@@ -4343,7 +4404,7 @@
       <w:pPr>
         <w:numPr>
           <w:ilvl w:val="0"/>
-          <w:numId w:val="1009"/>
+          <w:numId w:val="1011"/>
         </w:numPr>
       </w:pPr>
       <w:r>
@@ -4479,7 +4540,7 @@
         <w:t xml:space="preserve"> </w:t>
       </w:r>
       <w:r>
-        <w:t xml:space="preserve">[12]</w:t>
+        <w:t xml:space="preserve">[15]</w:t>
       </w:r>
       <w:r>
         <w:t xml:space="preserve">.</w:t>
@@ -4494,7 +4555,7 @@
         <w:t xml:space="preserve"> </w:t>
       </w:r>
       <w:r>
-        <w:t xml:space="preserve">[13]</w:t>
+        <w:t xml:space="preserve">[16]</w:t>
       </w:r>
       <w:r>
         <w:t xml:space="preserve">. Nhiều nghiên cứu quốc tế cũng khẳng định mối liên hệ này: - Nghiên cứu của Ivnik và cộng sự (1990) ghi nhận MMSE tương quan cao với</w:t>
@@ -4519,7 +4580,7 @@
         <w:t xml:space="preserve"> </w:t>
       </w:r>
       <w:r>
-        <w:t xml:space="preserve">[14]</w:t>
+        <w:t xml:space="preserve">[17]</w:t>
       </w:r>
       <w:r>
         <w:t xml:space="preserve">. - Welsh et al. (1994) cho thấy bài</w:t>
@@ -4544,7 +4605,7 @@
         <w:t xml:space="preserve"> </w:t>
       </w:r>
       <w:r>
-        <w:t xml:space="preserve">[15]</w:t>
+        <w:t xml:space="preserve">[18]</w:t>
       </w:r>
       <w:r>
         <w:t xml:space="preserve">. - Sarazin và cộng sự (2007) nhận thấy rằng giảm điểm word list recall là chỉ dấu sớm của Alzheimer và có mối tương quan mạnh với MMSE trong suốt quá trình tiến triển bệnh</w:t>
@@ -4553,7 +4614,7 @@
         <w:t xml:space="preserve"> </w:t>
       </w:r>
       <w:r>
-        <w:t xml:space="preserve">[16]</w:t>
+        <w:t xml:space="preserve">[19]</w:t>
       </w:r>
       <w:r>
         <w:t xml:space="preserve">.</w:t>
@@ -4676,8 +4737,8 @@
                   <m:d>
                     <m:dPr>
                       <m:begChr m:val="("/>
+                      <m:endChr m:val=")"/>
                       <m:sepChr m:val=""/>
-                      <m:endChr m:val=")"/>
                       <m:grow/>
                     </m:dPr>
                     <m:e>
@@ -4723,8 +4784,8 @@
               <m:d>
                 <m:dPr>
                   <m:begChr m:val="("/>
+                  <m:endChr m:val=")"/>
                   <m:sepChr m:val=""/>
-                  <m:endChr m:val=")"/>
                   <m:grow/>
                 </m:dPr>
                 <m:e>
@@ -4774,7 +4835,7 @@
         <w:pStyle w:val="Compact"/>
         <w:numPr>
           <w:ilvl w:val="0"/>
-          <w:numId w:val="1010"/>
+          <w:numId w:val="1012"/>
         </w:numPr>
       </w:pPr>
       <m:oMath>
@@ -4791,7 +4852,7 @@
         <w:pStyle w:val="Compact"/>
         <w:numPr>
           <w:ilvl w:val="0"/>
-          <w:numId w:val="1010"/>
+          <w:numId w:val="1012"/>
         </w:numPr>
       </w:pPr>
       <m:oMath>
@@ -4825,7 +4886,7 @@
         <w:pStyle w:val="Compact"/>
         <w:numPr>
           <w:ilvl w:val="0"/>
-          <w:numId w:val="1010"/>
+          <w:numId w:val="1012"/>
         </w:numPr>
       </w:pPr>
       <m:oMath>
@@ -4839,8 +4900,8 @@
             <m:d>
               <m:dPr>
                 <m:begChr m:val="("/>
+                <m:endChr m:val=")"/>
                 <m:sepChr m:val=""/>
-                <m:endChr m:val=")"/>
                 <m:grow/>
               </m:dPr>
               <m:e>
@@ -4888,7 +4949,7 @@
         <w:pStyle w:val="Compact"/>
         <w:numPr>
           <w:ilvl w:val="0"/>
-          <w:numId w:val="1010"/>
+          <w:numId w:val="1012"/>
         </w:numPr>
       </w:pPr>
       <m:oMath>
@@ -4935,7 +4996,7 @@
         <w:pStyle w:val="Compact"/>
         <w:numPr>
           <w:ilvl w:val="0"/>
-          <w:numId w:val="1010"/>
+          <w:numId w:val="1012"/>
         </w:numPr>
       </w:pPr>
       <m:oMath>
@@ -4992,8 +5053,8 @@
                   <m:d>
                     <m:dPr>
                       <m:begChr m:val="("/>
+                      <m:endChr m:val=")"/>
                       <m:sepChr m:val=""/>
-                      <m:endChr m:val=")"/>
                       <m:grow/>
                     </m:dPr>
                     <m:e>
@@ -5027,8 +5088,8 @@
               <m:d>
                 <m:dPr>
                   <m:begChr m:val="("/>
+                  <m:endChr m:val=")"/>
                   <m:sepChr m:val=""/>
-                  <m:endChr m:val=")"/>
                   <m:grow/>
                 </m:dPr>
                 <m:e>
@@ -5053,8 +5114,8 @@
                   <m:d>
                     <m:dPr>
                       <m:begChr m:val="("/>
+                      <m:endChr m:val=")"/>
                       <m:sepChr m:val=""/>
-                      <m:endChr m:val=")"/>
                       <m:grow/>
                     </m:dPr>
                     <m:e>
@@ -8691,7 +8752,7 @@
         <w:pStyle w:val="Compact"/>
         <w:numPr>
           <w:ilvl w:val="0"/>
-          <w:numId w:val="1011"/>
+          <w:numId w:val="1013"/>
         </w:numPr>
       </w:pPr>
       <w:r>
@@ -8703,7 +8764,7 @@
         <w:pStyle w:val="Compact"/>
         <w:numPr>
           <w:ilvl w:val="0"/>
-          <w:numId w:val="1011"/>
+          <w:numId w:val="1013"/>
         </w:numPr>
       </w:pPr>
       <w:r>
@@ -8715,7 +8776,7 @@
         <w:pStyle w:val="Compact"/>
         <w:numPr>
           <w:ilvl w:val="0"/>
-          <w:numId w:val="1011"/>
+          <w:numId w:val="1013"/>
         </w:numPr>
       </w:pPr>
       <w:r>
@@ -8727,7 +8788,7 @@
         <w:pStyle w:val="Compact"/>
         <w:numPr>
           <w:ilvl w:val="0"/>
-          <w:numId w:val="1011"/>
+          <w:numId w:val="1013"/>
         </w:numPr>
       </w:pPr>
       <w:r>
@@ -8739,7 +8800,7 @@
         <w:pStyle w:val="Compact"/>
         <w:numPr>
           <w:ilvl w:val="0"/>
-          <w:numId w:val="1011"/>
+          <w:numId w:val="1013"/>
         </w:numPr>
       </w:pPr>
       <w:r>
@@ -8751,7 +8812,7 @@
         <w:pStyle w:val="Compact"/>
         <w:numPr>
           <w:ilvl w:val="0"/>
-          <w:numId w:val="1011"/>
+          <w:numId w:val="1013"/>
         </w:numPr>
       </w:pPr>
       <w:r>
@@ -8763,7 +8824,7 @@
         <w:pStyle w:val="Compact"/>
         <w:numPr>
           <w:ilvl w:val="0"/>
-          <w:numId w:val="1011"/>
+          <w:numId w:val="1013"/>
         </w:numPr>
       </w:pPr>
       <w:r>
@@ -8775,7 +8836,7 @@
         <w:pStyle w:val="Compact"/>
         <w:numPr>
           <w:ilvl w:val="0"/>
-          <w:numId w:val="1011"/>
+          <w:numId w:val="1013"/>
         </w:numPr>
       </w:pPr>
       <w:r>
@@ -8787,7 +8848,7 @@
         <w:pStyle w:val="Compact"/>
         <w:numPr>
           <w:ilvl w:val="0"/>
-          <w:numId w:val="1011"/>
+          <w:numId w:val="1013"/>
         </w:numPr>
       </w:pPr>
       <w:r>
@@ -8799,7 +8860,7 @@
         <w:pStyle w:val="Compact"/>
         <w:numPr>
           <w:ilvl w:val="0"/>
-          <w:numId w:val="1011"/>
+          <w:numId w:val="1013"/>
         </w:numPr>
       </w:pPr>
       <w:r>
@@ -8811,7 +8872,7 @@
         <w:pStyle w:val="Compact"/>
         <w:numPr>
           <w:ilvl w:val="0"/>
-          <w:numId w:val="1011"/>
+          <w:numId w:val="1013"/>
         </w:numPr>
       </w:pPr>
       <w:r>
@@ -8927,7 +8988,7 @@
         <w:pStyle w:val="Compact"/>
         <w:numPr>
           <w:ilvl w:val="0"/>
-          <w:numId w:val="1012"/>
+          <w:numId w:val="1014"/>
         </w:numPr>
       </w:pPr>
       <w:r>
@@ -8977,7 +9038,7 @@
               <w:spacing w:after="60" w:before="60" w:line="240"/>
               <w:ind w:left="60" w:right="60" w:firstLine="0" w:firstLineChars="0"/>
               <w:rPr>
-                <w:rFonts w:ascii="Times New Roman" w:hAnsi="Helvetica" w:eastAsia="Helvetica" w:cs="Helvetica"/>
+                <w:rFonts w:ascii="Times New Roman" w:hAnsi="Arial" w:eastAsia="Arial" w:cs="Arial"/>
                 <w:i w:val="false"/>
                 <w:b w:val="true"/>
                 <w:u w:val="none"/>
@@ -8988,7 +9049,7 @@
             </w:pPr>
             <w:r xmlns:w="http://schemas.openxmlformats.org/wordprocessingml/2006/main" xmlns:wp="http://schemas.openxmlformats.org/drawingml/2006/wordprocessingDrawing" xmlns:r="http://schemas.openxmlformats.org/officeDocument/2006/relationships" xmlns:w14="http://schemas.microsoft.com/office/word/2010/wordml">
               <w:rPr>
-                <w:rFonts w:ascii="Times New Roman" w:hAnsi="Helvetica" w:eastAsia="Helvetica" w:cs="Helvetica"/>
+                <w:rFonts w:ascii="Times New Roman" w:hAnsi="Arial" w:eastAsia="Arial" w:cs="Arial"/>
                 <w:i w:val="false"/>
                 <w:b w:val="true"/>
                 <w:u w:val="none"/>
@@ -9030,7 +9091,7 @@
               <w:spacing w:after="60" w:before="60" w:line="240"/>
               <w:ind w:left="60" w:right="60" w:firstLine="0" w:firstLineChars="0"/>
               <w:rPr>
-                <w:rFonts w:ascii="Times New Roman" w:hAnsi="Helvetica" w:eastAsia="Helvetica" w:cs="Helvetica"/>
+                <w:rFonts w:ascii="Times New Roman" w:hAnsi="Arial" w:eastAsia="Arial" w:cs="Arial"/>
                 <w:i w:val="false"/>
                 <w:b w:val="true"/>
                 <w:u w:val="none"/>
@@ -9041,7 +9102,7 @@
             </w:pPr>
             <w:r xmlns:w="http://schemas.openxmlformats.org/wordprocessingml/2006/main" xmlns:wp="http://schemas.openxmlformats.org/drawingml/2006/wordprocessingDrawing" xmlns:r="http://schemas.openxmlformats.org/officeDocument/2006/relationships" xmlns:w14="http://schemas.microsoft.com/office/word/2010/wordml">
               <w:rPr>
-                <w:rFonts w:ascii="Times New Roman" w:hAnsi="Helvetica" w:eastAsia="Helvetica" w:cs="Helvetica"/>
+                <w:rFonts w:ascii="Times New Roman" w:hAnsi="Arial" w:eastAsia="Arial" w:cs="Arial"/>
                 <w:i w:val="false"/>
                 <w:b w:val="true"/>
                 <w:u w:val="none"/>
@@ -9083,7 +9144,7 @@
               <w:spacing w:after="60" w:before="60" w:line="240"/>
               <w:ind w:left="60" w:right="60" w:firstLine="0" w:firstLineChars="0"/>
               <w:rPr>
-                <w:rFonts w:ascii="Times New Roman" w:hAnsi="Helvetica" w:eastAsia="Helvetica" w:cs="Helvetica"/>
+                <w:rFonts w:ascii="Times New Roman" w:hAnsi="Arial" w:eastAsia="Arial" w:cs="Arial"/>
                 <w:i w:val="false"/>
                 <w:b w:val="true"/>
                 <w:u w:val="none"/>
@@ -9094,7 +9155,7 @@
             </w:pPr>
             <w:r xmlns:w="http://schemas.openxmlformats.org/wordprocessingml/2006/main" xmlns:wp="http://schemas.openxmlformats.org/drawingml/2006/wordprocessingDrawing" xmlns:r="http://schemas.openxmlformats.org/officeDocument/2006/relationships" xmlns:w14="http://schemas.microsoft.com/office/word/2010/wordml">
               <w:rPr>
-                <w:rFonts w:ascii="Times New Roman" w:hAnsi="Helvetica" w:eastAsia="Helvetica" w:cs="Helvetica"/>
+                <w:rFonts w:ascii="Times New Roman" w:hAnsi="Arial" w:eastAsia="Arial" w:cs="Arial"/>
                 <w:i w:val="false"/>
                 <w:b w:val="true"/>
                 <w:u w:val="none"/>
@@ -9136,7 +9197,7 @@
               <w:spacing w:after="60" w:before="60" w:line="240"/>
               <w:ind w:left="60" w:right="60" w:firstLine="0" w:firstLineChars="0"/>
               <w:rPr>
-                <w:rFonts w:ascii="Times New Roman" w:hAnsi="Helvetica" w:eastAsia="Helvetica" w:cs="Helvetica"/>
+                <w:rFonts w:ascii="Times New Roman" w:hAnsi="Arial" w:eastAsia="Arial" w:cs="Arial"/>
                 <w:i w:val="false"/>
                 <w:b w:val="true"/>
                 <w:u w:val="none"/>
@@ -9147,7 +9208,7 @@
             </w:pPr>
             <w:r xmlns:w="http://schemas.openxmlformats.org/wordprocessingml/2006/main" xmlns:wp="http://schemas.openxmlformats.org/drawingml/2006/wordprocessingDrawing" xmlns:r="http://schemas.openxmlformats.org/officeDocument/2006/relationships" xmlns:w14="http://schemas.microsoft.com/office/word/2010/wordml">
               <w:rPr>
-                <w:rFonts w:ascii="Times New Roman" w:hAnsi="Helvetica" w:eastAsia="Helvetica" w:cs="Helvetica"/>
+                <w:rFonts w:ascii="Times New Roman" w:hAnsi="Arial" w:eastAsia="Arial" w:cs="Arial"/>
                 <w:i w:val="false"/>
                 <w:b w:val="true"/>
                 <w:u w:val="none"/>
@@ -9195,18 +9256,18 @@
               <w:spacing w:after="60" w:before="60" w:line="240"/>
               <w:ind w:left="60" w:right="60" w:firstLine="0" w:firstLineChars="0"/>
               <w:rPr>
-                <w:rFonts w:ascii="Times New Roman" w:hAnsi="Helvetica" w:eastAsia="Helvetica" w:cs="Helvetica"/>
-                <w:i w:val="false"/>
-                <w:b w:val="false"/>
-                <w:u w:val="none"/>
-                <w:sz w:val="22"/>
-                <w:szCs w:val="22"/>
-                <w:color w:val="000000"/>
-              </w:rPr>
-            </w:pPr>
-            <w:r xmlns:w="http://schemas.openxmlformats.org/wordprocessingml/2006/main" xmlns:wp="http://schemas.openxmlformats.org/drawingml/2006/wordprocessingDrawing" xmlns:r="http://schemas.openxmlformats.org/officeDocument/2006/relationships" xmlns:w14="http://schemas.microsoft.com/office/word/2010/wordml">
-              <w:rPr>
-                <w:rFonts w:ascii="Times New Roman" w:hAnsi="Helvetica" w:eastAsia="Helvetica" w:cs="Helvetica"/>
+                <w:rFonts w:ascii="Times New Roman" w:hAnsi="Arial" w:eastAsia="Arial" w:cs="Arial"/>
+                <w:i w:val="false"/>
+                <w:b w:val="false"/>
+                <w:u w:val="none"/>
+                <w:sz w:val="22"/>
+                <w:szCs w:val="22"/>
+                <w:color w:val="000000"/>
+              </w:rPr>
+            </w:pPr>
+            <w:r xmlns:w="http://schemas.openxmlformats.org/wordprocessingml/2006/main" xmlns:wp="http://schemas.openxmlformats.org/drawingml/2006/wordprocessingDrawing" xmlns:r="http://schemas.openxmlformats.org/officeDocument/2006/relationships" xmlns:w14="http://schemas.microsoft.com/office/word/2010/wordml">
+              <w:rPr>
+                <w:rFonts w:ascii="Times New Roman" w:hAnsi="Arial" w:eastAsia="Arial" w:cs="Arial"/>
                 <w:i w:val="false"/>
                 <w:b w:val="false"/>
                 <w:u w:val="none"/>
@@ -9248,18 +9309,18 @@
               <w:spacing w:after="60" w:before="60" w:line="240"/>
               <w:ind w:left="60" w:right="60" w:firstLine="0" w:firstLineChars="0"/>
               <w:rPr>
-                <w:rFonts w:ascii="Times New Roman" w:hAnsi="Helvetica" w:eastAsia="Helvetica" w:cs="Helvetica"/>
-                <w:i w:val="false"/>
-                <w:b w:val="false"/>
-                <w:u w:val="none"/>
-                <w:sz w:val="22"/>
-                <w:szCs w:val="22"/>
-                <w:color w:val="000000"/>
-              </w:rPr>
-            </w:pPr>
-            <w:r xmlns:w="http://schemas.openxmlformats.org/wordprocessingml/2006/main" xmlns:wp="http://schemas.openxmlformats.org/drawingml/2006/wordprocessingDrawing" xmlns:r="http://schemas.openxmlformats.org/officeDocument/2006/relationships" xmlns:w14="http://schemas.microsoft.com/office/word/2010/wordml">
-              <w:rPr>
-                <w:rFonts w:ascii="Times New Roman" w:hAnsi="Helvetica" w:eastAsia="Helvetica" w:cs="Helvetica"/>
+                <w:rFonts w:ascii="Times New Roman" w:hAnsi="Arial" w:eastAsia="Arial" w:cs="Arial"/>
+                <w:i w:val="false"/>
+                <w:b w:val="false"/>
+                <w:u w:val="none"/>
+                <w:sz w:val="22"/>
+                <w:szCs w:val="22"/>
+                <w:color w:val="000000"/>
+              </w:rPr>
+            </w:pPr>
+            <w:r xmlns:w="http://schemas.openxmlformats.org/wordprocessingml/2006/main" xmlns:wp="http://schemas.openxmlformats.org/drawingml/2006/wordprocessingDrawing" xmlns:r="http://schemas.openxmlformats.org/officeDocument/2006/relationships" xmlns:w14="http://schemas.microsoft.com/office/word/2010/wordml">
+              <w:rPr>
+                <w:rFonts w:ascii="Times New Roman" w:hAnsi="Arial" w:eastAsia="Arial" w:cs="Arial"/>
                 <w:i w:val="false"/>
                 <w:b w:val="false"/>
                 <w:u w:val="none"/>
@@ -9301,18 +9362,18 @@
               <w:spacing w:after="60" w:before="60" w:line="240"/>
               <w:ind w:left="60" w:right="60" w:firstLine="0" w:firstLineChars="0"/>
               <w:rPr>
-                <w:rFonts w:ascii="Times New Roman" w:hAnsi="Helvetica" w:eastAsia="Helvetica" w:cs="Helvetica"/>
-                <w:i w:val="false"/>
-                <w:b w:val="false"/>
-                <w:u w:val="none"/>
-                <w:sz w:val="22"/>
-                <w:szCs w:val="22"/>
-                <w:color w:val="000000"/>
-              </w:rPr>
-            </w:pPr>
-            <w:r xmlns:w="http://schemas.openxmlformats.org/wordprocessingml/2006/main" xmlns:wp="http://schemas.openxmlformats.org/drawingml/2006/wordprocessingDrawing" xmlns:r="http://schemas.openxmlformats.org/officeDocument/2006/relationships" xmlns:w14="http://schemas.microsoft.com/office/word/2010/wordml">
-              <w:rPr>
-                <w:rFonts w:ascii="Times New Roman" w:hAnsi="Helvetica" w:eastAsia="Helvetica" w:cs="Helvetica"/>
+                <w:rFonts w:ascii="Times New Roman" w:hAnsi="Arial" w:eastAsia="Arial" w:cs="Arial"/>
+                <w:i w:val="false"/>
+                <w:b w:val="false"/>
+                <w:u w:val="none"/>
+                <w:sz w:val="22"/>
+                <w:szCs w:val="22"/>
+                <w:color w:val="000000"/>
+              </w:rPr>
+            </w:pPr>
+            <w:r xmlns:w="http://schemas.openxmlformats.org/wordprocessingml/2006/main" xmlns:wp="http://schemas.openxmlformats.org/drawingml/2006/wordprocessingDrawing" xmlns:r="http://schemas.openxmlformats.org/officeDocument/2006/relationships" xmlns:w14="http://schemas.microsoft.com/office/word/2010/wordml">
+              <w:rPr>
+                <w:rFonts w:ascii="Times New Roman" w:hAnsi="Arial" w:eastAsia="Arial" w:cs="Arial"/>
                 <w:i w:val="false"/>
                 <w:b w:val="false"/>
                 <w:u w:val="none"/>
@@ -9354,18 +9415,18 @@
               <w:spacing w:after="60" w:before="60" w:line="240"/>
               <w:ind w:left="60" w:right="60" w:firstLine="0" w:firstLineChars="0"/>
               <w:rPr>
-                <w:rFonts w:ascii="Times New Roman" w:hAnsi="Helvetica" w:eastAsia="Helvetica" w:cs="Helvetica"/>
-                <w:i w:val="false"/>
-                <w:b w:val="false"/>
-                <w:u w:val="none"/>
-                <w:sz w:val="22"/>
-                <w:szCs w:val="22"/>
-                <w:color w:val="000000"/>
-              </w:rPr>
-            </w:pPr>
-            <w:r xmlns:w="http://schemas.openxmlformats.org/wordprocessingml/2006/main" xmlns:wp="http://schemas.openxmlformats.org/drawingml/2006/wordprocessingDrawing" xmlns:r="http://schemas.openxmlformats.org/officeDocument/2006/relationships" xmlns:w14="http://schemas.microsoft.com/office/word/2010/wordml">
-              <w:rPr>
-                <w:rFonts w:ascii="Times New Roman" w:hAnsi="Helvetica" w:eastAsia="Helvetica" w:cs="Helvetica"/>
+                <w:rFonts w:ascii="Times New Roman" w:hAnsi="Arial" w:eastAsia="Arial" w:cs="Arial"/>
+                <w:i w:val="false"/>
+                <w:b w:val="false"/>
+                <w:u w:val="none"/>
+                <w:sz w:val="22"/>
+                <w:szCs w:val="22"/>
+                <w:color w:val="000000"/>
+              </w:rPr>
+            </w:pPr>
+            <w:r xmlns:w="http://schemas.openxmlformats.org/wordprocessingml/2006/main" xmlns:wp="http://schemas.openxmlformats.org/drawingml/2006/wordprocessingDrawing" xmlns:r="http://schemas.openxmlformats.org/officeDocument/2006/relationships" xmlns:w14="http://schemas.microsoft.com/office/word/2010/wordml">
+              <w:rPr>
+                <w:rFonts w:ascii="Times New Roman" w:hAnsi="Arial" w:eastAsia="Arial" w:cs="Arial"/>
                 <w:i w:val="false"/>
                 <w:b w:val="false"/>
                 <w:u w:val="none"/>
@@ -9413,18 +9474,18 @@
               <w:spacing w:after="60" w:before="60" w:line="240"/>
               <w:ind w:left="60" w:right="60" w:firstLine="0" w:firstLineChars="0"/>
               <w:rPr>
-                <w:rFonts w:ascii="Times New Roman" w:hAnsi="Helvetica" w:eastAsia="Helvetica" w:cs="Helvetica"/>
-                <w:i w:val="false"/>
-                <w:b w:val="false"/>
-                <w:u w:val="none"/>
-                <w:sz w:val="22"/>
-                <w:szCs w:val="22"/>
-                <w:color w:val="000000"/>
-              </w:rPr>
-            </w:pPr>
-            <w:r xmlns:w="http://schemas.openxmlformats.org/wordprocessingml/2006/main" xmlns:wp="http://schemas.openxmlformats.org/drawingml/2006/wordprocessingDrawing" xmlns:r="http://schemas.openxmlformats.org/officeDocument/2006/relationships" xmlns:w14="http://schemas.microsoft.com/office/word/2010/wordml">
-              <w:rPr>
-                <w:rFonts w:ascii="Times New Roman" w:hAnsi="Helvetica" w:eastAsia="Helvetica" w:cs="Helvetica"/>
+                <w:rFonts w:ascii="Times New Roman" w:hAnsi="Arial" w:eastAsia="Arial" w:cs="Arial"/>
+                <w:i w:val="false"/>
+                <w:b w:val="false"/>
+                <w:u w:val="none"/>
+                <w:sz w:val="22"/>
+                <w:szCs w:val="22"/>
+                <w:color w:val="000000"/>
+              </w:rPr>
+            </w:pPr>
+            <w:r xmlns:w="http://schemas.openxmlformats.org/wordprocessingml/2006/main" xmlns:wp="http://schemas.openxmlformats.org/drawingml/2006/wordprocessingDrawing" xmlns:r="http://schemas.openxmlformats.org/officeDocument/2006/relationships" xmlns:w14="http://schemas.microsoft.com/office/word/2010/wordml">
+              <w:rPr>
+                <w:rFonts w:ascii="Times New Roman" w:hAnsi="Arial" w:eastAsia="Arial" w:cs="Arial"/>
                 <w:i w:val="false"/>
                 <w:b w:val="false"/>
                 <w:u w:val="none"/>
@@ -9466,18 +9527,18 @@
               <w:spacing w:after="60" w:before="60" w:line="240"/>
               <w:ind w:left="60" w:right="60" w:firstLine="0" w:firstLineChars="0"/>
               <w:rPr>
-                <w:rFonts w:ascii="Times New Roman" w:hAnsi="Helvetica" w:eastAsia="Helvetica" w:cs="Helvetica"/>
-                <w:i w:val="false"/>
-                <w:b w:val="false"/>
-                <w:u w:val="none"/>
-                <w:sz w:val="22"/>
-                <w:szCs w:val="22"/>
-                <w:color w:val="000000"/>
-              </w:rPr>
-            </w:pPr>
-            <w:r xmlns:w="http://schemas.openxmlformats.org/wordprocessingml/2006/main" xmlns:wp="http://schemas.openxmlformats.org/drawingml/2006/wordprocessingDrawing" xmlns:r="http://schemas.openxmlformats.org/officeDocument/2006/relationships" xmlns:w14="http://schemas.microsoft.com/office/word/2010/wordml">
-              <w:rPr>
-                <w:rFonts w:ascii="Times New Roman" w:hAnsi="Helvetica" w:eastAsia="Helvetica" w:cs="Helvetica"/>
+                <w:rFonts w:ascii="Times New Roman" w:hAnsi="Arial" w:eastAsia="Arial" w:cs="Arial"/>
+                <w:i w:val="false"/>
+                <w:b w:val="false"/>
+                <w:u w:val="none"/>
+                <w:sz w:val="22"/>
+                <w:szCs w:val="22"/>
+                <w:color w:val="000000"/>
+              </w:rPr>
+            </w:pPr>
+            <w:r xmlns:w="http://schemas.openxmlformats.org/wordprocessingml/2006/main" xmlns:wp="http://schemas.openxmlformats.org/drawingml/2006/wordprocessingDrawing" xmlns:r="http://schemas.openxmlformats.org/officeDocument/2006/relationships" xmlns:w14="http://schemas.microsoft.com/office/word/2010/wordml">
+              <w:rPr>
+                <w:rFonts w:ascii="Times New Roman" w:hAnsi="Arial" w:eastAsia="Arial" w:cs="Arial"/>
                 <w:i w:val="false"/>
                 <w:b w:val="false"/>
                 <w:u w:val="none"/>
@@ -9519,18 +9580,18 @@
               <w:spacing w:after="60" w:before="60" w:line="240"/>
               <w:ind w:left="60" w:right="60" w:firstLine="0" w:firstLineChars="0"/>
               <w:rPr>
-                <w:rFonts w:ascii="Times New Roman" w:hAnsi="Helvetica" w:eastAsia="Helvetica" w:cs="Helvetica"/>
-                <w:i w:val="false"/>
-                <w:b w:val="false"/>
-                <w:u w:val="none"/>
-                <w:sz w:val="22"/>
-                <w:szCs w:val="22"/>
-                <w:color w:val="000000"/>
-              </w:rPr>
-            </w:pPr>
-            <w:r xmlns:w="http://schemas.openxmlformats.org/wordprocessingml/2006/main" xmlns:wp="http://schemas.openxmlformats.org/drawingml/2006/wordprocessingDrawing" xmlns:r="http://schemas.openxmlformats.org/officeDocument/2006/relationships" xmlns:w14="http://schemas.microsoft.com/office/word/2010/wordml">
-              <w:rPr>
-                <w:rFonts w:ascii="Times New Roman" w:hAnsi="Helvetica" w:eastAsia="Helvetica" w:cs="Helvetica"/>
+                <w:rFonts w:ascii="Times New Roman" w:hAnsi="Arial" w:eastAsia="Arial" w:cs="Arial"/>
+                <w:i w:val="false"/>
+                <w:b w:val="false"/>
+                <w:u w:val="none"/>
+                <w:sz w:val="22"/>
+                <w:szCs w:val="22"/>
+                <w:color w:val="000000"/>
+              </w:rPr>
+            </w:pPr>
+            <w:r xmlns:w="http://schemas.openxmlformats.org/wordprocessingml/2006/main" xmlns:wp="http://schemas.openxmlformats.org/drawingml/2006/wordprocessingDrawing" xmlns:r="http://schemas.openxmlformats.org/officeDocument/2006/relationships" xmlns:w14="http://schemas.microsoft.com/office/word/2010/wordml">
+              <w:rPr>
+                <w:rFonts w:ascii="Times New Roman" w:hAnsi="Arial" w:eastAsia="Arial" w:cs="Arial"/>
                 <w:i w:val="false"/>
                 <w:b w:val="false"/>
                 <w:u w:val="none"/>
@@ -9572,18 +9633,18 @@
               <w:spacing w:after="60" w:before="60" w:line="240"/>
               <w:ind w:left="60" w:right="60" w:firstLine="0" w:firstLineChars="0"/>
               <w:rPr>
-                <w:rFonts w:ascii="Times New Roman" w:hAnsi="Helvetica" w:eastAsia="Helvetica" w:cs="Helvetica"/>
-                <w:i w:val="false"/>
-                <w:b w:val="false"/>
-                <w:u w:val="none"/>
-                <w:sz w:val="22"/>
-                <w:szCs w:val="22"/>
-                <w:color w:val="000000"/>
-              </w:rPr>
-            </w:pPr>
-            <w:r xmlns:w="http://schemas.openxmlformats.org/wordprocessingml/2006/main" xmlns:wp="http://schemas.openxmlformats.org/drawingml/2006/wordprocessingDrawing" xmlns:r="http://schemas.openxmlformats.org/officeDocument/2006/relationships" xmlns:w14="http://schemas.microsoft.com/office/word/2010/wordml">
-              <w:rPr>
-                <w:rFonts w:ascii="Times New Roman" w:hAnsi="Helvetica" w:eastAsia="Helvetica" w:cs="Helvetica"/>
+                <w:rFonts w:ascii="Times New Roman" w:hAnsi="Arial" w:eastAsia="Arial" w:cs="Arial"/>
+                <w:i w:val="false"/>
+                <w:b w:val="false"/>
+                <w:u w:val="none"/>
+                <w:sz w:val="22"/>
+                <w:szCs w:val="22"/>
+                <w:color w:val="000000"/>
+              </w:rPr>
+            </w:pPr>
+            <w:r xmlns:w="http://schemas.openxmlformats.org/wordprocessingml/2006/main" xmlns:wp="http://schemas.openxmlformats.org/drawingml/2006/wordprocessingDrawing" xmlns:r="http://schemas.openxmlformats.org/officeDocument/2006/relationships" xmlns:w14="http://schemas.microsoft.com/office/word/2010/wordml">
+              <w:rPr>
+                <w:rFonts w:ascii="Times New Roman" w:hAnsi="Arial" w:eastAsia="Arial" w:cs="Arial"/>
                 <w:i w:val="false"/>
                 <w:b w:val="false"/>
                 <w:u w:val="none"/>
@@ -9631,18 +9692,18 @@
               <w:spacing w:after="60" w:before="60" w:line="240"/>
               <w:ind w:left="60" w:right="60" w:firstLine="0" w:firstLineChars="0"/>
               <w:rPr>
-                <w:rFonts w:ascii="Times New Roman" w:hAnsi="Helvetica" w:eastAsia="Helvetica" w:cs="Helvetica"/>
-                <w:i w:val="false"/>
-                <w:b w:val="false"/>
-                <w:u w:val="none"/>
-                <w:sz w:val="22"/>
-                <w:szCs w:val="22"/>
-                <w:color w:val="000000"/>
-              </w:rPr>
-            </w:pPr>
-            <w:r xmlns:w="http://schemas.openxmlformats.org/wordprocessingml/2006/main" xmlns:wp="http://schemas.openxmlformats.org/drawingml/2006/wordprocessingDrawing" xmlns:r="http://schemas.openxmlformats.org/officeDocument/2006/relationships" xmlns:w14="http://schemas.microsoft.com/office/word/2010/wordml">
-              <w:rPr>
-                <w:rFonts w:ascii="Times New Roman" w:hAnsi="Helvetica" w:eastAsia="Helvetica" w:cs="Helvetica"/>
+                <w:rFonts w:ascii="Times New Roman" w:hAnsi="Arial" w:eastAsia="Arial" w:cs="Arial"/>
+                <w:i w:val="false"/>
+                <w:b w:val="false"/>
+                <w:u w:val="none"/>
+                <w:sz w:val="22"/>
+                <w:szCs w:val="22"/>
+                <w:color w:val="000000"/>
+              </w:rPr>
+            </w:pPr>
+            <w:r xmlns:w="http://schemas.openxmlformats.org/wordprocessingml/2006/main" xmlns:wp="http://schemas.openxmlformats.org/drawingml/2006/wordprocessingDrawing" xmlns:r="http://schemas.openxmlformats.org/officeDocument/2006/relationships" xmlns:w14="http://schemas.microsoft.com/office/word/2010/wordml">
+              <w:rPr>
+                <w:rFonts w:ascii="Times New Roman" w:hAnsi="Arial" w:eastAsia="Arial" w:cs="Arial"/>
                 <w:i w:val="false"/>
                 <w:b w:val="false"/>
                 <w:u w:val="none"/>
@@ -9684,18 +9745,18 @@
               <w:spacing w:after="60" w:before="60" w:line="240"/>
               <w:ind w:left="60" w:right="60" w:firstLine="0" w:firstLineChars="0"/>
               <w:rPr>
-                <w:rFonts w:ascii="Times New Roman" w:hAnsi="Helvetica" w:eastAsia="Helvetica" w:cs="Helvetica"/>
-                <w:i w:val="false"/>
-                <w:b w:val="false"/>
-                <w:u w:val="none"/>
-                <w:sz w:val="22"/>
-                <w:szCs w:val="22"/>
-                <w:color w:val="000000"/>
-              </w:rPr>
-            </w:pPr>
-            <w:r xmlns:w="http://schemas.openxmlformats.org/wordprocessingml/2006/main" xmlns:wp="http://schemas.openxmlformats.org/drawingml/2006/wordprocessingDrawing" xmlns:r="http://schemas.openxmlformats.org/officeDocument/2006/relationships" xmlns:w14="http://schemas.microsoft.com/office/word/2010/wordml">
-              <w:rPr>
-                <w:rFonts w:ascii="Times New Roman" w:hAnsi="Helvetica" w:eastAsia="Helvetica" w:cs="Helvetica"/>
+                <w:rFonts w:ascii="Times New Roman" w:hAnsi="Arial" w:eastAsia="Arial" w:cs="Arial"/>
+                <w:i w:val="false"/>
+                <w:b w:val="false"/>
+                <w:u w:val="none"/>
+                <w:sz w:val="22"/>
+                <w:szCs w:val="22"/>
+                <w:color w:val="000000"/>
+              </w:rPr>
+            </w:pPr>
+            <w:r xmlns:w="http://schemas.openxmlformats.org/wordprocessingml/2006/main" xmlns:wp="http://schemas.openxmlformats.org/drawingml/2006/wordprocessingDrawing" xmlns:r="http://schemas.openxmlformats.org/officeDocument/2006/relationships" xmlns:w14="http://schemas.microsoft.com/office/word/2010/wordml">
+              <w:rPr>
+                <w:rFonts w:ascii="Times New Roman" w:hAnsi="Arial" w:eastAsia="Arial" w:cs="Arial"/>
                 <w:i w:val="false"/>
                 <w:b w:val="false"/>
                 <w:u w:val="none"/>
@@ -9737,18 +9798,18 @@
               <w:spacing w:after="60" w:before="60" w:line="240"/>
               <w:ind w:left="60" w:right="60" w:firstLine="0" w:firstLineChars="0"/>
               <w:rPr>
-                <w:rFonts w:ascii="Times New Roman" w:hAnsi="Helvetica" w:eastAsia="Helvetica" w:cs="Helvetica"/>
-                <w:i w:val="false"/>
-                <w:b w:val="false"/>
-                <w:u w:val="none"/>
-                <w:sz w:val="22"/>
-                <w:szCs w:val="22"/>
-                <w:color w:val="000000"/>
-              </w:rPr>
-            </w:pPr>
-            <w:r xmlns:w="http://schemas.openxmlformats.org/wordprocessingml/2006/main" xmlns:wp="http://schemas.openxmlformats.org/drawingml/2006/wordprocessingDrawing" xmlns:r="http://schemas.openxmlformats.org/officeDocument/2006/relationships" xmlns:w14="http://schemas.microsoft.com/office/word/2010/wordml">
-              <w:rPr>
-                <w:rFonts w:ascii="Times New Roman" w:hAnsi="Helvetica" w:eastAsia="Helvetica" w:cs="Helvetica"/>
+                <w:rFonts w:ascii="Times New Roman" w:hAnsi="Arial" w:eastAsia="Arial" w:cs="Arial"/>
+                <w:i w:val="false"/>
+                <w:b w:val="false"/>
+                <w:u w:val="none"/>
+                <w:sz w:val="22"/>
+                <w:szCs w:val="22"/>
+                <w:color w:val="000000"/>
+              </w:rPr>
+            </w:pPr>
+            <w:r xmlns:w="http://schemas.openxmlformats.org/wordprocessingml/2006/main" xmlns:wp="http://schemas.openxmlformats.org/drawingml/2006/wordprocessingDrawing" xmlns:r="http://schemas.openxmlformats.org/officeDocument/2006/relationships" xmlns:w14="http://schemas.microsoft.com/office/word/2010/wordml">
+              <w:rPr>
+                <w:rFonts w:ascii="Times New Roman" w:hAnsi="Arial" w:eastAsia="Arial" w:cs="Arial"/>
                 <w:i w:val="false"/>
                 <w:b w:val="false"/>
                 <w:u w:val="none"/>
@@ -9790,18 +9851,18 @@
               <w:spacing w:after="60" w:before="60" w:line="240"/>
               <w:ind w:left="60" w:right="60" w:firstLine="0" w:firstLineChars="0"/>
               <w:rPr>
-                <w:rFonts w:ascii="Times New Roman" w:hAnsi="Helvetica" w:eastAsia="Helvetica" w:cs="Helvetica"/>
-                <w:i w:val="false"/>
-                <w:b w:val="false"/>
-                <w:u w:val="none"/>
-                <w:sz w:val="22"/>
-                <w:szCs w:val="22"/>
-                <w:color w:val="000000"/>
-              </w:rPr>
-            </w:pPr>
-            <w:r xmlns:w="http://schemas.openxmlformats.org/wordprocessingml/2006/main" xmlns:wp="http://schemas.openxmlformats.org/drawingml/2006/wordprocessingDrawing" xmlns:r="http://schemas.openxmlformats.org/officeDocument/2006/relationships" xmlns:w14="http://schemas.microsoft.com/office/word/2010/wordml">
-              <w:rPr>
-                <w:rFonts w:ascii="Times New Roman" w:hAnsi="Helvetica" w:eastAsia="Helvetica" w:cs="Helvetica"/>
+                <w:rFonts w:ascii="Times New Roman" w:hAnsi="Arial" w:eastAsia="Arial" w:cs="Arial"/>
+                <w:i w:val="false"/>
+                <w:b w:val="false"/>
+                <w:u w:val="none"/>
+                <w:sz w:val="22"/>
+                <w:szCs w:val="22"/>
+                <w:color w:val="000000"/>
+              </w:rPr>
+            </w:pPr>
+            <w:r xmlns:w="http://schemas.openxmlformats.org/wordprocessingml/2006/main" xmlns:wp="http://schemas.openxmlformats.org/drawingml/2006/wordprocessingDrawing" xmlns:r="http://schemas.openxmlformats.org/officeDocument/2006/relationships" xmlns:w14="http://schemas.microsoft.com/office/word/2010/wordml">
+              <w:rPr>
+                <w:rFonts w:ascii="Times New Roman" w:hAnsi="Arial" w:eastAsia="Arial" w:cs="Arial"/>
                 <w:i w:val="false"/>
                 <w:b w:val="false"/>
                 <w:u w:val="none"/>
@@ -9829,7 +9890,7 @@
         <w:pStyle w:val="Compact"/>
         <w:numPr>
           <w:ilvl w:val="0"/>
-          <w:numId w:val="1013"/>
+          <w:numId w:val="1015"/>
         </w:numPr>
       </w:pPr>
       <w:r>
@@ -9843,14 +9904,14 @@
       <w:r>
         <w:drawing>
           <wp:inline>
-            <wp:extent cx="5575300" cy="3445535"/>
+            <wp:extent cx="4587290" cy="2834945"/>
             <wp:effectExtent b="0" l="0" r="0" t="0"/>
             <wp:docPr descr="" title="" id="46" name="Picture"/>
             <a:graphic>
               <a:graphicData uri="http://schemas.openxmlformats.org/drawingml/2006/picture">
                 <pic:pic>
                   <pic:nvPicPr>
-                    <pic:cNvPr descr="sstt25_dtcs_quato_words_output_files/figure-docx/unnamed-chunk-5-1.png" id="47" name="Picture"/>
+                    <pic:cNvPr descr="sstt25_dtcs_quato_words_output_files/figure-docx/unnamed-chunk-6-1.png" id="47" name="Picture"/>
                     <pic:cNvPicPr>
                       <a:picLocks noChangeArrowheads="1" noChangeAspect="1"/>
                     </pic:cNvPicPr>
@@ -9864,7 +9925,7 @@
                   <pic:spPr bwMode="auto">
                     <a:xfrm>
                       <a:off x="0" y="0"/>
-                      <a:ext cx="5575300" cy="3445535"/>
+                      <a:ext cx="4587290" cy="2834945"/>
                     </a:xfrm>
                     <a:prstGeom prst="rect">
                       <a:avLst/>
@@ -9909,7 +9970,7 @@
         <w:pStyle w:val="Compact"/>
         <w:numPr>
           <w:ilvl w:val="0"/>
-          <w:numId w:val="1014"/>
+          <w:numId w:val="1016"/>
         </w:numPr>
       </w:pPr>
       <w:r>
@@ -11278,7 +11339,7 @@
         <w:pStyle w:val="Compact"/>
         <w:numPr>
           <w:ilvl w:val="0"/>
-          <w:numId w:val="1015"/>
+          <w:numId w:val="1017"/>
         </w:numPr>
       </w:pPr>
       <w:r>
@@ -11292,14 +11353,14 @@
       <w:r>
         <w:drawing>
           <wp:inline>
-            <wp:extent cx="5575300" cy="3445535"/>
+            <wp:extent cx="4587290" cy="2834945"/>
             <wp:effectExtent b="0" l="0" r="0" t="0"/>
             <wp:docPr descr="" title="" id="53" name="Picture"/>
             <a:graphic>
               <a:graphicData uri="http://schemas.openxmlformats.org/drawingml/2006/picture">
                 <pic:pic>
                   <pic:nvPicPr>
-                    <pic:cNvPr descr="sstt25_dtcs_quato_words_output_files/figure-docx/unnamed-chunk-6-1.png" id="54" name="Picture"/>
+                    <pic:cNvPr descr="sstt25_dtcs_quato_words_output_files/figure-docx/unnamed-chunk-7-1.png" id="54" name="Picture"/>
                     <pic:cNvPicPr>
                       <a:picLocks noChangeArrowheads="1" noChangeAspect="1"/>
                     </pic:cNvPicPr>
@@ -11313,7 +11374,7 @@
                   <pic:spPr bwMode="auto">
                     <a:xfrm>
                       <a:off x="0" y="0"/>
-                      <a:ext cx="5575300" cy="3445535"/>
+                      <a:ext cx="4587290" cy="2834945"/>
                     </a:xfrm>
                     <a:prstGeom prst="rect">
                       <a:avLst/>
@@ -11359,7 +11420,7 @@
         <w:pStyle w:val="Compact"/>
         <w:numPr>
           <w:ilvl w:val="0"/>
-          <w:numId w:val="1016"/>
+          <w:numId w:val="1018"/>
         </w:numPr>
       </w:pPr>
       <w:r>
@@ -12074,7 +12135,7 @@
         <w:pStyle w:val="Compact"/>
         <w:numPr>
           <w:ilvl w:val="0"/>
-          <w:numId w:val="1017"/>
+          <w:numId w:val="1019"/>
         </w:numPr>
       </w:pPr>
       <w:r>
@@ -12088,14 +12149,14 @@
       <w:r>
         <w:drawing>
           <wp:inline>
-            <wp:extent cx="5575300" cy="3445535"/>
+            <wp:extent cx="4587290" cy="2834945"/>
             <wp:effectExtent b="0" l="0" r="0" t="0"/>
             <wp:docPr descr="" title="" id="61" name="Picture"/>
             <a:graphic>
               <a:graphicData uri="http://schemas.openxmlformats.org/drawingml/2006/picture">
                 <pic:pic>
                   <pic:nvPicPr>
-                    <pic:cNvPr descr="sstt25_dtcs_quato_words_output_files/figure-docx/unnamed-chunk-7-1.png" id="62" name="Picture"/>
+                    <pic:cNvPr descr="sstt25_dtcs_quato_words_output_files/figure-docx/unnamed-chunk-8-1.png" id="62" name="Picture"/>
                     <pic:cNvPicPr>
                       <a:picLocks noChangeArrowheads="1" noChangeAspect="1"/>
                     </pic:cNvPicPr>
@@ -12109,7 +12170,7 @@
                   <pic:spPr bwMode="auto">
                     <a:xfrm>
                       <a:off x="0" y="0"/>
-                      <a:ext cx="5575300" cy="3445535"/>
+                      <a:ext cx="4587290" cy="2834945"/>
                     </a:xfrm>
                     <a:prstGeom prst="rect">
                       <a:avLst/>
@@ -12154,7 +12215,7 @@
         <w:pStyle w:val="Compact"/>
         <w:numPr>
           <w:ilvl w:val="0"/>
-          <w:numId w:val="1018"/>
+          <w:numId w:val="1020"/>
         </w:numPr>
       </w:pPr>
       <w:r>
@@ -13274,7 +13335,7 @@
         <w:pStyle w:val="Compact"/>
         <w:numPr>
           <w:ilvl w:val="0"/>
-          <w:numId w:val="1019"/>
+          <w:numId w:val="1021"/>
         </w:numPr>
       </w:pPr>
       <w:r>
@@ -13288,14 +13349,14 @@
       <w:r>
         <w:drawing>
           <wp:inline>
-            <wp:extent cx="5575300" cy="3445535"/>
+            <wp:extent cx="4587290" cy="2834945"/>
             <wp:effectExtent b="0" l="0" r="0" t="0"/>
             <wp:docPr descr="" title="" id="67" name="Picture"/>
             <a:graphic>
               <a:graphicData uri="http://schemas.openxmlformats.org/drawingml/2006/picture">
                 <pic:pic>
                   <pic:nvPicPr>
-                    <pic:cNvPr descr="sstt25_dtcs_quato_words_output_files/figure-docx/unnamed-chunk-9-1.png" id="68" name="Picture"/>
+                    <pic:cNvPr descr="sstt25_dtcs_quato_words_output_files/figure-docx/unnamed-chunk-10-1.png" id="68" name="Picture"/>
                     <pic:cNvPicPr>
                       <a:picLocks noChangeArrowheads="1" noChangeAspect="1"/>
                     </pic:cNvPicPr>
@@ -13309,7 +13370,7 @@
                   <pic:spPr bwMode="auto">
                     <a:xfrm>
                       <a:off x="0" y="0"/>
-                      <a:ext cx="5575300" cy="3445535"/>
+                      <a:ext cx="4587290" cy="2834945"/>
                     </a:xfrm>
                     <a:prstGeom prst="rect">
                       <a:avLst/>
@@ -13967,14 +14028,14 @@
       <w:r>
         <w:drawing>
           <wp:inline>
-            <wp:extent cx="5575300" cy="3445535"/>
+            <wp:extent cx="4587290" cy="2834945"/>
             <wp:effectExtent b="0" l="0" r="0" t="0"/>
             <wp:docPr descr="" title="" id="75" name="Picture"/>
             <a:graphic>
               <a:graphicData uri="http://schemas.openxmlformats.org/drawingml/2006/picture">
                 <pic:pic>
                   <pic:nvPicPr>
-                    <pic:cNvPr descr="sstt25_dtcs_quato_words_output_files/figure-docx/unnamed-chunk-11-1.png" id="76" name="Picture"/>
+                    <pic:cNvPr descr="sstt25_dtcs_quato_words_output_files/figure-docx/unnamed-chunk-12-1.png" id="76" name="Picture"/>
                     <pic:cNvPicPr>
                       <a:picLocks noChangeArrowheads="1" noChangeAspect="1"/>
                     </pic:cNvPicPr>
@@ -13988,7 +14049,7 @@
                   <pic:spPr bwMode="auto">
                     <a:xfrm>
                       <a:off x="0" y="0"/>
-                      <a:ext cx="5575300" cy="3445535"/>
+                      <a:ext cx="4587290" cy="2834945"/>
                     </a:xfrm>
                     <a:prstGeom prst="rect">
                       <a:avLst/>
@@ -22181,14 +22242,14 @@
       <w:r>
         <w:drawing>
           <wp:inline>
-            <wp:extent cx="5575300" cy="3445535"/>
+            <wp:extent cx="4587290" cy="2834945"/>
             <wp:effectExtent b="0" l="0" r="0" t="0"/>
             <wp:docPr descr="" title="" id="84" name="Picture"/>
             <a:graphic>
               <a:graphicData uri="http://schemas.openxmlformats.org/drawingml/2006/picture">
                 <pic:pic>
                   <pic:nvPicPr>
-                    <pic:cNvPr descr="sstt25_dtcs_quato_words_output_files/figure-docx/unnamed-chunk-13-1.png" id="85" name="Picture"/>
+                    <pic:cNvPr descr="sstt25_dtcs_quato_words_output_files/figure-docx/unnamed-chunk-15-1.png" id="85" name="Picture"/>
                     <pic:cNvPicPr>
                       <a:picLocks noChangeArrowheads="1" noChangeAspect="1"/>
                     </pic:cNvPicPr>
@@ -22202,7 +22263,7 @@
                   <pic:spPr bwMode="auto">
                     <a:xfrm>
                       <a:off x="0" y="0"/>
-                      <a:ext cx="5575300" cy="3445535"/>
+                      <a:ext cx="4587290" cy="2834945"/>
                     </a:xfrm>
                     <a:prstGeom prst="rect">
                       <a:avLst/>
@@ -24167,14 +24228,14 @@
       <w:r>
         <w:drawing>
           <wp:inline>
-            <wp:extent cx="5575300" cy="3445535"/>
+            <wp:extent cx="4587290" cy="2834945"/>
             <wp:effectExtent b="0" l="0" r="0" t="0"/>
             <wp:docPr descr="" title="" id="93" name="Picture"/>
             <a:graphic>
               <a:graphicData uri="http://schemas.openxmlformats.org/drawingml/2006/picture">
                 <pic:pic>
                   <pic:nvPicPr>
-                    <pic:cNvPr descr="sstt25_dtcs_quato_words_output_files/figure-docx/unnamed-chunk-15-1.png" id="94" name="Picture"/>
+                    <pic:cNvPr descr="sstt25_dtcs_quato_words_output_files/figure-docx/unnamed-chunk-17-1.png" id="94" name="Picture"/>
                     <pic:cNvPicPr>
                       <a:picLocks noChangeArrowheads="1" noChangeAspect="1"/>
                     </pic:cNvPicPr>
@@ -24188,7 +24249,7 @@
                   <pic:spPr bwMode="auto">
                     <a:xfrm>
                       <a:off x="0" y="0"/>
-                      <a:ext cx="5575300" cy="3445535"/>
+                      <a:ext cx="4587290" cy="2834945"/>
                     </a:xfrm>
                     <a:prstGeom prst="rect">
                       <a:avLst/>
@@ -25921,7 +25982,7 @@
       <w:r>
         <w:drawing>
           <wp:inline>
-            <wp:extent cx="5575300" cy="3445535"/>
+            <wp:extent cx="4587290" cy="2834945"/>
             <wp:effectExtent b="0" l="0" r="0" t="0"/>
             <wp:docPr descr="" title="" id="99" name="Picture"/>
             <a:graphic>
@@ -25942,7 +26003,7 @@
                   <pic:spPr bwMode="auto">
                     <a:xfrm>
                       <a:off x="0" y="0"/>
-                      <a:ext cx="5575300" cy="3445535"/>
+                      <a:ext cx="4587290" cy="2834945"/>
                     </a:xfrm>
                     <a:prstGeom prst="rect">
                       <a:avLst/>
@@ -26037,7 +26098,7 @@
       <w:r>
         <w:drawing>
           <wp:inline>
-            <wp:extent cx="5575300" cy="3445535"/>
+            <wp:extent cx="4587290" cy="2834945"/>
             <wp:effectExtent b="0" l="0" r="0" t="0"/>
             <wp:docPr descr="" title="" id="109" name="Picture"/>
             <a:graphic>
@@ -26058,7 +26119,7 @@
                   <pic:spPr bwMode="auto">
                     <a:xfrm>
                       <a:off x="0" y="0"/>
-                      <a:ext cx="5575300" cy="3445535"/>
+                      <a:ext cx="4587290" cy="2834945"/>
                     </a:xfrm>
                     <a:prstGeom prst="rect">
                       <a:avLst/>
@@ -26091,7 +26152,7 @@
     <w:bookmarkEnd w:id="113"/>
     <w:bookmarkEnd w:id="114"/>
     <w:bookmarkEnd w:id="115"/>
-    <w:bookmarkStart w:id="191" w:name="bàn-luận"/>
+    <w:bookmarkStart w:id="197" w:name="bàn-luận"/>
     <w:p>
       <w:pPr>
         <w:pStyle w:val="Heading1"/>
@@ -26108,7 +26169,7 @@
         <w:t xml:space="preserve">BÀN LUẬN</w:t>
       </w:r>
     </w:p>
-    <w:bookmarkStart w:id="190" w:name="đặc-điểm-mẫu-của-nghiên-cứu"/>
+    <w:bookmarkStart w:id="196" w:name="đặc-điểm-mẫu-của-nghiên-cứu"/>
     <w:p>
       <w:pPr>
         <w:pStyle w:val="Heading2"/>
@@ -26163,7 +26224,7 @@
         <w:t xml:space="preserve"> </w:t>
       </w:r>
       <w:r>
-        <w:t xml:space="preserve">[17]</w:t>
+        <w:t xml:space="preserve">[20]</w:t>
       </w:r>
       <w:r>
         <w:t xml:space="preserve">. Báo cáo</w:t>
@@ -26188,7 +26249,7 @@
         <w:t xml:space="preserve"> </w:t>
       </w:r>
       <w:r>
-        <w:t xml:space="preserve">[18]</w:t>
+        <w:t xml:space="preserve">[21]</w:t>
       </w:r>
       <w:r>
         <w:t xml:space="preserve">.</w:t>
@@ -26237,7 +26298,7 @@
         <w:t xml:space="preserve"> </w:t>
       </w:r>
       <w:r>
-        <w:t xml:space="preserve">[19]</w:t>
+        <w:t xml:space="preserve">[22]</w:t>
       </w:r>
       <w:r>
         <w:t xml:space="preserve">. WHO cũng xác nhận tỷ lệ mắc SSTT tăng gấp đôi mỗi 5 năm sau 65 tuổi – hoàn toàn phù hợp với kết quả nghiên cứu này</w:t>
@@ -26246,7 +26307,7 @@
         <w:t xml:space="preserve"> </w:t>
       </w:r>
       <w:r>
-        <w:t xml:space="preserve">[17]</w:t>
+        <w:t xml:space="preserve">[20]</w:t>
       </w:r>
       <w:r>
         <w:t xml:space="preserve">.</w:t>
@@ -26271,7 +26332,7 @@
         <w:t xml:space="preserve"> </w:t>
       </w:r>
       <w:r>
-        <w:t xml:space="preserve">[10]</w:t>
+        <w:t xml:space="preserve">[13]</w:t>
       </w:r>
       <w:r>
         <w:t xml:space="preserve">. Phân tích của Arevalo-Rodriguez và cộng sự cho thấy MMSE có hiệu quả cao hơn ở nhóm lớn tuổi, với độ nhạy 81% và đặc hiệu 89%</w:t>
@@ -26280,7 +26341,7 @@
         <w:t xml:space="preserve"> </w:t>
       </w:r>
       <w:r>
-        <w:t xml:space="preserve">[20]</w:t>
+        <w:t xml:space="preserve">[23]</w:t>
       </w:r>
       <w:r>
         <w:t xml:space="preserve">.</w:t>
@@ -26297,7 +26358,7 @@
         <w:t xml:space="preserve"> </w:t>
       </w:r>
       <w:r>
-        <w:t xml:space="preserve">[21]</w:t>
+        <w:t xml:space="preserve">[24]</w:t>
       </w:r>
       <w:r>
         <w:t xml:space="preserve">. Nguyễn Thị Thu Thủy cũng cho thấy SSTT tăng mạnh ở nhóm trên 75 tuổi, trong khi MCI phổ biến hơn ở nhóm trung niên</w:t>
@@ -26306,7 +26367,7 @@
         <w:t xml:space="preserve"> </w:t>
       </w:r>
       <w:r>
-        <w:t xml:space="preserve">[22]</w:t>
+        <w:t xml:space="preserve">[25]</w:t>
       </w:r>
       <w:r>
         <w:t xml:space="preserve">.</w:t>
@@ -26386,7 +26447,7 @@
         <w:t xml:space="preserve"> </w:t>
       </w:r>
       <w:r>
-        <w:t xml:space="preserve">[17]</w:t>
+        <w:t xml:space="preserve">[20]</w:t>
       </w:r>
       <w:r>
         <w:t xml:space="preserve">. Báo cáo toàn cầu về sa sút trí tuệ năm 2015 cũng nhấn mạnh rằng phụ nữ chiếm phần lớn dân số mắc bệnh, đặc biệt ở nhóm ≥75 tuổi</w:t>
@@ -26395,7 +26456,7 @@
         <w:t xml:space="preserve"> </w:t>
       </w:r>
       <w:r>
-        <w:t xml:space="preserve">[18]</w:t>
+        <w:t xml:space="preserve">[21]</w:t>
       </w:r>
       <w:r>
         <w:t xml:space="preserve">.</w:t>
@@ -26412,7 +26473,7 @@
         <w:t xml:space="preserve"> </w:t>
       </w:r>
       <w:r>
-        <w:t xml:space="preserve">[23]</w:t>
+        <w:t xml:space="preserve">[26]</w:t>
       </w:r>
       <w:r>
         <w:t xml:space="preserve"> </w:t>
@@ -26424,7 +26485,7 @@
         <w:t xml:space="preserve"> </w:t>
       </w:r>
       <w:r>
-        <w:t xml:space="preserve">[24]</w:t>
+        <w:t xml:space="preserve">[27]</w:t>
       </w:r>
       <w:r>
         <w:t xml:space="preserve"> </w:t>
@@ -26444,7 +26505,7 @@
         <w:t xml:space="preserve"> </w:t>
       </w:r>
       <w:r>
-        <w:t xml:space="preserve">[25]</w:t>
+        <w:t xml:space="preserve">[28]</w:t>
       </w:r>
       <w:r>
         <w:t xml:space="preserve"> </w:t>
@@ -26456,7 +26517,7 @@
         <w:t xml:space="preserve"> </w:t>
       </w:r>
       <w:r>
-        <w:t xml:space="preserve">[26]</w:t>
+        <w:t xml:space="preserve">[29]</w:t>
       </w:r>
       <w:r>
         <w:t xml:space="preserve"> </w:t>
@@ -26633,7 +26694,7 @@
         <w:t xml:space="preserve"> </w:t>
       </w:r>
       <w:r>
-        <w:t xml:space="preserve">[27,28]</w:t>
+        <w:t xml:space="preserve">[30,31]</w:t>
       </w:r>
       <w:r>
         <w:t xml:space="preserve">.</w:t>
@@ -26666,7 +26727,7 @@
         <w:t xml:space="preserve"> </w:t>
       </w:r>
       <w:r>
-        <w:t xml:space="preserve">[29]</w:t>
+        <w:t xml:space="preserve">[32]</w:t>
       </w:r>
       <w:r>
         <w:t xml:space="preserve">.</w:t>
@@ -26691,7 +26752,7 @@
         <w:t xml:space="preserve"> </w:t>
       </w:r>
       <w:r>
-        <w:t xml:space="preserve">[30]</w:t>
+        <w:t xml:space="preserve">[33]</w:t>
       </w:r>
       <w:r>
         <w:t xml:space="preserve">. Một nghiên cứu tại Hàn Quốc cho thấy người chỉ học đến tiểu học có nguy cơ mắc bệnh cao gấp 2,5 lần so với người học sau trung học</w:t>
@@ -26700,7 +26761,7 @@
         <w:t xml:space="preserve"> </w:t>
       </w:r>
       <w:r>
-        <w:t xml:space="preserve">[31]</w:t>
+        <w:t xml:space="preserve">[34]</w:t>
       </w:r>
       <w:r>
         <w:t xml:space="preserve">.</w:t>
@@ -26733,7 +26794,7 @@
         <w:t xml:space="preserve"> </w:t>
       </w:r>
       <w:r>
-        <w:t xml:space="preserve">[32]</w:t>
+        <w:t xml:space="preserve">[35]</w:t>
       </w:r>
       <w:r>
         <w:t xml:space="preserve">.</w:t>
@@ -26774,7 +26835,7 @@
         <w:t xml:space="preserve"> </w:t>
       </w:r>
       <w:r>
-        <w:t xml:space="preserve">[21,33]</w:t>
+        <w:t xml:space="preserve">[24,36]</w:t>
       </w:r>
       <w:r>
         <w:t xml:space="preserve">.</w:t>
@@ -26799,7 +26860,7 @@
         <w:t xml:space="preserve"> </w:t>
       </w:r>
       <w:r>
-        <w:t xml:space="preserve">[22]</w:t>
+        <w:t xml:space="preserve">[25]</w:t>
       </w:r>
       <w:r>
         <w:t xml:space="preserve">.</w:t>
@@ -26884,7 +26945,7 @@
         <w:t xml:space="preserve"> </w:t>
       </w:r>
       <w:r>
-        <w:t xml:space="preserve">[34]</w:t>
+        <w:t xml:space="preserve">[37]</w:t>
       </w:r>
       <w:r>
         <w:br/>
@@ -26909,7 +26970,7 @@
         <w:t xml:space="preserve"> </w:t>
       </w:r>
       <w:r>
-        <w:t xml:space="preserve">[35]</w:t>
+        <w:t xml:space="preserve">[38]</w:t>
       </w:r>
     </w:p>
     <w:p>
@@ -26952,7 +27013,7 @@
         <w:t xml:space="preserve"> </w:t>
       </w:r>
       <w:r>
-        <w:t xml:space="preserve">[36]</w:t>
+        <w:t xml:space="preserve">[39]</w:t>
       </w:r>
     </w:p>
     <w:p>
@@ -26979,7 +27040,7 @@
         <w:t xml:space="preserve"> </w:t>
       </w:r>
       <w:r>
-        <w:t xml:space="preserve">[37]</w:t>
+        <w:t xml:space="preserve">[40]</w:t>
       </w:r>
       <w:r>
         <w:br/>
@@ -27007,7 +27068,7 @@
         <w:t xml:space="preserve"> </w:t>
       </w:r>
       <w:r>
-        <w:t xml:space="preserve">[38]</w:t>
+        <w:t xml:space="preserve">[41]</w:t>
       </w:r>
     </w:p>
     <w:p>
@@ -27078,7 +27139,7 @@
         <w:t xml:space="preserve"> </w:t>
       </w:r>
       <w:r>
-        <w:t xml:space="preserve">[39]</w:t>
+        <w:t xml:space="preserve">[42]</w:t>
       </w:r>
     </w:p>
     <w:p>
@@ -27108,7 +27169,7 @@
         <w:t xml:space="preserve"> </w:t>
       </w:r>
       <w:r>
-        <w:t xml:space="preserve">[40]</w:t>
+        <w:t xml:space="preserve">[43]</w:t>
       </w:r>
     </w:p>
     <w:p>
@@ -27195,7 +27256,7 @@
         <w:t xml:space="preserve"> </w:t>
       </w:r>
       <w:r>
-        <w:t xml:space="preserve">[41]</w:t>
+        <w:t xml:space="preserve">[44]</w:t>
       </w:r>
       <w:r>
         <w:t xml:space="preserve">.</w:t>
@@ -27212,7 +27273,7 @@
         <w:t xml:space="preserve"> </w:t>
       </w:r>
       <w:r>
-        <w:t xml:space="preserve">[19]</w:t>
+        <w:t xml:space="preserve">[22]</w:t>
       </w:r>
       <w:r>
         <w:t xml:space="preserve">. Tuy nhiên, trong nghiên cứu này,</w:t>
@@ -27261,7 +27322,7 @@
         <w:t xml:space="preserve"> </w:t>
       </w:r>
       <w:r>
-        <w:t xml:space="preserve">[29]</w:t>
+        <w:t xml:space="preserve">[32]</w:t>
       </w:r>
       <w:r>
         <w:t xml:space="preserve">.</w:t>
@@ -27420,7 +27481,7 @@
         <w:t xml:space="preserve"> </w:t>
       </w:r>
       <w:r>
-        <w:t xml:space="preserve">[42]</w:t>
+        <w:t xml:space="preserve">[45]</w:t>
       </w:r>
       <w:r>
         <w:t xml:space="preserve">.</w:t>
@@ -27449,7 +27510,7 @@
         <w:t xml:space="preserve"> </w:t>
       </w:r>
       <w:r>
-        <w:t xml:space="preserve">[16]</w:t>
+        <w:t xml:space="preserve">[19]</w:t>
       </w:r>
       <w:r>
         <w:t xml:space="preserve">;</w:t>
@@ -27458,7 +27519,7 @@
         <w:t xml:space="preserve"> </w:t>
       </w:r>
       <w:r>
-        <w:t xml:space="preserve">[14]</w:t>
+        <w:t xml:space="preserve">[17]</w:t>
       </w:r>
       <w:r>
         <w:t xml:space="preserve">.</w:t>
@@ -27475,7 +27536,7 @@
         <w:t xml:space="preserve"> </w:t>
       </w:r>
       <w:r>
-        <w:t xml:space="preserve">[42]</w:t>
+        <w:t xml:space="preserve">[45]</w:t>
       </w:r>
       <w:r>
         <w:t xml:space="preserve">;</w:t>
@@ -27484,7 +27545,7 @@
         <w:t xml:space="preserve"> </w:t>
       </w:r>
       <w:r>
-        <w:t xml:space="preserve">[12]</w:t>
+        <w:t xml:space="preserve">[15]</w:t>
       </w:r>
       <w:r>
         <w:t xml:space="preserve">.</w:t>
@@ -27555,7 +27616,7 @@
         <w:pStyle w:val="Compact"/>
         <w:numPr>
           <w:ilvl w:val="0"/>
-          <w:numId w:val="1020"/>
+          <w:numId w:val="1022"/>
         </w:numPr>
       </w:pPr>
       <w:r>
@@ -27573,7 +27634,7 @@
         <w:t xml:space="preserve"> </w:t>
       </w:r>
       <w:r>
-        <w:t xml:space="preserve">[16]</w:t>
+        <w:t xml:space="preserve">[19]</w:t>
       </w:r>
       <w:r>
         <w:t xml:space="preserve">.</w:t>
@@ -27598,7 +27659,7 @@
         <w:t xml:space="preserve"> </w:t>
       </w:r>
       <w:r>
-        <w:t xml:space="preserve">[13]</w:t>
+        <w:t xml:space="preserve">[16]</w:t>
       </w:r>
       <w:r>
         <w:t xml:space="preserve">.</w:t>
@@ -27659,7 +27720,7 @@
       </w:r>
     </w:p>
     <w:bookmarkEnd w:id="123"/>
-    <w:bookmarkStart w:id="189" w:name="X306f91ad9f2e9908153bb9e45028cb38f2d89eb"/>
+    <w:bookmarkStart w:id="195" w:name="X306f91ad9f2e9908153bb9e45028cb38f2d89eb"/>
     <w:p>
       <w:pPr>
         <w:pStyle w:val="Heading3"/>
@@ -27743,7 +27804,7 @@
         <w:t xml:space="preserve"> </w:t>
       </w:r>
       <w:r>
-        <w:t xml:space="preserve">[43]</w:t>
+        <w:t xml:space="preserve">[46]</w:t>
       </w:r>
       <w:r>
         <w:t xml:space="preserve">.</w:t>
@@ -27768,7 +27829,7 @@
         <w:t xml:space="preserve"> </w:t>
       </w:r>
       <w:r>
-        <w:t xml:space="preserve">[20]</w:t>
+        <w:t xml:space="preserve">[23]</w:t>
       </w:r>
       <w:r>
         <w:t xml:space="preserve">.</w:t>
@@ -27814,7 +27875,7 @@
         <w:t xml:space="preserve"> </w:t>
       </w:r>
       <w:r>
-        <w:t xml:space="preserve">[21]</w:t>
+        <w:t xml:space="preserve">[24]</w:t>
       </w:r>
       <w:r>
         <w:t xml:space="preserve">. Tương tự,</w:t>
@@ -27839,7 +27900,7 @@
         <w:t xml:space="preserve"> </w:t>
       </w:r>
       <w:r>
-        <w:t xml:space="preserve">[22]</w:t>
+        <w:t xml:space="preserve">[25]</w:t>
       </w:r>
       <w:r>
         <w:t xml:space="preserve">.</w:t>
@@ -27895,7 +27956,7 @@
         <w:t xml:space="preserve">TÀI LIỆU THAM KHẢO</w:t>
       </w:r>
     </w:p>
-    <w:bookmarkStart w:id="188" w:name="refs"/>
+    <w:bookmarkStart w:id="194" w:name="refs"/>
     <w:bookmarkStart w:id="125" w:name="ref-WHO2021Dementia"/>
     <w:p>
       <w:pPr>
@@ -28212,13 +28273,133 @@
       </w:r>
     </w:p>
     <w:bookmarkEnd w:id="138"/>
-    <w:bookmarkStart w:id="140" w:name="ref-Petersen2014"/>
+    <w:bookmarkStart w:id="140" w:name="ref-giaccone2019alzheimer"/>
     <w:p>
       <w:pPr>
         <w:pStyle w:val="Bibliography"/>
       </w:pPr>
       <w:r>
         <w:t xml:space="preserve">10.</w:t>
+      </w:r>
+      <w:r>
+        <w:t xml:space="preserve"> </w:t>
+      </w:r>
+      <w:r>
+        <w:t xml:space="preserve">	</w:t>
+      </w:r>
+      <w:r>
+        <w:t xml:space="preserve">Giaccone G, Orsi L, Cupidi C, Tagliavini F. Alzheimer’s disease: risk factors and potentially protective measures.</w:t>
+      </w:r>
+      <w:r>
+        <w:t xml:space="preserve"> </w:t>
+      </w:r>
+      <w:r>
+        <w:rPr>
+          <w:i/>
+          <w:iCs/>
+        </w:rPr>
+        <w:t xml:space="preserve">Journal of Biomedical Science</w:t>
+      </w:r>
+      <w:r>
+        <w:t xml:space="preserve">. 2019;26(1):1–12. doi:</w:t>
+      </w:r>
+      <w:hyperlink r:id="rId139">
+        <w:r>
+          <w:rPr>
+            <w:rStyle w:val="Hyperlink"/>
+          </w:rPr>
+          <w:t xml:space="preserve">10.1186/s12929-019-0524-y</w:t>
+        </w:r>
+      </w:hyperlink>
+    </w:p>
+    <w:bookmarkEnd w:id="140"/>
+    <w:bookmarkStart w:id="142" w:name="ref-omar2023vascular"/>
+    <w:p>
+      <w:pPr>
+        <w:pStyle w:val="Bibliography"/>
+      </w:pPr>
+      <w:r>
+        <w:t xml:space="preserve">11.</w:t>
+      </w:r>
+      <w:r>
+        <w:t xml:space="preserve"> </w:t>
+      </w:r>
+      <w:r>
+        <w:t xml:space="preserve">	</w:t>
+      </w:r>
+      <w:r>
+        <w:t xml:space="preserve">Omar SH. Unravelling the Threads: A Brief Insight into Vascular Dementia.</w:t>
+      </w:r>
+      <w:r>
+        <w:t xml:space="preserve"> </w:t>
+      </w:r>
+      <w:r>
+        <w:rPr>
+          <w:i/>
+          <w:iCs/>
+        </w:rPr>
+        <w:t xml:space="preserve">Journal of Vascular Diseases</w:t>
+      </w:r>
+      <w:r>
+        <w:t xml:space="preserve">. 2023;2(4):419–437. doi:</w:t>
+      </w:r>
+      <w:hyperlink r:id="rId141">
+        <w:r>
+          <w:rPr>
+            <w:rStyle w:val="Hyperlink"/>
+          </w:rPr>
+          <w:t xml:space="preserve">10.3390/jvd2040033</w:t>
+        </w:r>
+      </w:hyperlink>
+    </w:p>
+    <w:bookmarkEnd w:id="142"/>
+    <w:bookmarkStart w:id="144" w:name="ref-mckeith2017diagnosis"/>
+    <w:p>
+      <w:pPr>
+        <w:pStyle w:val="Bibliography"/>
+      </w:pPr>
+      <w:r>
+        <w:t xml:space="preserve">12.</w:t>
+      </w:r>
+      <w:r>
+        <w:t xml:space="preserve"> </w:t>
+      </w:r>
+      <w:r>
+        <w:t xml:space="preserve">	</w:t>
+      </w:r>
+      <w:r>
+        <w:t xml:space="preserve">McKeith IG, Boeve BF, Dickson DW, và c.s. Diagnosis and management of dementia with Lewy bodies: Fourth consensus report of the DLB Consortium.</w:t>
+      </w:r>
+      <w:r>
+        <w:t xml:space="preserve"> </w:t>
+      </w:r>
+      <w:r>
+        <w:rPr>
+          <w:i/>
+          <w:iCs/>
+        </w:rPr>
+        <w:t xml:space="preserve">Neurology</w:t>
+      </w:r>
+      <w:r>
+        <w:t xml:space="preserve">. 2017;89(1):88–100. doi:</w:t>
+      </w:r>
+      <w:hyperlink r:id="rId143">
+        <w:r>
+          <w:rPr>
+            <w:rStyle w:val="Hyperlink"/>
+          </w:rPr>
+          <w:t xml:space="preserve">10.1212/WNL.0000000000004058</w:t>
+        </w:r>
+      </w:hyperlink>
+    </w:p>
+    <w:bookmarkEnd w:id="144"/>
+    <w:bookmarkStart w:id="146" w:name="ref-Petersen2014"/>
+    <w:p>
+      <w:pPr>
+        <w:pStyle w:val="Bibliography"/>
+      </w:pPr>
+      <w:r>
+        <w:t xml:space="preserve">13.</w:t>
       </w:r>
       <w:r>
         <w:t xml:space="preserve"> </w:t>
@@ -28242,7 +28423,7 @@
       <w:r>
         <w:t xml:space="preserve">. 2014;275(3):214–228. doi:</w:t>
       </w:r>
-      <w:hyperlink r:id="rId139">
+      <w:hyperlink r:id="rId145">
         <w:r>
           <w:rPr>
             <w:rStyle w:val="Hyperlink"/>
@@ -28251,14 +28432,14 @@
         </w:r>
       </w:hyperlink>
     </w:p>
-    <w:bookmarkEnd w:id="140"/>
-    <w:bookmarkStart w:id="141" w:name="ref-DSM5"/>
+    <w:bookmarkEnd w:id="146"/>
+    <w:bookmarkStart w:id="147" w:name="ref-DSM5"/>
     <w:p>
       <w:pPr>
         <w:pStyle w:val="Bibliography"/>
       </w:pPr>
       <w:r>
-        <w:t xml:space="preserve">11.</w:t>
+        <w:t xml:space="preserve">14.</w:t>
       </w:r>
       <w:r>
         <w:t xml:space="preserve"> </w:t>
@@ -28283,14 +28464,14 @@
         <w:t xml:space="preserve">. American Psychiatric Publishing; 2013.</w:t>
       </w:r>
     </w:p>
-    <w:bookmarkEnd w:id="141"/>
-    <w:bookmarkStart w:id="142" w:name="ref-nguyen2020mmse"/>
+    <w:bookmarkEnd w:id="147"/>
+    <w:bookmarkStart w:id="148" w:name="ref-nguyen2020mmse"/>
     <w:p>
       <w:pPr>
         <w:pStyle w:val="Bibliography"/>
       </w:pPr>
       <w:r>
-        <w:t xml:space="preserve">12.</w:t>
+        <w:t xml:space="preserve">15.</w:t>
       </w:r>
       <w:r>
         <w:t xml:space="preserve"> </w:t>
@@ -28315,14 +28496,14 @@
         <w:t xml:space="preserve">. 2020;6(2):45–52.</w:t>
       </w:r>
     </w:p>
-    <w:bookmarkEnd w:id="142"/>
-    <w:bookmarkStart w:id="143" w:name="ref-tran2021tri_nho"/>
+    <w:bookmarkEnd w:id="148"/>
+    <w:bookmarkStart w:id="149" w:name="ref-tran2021tri_nho"/>
     <w:p>
       <w:pPr>
         <w:pStyle w:val="Bibliography"/>
       </w:pPr>
       <w:r>
-        <w:t xml:space="preserve">13.</w:t>
+        <w:t xml:space="preserve">16.</w:t>
       </w:r>
       <w:r>
         <w:t xml:space="preserve"> </w:t>
@@ -28347,14 +28528,14 @@
         <w:t xml:space="preserve">. 2021;509(2):58–63.</w:t>
       </w:r>
     </w:p>
-    <w:bookmarkEnd w:id="143"/>
-    <w:bookmarkStart w:id="145" w:name="ref-ivnik1990avlt"/>
+    <w:bookmarkEnd w:id="149"/>
+    <w:bookmarkStart w:id="151" w:name="ref-ivnik1990avlt"/>
     <w:p>
       <w:pPr>
         <w:pStyle w:val="Bibliography"/>
       </w:pPr>
       <w:r>
-        <w:t xml:space="preserve">14.</w:t>
+        <w:t xml:space="preserve">17.</w:t>
       </w:r>
       <w:r>
         <w:t xml:space="preserve"> </w:t>
@@ -28378,7 +28559,7 @@
       <w:r>
         <w:t xml:space="preserve">. 1990;4(1):29–41. doi:</w:t>
       </w:r>
-      <w:hyperlink r:id="rId144">
+      <w:hyperlink r:id="rId150">
         <w:r>
           <w:rPr>
             <w:rStyle w:val="Hyperlink"/>
@@ -28387,14 +28568,14 @@
         </w:r>
       </w:hyperlink>
     </w:p>
-    <w:bookmarkEnd w:id="145"/>
-    <w:bookmarkStart w:id="147" w:name="ref-welsh1994cerad"/>
+    <w:bookmarkEnd w:id="151"/>
+    <w:bookmarkStart w:id="153" w:name="ref-welsh1994cerad"/>
     <w:p>
       <w:pPr>
         <w:pStyle w:val="Bibliography"/>
       </w:pPr>
       <w:r>
-        <w:t xml:space="preserve">15.</w:t>
+        <w:t xml:space="preserve">18.</w:t>
       </w:r>
       <w:r>
         <w:t xml:space="preserve"> </w:t>
@@ -28418,7 +28599,7 @@
       <w:r>
         <w:t xml:space="preserve">. 1994;51(3):288–292. doi:</w:t>
       </w:r>
-      <w:hyperlink r:id="rId146">
+      <w:hyperlink r:id="rId152">
         <w:r>
           <w:rPr>
             <w:rStyle w:val="Hyperlink"/>
@@ -28427,14 +28608,14 @@
         </w:r>
       </w:hyperlink>
     </w:p>
-    <w:bookmarkEnd w:id="147"/>
-    <w:bookmarkStart w:id="149" w:name="ref-sarazin2007amnestic"/>
+    <w:bookmarkEnd w:id="153"/>
+    <w:bookmarkStart w:id="155" w:name="ref-sarazin2007amnestic"/>
     <w:p>
       <w:pPr>
         <w:pStyle w:val="Bibliography"/>
       </w:pPr>
       <w:r>
-        <w:t xml:space="preserve">16.</w:t>
+        <w:t xml:space="preserve">19.</w:t>
       </w:r>
       <w:r>
         <w:t xml:space="preserve"> </w:t>
@@ -28458,7 +28639,7 @@
       <w:r>
         <w:t xml:space="preserve">. 2007;69(19):1859–1867. doi:</w:t>
       </w:r>
-      <w:hyperlink r:id="rId148">
+      <w:hyperlink r:id="rId154">
         <w:r>
           <w:rPr>
             <w:rStyle w:val="Hyperlink"/>
@@ -28467,14 +28648,14 @@
         </w:r>
       </w:hyperlink>
     </w:p>
-    <w:bookmarkEnd w:id="149"/>
-    <w:bookmarkStart w:id="150" w:name="ref-who2021dementia"/>
+    <w:bookmarkEnd w:id="155"/>
+    <w:bookmarkStart w:id="156" w:name="ref-who2021dementia"/>
     <w:p>
       <w:pPr>
         <w:pStyle w:val="Bibliography"/>
       </w:pPr>
       <w:r>
-        <w:t xml:space="preserve">17.</w:t>
+        <w:t xml:space="preserve">20.</w:t>
       </w:r>
       <w:r>
         <w:t xml:space="preserve"> </w:t>
@@ -28497,14 +28678,14 @@
         </w:r>
       </w:hyperlink>
     </w:p>
-    <w:bookmarkEnd w:id="150"/>
-    <w:bookmarkStart w:id="151" w:name="ref-prince2015world"/>
+    <w:bookmarkEnd w:id="156"/>
+    <w:bookmarkStart w:id="157" w:name="ref-prince2015world"/>
     <w:p>
       <w:pPr>
         <w:pStyle w:val="Bibliography"/>
       </w:pPr>
       <w:r>
-        <w:t xml:space="preserve">18.</w:t>
+        <w:t xml:space="preserve">21.</w:t>
       </w:r>
       <w:r>
         <w:t xml:space="preserve"> </w:t>
@@ -28529,14 +28710,14 @@
         <w:t xml:space="preserve">.; 2015.</w:t>
       </w:r>
     </w:p>
-    <w:bookmarkEnd w:id="151"/>
-    <w:bookmarkStart w:id="153" w:name="ref-petersen2018mci"/>
+    <w:bookmarkEnd w:id="157"/>
+    <w:bookmarkStart w:id="159" w:name="ref-petersen2018mci"/>
     <w:p>
       <w:pPr>
         <w:pStyle w:val="Bibliography"/>
       </w:pPr>
       <w:r>
-        <w:t xml:space="preserve">19.</w:t>
+        <w:t xml:space="preserve">22.</w:t>
       </w:r>
       <w:r>
         <w:t xml:space="preserve"> </w:t>
@@ -28560,7 +28741,7 @@
       <w:r>
         <w:t xml:space="preserve">. 2018;90(3):126–135. doi:</w:t>
       </w:r>
-      <w:hyperlink r:id="rId152">
+      <w:hyperlink r:id="rId158">
         <w:r>
           <w:rPr>
             <w:rStyle w:val="Hyperlink"/>
@@ -28569,14 +28750,14 @@
         </w:r>
       </w:hyperlink>
     </w:p>
-    <w:bookmarkEnd w:id="153"/>
-    <w:bookmarkStart w:id="155" w:name="ref-arevalo2015"/>
+    <w:bookmarkEnd w:id="159"/>
+    <w:bookmarkStart w:id="161" w:name="ref-arevalo2015"/>
     <w:p>
       <w:pPr>
         <w:pStyle w:val="Bibliography"/>
       </w:pPr>
       <w:r>
-        <w:t xml:space="preserve">20.</w:t>
+        <w:t xml:space="preserve">23.</w:t>
       </w:r>
       <w:r>
         <w:t xml:space="preserve"> </w:t>
@@ -28600,7 +28781,7 @@
       <w:r>
         <w:t xml:space="preserve">. 2015;(3):CD010783. doi:</w:t>
       </w:r>
-      <w:hyperlink r:id="rId154">
+      <w:hyperlink r:id="rId160">
         <w:r>
           <w:rPr>
             <w:rStyle w:val="Hyperlink"/>
@@ -28609,14 +28790,14 @@
         </w:r>
       </w:hyperlink>
     </w:p>
-    <w:bookmarkEnd w:id="155"/>
-    <w:bookmarkStart w:id="156" w:name="ref-tran2020"/>
+    <w:bookmarkEnd w:id="161"/>
+    <w:bookmarkStart w:id="162" w:name="ref-tran2020"/>
     <w:p>
       <w:pPr>
         <w:pStyle w:val="Bibliography"/>
       </w:pPr>
       <w:r>
-        <w:t xml:space="preserve">21.</w:t>
+        <w:t xml:space="preserve">24.</w:t>
       </w:r>
       <w:r>
         <w:t xml:space="preserve"> </w:t>
@@ -28641,14 +28822,14 @@
         <w:t xml:space="preserve">. 2020;489(12):45–50.</w:t>
       </w:r>
     </w:p>
-    <w:bookmarkEnd w:id="156"/>
-    <w:bookmarkStart w:id="157" w:name="ref-thuthuy2021"/>
+    <w:bookmarkEnd w:id="162"/>
+    <w:bookmarkStart w:id="163" w:name="ref-thuthuy2021"/>
     <w:p>
       <w:pPr>
         <w:pStyle w:val="Bibliography"/>
       </w:pPr>
       <w:r>
-        <w:t xml:space="preserve">22.</w:t>
+        <w:t xml:space="preserve">25.</w:t>
       </w:r>
       <w:r>
         <w:t xml:space="preserve"> </w:t>
@@ -28673,14 +28854,14 @@
         <w:t xml:space="preserve">. 2021;1050(2):30–35.</w:t>
       </w:r>
     </w:p>
-    <w:bookmarkEnd w:id="157"/>
-    <w:bookmarkStart w:id="158" w:name="ref-petersen2014"/>
+    <w:bookmarkEnd w:id="163"/>
+    <w:bookmarkStart w:id="164" w:name="ref-petersen2014"/>
     <w:p>
       <w:pPr>
         <w:pStyle w:val="Bibliography"/>
       </w:pPr>
       <w:r>
-        <w:t xml:space="preserve">23.</w:t>
+        <w:t xml:space="preserve">26.</w:t>
       </w:r>
       <w:r>
         <w:t xml:space="preserve"> </w:t>
@@ -28704,7 +28885,7 @@
       <w:r>
         <w:t xml:space="preserve">. 2014;275(3):214–228. doi:</w:t>
       </w:r>
-      <w:hyperlink r:id="rId139">
+      <w:hyperlink r:id="rId145">
         <w:r>
           <w:rPr>
             <w:rStyle w:val="Hyperlink"/>
@@ -28713,14 +28894,14 @@
         </w:r>
       </w:hyperlink>
     </w:p>
-    <w:bookmarkEnd w:id="158"/>
-    <w:bookmarkStart w:id="160" w:name="ref-beam2018"/>
+    <w:bookmarkEnd w:id="164"/>
+    <w:bookmarkStart w:id="166" w:name="ref-beam2018"/>
     <w:p>
       <w:pPr>
         <w:pStyle w:val="Bibliography"/>
       </w:pPr>
       <w:r>
-        <w:t xml:space="preserve">24.</w:t>
+        <w:t xml:space="preserve">27.</w:t>
       </w:r>
       <w:r>
         <w:t xml:space="preserve"> </w:t>
@@ -28744,7 +28925,7 @@
       <w:r>
         <w:t xml:space="preserve">. 2018;64(2):537–547. doi:</w:t>
       </w:r>
-      <w:hyperlink r:id="rId159">
+      <w:hyperlink r:id="rId165">
         <w:r>
           <w:rPr>
             <w:rStyle w:val="Hyperlink"/>
@@ -28753,14 +28934,14 @@
         </w:r>
       </w:hyperlink>
     </w:p>
-    <w:bookmarkEnd w:id="160"/>
-    <w:bookmarkStart w:id="161" w:name="ref-nguyen2020"/>
+    <w:bookmarkEnd w:id="166"/>
+    <w:bookmarkStart w:id="167" w:name="ref-nguyen2020"/>
     <w:p>
       <w:pPr>
         <w:pStyle w:val="Bibliography"/>
       </w:pPr>
       <w:r>
-        <w:t xml:space="preserve">25.</w:t>
+        <w:t xml:space="preserve">28.</w:t>
       </w:r>
       <w:r>
         <w:t xml:space="preserve"> </w:t>
@@ -28785,14 +28966,14 @@
         <w:t xml:space="preserve">. 2020;495(10):65–70.</w:t>
       </w:r>
     </w:p>
-    <w:bookmarkEnd w:id="161"/>
-    <w:bookmarkStart w:id="162" w:name="ref-lehuutuan2021"/>
+    <w:bookmarkEnd w:id="167"/>
+    <w:bookmarkStart w:id="168" w:name="ref-lehuutuan2021"/>
     <w:p>
       <w:pPr>
         <w:pStyle w:val="Bibliography"/>
       </w:pPr>
       <w:r>
-        <w:t xml:space="preserve">26.</w:t>
+        <w:t xml:space="preserve">29.</w:t>
       </w:r>
       <w:r>
         <w:t xml:space="preserve"> </w:t>
@@ -28817,14 +28998,14 @@
         <w:t xml:space="preserve">. 2021;1052(4):40–44.</w:t>
       </w:r>
     </w:p>
-    <w:bookmarkEnd w:id="162"/>
-    <w:bookmarkStart w:id="164" w:name="ref-stern2012cognitive"/>
+    <w:bookmarkEnd w:id="168"/>
+    <w:bookmarkStart w:id="170" w:name="ref-stern2012cognitive"/>
     <w:p>
       <w:pPr>
         <w:pStyle w:val="Bibliography"/>
       </w:pPr>
       <w:r>
-        <w:t xml:space="preserve">27.</w:t>
+        <w:t xml:space="preserve">30.</w:t>
       </w:r>
       <w:r>
         <w:t xml:space="preserve"> </w:t>
@@ -28848,7 +29029,7 @@
       <w:r>
         <w:t xml:space="preserve">. 2012;11(11):1006–1012. doi:</w:t>
       </w:r>
-      <w:hyperlink r:id="rId163">
+      <w:hyperlink r:id="rId169">
         <w:r>
           <w:rPr>
             <w:rStyle w:val="Hyperlink"/>
@@ -28857,14 +29038,14 @@
         </w:r>
       </w:hyperlink>
     </w:p>
-    <w:bookmarkEnd w:id="164"/>
-    <w:bookmarkStart w:id="165" w:name="ref-stern2012cognitivereserve"/>
+    <w:bookmarkEnd w:id="170"/>
+    <w:bookmarkStart w:id="171" w:name="ref-stern2012cognitivereserve"/>
     <w:p>
       <w:pPr>
         <w:pStyle w:val="Bibliography"/>
       </w:pPr>
       <w:r>
-        <w:t xml:space="preserve">28.</w:t>
+        <w:t xml:space="preserve">31.</w:t>
       </w:r>
       <w:r>
         <w:t xml:space="preserve"> </w:t>
@@ -28888,7 +29069,7 @@
       <w:r>
         <w:t xml:space="preserve">. 2012;11(11):1006–1012. doi:</w:t>
       </w:r>
-      <w:hyperlink r:id="rId163">
+      <w:hyperlink r:id="rId169">
         <w:r>
           <w:rPr>
             <w:rStyle w:val="Hyperlink"/>
@@ -28897,14 +29078,14 @@
         </w:r>
       </w:hyperlink>
     </w:p>
-    <w:bookmarkEnd w:id="165"/>
-    <w:bookmarkStart w:id="167" w:name="ref-livingston2020lancet"/>
+    <w:bookmarkEnd w:id="171"/>
+    <w:bookmarkStart w:id="173" w:name="ref-livingston2020lancet"/>
     <w:p>
       <w:pPr>
         <w:pStyle w:val="Bibliography"/>
       </w:pPr>
       <w:r>
-        <w:t xml:space="preserve">29.</w:t>
+        <w:t xml:space="preserve">32.</w:t>
       </w:r>
       <w:r>
         <w:t xml:space="preserve"> </w:t>
@@ -28928,7 +29109,7 @@
       <w:r>
         <w:t xml:space="preserve">. 2020;396(10248):413–446. doi:</w:t>
       </w:r>
-      <w:hyperlink r:id="rId166">
+      <w:hyperlink r:id="rId172">
         <w:r>
           <w:rPr>
             <w:rStyle w:val="Hyperlink"/>
@@ -28937,14 +29118,14 @@
         </w:r>
       </w:hyperlink>
     </w:p>
-    <w:bookmarkEnd w:id="167"/>
-    <w:bookmarkStart w:id="169" w:name="ref-gao1998"/>
+    <w:bookmarkEnd w:id="173"/>
+    <w:bookmarkStart w:id="175" w:name="ref-gao1998"/>
     <w:p>
       <w:pPr>
         <w:pStyle w:val="Bibliography"/>
       </w:pPr>
       <w:r>
-        <w:t xml:space="preserve">30.</w:t>
+        <w:t xml:space="preserve">33.</w:t>
       </w:r>
       <w:r>
         <w:t xml:space="preserve"> </w:t>
@@ -28968,7 +29149,7 @@
       <w:r>
         <w:t xml:space="preserve">. 1998;55(9):809–815. doi:</w:t>
       </w:r>
-      <w:hyperlink r:id="rId168">
+      <w:hyperlink r:id="rId174">
         <w:r>
           <w:rPr>
             <w:rStyle w:val="Hyperlink"/>
@@ -28977,14 +29158,14 @@
         </w:r>
       </w:hyperlink>
     </w:p>
-    <w:bookmarkEnd w:id="169"/>
-    <w:bookmarkStart w:id="171" w:name="ref-lee2010education"/>
+    <w:bookmarkEnd w:id="175"/>
+    <w:bookmarkStart w:id="177" w:name="ref-lee2010education"/>
     <w:p>
       <w:pPr>
         <w:pStyle w:val="Bibliography"/>
       </w:pPr>
       <w:r>
-        <w:t xml:space="preserve">31.</w:t>
+        <w:t xml:space="preserve">34.</w:t>
       </w:r>
       <w:r>
         <w:t xml:space="preserve"> </w:t>
@@ -29008,7 +29189,7 @@
       <w:r>
         <w:t xml:space="preserve">. 2010;23(1):20–27. doi:</w:t>
       </w:r>
-      <w:hyperlink r:id="rId170">
+      <w:hyperlink r:id="rId176">
         <w:r>
           <w:rPr>
             <w:rStyle w:val="Hyperlink"/>
@@ -29017,14 +29198,14 @@
         </w:r>
       </w:hyperlink>
     </w:p>
-    <w:bookmarkEnd w:id="171"/>
-    <w:bookmarkStart w:id="172" w:name="ref-le2019travinhsstt"/>
+    <w:bookmarkEnd w:id="177"/>
+    <w:bookmarkStart w:id="178" w:name="ref-le2019travinhsstt"/>
     <w:p>
       <w:pPr>
         <w:pStyle w:val="Bibliography"/>
       </w:pPr>
       <w:r>
-        <w:t xml:space="preserve">32.</w:t>
+        <w:t xml:space="preserve">35.</w:t>
       </w:r>
       <w:r>
         <w:t xml:space="preserve"> </w:t>
@@ -29049,14 +29230,14 @@
         <w:t xml:space="preserve">. 2019;29(4):111–118.</w:t>
       </w:r>
     </w:p>
-    <w:bookmarkEnd w:id="172"/>
-    <w:bookmarkStart w:id="173" w:name="ref-tran2020vinhlonghocvan"/>
+    <w:bookmarkEnd w:id="178"/>
+    <w:bookmarkStart w:id="179" w:name="ref-tran2020vinhlonghocvan"/>
     <w:p>
       <w:pPr>
         <w:pStyle w:val="Bibliography"/>
       </w:pPr>
       <w:r>
-        <w:t xml:space="preserve">33.</w:t>
+        <w:t xml:space="preserve">36.</w:t>
       </w:r>
       <w:r>
         <w:t xml:space="preserve"> </w:t>
@@ -29081,14 +29262,14 @@
         <w:t xml:space="preserve">. 2020;1080:110–118.</w:t>
       </w:r>
     </w:p>
-    <w:bookmarkEnd w:id="173"/>
-    <w:bookmarkStart w:id="175" w:name="ref-brookmeyer2018forecasting"/>
+    <w:bookmarkEnd w:id="179"/>
+    <w:bookmarkStart w:id="181" w:name="ref-brookmeyer2018forecasting"/>
     <w:p>
       <w:pPr>
         <w:pStyle w:val="Bibliography"/>
       </w:pPr>
       <w:r>
-        <w:t xml:space="preserve">34.</w:t>
+        <w:t xml:space="preserve">37.</w:t>
       </w:r>
       <w:r>
         <w:t xml:space="preserve"> </w:t>
@@ -29112,7 +29293,7 @@
       <w:r>
         <w:t xml:space="preserve">. 2018;14(2):121–129. doi:</w:t>
       </w:r>
-      <w:hyperlink r:id="rId174">
+      <w:hyperlink r:id="rId180">
         <w:r>
           <w:rPr>
             <w:rStyle w:val="Hyperlink"/>
@@ -29121,14 +29302,14 @@
         </w:r>
       </w:hyperlink>
     </w:p>
-    <w:bookmarkEnd w:id="175"/>
-    <w:bookmarkStart w:id="176" w:name="ref-nguyen2020tuoi"/>
+    <w:bookmarkEnd w:id="181"/>
+    <w:bookmarkStart w:id="182" w:name="ref-nguyen2020tuoi"/>
     <w:p>
       <w:pPr>
         <w:pStyle w:val="Bibliography"/>
       </w:pPr>
       <w:r>
-        <w:t xml:space="preserve">35.</w:t>
+        <w:t xml:space="preserve">38.</w:t>
       </w:r>
       <w:r>
         <w:t xml:space="preserve"> </w:t>
@@ -29153,14 +29334,14 @@
         <w:t xml:space="preserve">. 2020;102(3):45–49.</w:t>
       </w:r>
     </w:p>
-    <w:bookmarkEnd w:id="176"/>
-    <w:bookmarkStart w:id="177" w:name="ref-vi2019genderalz"/>
+    <w:bookmarkEnd w:id="182"/>
+    <w:bookmarkStart w:id="183" w:name="ref-vi2019genderalz"/>
     <w:p>
       <w:pPr>
         <w:pStyle w:val="Bibliography"/>
       </w:pPr>
       <w:r>
-        <w:t xml:space="preserve">36.</w:t>
+        <w:t xml:space="preserve">39.</w:t>
       </w:r>
       <w:r>
         <w:t xml:space="preserve"> </w:t>
@@ -29185,14 +29366,14 @@
         <w:t xml:space="preserve">. Published online 2019.</w:t>
       </w:r>
     </w:p>
-    <w:bookmarkEnd w:id="177"/>
-    <w:bookmarkStart w:id="178" w:name="ref-meguro2007epidemiology"/>
+    <w:bookmarkEnd w:id="183"/>
+    <w:bookmarkStart w:id="184" w:name="ref-meguro2007epidemiology"/>
     <w:p>
       <w:pPr>
         <w:pStyle w:val="Bibliography"/>
       </w:pPr>
       <w:r>
-        <w:t xml:space="preserve">37.</w:t>
+        <w:t xml:space="preserve">40.</w:t>
       </w:r>
       <w:r>
         <w:t xml:space="preserve"> </w:t>
@@ -29217,14 +29398,14 @@
         <w:t xml:space="preserve">. Published online 2007.</w:t>
       </w:r>
     </w:p>
-    <w:bookmarkEnd w:id="178"/>
-    <w:bookmarkStart w:id="179" w:name="ref-tran2021satuttritue"/>
+    <w:bookmarkEnd w:id="184"/>
+    <w:bookmarkStart w:id="185" w:name="ref-tran2021satuttritue"/>
     <w:p>
       <w:pPr>
         <w:pStyle w:val="Bibliography"/>
       </w:pPr>
       <w:r>
-        <w:t xml:space="preserve">38.</w:t>
+        <w:t xml:space="preserve">41.</w:t>
       </w:r>
       <w:r>
         <w:t xml:space="preserve"> </w:t>
@@ -29249,14 +29430,14 @@
         <w:t xml:space="preserve">. Luận văn thạc sĩ. Đại học Y Hà Nội; 2021.</w:t>
       </w:r>
     </w:p>
-    <w:bookmarkEnd w:id="179"/>
-    <w:bookmarkStart w:id="181" w:name="ref-stern2009cognitivereserve"/>
+    <w:bookmarkEnd w:id="185"/>
+    <w:bookmarkStart w:id="187" w:name="ref-stern2009cognitivereserve"/>
     <w:p>
       <w:pPr>
         <w:pStyle w:val="Bibliography"/>
       </w:pPr>
       <w:r>
-        <w:t xml:space="preserve">39.</w:t>
+        <w:t xml:space="preserve">42.</w:t>
       </w:r>
       <w:r>
         <w:t xml:space="preserve"> </w:t>
@@ -29280,7 +29461,7 @@
       <w:r>
         <w:t xml:space="preserve">. 2009;47(10):2015–2028. doi:</w:t>
       </w:r>
-      <w:hyperlink r:id="rId180">
+      <w:hyperlink r:id="rId186">
         <w:r>
           <w:rPr>
             <w:rStyle w:val="Hyperlink"/>
@@ -29289,14 +29470,14 @@
         </w:r>
       </w:hyperlink>
     </w:p>
-    <w:bookmarkEnd w:id="181"/>
-    <w:bookmarkStart w:id="182" w:name="ref-le2020hocvan"/>
+    <w:bookmarkEnd w:id="187"/>
+    <w:bookmarkStart w:id="188" w:name="ref-le2020hocvan"/>
     <w:p>
       <w:pPr>
         <w:pStyle w:val="Bibliography"/>
       </w:pPr>
       <w:r>
-        <w:t xml:space="preserve">40.</w:t>
+        <w:t xml:space="preserve">43.</w:t>
       </w:r>
       <w:r>
         <w:t xml:space="preserve"> </w:t>
@@ -29321,14 +29502,14 @@
         <w:t xml:space="preserve">. 2020;30(1):17–22.</w:t>
       </w:r>
     </w:p>
-    <w:bookmarkEnd w:id="182"/>
-    <w:bookmarkStart w:id="183" w:name="ref-tran2016mmse"/>
+    <w:bookmarkEnd w:id="188"/>
+    <w:bookmarkStart w:id="189" w:name="ref-tran2016mmse"/>
     <w:p>
       <w:pPr>
         <w:pStyle w:val="Bibliography"/>
       </w:pPr>
       <w:r>
-        <w:t xml:space="preserve">41.</w:t>
+        <w:t xml:space="preserve">44.</w:t>
       </w:r>
       <w:r>
         <w:t xml:space="preserve"> </w:t>
@@ -29353,14 +29534,14 @@
         <w:t xml:space="preserve">. 2016;436:23–29.</w:t>
       </w:r>
     </w:p>
-    <w:bookmarkEnd w:id="183"/>
-    <w:bookmarkStart w:id="185" w:name="ref-mccauley2023developing"/>
+    <w:bookmarkEnd w:id="189"/>
+    <w:bookmarkStart w:id="191" w:name="ref-mccauley2023developing"/>
     <w:p>
       <w:pPr>
         <w:pStyle w:val="Bibliography"/>
       </w:pPr>
       <w:r>
-        <w:t xml:space="preserve">42.</w:t>
+        <w:t xml:space="preserve">45.</w:t>
       </w:r>
       <w:r>
         <w:t xml:space="preserve"> </w:t>
@@ -29384,7 +29565,7 @@
       <w:r>
         <w:t xml:space="preserve">. 2023;38(3):485–500. doi:</w:t>
       </w:r>
-      <w:hyperlink r:id="rId184">
+      <w:hyperlink r:id="rId190">
         <w:r>
           <w:rPr>
             <w:rStyle w:val="Hyperlink"/>
@@ -29393,14 +29574,14 @@
         </w:r>
       </w:hyperlink>
     </w:p>
-    <w:bookmarkEnd w:id="185"/>
-    <w:bookmarkStart w:id="187" w:name="ref-folstein1975"/>
+    <w:bookmarkEnd w:id="191"/>
+    <w:bookmarkStart w:id="193" w:name="ref-folstein1975"/>
     <w:p>
       <w:pPr>
         <w:pStyle w:val="Bibliography"/>
       </w:pPr>
       <w:r>
-        <w:t xml:space="preserve">43.</w:t>
+        <w:t xml:space="preserve">46.</w:t>
       </w:r>
       <w:r>
         <w:t xml:space="preserve"> </w:t>
@@ -29424,7 +29605,7 @@
       <w:r>
         <w:t xml:space="preserve">. 1975;12(3):189–198. doi:</w:t>
       </w:r>
-      <w:hyperlink r:id="rId186">
+      <w:hyperlink r:id="rId192">
         <w:r>
           <w:rPr>
             <w:rStyle w:val="Hyperlink"/>
@@ -29433,11 +29614,11 @@
         </w:r>
       </w:hyperlink>
     </w:p>
-    <w:bookmarkEnd w:id="187"/>
-    <w:bookmarkEnd w:id="188"/>
-    <w:bookmarkEnd w:id="189"/>
-    <w:bookmarkEnd w:id="190"/>
-    <w:bookmarkEnd w:id="191"/>
+    <w:bookmarkEnd w:id="193"/>
+    <w:bookmarkEnd w:id="194"/>
+    <w:bookmarkEnd w:id="195"/>
+    <w:bookmarkEnd w:id="196"/>
+    <w:bookmarkEnd w:id="197"/>
     <w:sectPr>
       <w:pgSz w:code="9" w:h="16838" w:w="11906"/>
       <w:pgMar w:bottom="1701" w:footer="720" w:gutter="0" w:header="720" w:left="1985" w:right="1134" w:top="1985"/>
@@ -31141,6 +31322,12 @@
     <w:abstractNumId w:val="991"/>
   </w:num>
   <w:num w:numId="1020">
+    <w:abstractNumId w:val="991"/>
+  </w:num>
+  <w:num w:numId="1021">
+    <w:abstractNumId w:val="991"/>
+  </w:num>
+  <w:num w:numId="1022">
     <w:abstractNumId w:val="99414"/>
     <w:lvlOverride w:ilvl="0">
       <w:startOverride w:val="4"/>

</xml_diff>